<commit_message>
support core:false for single page parser
</commit_message>
<xml_diff>
--- a/manual.docx
+++ b/manual.docx
@@ -120,10 +120,10 @@
       </w:pPr>
       <w:r>
         <w:object w:dxaOrig="4606" w:dyaOrig="7157">
-          <v:shape id="_x0000_i1025" type="#_x0000_t75" style="width:230.5pt;height:357.65pt" o:ole="">
+          <v:shape id="_x0000_i1025" type="#_x0000_t75" style="width:230.25pt;height:357.75pt" o:ole="">
             <v:imagedata r:id="rId8" o:title=""/>
           </v:shape>
-          <o:OLEObject Type="Embed" ProgID="Visio.Drawing.11" ShapeID="_x0000_i1025" DrawAspect="Content" ObjectID="_1449647544" r:id="rId9"/>
+          <o:OLEObject Type="Embed" ProgID="Visio.Drawing.11" ShapeID="_x0000_i1025" DrawAspect="Content" ObjectID="_1454154927" r:id="rId9"/>
         </w:object>
       </w:r>
     </w:p>
@@ -226,12 +226,14 @@
           <w:rFonts w:ascii="微软雅黑" w:eastAsia="微软雅黑" w:hAnsi="微软雅黑"/>
         </w:rPr>
       </w:pPr>
+      <w:proofErr w:type="spellStart"/>
       <w:r>
         <w:rPr>
           <w:rFonts w:ascii="微软雅黑" w:eastAsia="微软雅黑" w:hAnsi="微软雅黑"/>
         </w:rPr>
         <w:t>css</w:t>
       </w:r>
+      <w:proofErr w:type="spellEnd"/>
       <w:r>
         <w:rPr>
           <w:rFonts w:ascii="微软雅黑" w:eastAsia="微软雅黑" w:hAnsi="微软雅黑" w:hint="eastAsia"/>
@@ -272,11 +274,19 @@
           <w:rFonts w:ascii="微软雅黑" w:eastAsia="微软雅黑" w:hAnsi="微软雅黑"/>
         </w:rPr>
       </w:pPr>
-      <w:r>
-        <w:rPr>
-          <w:rFonts w:ascii="微软雅黑" w:eastAsia="微软雅黑" w:hAnsi="微软雅黑" w:hint="eastAsia"/>
-        </w:rPr>
-        <w:t>javascript：用来放置项目业务逻辑相关的脚本文件</w:t>
+      <w:proofErr w:type="spellStart"/>
+      <w:r>
+        <w:rPr>
+          <w:rFonts w:ascii="微软雅黑" w:eastAsia="微软雅黑" w:hAnsi="微软雅黑" w:hint="eastAsia"/>
+        </w:rPr>
+        <w:t>javascript</w:t>
+      </w:r>
+      <w:proofErr w:type="spellEnd"/>
+      <w:r>
+        <w:rPr>
+          <w:rFonts w:ascii="微软雅黑" w:eastAsia="微软雅黑" w:hAnsi="微软雅黑" w:hint="eastAsia"/>
+        </w:rPr>
+        <w:t>：用来放置项目业务逻辑相关的脚本文件</w:t>
       </w:r>
     </w:p>
     <w:p>
@@ -286,12 +296,14 @@
           <w:rFonts w:ascii="微软雅黑" w:eastAsia="微软雅黑" w:hAnsi="微软雅黑"/>
         </w:rPr>
       </w:pPr>
+      <w:proofErr w:type="gramStart"/>
       <w:r>
         <w:rPr>
           <w:rFonts w:ascii="微软雅黑" w:eastAsia="微软雅黑" w:hAnsi="微软雅黑" w:hint="eastAsia"/>
         </w:rPr>
         <w:t>html</w:t>
       </w:r>
+      <w:proofErr w:type="gramEnd"/>
     </w:p>
     <w:p>
       <w:pPr>
@@ -358,10 +370,10 @@
       </w:pPr>
       <w:r>
         <w:object w:dxaOrig="5725" w:dyaOrig="5463">
-          <v:shape id="_x0000_i1026" type="#_x0000_t75" style="width:286.6pt;height:273.05pt" o:ole="">
+          <v:shape id="_x0000_i1026" type="#_x0000_t75" style="width:286.5pt;height:273pt" o:ole="">
             <v:imagedata r:id="rId10" o:title=""/>
           </v:shape>
-          <o:OLEObject Type="Embed" ProgID="Visio.Drawing.11" ShapeID="_x0000_i1026" DrawAspect="Content" ObjectID="_1449647545" r:id="rId11"/>
+          <o:OLEObject Type="Embed" ProgID="Visio.Drawing.11" ShapeID="_x0000_i1026" DrawAspect="Content" ObjectID="_1454154928" r:id="rId11"/>
         </w:object>
       </w:r>
     </w:p>
@@ -386,12 +398,14 @@
           <w:rFonts w:ascii="微软雅黑" w:eastAsia="微软雅黑" w:hAnsi="微软雅黑"/>
         </w:rPr>
       </w:pPr>
+      <w:proofErr w:type="gramStart"/>
       <w:r>
         <w:rPr>
           <w:rFonts w:ascii="微软雅黑" w:eastAsia="微软雅黑" w:hAnsi="微软雅黑" w:hint="eastAsia"/>
         </w:rPr>
         <w:t>template</w:t>
       </w:r>
+      <w:proofErr w:type="gramEnd"/>
     </w:p>
     <w:p>
       <w:pPr>
@@ -446,10 +460,10 @@
       </w:pPr>
       <w:r>
         <w:object w:dxaOrig="4024" w:dyaOrig="1771">
-          <v:shape id="_x0000_i1027" type="#_x0000_t75" style="width:201.05pt;height:88.35pt" o:ole="">
+          <v:shape id="_x0000_i1027" type="#_x0000_t75" style="width:201pt;height:88.5pt" o:ole="">
             <v:imagedata r:id="rId12" o:title=""/>
           </v:shape>
-          <o:OLEObject Type="Embed" ProgID="Visio.Drawing.11" ShapeID="_x0000_i1027" DrawAspect="Content" ObjectID="_1449647546" r:id="rId13"/>
+          <o:OLEObject Type="Embed" ProgID="Visio.Drawing.11" ShapeID="_x0000_i1027" DrawAspect="Content" ObjectID="_1454154929" r:id="rId13"/>
         </w:object>
       </w:r>
     </w:p>
@@ -460,12 +474,16 @@
           <w:rFonts w:ascii="微软雅黑" w:eastAsia="微软雅黑" w:hAnsi="微软雅黑"/>
         </w:rPr>
       </w:pPr>
+      <w:proofErr w:type="spellStart"/>
+      <w:proofErr w:type="gramStart"/>
       <w:r>
         <w:rPr>
           <w:rFonts w:ascii="微软雅黑" w:eastAsia="微软雅黑" w:hAnsi="微软雅黑" w:hint="eastAsia"/>
         </w:rPr>
         <w:t>css</w:t>
       </w:r>
+      <w:proofErr w:type="spellEnd"/>
+      <w:proofErr w:type="gramEnd"/>
     </w:p>
     <w:p>
       <w:pPr>
@@ -538,10 +556,10 @@
       </w:pPr>
       <w:r>
         <w:object w:dxaOrig="5725" w:dyaOrig="5463">
-          <v:shape id="_x0000_i1028" type="#_x0000_t75" style="width:286.6pt;height:273.05pt" o:ole="">
+          <v:shape id="_x0000_i1028" type="#_x0000_t75" style="width:286.5pt;height:273pt" o:ole="">
             <v:imagedata r:id="rId14" o:title=""/>
           </v:shape>
-          <o:OLEObject Type="Embed" ProgID="Visio.Drawing.11" ShapeID="_x0000_i1028" DrawAspect="Content" ObjectID="_1449647547" r:id="rId15"/>
+          <o:OLEObject Type="Embed" ProgID="Visio.Drawing.11" ShapeID="_x0000_i1028" DrawAspect="Content" ObjectID="_1454154930" r:id="rId15"/>
         </w:object>
       </w:r>
     </w:p>
@@ -592,7 +610,21 @@
         <w:rPr>
           <w:rFonts w:ascii="微软雅黑" w:eastAsia="微软雅黑" w:hAnsi="微软雅黑" w:hint="eastAsia"/>
         </w:rPr>
-        <w:t>均以内联的方式合并至模块结构的模板中</w:t>
+        <w:t>均</w:t>
+      </w:r>
+      <w:proofErr w:type="gramStart"/>
+      <w:r>
+        <w:rPr>
+          <w:rFonts w:ascii="微软雅黑" w:eastAsia="微软雅黑" w:hAnsi="微软雅黑" w:hint="eastAsia"/>
+        </w:rPr>
+        <w:t>以内联</w:t>
+      </w:r>
+      <w:proofErr w:type="gramEnd"/>
+      <w:r>
+        <w:rPr>
+          <w:rFonts w:ascii="微软雅黑" w:eastAsia="微软雅黑" w:hAnsi="微软雅黑" w:hint="eastAsia"/>
+        </w:rPr>
+        <w:t>的方式合并至模块结构的模板中</w:t>
       </w:r>
     </w:p>
     <w:p>
@@ -602,12 +634,16 @@
           <w:rFonts w:ascii="微软雅黑" w:eastAsia="微软雅黑" w:hAnsi="微软雅黑"/>
         </w:rPr>
       </w:pPr>
+      <w:proofErr w:type="spellStart"/>
+      <w:proofErr w:type="gramStart"/>
       <w:r>
         <w:rPr>
           <w:rFonts w:ascii="微软雅黑" w:eastAsia="微软雅黑" w:hAnsi="微软雅黑" w:hint="eastAsia"/>
         </w:rPr>
         <w:t>javascript</w:t>
       </w:r>
+      <w:proofErr w:type="spellEnd"/>
+      <w:proofErr w:type="gramEnd"/>
     </w:p>
     <w:p>
       <w:pPr>
@@ -656,10 +692,10 @@
       </w:pPr>
       <w:r>
         <w:object w:dxaOrig="7426" w:dyaOrig="6389">
-          <v:shape id="_x0000_i1029" type="#_x0000_t75" style="width:371.2pt;height:319.3pt" o:ole="">
+          <v:shape id="_x0000_i1029" type="#_x0000_t75" style="width:371.25pt;height:319.5pt" o:ole="">
             <v:imagedata r:id="rId16" o:title=""/>
           </v:shape>
-          <o:OLEObject Type="Embed" ProgID="Visio.Drawing.11" ShapeID="_x0000_i1029" DrawAspect="Content" ObjectID="_1449647548" r:id="rId17"/>
+          <o:OLEObject Type="Embed" ProgID="Visio.Drawing.11" ShapeID="_x0000_i1029" DrawAspect="Content" ObjectID="_1454154931" r:id="rId17"/>
         </w:object>
       </w:r>
     </w:p>
@@ -702,12 +738,14 @@
           <w:rFonts w:ascii="微软雅黑" w:eastAsia="微软雅黑" w:hAnsi="微软雅黑"/>
         </w:rPr>
       </w:pPr>
+      <w:proofErr w:type="gramStart"/>
       <w:r>
         <w:rPr>
           <w:rFonts w:ascii="微软雅黑" w:eastAsia="微软雅黑" w:hAnsi="微软雅黑" w:hint="eastAsia"/>
         </w:rPr>
         <w:t>res</w:t>
       </w:r>
+      <w:proofErr w:type="gramEnd"/>
     </w:p>
     <w:p>
       <w:pPr>
@@ -730,12 +768,14 @@
           <w:rFonts w:ascii="微软雅黑" w:eastAsia="微软雅黑" w:hAnsi="微软雅黑"/>
         </w:rPr>
       </w:pPr>
+      <w:proofErr w:type="gramStart"/>
       <w:r>
         <w:rPr>
           <w:rFonts w:ascii="微软雅黑" w:eastAsia="微软雅黑" w:hAnsi="微软雅黑" w:hint="eastAsia"/>
         </w:rPr>
         <w:t>deploy</w:t>
       </w:r>
+      <w:proofErr w:type="gramEnd"/>
     </w:p>
     <w:p>
       <w:pPr>
@@ -750,15 +790,35 @@
         </w:rPr>
         <w:t>发布工具在项目中的配置文件及执行文件所在的位置，关于此目录见后面</w:t>
       </w:r>
-      <w:hyperlink w:anchor="_项目配置" w:history="1">
-        <w:r>
-          <w:rPr>
-            <w:rStyle w:val="a6"/>
-            <w:rFonts w:ascii="微软雅黑" w:eastAsia="微软雅黑" w:hAnsi="微软雅黑" w:hint="eastAsia"/>
-          </w:rPr>
-          <w:t>工具的使用</w:t>
-        </w:r>
-      </w:hyperlink>
+      <w:r>
+        <w:fldChar w:fldCharType="begin"/>
+      </w:r>
+      <w:r>
+        <w:instrText xml:space="preserve"> HYPERLINK \l "_</w:instrText>
+      </w:r>
+      <w:r>
+        <w:instrText>项目配置</w:instrText>
+      </w:r>
+      <w:r>
+        <w:instrText xml:space="preserve">" </w:instrText>
+      </w:r>
+      <w:r>
+        <w:fldChar w:fldCharType="separate"/>
+      </w:r>
+      <w:r>
+        <w:rPr>
+          <w:rStyle w:val="a6"/>
+          <w:rFonts w:ascii="微软雅黑" w:eastAsia="微软雅黑" w:hAnsi="微软雅黑" w:hint="eastAsia"/>
+        </w:rPr>
+        <w:t>工具的使用</w:t>
+      </w:r>
+      <w:r>
+        <w:rPr>
+          <w:rStyle w:val="a6"/>
+          <w:rFonts w:ascii="微软雅黑" w:eastAsia="微软雅黑" w:hAnsi="微软雅黑"/>
+        </w:rPr>
+        <w:fldChar w:fldCharType="end"/>
+      </w:r>
       <w:r>
         <w:rPr>
           <w:rFonts w:ascii="微软雅黑" w:eastAsia="微软雅黑" w:hAnsi="微软雅黑" w:hint="eastAsia"/>
@@ -846,10 +906,10 @@
       </w:pPr>
       <w:r>
         <w:object w:dxaOrig="4903" w:dyaOrig="1502">
-          <v:shape id="_x0000_i1030" type="#_x0000_t75" style="width:245pt;height:74.8pt" o:ole="">
+          <v:shape id="_x0000_i1030" type="#_x0000_t75" style="width:245.25pt;height:75pt" o:ole="">
             <v:imagedata r:id="rId18" o:title=""/>
           </v:shape>
-          <o:OLEObject Type="Embed" ProgID="Visio.Drawing.11" ShapeID="_x0000_i1030" DrawAspect="Content" ObjectID="_1449647549" r:id="rId19"/>
+          <o:OLEObject Type="Embed" ProgID="Visio.Drawing.11" ShapeID="_x0000_i1030" DrawAspect="Content" ObjectID="_1454154932" r:id="rId19"/>
         </w:object>
       </w:r>
     </w:p>
@@ -884,12 +944,28 @@
         </w:rPr>
         <w:t>”开始，以</w:t>
       </w:r>
-      <w:r>
-        <w:rPr>
-          <w:rFonts w:ascii="微软雅黑" w:eastAsia="微软雅黑" w:hAnsi="微软雅黑"/>
-        </w:rPr>
-        <w:t>”--&gt;”</w:t>
-      </w:r>
+      <w:proofErr w:type="gramStart"/>
+      <w:r>
+        <w:rPr>
+          <w:rFonts w:ascii="微软雅黑" w:eastAsia="微软雅黑" w:hAnsi="微软雅黑"/>
+        </w:rPr>
+        <w:t>”</w:t>
+      </w:r>
+      <w:proofErr w:type="gramEnd"/>
+      <w:r>
+        <w:rPr>
+          <w:rFonts w:ascii="微软雅黑" w:eastAsia="微软雅黑" w:hAnsi="微软雅黑"/>
+        </w:rPr>
+        <w:t>--&gt;</w:t>
+      </w:r>
+      <w:proofErr w:type="gramStart"/>
+      <w:r>
+        <w:rPr>
+          <w:rFonts w:ascii="微软雅黑" w:eastAsia="微软雅黑" w:hAnsi="微软雅黑"/>
+        </w:rPr>
+        <w:t>”</w:t>
+      </w:r>
+      <w:proofErr w:type="gramEnd"/>
       <w:r>
         <w:rPr>
           <w:rFonts w:ascii="微软雅黑" w:eastAsia="微软雅黑" w:hAnsi="微软雅黑" w:hint="eastAsia"/>
@@ -940,12 +1016,14 @@
         </w:rPr>
         <w:t>标记为大写单词，并以“@”为前缀，如</w:t>
       </w:r>
+      <w:proofErr w:type="gramStart"/>
       <w:r>
         <w:rPr>
           <w:rFonts w:ascii="微软雅黑" w:eastAsia="微软雅黑" w:hAnsi="微软雅黑"/>
         </w:rPr>
         <w:t>”</w:t>
       </w:r>
+      <w:proofErr w:type="gramEnd"/>
       <w:r>
         <w:rPr>
           <w:rFonts w:ascii="微软雅黑" w:eastAsia="微软雅黑" w:hAnsi="微软雅黑" w:hint="eastAsia"/>
@@ -978,12 +1056,14 @@
         </w:rPr>
         <w:t>成对出现的标记必须使用结束标记，结束标记为开始标记的“@”符号前加“/”，如</w:t>
       </w:r>
+      <w:proofErr w:type="gramStart"/>
       <w:r>
         <w:rPr>
           <w:rFonts w:ascii="微软雅黑" w:eastAsia="微软雅黑" w:hAnsi="微软雅黑"/>
         </w:rPr>
         <w:t>”</w:t>
       </w:r>
+      <w:proofErr w:type="gramEnd"/>
       <w:r>
         <w:rPr>
           <w:rFonts w:ascii="微软雅黑" w:eastAsia="微软雅黑" w:hAnsi="微软雅黑" w:hint="eastAsia"/>
@@ -996,12 +1076,14 @@
         </w:rPr>
         <w:t>TEMPLATE</w:t>
       </w:r>
+      <w:proofErr w:type="gramStart"/>
       <w:r>
         <w:rPr>
           <w:rFonts w:ascii="微软雅黑" w:eastAsia="微软雅黑" w:hAnsi="微软雅黑"/>
         </w:rPr>
         <w:t>”</w:t>
       </w:r>
+      <w:proofErr w:type="gramEnd"/>
       <w:r>
         <w:rPr>
           <w:rFonts w:ascii="微软雅黑" w:eastAsia="微软雅黑" w:hAnsi="微软雅黑" w:hint="eastAsia"/>
@@ -1062,10 +1144,10 @@
       </w:pPr>
       <w:r>
         <w:object w:dxaOrig="6037" w:dyaOrig="934">
-          <v:shape id="_x0000_i1031" type="#_x0000_t75" style="width:301.55pt;height:46.3pt" o:ole="">
+          <v:shape id="_x0000_i1031" type="#_x0000_t75" style="width:301.5pt;height:46.5pt" o:ole="">
             <v:imagedata r:id="rId20" o:title=""/>
           </v:shape>
-          <o:OLEObject Type="Embed" ProgID="Visio.Drawing.11" ShapeID="_x0000_i1031" DrawAspect="Content" ObjectID="_1449647550" r:id="rId21"/>
+          <o:OLEObject Type="Embed" ProgID="Visio.Drawing.11" ShapeID="_x0000_i1031" DrawAspect="Content" ObjectID="_1454154933" r:id="rId21"/>
         </w:object>
       </w:r>
     </w:p>
@@ -1233,10 +1315,10 @@
       </w:pPr>
       <w:r>
         <w:object w:dxaOrig="4053" w:dyaOrig="2635">
-          <v:shape id="_x0000_i1032" type="#_x0000_t75" style="width:202.45pt;height:131.85pt" o:ole="">
+          <v:shape id="_x0000_i1032" type="#_x0000_t75" style="width:202.5pt;height:132pt" o:ole="">
             <v:imagedata r:id="rId22" o:title=""/>
           </v:shape>
-          <o:OLEObject Type="Embed" ProgID="Visio.Drawing.11" ShapeID="_x0000_i1032" DrawAspect="Content" ObjectID="_1449647551" r:id="rId23"/>
+          <o:OLEObject Type="Embed" ProgID="Visio.Drawing.11" ShapeID="_x0000_i1032" DrawAspect="Content" ObjectID="_1454154934" r:id="rId23"/>
         </w:object>
       </w:r>
     </w:p>
@@ -1269,10 +1351,10 @@
       </w:pPr>
       <w:r>
         <w:object w:dxaOrig="4903" w:dyaOrig="3202">
-          <v:shape id="_x0000_i1033" type="#_x0000_t75" style="width:245pt;height:159.9pt" o:ole="">
+          <v:shape id="_x0000_i1033" type="#_x0000_t75" style="width:245.25pt;height:159.75pt" o:ole="">
             <v:imagedata r:id="rId24" o:title=""/>
           </v:shape>
-          <o:OLEObject Type="Embed" ProgID="Visio.Drawing.11" ShapeID="_x0000_i1033" DrawAspect="Content" ObjectID="_1449647552" r:id="rId25"/>
+          <o:OLEObject Type="Embed" ProgID="Visio.Drawing.11" ShapeID="_x0000_i1033" DrawAspect="Content" ObjectID="_1454154935" r:id="rId25"/>
         </w:object>
       </w:r>
     </w:p>
@@ -1313,6 +1395,7 @@
     <w:p>
       <w:pPr>
         <w:spacing w:line="0" w:lineRule="atLeast"/>
+        <w:ind w:leftChars="675" w:left="1418"/>
         <w:rPr>
           <w:rFonts w:ascii="微软雅黑" w:eastAsia="微软雅黑" w:hAnsi="微软雅黑"/>
         </w:rPr>
@@ -1353,13 +1436,142 @@
           <w:rFonts w:ascii="微软雅黑" w:eastAsia="微软雅黑" w:hAnsi="微软雅黑" w:hint="eastAsia"/>
         </w:rPr>
         <w:tab/>
-        <w:t>是否强行插入core样式，默认自动解析</w:t>
-      </w:r>
-    </w:p>
-    <w:p>
-      <w:pPr>
-        <w:spacing w:line="0" w:lineRule="atLeast"/>
-        <w:ind w:leftChars="675" w:left="1418"/>
+      </w:r>
+      <w:r>
+        <w:rPr>
+          <w:rFonts w:ascii="微软雅黑" w:eastAsia="微软雅黑" w:hAnsi="微软雅黑"/>
+        </w:rPr>
+        <w:t>core.</w:t>
+      </w:r>
+      <w:r>
+        <w:rPr>
+          <w:rFonts w:ascii="微软雅黑" w:eastAsia="微软雅黑" w:hAnsi="微软雅黑"/>
+        </w:rPr>
+        <w:t>css</w:t>
+      </w:r>
+      <w:r>
+        <w:rPr>
+          <w:rFonts w:ascii="微软雅黑" w:eastAsia="微软雅黑" w:hAnsi="微软雅黑"/>
+        </w:rPr>
+        <w:t>文件插入形式</w:t>
+      </w:r>
+    </w:p>
+    <w:p>
+      <w:pPr>
+        <w:spacing w:line="0" w:lineRule="atLeast"/>
+        <w:ind w:leftChars="1275" w:left="2678" w:firstLineChars="1147" w:firstLine="2409"/>
+        <w:rPr>
+          <w:rFonts w:ascii="微软雅黑" w:eastAsia="微软雅黑" w:hAnsi="微软雅黑"/>
+        </w:rPr>
+      </w:pPr>
+      <w:r>
+        <w:rPr>
+          <w:rFonts w:ascii="微软雅黑" w:eastAsia="微软雅黑" w:hAnsi="微软雅黑" w:hint="eastAsia"/>
+        </w:rPr>
+        <w:t>true</w:t>
+      </w:r>
+      <w:r>
+        <w:rPr>
+          <w:rFonts w:ascii="微软雅黑" w:eastAsia="微软雅黑" w:hAnsi="微软雅黑" w:hint="eastAsia"/>
+        </w:rPr>
+        <w:tab/>
+        <w:t>强行插入core</w:t>
+      </w:r>
+      <w:r>
+        <w:rPr>
+          <w:rFonts w:ascii="微软雅黑" w:eastAsia="微软雅黑" w:hAnsi="微软雅黑" w:hint="eastAsia"/>
+        </w:rPr>
+        <w:t>.</w:t>
+      </w:r>
+      <w:proofErr w:type="gramStart"/>
+      <w:r>
+        <w:rPr>
+          <w:rFonts w:ascii="微软雅黑" w:eastAsia="微软雅黑" w:hAnsi="微软雅黑" w:hint="eastAsia"/>
+        </w:rPr>
+        <w:t>css</w:t>
+      </w:r>
+      <w:proofErr w:type="gramEnd"/>
+    </w:p>
+    <w:p>
+      <w:pPr>
+        <w:spacing w:line="0" w:lineRule="atLeast"/>
+        <w:ind w:leftChars="1275" w:left="2678" w:firstLineChars="1147" w:firstLine="2409"/>
+        <w:rPr>
+          <w:rFonts w:ascii="微软雅黑" w:eastAsia="微软雅黑" w:hAnsi="微软雅黑" w:hint="eastAsia"/>
+        </w:rPr>
+      </w:pPr>
+      <w:r>
+        <w:rPr>
+          <w:rFonts w:ascii="微软雅黑" w:eastAsia="微软雅黑" w:hAnsi="微软雅黑" w:hint="eastAsia"/>
+        </w:rPr>
+        <w:t>false</w:t>
+      </w:r>
+      <w:r>
+        <w:rPr>
+          <w:rFonts w:ascii="微软雅黑" w:eastAsia="微软雅黑" w:hAnsi="微软雅黑" w:hint="eastAsia"/>
+        </w:rPr>
+        <w:tab/>
+      </w:r>
+      <w:r>
+        <w:rPr>
+          <w:rFonts w:ascii="微软雅黑" w:eastAsia="微软雅黑" w:hAnsi="微软雅黑"/>
+        </w:rPr>
+        <w:t>禁止插入core</w:t>
+      </w:r>
+      <w:r>
+        <w:rPr>
+          <w:rFonts w:ascii="微软雅黑" w:eastAsia="微软雅黑" w:hAnsi="微软雅黑"/>
+        </w:rPr>
+        <w:t>.</w:t>
+      </w:r>
+      <w:proofErr w:type="gramStart"/>
+      <w:r>
+        <w:rPr>
+          <w:rFonts w:ascii="微软雅黑" w:eastAsia="微软雅黑" w:hAnsi="微软雅黑"/>
+        </w:rPr>
+        <w:t>css</w:t>
+      </w:r>
+      <w:proofErr w:type="gramEnd"/>
+    </w:p>
+    <w:p>
+      <w:pPr>
+        <w:spacing w:line="0" w:lineRule="atLeast"/>
+        <w:ind w:leftChars="1275" w:left="2678" w:firstLineChars="1147" w:firstLine="2409"/>
+        <w:rPr>
+          <w:rFonts w:ascii="微软雅黑" w:eastAsia="微软雅黑" w:hAnsi="微软雅黑"/>
+        </w:rPr>
+      </w:pPr>
+      <w:r>
+        <w:rPr>
+          <w:rFonts w:ascii="微软雅黑" w:eastAsia="微软雅黑" w:hAnsi="微软雅黑"/>
+        </w:rPr>
+        <w:t>不</w:t>
+      </w:r>
+      <w:bookmarkStart w:id="6" w:name="_GoBack"/>
+      <w:bookmarkEnd w:id="6"/>
+      <w:r>
+        <w:rPr>
+          <w:rFonts w:ascii="微软雅黑" w:eastAsia="微软雅黑" w:hAnsi="微软雅黑"/>
+        </w:rPr>
+        <w:t>设置</w:t>
+      </w:r>
+      <w:r>
+        <w:rPr>
+          <w:rFonts w:ascii="微软雅黑" w:eastAsia="微软雅黑" w:hAnsi="微软雅黑"/>
+        </w:rPr>
+        <w:tab/>
+      </w:r>
+      <w:r>
+        <w:rPr>
+          <w:rFonts w:ascii="微软雅黑" w:eastAsia="微软雅黑" w:hAnsi="微软雅黑" w:hint="eastAsia"/>
+        </w:rPr>
+        <w:t>自动解析【默认】</w:t>
+      </w:r>
+    </w:p>
+    <w:p>
+      <w:pPr>
+        <w:spacing w:line="0" w:lineRule="atLeast"/>
+        <w:ind w:left="2520" w:firstLine="420"/>
         <w:rPr>
           <w:rFonts w:ascii="微软雅黑" w:eastAsia="微软雅黑" w:hAnsi="微软雅黑"/>
         </w:rPr>
@@ -1380,7 +1592,6 @@
         <w:rPr>
           <w:rFonts w:ascii="微软雅黑" w:eastAsia="微软雅黑" w:hAnsi="微软雅黑" w:hint="eastAsia"/>
         </w:rPr>
-        <w:tab/>
         <w:t>[Boolean]</w:t>
       </w:r>
       <w:r>
@@ -1406,8 +1617,8 @@
         </w:rPr>
         <w:t>此标记用以表明当前位置</w:t>
       </w:r>
-      <w:bookmarkStart w:id="6" w:name="OLE_LINK3"/>
-      <w:bookmarkStart w:id="7" w:name="OLE_LINK4"/>
+      <w:bookmarkStart w:id="7" w:name="OLE_LINK3"/>
+      <w:bookmarkStart w:id="8" w:name="OLE_LINK4"/>
       <w:r>
         <w:rPr>
           <w:rFonts w:ascii="微软雅黑" w:eastAsia="微软雅黑" w:hAnsi="微软雅黑" w:hint="eastAsia"/>
@@ -1420,8 +1631,8 @@
         </w:rPr>
         <w:t>，具体使用范例如下所示：</w:t>
       </w:r>
-      <w:bookmarkEnd w:id="6"/>
       <w:bookmarkEnd w:id="7"/>
+      <w:bookmarkEnd w:id="8"/>
     </w:p>
     <w:p>
       <w:pPr>
@@ -1429,10 +1640,10 @@
       </w:pPr>
       <w:r>
         <w:object w:dxaOrig="4336" w:dyaOrig="1502">
-          <v:shape id="_x0000_i1034" type="#_x0000_t75" style="width:216.95pt;height:74.8pt" o:ole="">
+          <v:shape id="_x0000_i1034" type="#_x0000_t75" style="width:216.75pt;height:75pt" o:ole="">
             <v:imagedata r:id="rId26" o:title=""/>
           </v:shape>
-          <o:OLEObject Type="Embed" ProgID="Visio.Drawing.11" ShapeID="_x0000_i1034" DrawAspect="Content" ObjectID="_1449647553" r:id="rId27"/>
+          <o:OLEObject Type="Embed" ProgID="Visio.Drawing.11" ShapeID="_x0000_i1034" DrawAspect="Content" ObjectID="_1454154936" r:id="rId27"/>
         </w:object>
       </w:r>
     </w:p>
@@ -1453,7 +1664,21 @@
         <w:rPr>
           <w:rFonts w:ascii="微软雅黑" w:eastAsia="微软雅黑" w:hAnsi="微软雅黑" w:hint="eastAsia"/>
         </w:rPr>
-        <w:t>自己定义了core文件列表，并通过服务器端模版引入各个页面时，可以增加core参</w:t>
+        <w:t>自己定义了core文件列表，并通过</w:t>
+      </w:r>
+      <w:proofErr w:type="gramStart"/>
+      <w:r>
+        <w:rPr>
+          <w:rFonts w:ascii="微软雅黑" w:eastAsia="微软雅黑" w:hAnsi="微软雅黑" w:hint="eastAsia"/>
+        </w:rPr>
+        <w:t>服务器端模版</w:t>
+      </w:r>
+      <w:proofErr w:type="gramEnd"/>
+      <w:r>
+        <w:rPr>
+          <w:rFonts w:ascii="微软雅黑" w:eastAsia="微软雅黑" w:hAnsi="微软雅黑" w:hint="eastAsia"/>
+        </w:rPr>
+        <w:t>引入各个页面时，可以增加core参</w:t>
       </w:r>
       <w:r>
         <w:rPr>
@@ -1465,7 +1690,7 @@
             <v:imagedata r:id="rId28" o:title=""/>
             <w10:wrap type="topAndBottom"/>
           </v:shape>
-          <o:OLEObject Type="Embed" ProgID="Visio.Drawing.15" ShapeID="_x0000_s1044" DrawAspect="Content" ObjectID="_1449647564" r:id="rId29"/>
+          <o:OLEObject Type="Embed" ProgID="Visio.Drawing.15" ShapeID="_x0000_s1044" DrawAspect="Content" ObjectID="_1454154947" r:id="rId29"/>
         </w:object>
       </w:r>
       <w:r>
@@ -1490,34 +1715,34 @@
           <w:rFonts w:ascii="微软雅黑" w:eastAsia="微软雅黑" w:hAnsi="微软雅黑"/>
         </w:rPr>
       </w:pPr>
-      <w:bookmarkStart w:id="8" w:name="_TEMPLATE"/>
-      <w:bookmarkStart w:id="9" w:name="OLE_LINK7"/>
-      <w:bookmarkStart w:id="10" w:name="OLE_LINK8"/>
-      <w:bookmarkStart w:id="11" w:name="OLE_LINK9"/>
-      <w:bookmarkStart w:id="12" w:name="OLE_LINK10"/>
-      <w:bookmarkStart w:id="13" w:name="OLE_LINK19"/>
-      <w:bookmarkEnd w:id="8"/>
+      <w:bookmarkStart w:id="9" w:name="_TEMPLATE"/>
+      <w:bookmarkStart w:id="10" w:name="OLE_LINK7"/>
+      <w:bookmarkStart w:id="11" w:name="OLE_LINK8"/>
+      <w:bookmarkStart w:id="12" w:name="OLE_LINK9"/>
+      <w:bookmarkStart w:id="13" w:name="OLE_LINK10"/>
+      <w:bookmarkStart w:id="14" w:name="OLE_LINK19"/>
+      <w:bookmarkEnd w:id="9"/>
       <w:r>
         <w:rPr>
           <w:rFonts w:ascii="微软雅黑" w:eastAsia="微软雅黑" w:hAnsi="微软雅黑"/>
         </w:rPr>
         <w:t>TEMPLATE</w:t>
       </w:r>
-      <w:bookmarkEnd w:id="9"/>
       <w:bookmarkEnd w:id="10"/>
-    </w:p>
-    <w:p>
-      <w:pPr>
-        <w:spacing w:line="0" w:lineRule="atLeast"/>
-        <w:rPr>
-          <w:rFonts w:ascii="微软雅黑" w:eastAsia="微软雅黑" w:hAnsi="微软雅黑"/>
-        </w:rPr>
-      </w:pPr>
-      <w:bookmarkStart w:id="14" w:name="OLE_LINK5"/>
-      <w:bookmarkStart w:id="15" w:name="OLE_LINK6"/>
       <w:bookmarkEnd w:id="11"/>
+    </w:p>
+    <w:p>
+      <w:pPr>
+        <w:spacing w:line="0" w:lineRule="atLeast"/>
+        <w:rPr>
+          <w:rFonts w:ascii="微软雅黑" w:eastAsia="微软雅黑" w:hAnsi="微软雅黑"/>
+        </w:rPr>
+      </w:pPr>
+      <w:bookmarkStart w:id="15" w:name="OLE_LINK5"/>
+      <w:bookmarkStart w:id="16" w:name="OLE_LINK6"/>
       <w:bookmarkEnd w:id="12"/>
       <w:bookmarkEnd w:id="13"/>
+      <w:bookmarkEnd w:id="14"/>
       <w:r>
         <w:rPr>
           <w:rFonts w:ascii="微软雅黑" w:eastAsia="微软雅黑" w:hAnsi="微软雅黑" w:hint="eastAsia"/>
@@ -1539,8 +1764,8 @@
         <w:t>支持配置参数：无</w:t>
       </w:r>
     </w:p>
-    <w:bookmarkEnd w:id="14"/>
     <w:bookmarkEnd w:id="15"/>
+    <w:bookmarkEnd w:id="16"/>
     <w:p>
       <w:pPr>
         <w:spacing w:line="0" w:lineRule="atLeast"/>
@@ -1596,13 +1821,28 @@
         <w:rPr>
           <w:rFonts w:ascii="微软雅黑" w:eastAsia="微软雅黑" w:hAnsi="微软雅黑" w:hint="eastAsia"/>
         </w:rPr>
+        <w:lastRenderedPageBreak/>
         <w:t>外联样式文件</w:t>
       </w:r>
       <w:r>
         <w:rPr>
           <w:rFonts w:ascii="微软雅黑" w:eastAsia="微软雅黑" w:hAnsi="微软雅黑" w:hint="eastAsia"/>
         </w:rPr>
-        <w:t>（类型为css的模板）</w:t>
+        <w:t>（类型为</w:t>
+      </w:r>
+      <w:proofErr w:type="spellStart"/>
+      <w:r>
+        <w:rPr>
+          <w:rFonts w:ascii="微软雅黑" w:eastAsia="微软雅黑" w:hAnsi="微软雅黑" w:hint="eastAsia"/>
+        </w:rPr>
+        <w:t>css</w:t>
+      </w:r>
+      <w:proofErr w:type="spellEnd"/>
+      <w:r>
+        <w:rPr>
+          <w:rFonts w:ascii="微软雅黑" w:eastAsia="微软雅黑" w:hAnsi="微软雅黑" w:hint="eastAsia"/>
+        </w:rPr>
+        <w:t>的模板）</w:t>
       </w:r>
       <w:r>
         <w:rPr>
@@ -1666,7 +1906,21 @@
         <w:rPr>
           <w:rFonts w:ascii="微软雅黑" w:eastAsia="微软雅黑" w:hAnsi="微软雅黑" w:hint="eastAsia"/>
         </w:rPr>
-        <w:t>文件（类型为js的模板）</w:t>
+        <w:t>文件（类型为</w:t>
+      </w:r>
+      <w:proofErr w:type="spellStart"/>
+      <w:r>
+        <w:rPr>
+          <w:rFonts w:ascii="微软雅黑" w:eastAsia="微软雅黑" w:hAnsi="微软雅黑" w:hint="eastAsia"/>
+        </w:rPr>
+        <w:t>js</w:t>
+      </w:r>
+      <w:proofErr w:type="spellEnd"/>
+      <w:r>
+        <w:rPr>
+          <w:rFonts w:ascii="微软雅黑" w:eastAsia="微软雅黑" w:hAnsi="微软雅黑" w:hint="eastAsia"/>
+        </w:rPr>
+        <w:t>的模板）</w:t>
       </w:r>
       <w:r>
         <w:rPr>
@@ -1686,7 +1940,6 @@
         <w:rPr>
           <w:rFonts w:ascii="微软雅黑" w:eastAsia="微软雅黑" w:hAnsi="微软雅黑" w:hint="eastAsia"/>
         </w:rPr>
-        <w:lastRenderedPageBreak/>
         <w:t>因此仅需要在引入资源模板是加此标记即可，</w:t>
       </w:r>
       <w:r>
@@ -1702,10 +1955,10 @@
       </w:pPr>
       <w:r>
         <w:object w:dxaOrig="9155" w:dyaOrig="8871">
-          <v:shape id="_x0000_i1035" type="#_x0000_t75" style="width:415.65pt;height:402.1pt" o:ole="">
+          <v:shape id="_x0000_i1035" type="#_x0000_t75" style="width:415.5pt;height:402pt" o:ole="">
             <v:imagedata r:id="rId30" o:title=""/>
           </v:shape>
-          <o:OLEObject Type="Embed" ProgID="Visio.Drawing.11" ShapeID="_x0000_i1035" DrawAspect="Content" ObjectID="_1449647554" r:id="rId31"/>
+          <o:OLEObject Type="Embed" ProgID="Visio.Drawing.11" ShapeID="_x0000_i1035" DrawAspect="Content" ObjectID="_1454154937" r:id="rId31"/>
         </w:object>
       </w:r>
     </w:p>
@@ -1794,7 +2047,21 @@
         <w:rPr>
           <w:rFonts w:ascii="微软雅黑" w:eastAsia="微软雅黑" w:hAnsi="微软雅黑" w:hint="eastAsia"/>
         </w:rPr>
-        <w:t>，且符合模块调度器方案中的模块规范</w:t>
+        <w:t>，且符合模块</w:t>
+      </w:r>
+      <w:proofErr w:type="gramStart"/>
+      <w:r>
+        <w:rPr>
+          <w:rFonts w:ascii="微软雅黑" w:eastAsia="微软雅黑" w:hAnsi="微软雅黑" w:hint="eastAsia"/>
+        </w:rPr>
+        <w:t>调度器方案</w:t>
+      </w:r>
+      <w:proofErr w:type="gramEnd"/>
+      <w:r>
+        <w:rPr>
+          <w:rFonts w:ascii="微软雅黑" w:eastAsia="微软雅黑" w:hAnsi="微软雅黑" w:hint="eastAsia"/>
+        </w:rPr>
+        <w:t>中的模块规范</w:t>
       </w:r>
     </w:p>
     <w:p>
@@ -1811,15 +2078,29 @@
         </w:rPr>
         <w:t>此标记必须出现在</w:t>
       </w:r>
-      <w:hyperlink w:anchor="_DEFINE" w:history="1">
-        <w:r>
-          <w:rPr>
-            <w:rStyle w:val="a6"/>
-            <w:rFonts w:ascii="微软雅黑" w:eastAsia="微软雅黑" w:hAnsi="微软雅黑" w:hint="eastAsia"/>
-          </w:rPr>
-          <w:t>DEFINE</w:t>
-        </w:r>
-      </w:hyperlink>
+      <w:r>
+        <w:fldChar w:fldCharType="begin"/>
+      </w:r>
+      <w:r>
+        <w:instrText xml:space="preserve"> HYPERLINK \l "_DEFINE" </w:instrText>
+      </w:r>
+      <w:r>
+        <w:fldChar w:fldCharType="separate"/>
+      </w:r>
+      <w:r>
+        <w:rPr>
+          <w:rStyle w:val="a6"/>
+          <w:rFonts w:ascii="微软雅黑" w:eastAsia="微软雅黑" w:hAnsi="微软雅黑" w:hint="eastAsia"/>
+        </w:rPr>
+        <w:t>DEFINE</w:t>
+      </w:r>
+      <w:r>
+        <w:rPr>
+          <w:rStyle w:val="a6"/>
+          <w:rFonts w:ascii="微软雅黑" w:eastAsia="微软雅黑" w:hAnsi="微软雅黑"/>
+        </w:rPr>
+        <w:fldChar w:fldCharType="end"/>
+      </w:r>
       <w:r>
         <w:rPr>
           <w:rFonts w:ascii="微软雅黑" w:eastAsia="微软雅黑" w:hAnsi="微软雅黑" w:hint="eastAsia"/>
@@ -1848,7 +2129,7 @@
             <v:imagedata r:id="rId32" o:title=""/>
             <w10:wrap type="topAndBottom"/>
           </v:shape>
-          <o:OLEObject Type="Embed" ProgID="Visio.Drawing.15" ShapeID="_x0000_s1064" DrawAspect="Content" ObjectID="_1449647565" r:id="rId33"/>
+          <o:OLEObject Type="Embed" ProgID="Visio.Drawing.15" ShapeID="_x0000_s1064" DrawAspect="Content" ObjectID="_1454154948" r:id="rId33"/>
         </w:object>
       </w:r>
     </w:p>
@@ -1911,7 +2192,21 @@
         <w:rPr>
           <w:rFonts w:ascii="微软雅黑" w:eastAsia="微软雅黑" w:hAnsi="微软雅黑" w:hint="eastAsia"/>
         </w:rPr>
-        <w:t>当前位置插入模块版本信息，后续脚本内仅允许出现模块的版本配置信息，否则打包后内容将丢失</w:t>
+        <w:t>当前位置插入模块版本信息，后续脚本内仅允许出现模块的版本配置信息，否则打包</w:t>
+      </w:r>
+      <w:proofErr w:type="gramStart"/>
+      <w:r>
+        <w:rPr>
+          <w:rFonts w:ascii="微软雅黑" w:eastAsia="微软雅黑" w:hAnsi="微软雅黑" w:hint="eastAsia"/>
+        </w:rPr>
+        <w:t>后内容</w:t>
+      </w:r>
+      <w:proofErr w:type="gramEnd"/>
+      <w:r>
+        <w:rPr>
+          <w:rFonts w:ascii="微软雅黑" w:eastAsia="微软雅黑" w:hAnsi="微软雅黑" w:hint="eastAsia"/>
+        </w:rPr>
+        <w:t>将丢失</w:t>
       </w:r>
       <w:r>
         <w:rPr>
@@ -1943,10 +2238,10 @@
       </w:pPr>
       <w:r>
         <w:object w:dxaOrig="6037" w:dyaOrig="1218">
-          <v:shape id="_x0000_i1036" type="#_x0000_t75" style="width:301.55pt;height:60.8pt" o:ole="">
+          <v:shape id="_x0000_i1036" type="#_x0000_t75" style="width:301.5pt;height:60.75pt" o:ole="">
             <v:imagedata r:id="rId34" o:title=""/>
           </v:shape>
-          <o:OLEObject Type="Embed" ProgID="Visio.Drawing.11" ShapeID="_x0000_i1036" DrawAspect="Content" ObjectID="_1449647555" r:id="rId35"/>
+          <o:OLEObject Type="Embed" ProgID="Visio.Drawing.11" ShapeID="_x0000_i1036" DrawAspect="Content" ObjectID="_1454154938" r:id="rId35"/>
         </w:object>
       </w:r>
     </w:p>
@@ -1957,8 +2252,8 @@
           <w:rFonts w:ascii="微软雅黑" w:eastAsia="微软雅黑" w:hAnsi="微软雅黑"/>
         </w:rPr>
       </w:pPr>
-      <w:bookmarkStart w:id="16" w:name="_NOPARSE"/>
-      <w:bookmarkEnd w:id="16"/>
+      <w:bookmarkStart w:id="17" w:name="_NOPARSE"/>
+      <w:bookmarkEnd w:id="17"/>
       <w:r>
         <w:rPr>
           <w:rFonts w:ascii="微软雅黑" w:eastAsia="微软雅黑" w:hAnsi="微软雅黑" w:hint="eastAsia"/>
@@ -1973,8 +2268,8 @@
           <w:rFonts w:ascii="微软雅黑" w:eastAsia="微软雅黑" w:hAnsi="微软雅黑"/>
         </w:rPr>
       </w:pPr>
-      <w:bookmarkStart w:id="17" w:name="OLE_LINK17"/>
-      <w:bookmarkStart w:id="18" w:name="OLE_LINK18"/>
+      <w:bookmarkStart w:id="18" w:name="OLE_LINK17"/>
+      <w:bookmarkStart w:id="19" w:name="OLE_LINK18"/>
       <w:r>
         <w:rPr>
           <w:rFonts w:ascii="微软雅黑" w:eastAsia="微软雅黑" w:hAnsi="微软雅黑" w:hint="eastAsia"/>
@@ -2024,18 +2319,18 @@
         <w:t>具体使用范例如下图所示：</w:t>
       </w:r>
     </w:p>
-    <w:bookmarkEnd w:id="17"/>
     <w:bookmarkEnd w:id="18"/>
+    <w:bookmarkEnd w:id="19"/>
     <w:p>
       <w:pPr>
         <w:spacing w:line="0" w:lineRule="atLeast"/>
       </w:pPr>
       <w:r>
         <w:object w:dxaOrig="4053" w:dyaOrig="3202">
-          <v:shape id="_x0000_i1037" type="#_x0000_t75" style="width:202.45pt;height:159.9pt" o:ole="">
+          <v:shape id="_x0000_i1037" type="#_x0000_t75" style="width:202.5pt;height:159.75pt" o:ole="">
             <v:imagedata r:id="rId36" o:title=""/>
           </v:shape>
-          <o:OLEObject Type="Embed" ProgID="Visio.Drawing.11" ShapeID="_x0000_i1037" DrawAspect="Content" ObjectID="_1449647556" r:id="rId37"/>
+          <o:OLEObject Type="Embed" ProgID="Visio.Drawing.11" ShapeID="_x0000_i1037" DrawAspect="Content" ObjectID="_1454154939" r:id="rId37"/>
         </w:object>
       </w:r>
     </w:p>
@@ -2051,8 +2346,8 @@
           <w:rFonts w:ascii="微软雅黑" w:eastAsia="微软雅黑" w:hAnsi="微软雅黑"/>
         </w:rPr>
       </w:pPr>
-      <w:bookmarkStart w:id="19" w:name="_IGNORE"/>
-      <w:bookmarkEnd w:id="19"/>
+      <w:bookmarkStart w:id="20" w:name="_IGNORE"/>
+      <w:bookmarkEnd w:id="20"/>
       <w:r>
         <w:rPr>
           <w:rFonts w:ascii="微软雅黑" w:eastAsia="微软雅黑" w:hAnsi="微软雅黑" w:hint="eastAsia"/>
@@ -2477,10 +2772,10 @@
       </w:pPr>
       <w:r>
         <w:object w:dxaOrig="7320" w:dyaOrig="1231">
-          <v:shape id="_x0000_i1038" type="#_x0000_t75" style="width:366.1pt;height:61.7pt" o:ole="">
+          <v:shape id="_x0000_i1038" type="#_x0000_t75" style="width:366pt;height:61.5pt" o:ole="">
             <v:imagedata r:id="rId38" o:title=""/>
           </v:shape>
-          <o:OLEObject Type="Embed" ProgID="Visio.Drawing.15" ShapeID="_x0000_i1038" DrawAspect="Content" ObjectID="_1449647557" r:id="rId39"/>
+          <o:OLEObject Type="Embed" ProgID="Visio.Drawing.15" ShapeID="_x0000_i1038" DrawAspect="Content" ObjectID="_1454154940" r:id="rId39"/>
         </w:object>
       </w:r>
     </w:p>
@@ -2501,10 +2796,10 @@
       </w:pPr>
       <w:r>
         <w:object w:dxaOrig="7320" w:dyaOrig="1231">
-          <v:shape id="_x0000_i1039" type="#_x0000_t75" style="width:366.1pt;height:61.7pt" o:ole="">
+          <v:shape id="_x0000_i1039" type="#_x0000_t75" style="width:366pt;height:61.5pt" o:ole="">
             <v:imagedata r:id="rId40" o:title=""/>
           </v:shape>
-          <o:OLEObject Type="Embed" ProgID="Visio.Drawing.15" ShapeID="_x0000_i1039" DrawAspect="Content" ObjectID="_1449647558" r:id="rId41"/>
+          <o:OLEObject Type="Embed" ProgID="Visio.Drawing.15" ShapeID="_x0000_i1039" DrawAspect="Content" ObjectID="_1454154941" r:id="rId41"/>
         </w:object>
       </w:r>
     </w:p>
@@ -2525,10 +2820,10 @@
       </w:pPr>
       <w:r>
         <w:object w:dxaOrig="7320" w:dyaOrig="1231">
-          <v:shape id="_x0000_i1040" type="#_x0000_t75" style="width:366.1pt;height:61.7pt" o:ole="">
+          <v:shape id="_x0000_i1040" type="#_x0000_t75" style="width:366pt;height:61.5pt" o:ole="">
             <v:imagedata r:id="rId42" o:title=""/>
           </v:shape>
-          <o:OLEObject Type="Embed" ProgID="Visio.Drawing.15" ShapeID="_x0000_i1040" DrawAspect="Content" ObjectID="_1449647559" r:id="rId43"/>
+          <o:OLEObject Type="Embed" ProgID="Visio.Drawing.15" ShapeID="_x0000_i1040" DrawAspect="Content" ObjectID="_1454154942" r:id="rId43"/>
         </w:object>
       </w:r>
     </w:p>
@@ -2544,10 +2839,10 @@
           <w:rFonts w:ascii="微软雅黑" w:eastAsia="微软雅黑" w:hAnsi="微软雅黑"/>
         </w:rPr>
       </w:pPr>
-      <w:bookmarkStart w:id="20" w:name="_DEFINE"/>
-      <w:bookmarkStart w:id="21" w:name="OLE_LINK15"/>
-      <w:bookmarkStart w:id="22" w:name="OLE_LINK16"/>
-      <w:bookmarkEnd w:id="20"/>
+      <w:bookmarkStart w:id="21" w:name="_DEFINE"/>
+      <w:bookmarkStart w:id="22" w:name="OLE_LINK15"/>
+      <w:bookmarkStart w:id="23" w:name="OLE_LINK16"/>
+      <w:bookmarkEnd w:id="21"/>
       <w:r>
         <w:rPr>
           <w:rFonts w:ascii="微软雅黑" w:eastAsia="微软雅黑" w:hAnsi="微软雅黑"/>
@@ -2562,10 +2857,10 @@
           <w:rFonts w:ascii="微软雅黑" w:eastAsia="微软雅黑" w:hAnsi="微软雅黑"/>
         </w:rPr>
       </w:pPr>
-      <w:bookmarkStart w:id="23" w:name="OLE_LINK11"/>
-      <w:bookmarkStart w:id="24" w:name="OLE_LINK12"/>
-      <w:bookmarkEnd w:id="21"/>
+      <w:bookmarkStart w:id="24" w:name="OLE_LINK11"/>
+      <w:bookmarkStart w:id="25" w:name="OLE_LINK12"/>
       <w:bookmarkEnd w:id="22"/>
+      <w:bookmarkEnd w:id="23"/>
       <w:r>
         <w:rPr>
           <w:rFonts w:ascii="微软雅黑" w:eastAsia="微软雅黑" w:hAnsi="微软雅黑" w:hint="eastAsia"/>
@@ -2586,14 +2881,16 @@
         </w:rPr>
         <w:t>支持配置参数：</w:t>
       </w:r>
-      <w:bookmarkEnd w:id="23"/>
       <w:bookmarkEnd w:id="24"/>
+      <w:bookmarkEnd w:id="25"/>
+      <w:proofErr w:type="spellStart"/>
       <w:r>
         <w:rPr>
           <w:rFonts w:ascii="微软雅黑" w:eastAsia="微软雅黑" w:hAnsi="微软雅黑" w:hint="eastAsia"/>
         </w:rPr>
         <w:t>nodep</w:t>
       </w:r>
+      <w:proofErr w:type="spellEnd"/>
       <w:r>
         <w:rPr>
           <w:rFonts w:ascii="微软雅黑" w:eastAsia="微软雅黑" w:hAnsi="微软雅黑" w:hint="eastAsia"/>
@@ -2764,8 +3061,16 @@
           <w:rFonts w:ascii="微软雅黑" w:eastAsia="微软雅黑" w:hAnsi="微软雅黑" w:hint="eastAsia"/>
         </w:rPr>
         <w:tab/>
-        <w:t>使用依赖系统，后续脚本为define.js</w:t>
-      </w:r>
+        <w:t>使用依赖系统，后续脚本为define.</w:t>
+      </w:r>
+      <w:proofErr w:type="gramStart"/>
+      <w:r>
+        <w:rPr>
+          <w:rFonts w:ascii="微软雅黑" w:eastAsia="微软雅黑" w:hAnsi="微软雅黑" w:hint="eastAsia"/>
+        </w:rPr>
+        <w:t>js</w:t>
+      </w:r>
+      <w:proofErr w:type="gramEnd"/>
     </w:p>
     <w:p>
       <w:pPr>
@@ -2799,13 +3104,127 @@
           <w:rFonts w:ascii="微软雅黑" w:eastAsia="微软雅黑" w:hAnsi="微软雅黑" w:hint="eastAsia"/>
         </w:rPr>
         <w:tab/>
-        <w:t>是否强行插入core脚本</w:t>
-      </w:r>
-      <w:r>
-        <w:rPr>
-          <w:rFonts w:ascii="微软雅黑" w:eastAsia="微软雅黑" w:hAnsi="微软雅黑" w:hint="eastAsia"/>
-        </w:rPr>
-        <w:t>，默认自动解析</w:t>
+      </w:r>
+      <w:r>
+        <w:rPr>
+          <w:rFonts w:ascii="微软雅黑" w:eastAsia="微软雅黑" w:hAnsi="微软雅黑"/>
+        </w:rPr>
+        <w:t>core.js文件插入形式</w:t>
+      </w:r>
+    </w:p>
+    <w:p>
+      <w:pPr>
+        <w:spacing w:line="0" w:lineRule="atLeast"/>
+        <w:ind w:leftChars="675" w:left="1418" w:firstLineChars="1147" w:firstLine="2409"/>
+        <w:rPr>
+          <w:rFonts w:ascii="微软雅黑" w:eastAsia="微软雅黑" w:hAnsi="微软雅黑"/>
+        </w:rPr>
+      </w:pPr>
+      <w:r>
+        <w:rPr>
+          <w:rFonts w:ascii="微软雅黑" w:eastAsia="微软雅黑" w:hAnsi="微软雅黑" w:hint="eastAsia"/>
+        </w:rPr>
+        <w:t>true</w:t>
+      </w:r>
+      <w:r>
+        <w:rPr>
+          <w:rFonts w:ascii="微软雅黑" w:eastAsia="微软雅黑" w:hAnsi="微软雅黑" w:hint="eastAsia"/>
+        </w:rPr>
+        <w:tab/>
+      </w:r>
+      <w:r>
+        <w:rPr>
+          <w:rFonts w:ascii="微软雅黑" w:eastAsia="微软雅黑" w:hAnsi="微软雅黑" w:hint="eastAsia"/>
+        </w:rPr>
+        <w:t>强行插入core</w:t>
+      </w:r>
+      <w:r>
+        <w:rPr>
+          <w:rFonts w:ascii="微软雅黑" w:eastAsia="微软雅黑" w:hAnsi="微软雅黑" w:hint="eastAsia"/>
+        </w:rPr>
+        <w:t>.</w:t>
+      </w:r>
+      <w:proofErr w:type="gramStart"/>
+      <w:r>
+        <w:rPr>
+          <w:rFonts w:ascii="微软雅黑" w:eastAsia="微软雅黑" w:hAnsi="微软雅黑" w:hint="eastAsia"/>
+        </w:rPr>
+        <w:t>js</w:t>
+      </w:r>
+      <w:proofErr w:type="gramEnd"/>
+    </w:p>
+    <w:p>
+      <w:pPr>
+        <w:spacing w:line="0" w:lineRule="atLeast"/>
+        <w:ind w:leftChars="675" w:left="1418" w:firstLineChars="1147" w:firstLine="2409"/>
+        <w:rPr>
+          <w:rFonts w:ascii="微软雅黑" w:eastAsia="微软雅黑" w:hAnsi="微软雅黑" w:hint="eastAsia"/>
+        </w:rPr>
+      </w:pPr>
+      <w:r>
+        <w:rPr>
+          <w:rFonts w:ascii="微软雅黑" w:eastAsia="微软雅黑" w:hAnsi="微软雅黑" w:hint="eastAsia"/>
+        </w:rPr>
+        <w:t>false</w:t>
+      </w:r>
+      <w:r>
+        <w:rPr>
+          <w:rFonts w:ascii="微软雅黑" w:eastAsia="微软雅黑" w:hAnsi="微软雅黑" w:hint="eastAsia"/>
+        </w:rPr>
+        <w:tab/>
+      </w:r>
+      <w:r>
+        <w:rPr>
+          <w:rFonts w:ascii="微软雅黑" w:eastAsia="微软雅黑" w:hAnsi="微软雅黑"/>
+        </w:rPr>
+        <w:t>禁止插入core</w:t>
+      </w:r>
+      <w:r>
+        <w:rPr>
+          <w:rFonts w:ascii="微软雅黑" w:eastAsia="微软雅黑" w:hAnsi="微软雅黑"/>
+        </w:rPr>
+        <w:t>.</w:t>
+      </w:r>
+      <w:proofErr w:type="gramStart"/>
+      <w:r>
+        <w:rPr>
+          <w:rFonts w:ascii="微软雅黑" w:eastAsia="微软雅黑" w:hAnsi="微软雅黑"/>
+        </w:rPr>
+        <w:t>js</w:t>
+      </w:r>
+      <w:proofErr w:type="gramEnd"/>
+    </w:p>
+    <w:p>
+      <w:pPr>
+        <w:spacing w:line="0" w:lineRule="atLeast"/>
+        <w:ind w:leftChars="675" w:left="1418" w:firstLineChars="1147" w:firstLine="2409"/>
+        <w:rPr>
+          <w:rFonts w:ascii="微软雅黑" w:eastAsia="微软雅黑" w:hAnsi="微软雅黑"/>
+        </w:rPr>
+      </w:pPr>
+      <w:r>
+        <w:rPr>
+          <w:rFonts w:ascii="微软雅黑" w:eastAsia="微软雅黑" w:hAnsi="微软雅黑"/>
+        </w:rPr>
+        <w:t>不设置</w:t>
+      </w:r>
+      <w:r>
+        <w:rPr>
+          <w:rFonts w:ascii="微软雅黑" w:eastAsia="微软雅黑" w:hAnsi="微软雅黑"/>
+        </w:rPr>
+        <w:tab/>
+      </w:r>
+      <w:r>
+        <w:rPr>
+          <w:rFonts w:ascii="微软雅黑" w:eastAsia="微软雅黑" w:hAnsi="微软雅黑" w:hint="eastAsia"/>
+        </w:rPr>
+        <w:t>自动解析</w:t>
+      </w:r>
+      <w:r>
+        <w:rPr>
+          <w:rFonts w:ascii="微软雅黑" w:eastAsia="微软雅黑" w:hAnsi="微软雅黑" w:hint="eastAsia"/>
+        </w:rPr>
+        <w:t>【默认】</w:t>
       </w:r>
     </w:p>
     <w:p>
@@ -2886,7 +3305,22 @@
         <w:rPr>
           <w:rFonts w:ascii="微软雅黑" w:eastAsia="微软雅黑" w:hAnsi="微软雅黑" w:hint="eastAsia"/>
         </w:rPr>
-        <w:t>最终输出文件不再引入此文件</w:t>
+        <w:lastRenderedPageBreak/>
+        <w:t>最终输出文件</w:t>
+      </w:r>
+      <w:proofErr w:type="gramStart"/>
+      <w:r>
+        <w:rPr>
+          <w:rFonts w:ascii="微软雅黑" w:eastAsia="微软雅黑" w:hAnsi="微软雅黑" w:hint="eastAsia"/>
+        </w:rPr>
+        <w:t>不</w:t>
+      </w:r>
+      <w:proofErr w:type="gramEnd"/>
+      <w:r>
+        <w:rPr>
+          <w:rFonts w:ascii="微软雅黑" w:eastAsia="微软雅黑" w:hAnsi="微软雅黑" w:hint="eastAsia"/>
+        </w:rPr>
+        <w:t>再引入此文件</w:t>
       </w:r>
     </w:p>
     <w:p>
@@ -2961,7 +3395,6 @@
         <w:rPr>
           <w:rFonts w:ascii="微软雅黑" w:eastAsia="微软雅黑" w:hAnsi="微软雅黑" w:hint="eastAsia"/>
         </w:rPr>
-        <w:lastRenderedPageBreak/>
         <w:t>使用依赖系统，后续第一个外联脚本为define.js</w:t>
       </w:r>
       <w:r>
@@ -2977,10 +3410,10 @@
       </w:pPr>
       <w:r>
         <w:object w:dxaOrig="5754" w:dyaOrig="1218">
-          <v:shape id="_x0000_i1041" type="#_x0000_t75" style="width:4in;height:60.8pt" o:ole="">
+          <v:shape id="_x0000_i1041" type="#_x0000_t75" style="width:4in;height:60.75pt" o:ole="">
             <v:imagedata r:id="rId44" o:title=""/>
           </v:shape>
-          <o:OLEObject Type="Embed" ProgID="Visio.Drawing.11" ShapeID="_x0000_i1041" DrawAspect="Content" ObjectID="_1449647560" r:id="rId45"/>
+          <o:OLEObject Type="Embed" ProgID="Visio.Drawing.11" ShapeID="_x0000_i1041" DrawAspect="Content" ObjectID="_1454154943" r:id="rId45"/>
         </w:object>
       </w:r>
     </w:p>
@@ -3012,15 +3445,15 @@
             <v:imagedata r:id="rId46" o:title=""/>
             <w10:wrap type="topAndBottom"/>
           </v:shape>
-          <o:OLEObject Type="Embed" ProgID="Visio.Drawing.15" ShapeID="_x0000_s1045" DrawAspect="Content" ObjectID="_1449647566" r:id="rId47"/>
+          <o:OLEObject Type="Embed" ProgID="Visio.Drawing.15" ShapeID="_x0000_s1045" DrawAspect="Content" ObjectID="_1454154949" r:id="rId47"/>
         </w:object>
       </w:r>
       <w:r>
         <w:object w:dxaOrig="6037" w:dyaOrig="2635">
-          <v:shape id="_x0000_i1042" type="#_x0000_t75" style="width:301.55pt;height:131.85pt" o:ole="">
+          <v:shape id="_x0000_i1042" type="#_x0000_t75" style="width:301.5pt;height:132pt" o:ole="">
             <v:imagedata r:id="rId48" o:title=""/>
           </v:shape>
-          <o:OLEObject Type="Embed" ProgID="Visio.Drawing.11" ShapeID="_x0000_i1042" DrawAspect="Content" ObjectID="_1449647561" r:id="rId49"/>
+          <o:OLEObject Type="Embed" ProgID="Visio.Drawing.11" ShapeID="_x0000_i1042" DrawAspect="Content" ObjectID="_1454154944" r:id="rId49"/>
         </w:object>
       </w:r>
     </w:p>
@@ -3042,6 +3475,7 @@
         </w:rPr>
         <w:t>项目自己定义了core文件列表，并使用</w:t>
       </w:r>
+      <w:proofErr w:type="gramStart"/>
       <w:r>
         <w:rPr>
           <w:rFonts w:ascii="微软雅黑" w:eastAsia="微软雅黑" w:hAnsi="微软雅黑" w:hint="eastAsia"/>
@@ -3052,7 +3486,14 @@
         <w:rPr>
           <w:rFonts w:ascii="微软雅黑" w:eastAsia="微软雅黑" w:hAnsi="微软雅黑" w:hint="eastAsia"/>
         </w:rPr>
-        <w:t>模版引入页面时</w:t>
+        <w:t>模版</w:t>
+      </w:r>
+      <w:proofErr w:type="gramEnd"/>
+      <w:r>
+        <w:rPr>
+          <w:rFonts w:ascii="微软雅黑" w:eastAsia="微软雅黑" w:hAnsi="微软雅黑" w:hint="eastAsia"/>
+        </w:rPr>
+        <w:t>引入页面时</w:t>
       </w:r>
       <w:r>
         <w:rPr>
@@ -3060,31 +3501,50 @@
         </w:rPr>
         <w:t>可以使用core参数配置</w:t>
       </w:r>
-    </w:p>
-    <w:p>
-      <w:pPr>
-        <w:spacing w:line="0" w:lineRule="atLeast"/>
-      </w:pPr>
-    </w:p>
-    <w:p>
-      <w:pPr>
-        <w:spacing w:line="0" w:lineRule="atLeast"/>
-      </w:pPr>
-    </w:p>
-    <w:p>
-      <w:pPr>
-        <w:spacing w:line="0" w:lineRule="atLeast"/>
-      </w:pPr>
-    </w:p>
-    <w:p>
-      <w:pPr>
-        <w:spacing w:line="0" w:lineRule="atLeast"/>
-      </w:pPr>
-    </w:p>
-    <w:p>
-      <w:pPr>
-        <w:spacing w:line="0" w:lineRule="atLeast"/>
-      </w:pPr>
+      <w:r>
+        <w:rPr>
+          <w:rFonts w:ascii="微软雅黑" w:eastAsia="微软雅黑" w:hAnsi="微软雅黑" w:hint="eastAsia"/>
+        </w:rPr>
+        <w:t>；</w:t>
+      </w:r>
+      <w:r>
+        <w:rPr>
+          <w:rFonts w:ascii="微软雅黑" w:eastAsia="微软雅黑" w:hAnsi="微软雅黑" w:hint="eastAsia"/>
+        </w:rPr>
+        <w:t>当core显式的设置为false</w:t>
+      </w:r>
+      <w:proofErr w:type="gramStart"/>
+      <w:r>
+        <w:rPr>
+          <w:rFonts w:ascii="微软雅黑" w:eastAsia="微软雅黑" w:hAnsi="微软雅黑" w:hint="eastAsia"/>
+        </w:rPr>
+        <w:t>时当前</w:t>
+      </w:r>
+      <w:proofErr w:type="gramEnd"/>
+      <w:r>
+        <w:rPr>
+          <w:rFonts w:ascii="微软雅黑" w:eastAsia="微软雅黑" w:hAnsi="微软雅黑" w:hint="eastAsia"/>
+        </w:rPr>
+        <w:t>文件的脚本将独立解析，</w:t>
+      </w:r>
+      <w:r>
+        <w:rPr>
+          <w:rFonts w:ascii="微软雅黑" w:eastAsia="微软雅黑" w:hAnsi="微软雅黑" w:hint="eastAsia"/>
+        </w:rPr>
+        <w:t>不</w:t>
+      </w:r>
+      <w:r>
+        <w:rPr>
+          <w:rFonts w:ascii="微软雅黑" w:eastAsia="微软雅黑" w:hAnsi="微软雅黑" w:hint="eastAsia"/>
+        </w:rPr>
+        <w:t>参与core脚本的合并</w:t>
+      </w:r>
+      <w:r>
+        <w:rPr>
+          <w:rFonts w:ascii="微软雅黑" w:eastAsia="微软雅黑" w:hAnsi="微软雅黑" w:hint="eastAsia"/>
+        </w:rPr>
+        <w:t>策略</w:t>
+      </w:r>
     </w:p>
     <w:p>
       <w:pPr>
@@ -3272,7 +3732,21 @@
           <w:rFonts w:ascii="微软雅黑" w:eastAsia="微软雅黑" w:hAnsi="微软雅黑" w:hint="eastAsia"/>
         </w:rPr>
         <w:lastRenderedPageBreak/>
-        <w:t>入口页面特有的样式内容以内联的方式加入页面中</w:t>
+        <w:t>入口页面特有的样式内容</w:t>
+      </w:r>
+      <w:proofErr w:type="gramStart"/>
+      <w:r>
+        <w:rPr>
+          <w:rFonts w:ascii="微软雅黑" w:eastAsia="微软雅黑" w:hAnsi="微软雅黑" w:hint="eastAsia"/>
+        </w:rPr>
+        <w:t>以内联</w:t>
+      </w:r>
+      <w:proofErr w:type="gramEnd"/>
+      <w:r>
+        <w:rPr>
+          <w:rFonts w:ascii="微软雅黑" w:eastAsia="微软雅黑" w:hAnsi="微软雅黑" w:hint="eastAsia"/>
+        </w:rPr>
+        <w:t>的方式加入页面中</w:t>
       </w:r>
     </w:p>
     <w:p>
@@ -3368,13 +3842,41 @@
         <w:rPr>
           <w:rFonts w:ascii="微软雅黑" w:eastAsia="微软雅黑" w:hAnsi="微软雅黑" w:hint="eastAsia"/>
         </w:rPr>
-        <w:t>模板的打包关注点在外联资源的处理</w:t>
-      </w:r>
-      <w:r>
-        <w:rPr>
-          <w:rFonts w:ascii="微软雅黑" w:eastAsia="微软雅黑" w:hAnsi="微软雅黑" w:hint="eastAsia"/>
-        </w:rPr>
-        <w:t>，对于类型为css和html的外联资源打包时直接将该类资源压缩后内联至文件中</w:t>
+        <w:t>模板的打包关注点在外</w:t>
+      </w:r>
+      <w:proofErr w:type="gramStart"/>
+      <w:r>
+        <w:rPr>
+          <w:rFonts w:ascii="微软雅黑" w:eastAsia="微软雅黑" w:hAnsi="微软雅黑" w:hint="eastAsia"/>
+        </w:rPr>
+        <w:t>联资源</w:t>
+      </w:r>
+      <w:proofErr w:type="gramEnd"/>
+      <w:r>
+        <w:rPr>
+          <w:rFonts w:ascii="微软雅黑" w:eastAsia="微软雅黑" w:hAnsi="微软雅黑" w:hint="eastAsia"/>
+        </w:rPr>
+        <w:t>的处理</w:t>
+      </w:r>
+      <w:r>
+        <w:rPr>
+          <w:rFonts w:ascii="微软雅黑" w:eastAsia="微软雅黑" w:hAnsi="微软雅黑" w:hint="eastAsia"/>
+        </w:rPr>
+        <w:t>，对于类型为</w:t>
+      </w:r>
+      <w:proofErr w:type="spellStart"/>
+      <w:r>
+        <w:rPr>
+          <w:rFonts w:ascii="微软雅黑" w:eastAsia="微软雅黑" w:hAnsi="微软雅黑" w:hint="eastAsia"/>
+        </w:rPr>
+        <w:t>css</w:t>
+      </w:r>
+      <w:proofErr w:type="spellEnd"/>
+      <w:r>
+        <w:rPr>
+          <w:rFonts w:ascii="微软雅黑" w:eastAsia="微软雅黑" w:hAnsi="微软雅黑" w:hint="eastAsia"/>
+        </w:rPr>
+        <w:t>和html的外联资源打包时直接将该类资源压缩后内联至文件中</w:t>
       </w:r>
       <w:r>
         <w:rPr>
@@ -3420,7 +3922,35 @@
         <w:rPr>
           <w:rFonts w:ascii="微软雅黑" w:eastAsia="微软雅黑" w:hAnsi="微软雅黑" w:hint="eastAsia"/>
         </w:rPr>
-        <w:t>打包工具通过分析入口文件中的ENTRY标记下的入口脚本及模板文件中类型为js的模板</w:t>
+        <w:t>打包工具通过分析入口文件中的ENTRY标记下的入口脚本及模板文件</w:t>
+      </w:r>
+      <w:proofErr w:type="gramStart"/>
+      <w:r>
+        <w:rPr>
+          <w:rFonts w:ascii="微软雅黑" w:eastAsia="微软雅黑" w:hAnsi="微软雅黑" w:hint="eastAsia"/>
+        </w:rPr>
+        <w:t>中类型</w:t>
+      </w:r>
+      <w:proofErr w:type="gramEnd"/>
+      <w:r>
+        <w:rPr>
+          <w:rFonts w:ascii="微软雅黑" w:eastAsia="微软雅黑" w:hAnsi="微软雅黑" w:hint="eastAsia"/>
+        </w:rPr>
+        <w:t>为</w:t>
+      </w:r>
+      <w:proofErr w:type="spellStart"/>
+      <w:r>
+        <w:rPr>
+          <w:rFonts w:ascii="微软雅黑" w:eastAsia="微软雅黑" w:hAnsi="微软雅黑" w:hint="eastAsia"/>
+        </w:rPr>
+        <w:t>js</w:t>
+      </w:r>
+      <w:proofErr w:type="spellEnd"/>
+      <w:r>
+        <w:rPr>
+          <w:rFonts w:ascii="微软雅黑" w:eastAsia="微软雅黑" w:hAnsi="微软雅黑" w:hint="eastAsia"/>
+        </w:rPr>
+        <w:t>的模板</w:t>
       </w:r>
       <w:r>
         <w:rPr>
@@ -3532,7 +4062,21 @@
         <w:rPr>
           <w:rFonts w:ascii="微软雅黑" w:eastAsia="微软雅黑" w:hAnsi="微软雅黑" w:hint="eastAsia"/>
         </w:rPr>
-        <w:t>入口页面及模块模板中特有的脚本以内联的方式加入页面中</w:t>
+        <w:t>入口页面及模块模板中特有的脚本</w:t>
+      </w:r>
+      <w:proofErr w:type="gramStart"/>
+      <w:r>
+        <w:rPr>
+          <w:rFonts w:ascii="微软雅黑" w:eastAsia="微软雅黑" w:hAnsi="微软雅黑" w:hint="eastAsia"/>
+        </w:rPr>
+        <w:t>以内联</w:t>
+      </w:r>
+      <w:proofErr w:type="gramEnd"/>
+      <w:r>
+        <w:rPr>
+          <w:rFonts w:ascii="微软雅黑" w:eastAsia="微软雅黑" w:hAnsi="微软雅黑" w:hint="eastAsia"/>
+        </w:rPr>
+        <w:t>的方式加入页面中</w:t>
       </w:r>
     </w:p>
     <w:p>
@@ -3645,8 +4189,8 @@
           <w:rFonts w:ascii="微软雅黑" w:eastAsia="微软雅黑" w:hAnsi="微软雅黑"/>
         </w:rPr>
       </w:pPr>
-      <w:bookmarkStart w:id="25" w:name="_工具使用"/>
-      <w:bookmarkEnd w:id="25"/>
+      <w:bookmarkStart w:id="26" w:name="_工具使用"/>
+      <w:bookmarkEnd w:id="26"/>
       <w:r>
         <w:rPr>
           <w:rFonts w:ascii="微软雅黑" w:eastAsia="微软雅黑" w:hAnsi="微软雅黑" w:hint="eastAsia"/>
@@ -3696,40 +4240,62 @@
         </w:rPr>
         <w:t>编写，因此需要使用者先安装</w:t>
       </w:r>
+      <w:r>
+        <w:fldChar w:fldCharType="begin"/>
+      </w:r>
+      <w:r>
+        <w:instrText xml:space="preserve"> HYPERLINK "http://nodejs.org/" </w:instrText>
+      </w:r>
+      <w:r>
+        <w:fldChar w:fldCharType="separate"/>
+      </w:r>
+      <w:r>
+        <w:rPr>
+          <w:rStyle w:val="a6"/>
+          <w:rFonts w:ascii="微软雅黑" w:eastAsia="微软雅黑" w:hAnsi="微软雅黑" w:hint="eastAsia"/>
+        </w:rPr>
+        <w:t>nodejs</w:t>
+      </w:r>
+      <w:r>
+        <w:rPr>
+          <w:rStyle w:val="a6"/>
+          <w:rFonts w:ascii="微软雅黑" w:eastAsia="微软雅黑" w:hAnsi="微软雅黑"/>
+        </w:rPr>
+        <w:fldChar w:fldCharType="end"/>
+      </w:r>
+      <w:r>
+        <w:rPr>
+          <w:rFonts w:ascii="微软雅黑" w:eastAsia="微软雅黑" w:hAnsi="微软雅黑" w:hint="eastAsia"/>
+        </w:rPr>
+        <w:t>环境</w:t>
+      </w:r>
+      <w:r>
+        <w:rPr>
+          <w:rFonts w:ascii="微软雅黑" w:eastAsia="微软雅黑" w:hAnsi="微软雅黑" w:hint="eastAsia"/>
+        </w:rPr>
+        <w:t>，</w:t>
+      </w:r>
+      <w:proofErr w:type="spellStart"/>
+      <w:r>
+        <w:rPr>
+          <w:rFonts w:ascii="微软雅黑" w:eastAsia="微软雅黑" w:hAnsi="微软雅黑" w:hint="eastAsia"/>
+        </w:rPr>
+        <w:t>nodejs</w:t>
+      </w:r>
+      <w:proofErr w:type="spellEnd"/>
+      <w:r>
+        <w:rPr>
+          <w:rFonts w:ascii="微软雅黑" w:eastAsia="微软雅黑" w:hAnsi="微软雅黑" w:hint="eastAsia"/>
+        </w:rPr>
+        <w:t>在各平台下</w:t>
+      </w:r>
+      <w:r>
+        <w:rPr>
+          <w:rFonts w:ascii="微软雅黑" w:eastAsia="微软雅黑" w:hAnsi="微软雅黑" w:hint="eastAsia"/>
+        </w:rPr>
+        <w:t>的安装配置请参阅官方说明。</w:t>
+      </w:r>
       <w:hyperlink r:id="rId53" w:history="1">
-        <w:r>
-          <w:rPr>
-            <w:rStyle w:val="a6"/>
-            <w:rFonts w:ascii="微软雅黑" w:eastAsia="微软雅黑" w:hAnsi="微软雅黑" w:hint="eastAsia"/>
-          </w:rPr>
-          <w:t>nodejs</w:t>
-        </w:r>
-      </w:hyperlink>
-      <w:r>
-        <w:rPr>
-          <w:rFonts w:ascii="微软雅黑" w:eastAsia="微软雅黑" w:hAnsi="微软雅黑" w:hint="eastAsia"/>
-        </w:rPr>
-        <w:t>环境</w:t>
-      </w:r>
-      <w:r>
-        <w:rPr>
-          <w:rFonts w:ascii="微软雅黑" w:eastAsia="微软雅黑" w:hAnsi="微软雅黑" w:hint="eastAsia"/>
-        </w:rPr>
-        <w:t>，nodejs</w:t>
-      </w:r>
-      <w:r>
-        <w:rPr>
-          <w:rFonts w:ascii="微软雅黑" w:eastAsia="微软雅黑" w:hAnsi="微软雅黑" w:hint="eastAsia"/>
-        </w:rPr>
-        <w:t>在各平台下</w:t>
-      </w:r>
-      <w:r>
-        <w:rPr>
-          <w:rFonts w:ascii="微软雅黑" w:eastAsia="微软雅黑" w:hAnsi="微软雅黑" w:hint="eastAsia"/>
-        </w:rPr>
-        <w:t>的安装配置请参阅官方说明。</w:t>
-      </w:r>
-      <w:hyperlink r:id="rId54" w:history="1">
         <w:r>
           <w:rPr>
             <w:rStyle w:val="a6"/>
@@ -3745,8 +4311,8 @@
           <w:rFonts w:ascii="微软雅黑" w:eastAsia="微软雅黑" w:hAnsi="微软雅黑"/>
         </w:rPr>
       </w:pPr>
-      <w:bookmarkStart w:id="26" w:name="_获取工具"/>
-      <w:bookmarkEnd w:id="26"/>
+      <w:bookmarkStart w:id="27" w:name="_获取工具"/>
+      <w:bookmarkEnd w:id="27"/>
       <w:r>
         <w:rPr>
           <w:rFonts w:ascii="微软雅黑" w:eastAsia="微软雅黑" w:hAnsi="微软雅黑" w:hint="eastAsia"/>
@@ -3781,7 +4347,7 @@
           <w:rFonts w:ascii="微软雅黑" w:eastAsia="微软雅黑" w:hAnsi="微软雅黑"/>
         </w:rPr>
       </w:pPr>
-      <w:hyperlink r:id="rId55" w:history="1">
+      <w:hyperlink r:id="rId54" w:history="1">
         <w:r>
           <w:rPr>
             <w:rStyle w:val="a6"/>
@@ -3804,8 +4370,8 @@
           <w:rFonts w:ascii="微软雅黑" w:eastAsia="微软雅黑" w:hAnsi="微软雅黑"/>
         </w:rPr>
       </w:pPr>
-      <w:bookmarkStart w:id="27" w:name="_项目配置"/>
-      <w:bookmarkEnd w:id="27"/>
+      <w:bookmarkStart w:id="28" w:name="_项目配置"/>
+      <w:bookmarkEnd w:id="28"/>
       <w:r>
         <w:rPr>
           <w:rFonts w:ascii="微软雅黑" w:eastAsia="微软雅黑" w:hAnsi="微软雅黑" w:hint="eastAsia"/>
@@ -3855,7 +4421,7 @@
                     <pic:cNvPicPr/>
                   </pic:nvPicPr>
                   <pic:blipFill>
-                    <a:blip r:embed="rId56"/>
+                    <a:blip r:embed="rId55"/>
                     <a:stretch>
                       <a:fillRect/>
                     </a:stretch>
@@ -3925,10 +4491,10 @@
       </w:pPr>
       <w:r>
         <w:object w:dxaOrig="7171" w:dyaOrig="2903">
-          <v:shape id="_x0000_i1043" type="#_x0000_t75" style="width:358.6pt;height:145.4pt" o:ole="">
-            <v:imagedata r:id="rId57" o:title=""/>
+          <v:shape id="_x0000_i1043" type="#_x0000_t75" style="width:358.5pt;height:145.5pt" o:ole="">
+            <v:imagedata r:id="rId56" o:title=""/>
           </v:shape>
-          <o:OLEObject Type="Embed" ProgID="Visio.Drawing.11" ShapeID="_x0000_i1043" DrawAspect="Content" ObjectID="_1449647562" r:id="rId58"/>
+          <o:OLEObject Type="Embed" ProgID="Visio.Drawing.11" ShapeID="_x0000_i1043" DrawAspect="Content" ObjectID="_1454154945" r:id="rId57"/>
         </w:object>
       </w:r>
     </w:p>
@@ -3943,23 +4509,51 @@
         <w:rPr>
           <w:rFonts w:ascii="微软雅黑" w:eastAsia="微软雅黑" w:hAnsi="微软雅黑" w:hint="eastAsia"/>
         </w:rPr>
-        <w:t>按照项目的实际情况修改配置文件release.conf</w:t>
-      </w:r>
+        <w:t>按照项目的实际情况修改配置文件</w:t>
+      </w:r>
+      <w:proofErr w:type="spellStart"/>
+      <w:r>
+        <w:rPr>
+          <w:rFonts w:ascii="微软雅黑" w:eastAsia="微软雅黑" w:hAnsi="微软雅黑" w:hint="eastAsia"/>
+        </w:rPr>
+        <w:t>release.conf</w:t>
+      </w:r>
+      <w:proofErr w:type="spellEnd"/>
       <w:r>
         <w:rPr>
           <w:rFonts w:ascii="微软雅黑" w:eastAsia="微软雅黑" w:hAnsi="微软雅黑" w:hint="eastAsia"/>
         </w:rPr>
         <w:t>，具体参数见</w:t>
       </w:r>
-      <w:hyperlink w:anchor="_配置参数" w:history="1">
-        <w:r>
-          <w:rPr>
-            <w:rStyle w:val="a6"/>
-            <w:rFonts w:ascii="微软雅黑" w:eastAsia="微软雅黑" w:hAnsi="微软雅黑" w:hint="eastAsia"/>
-          </w:rPr>
-          <w:t>配置参数</w:t>
-        </w:r>
-      </w:hyperlink>
+      <w:r>
+        <w:fldChar w:fldCharType="begin"/>
+      </w:r>
+      <w:r>
+        <w:instrText xml:space="preserve"> HYPERLINK \l "_</w:instrText>
+      </w:r>
+      <w:r>
+        <w:instrText>配置参数</w:instrText>
+      </w:r>
+      <w:r>
+        <w:instrText xml:space="preserve">" </w:instrText>
+      </w:r>
+      <w:r>
+        <w:fldChar w:fldCharType="separate"/>
+      </w:r>
+      <w:r>
+        <w:rPr>
+          <w:rStyle w:val="a6"/>
+          <w:rFonts w:ascii="微软雅黑" w:eastAsia="微软雅黑" w:hAnsi="微软雅黑" w:hint="eastAsia"/>
+        </w:rPr>
+        <w:t>配置参数</w:t>
+      </w:r>
+      <w:r>
+        <w:rPr>
+          <w:rStyle w:val="a6"/>
+          <w:rFonts w:ascii="微软雅黑" w:eastAsia="微软雅黑" w:hAnsi="微软雅黑"/>
+        </w:rPr>
+        <w:fldChar w:fldCharType="end"/>
+      </w:r>
       <w:r>
         <w:rPr>
           <w:rFonts w:ascii="微软雅黑" w:eastAsia="微软雅黑" w:hAnsi="微软雅黑" w:hint="eastAsia"/>
@@ -3994,8 +4588,8 @@
           <w:rFonts w:ascii="微软雅黑" w:eastAsia="微软雅黑" w:hAnsi="微软雅黑"/>
         </w:rPr>
       </w:pPr>
-      <w:bookmarkStart w:id="28" w:name="_配置参数"/>
-      <w:bookmarkEnd w:id="28"/>
+      <w:bookmarkStart w:id="29" w:name="_配置参数"/>
+      <w:bookmarkEnd w:id="29"/>
       <w:r>
         <w:rPr>
           <w:rFonts w:ascii="微软雅黑" w:eastAsia="微软雅黑" w:hAnsi="微软雅黑" w:hint="eastAsia"/>
@@ -4114,7 +4708,21 @@
         <w:rPr>
           <w:rFonts w:ascii="微软雅黑" w:eastAsia="微软雅黑" w:hAnsi="微软雅黑" w:hint="eastAsia"/>
         </w:rPr>
-        <w:t>配置参数名称忽略大小写，即cfg_dir_webroot等价于CFG_DIR_WEBROOT</w:t>
+        <w:t>配置参数名称忽略大小写，即</w:t>
+      </w:r>
+      <w:proofErr w:type="spellStart"/>
+      <w:r>
+        <w:rPr>
+          <w:rFonts w:ascii="微软雅黑" w:eastAsia="微软雅黑" w:hAnsi="微软雅黑" w:hint="eastAsia"/>
+        </w:rPr>
+        <w:t>cfg_dir_webroot</w:t>
+      </w:r>
+      <w:proofErr w:type="spellEnd"/>
+      <w:r>
+        <w:rPr>
+          <w:rFonts w:ascii="微软雅黑" w:eastAsia="微软雅黑" w:hAnsi="微软雅黑" w:hint="eastAsia"/>
+        </w:rPr>
+        <w:t>等价于CFG_DIR_WEBROOT</w:t>
       </w:r>
     </w:p>
     <w:p>
@@ -4124,8 +4732,8 @@
           <w:rFonts w:ascii="微软雅黑" w:eastAsia="微软雅黑" w:hAnsi="微软雅黑"/>
         </w:rPr>
       </w:pPr>
-      <w:bookmarkStart w:id="29" w:name="_DIR_WEBROOT"/>
-      <w:bookmarkEnd w:id="29"/>
+      <w:bookmarkStart w:id="30" w:name="_DIR_WEBROOT"/>
+      <w:bookmarkEnd w:id="30"/>
       <w:r>
         <w:rPr>
           <w:rFonts w:ascii="微软雅黑" w:eastAsia="微软雅黑" w:hAnsi="微软雅黑"/>
@@ -4173,6 +4781,7 @@
         </w:rPr>
         <w:t>如果是相对路径则相对于当前配置文件路径(即</w:t>
       </w:r>
+      <w:proofErr w:type="spellStart"/>
       <w:r>
         <w:rPr>
           <w:rFonts w:ascii="微软雅黑" w:eastAsia="微软雅黑" w:hAnsi="微软雅黑" w:hint="eastAsia"/>
@@ -4183,7 +4792,14 @@
         <w:rPr>
           <w:rFonts w:ascii="微软雅黑" w:eastAsia="微软雅黑" w:hAnsi="微软雅黑" w:hint="eastAsia"/>
         </w:rPr>
-        <w:t>.conf文件所在目录)</w:t>
+        <w:t>.conf</w:t>
+      </w:r>
+      <w:proofErr w:type="spellEnd"/>
+      <w:r>
+        <w:rPr>
+          <w:rFonts w:ascii="微软雅黑" w:eastAsia="微软雅黑" w:hAnsi="微软雅黑" w:hint="eastAsia"/>
+        </w:rPr>
+        <w:t>文件所在目录)</w:t>
       </w:r>
     </w:p>
     <w:p>
@@ -4193,8 +4809,8 @@
           <w:rFonts w:ascii="微软雅黑" w:eastAsia="微软雅黑" w:hAnsi="微软雅黑"/>
         </w:rPr>
       </w:pPr>
-      <w:bookmarkStart w:id="30" w:name="_DIR_SOURCE"/>
-      <w:bookmarkEnd w:id="30"/>
+      <w:bookmarkStart w:id="31" w:name="_DIR_SOURCE"/>
+      <w:bookmarkEnd w:id="31"/>
       <w:r>
         <w:rPr>
           <w:rFonts w:ascii="微软雅黑" w:eastAsia="微软雅黑" w:hAnsi="微软雅黑"/>
@@ -4233,7 +4849,21 @@
         <w:rPr>
           <w:rFonts w:ascii="微软雅黑" w:eastAsia="微软雅黑" w:hAnsi="微软雅黑" w:hint="eastAsia"/>
         </w:rPr>
-        <w:t>如果是使用服务器端模板的项目可以不用配置此目录</w:t>
+        <w:t>如果是使用服务器端模板的项目可以不用</w:t>
+      </w:r>
+      <w:proofErr w:type="gramStart"/>
+      <w:r>
+        <w:rPr>
+          <w:rFonts w:ascii="微软雅黑" w:eastAsia="微软雅黑" w:hAnsi="微软雅黑" w:hint="eastAsia"/>
+        </w:rPr>
+        <w:t>配置此</w:t>
+      </w:r>
+      <w:proofErr w:type="gramEnd"/>
+      <w:r>
+        <w:rPr>
+          <w:rFonts w:ascii="微软雅黑" w:eastAsia="微软雅黑" w:hAnsi="微软雅黑" w:hint="eastAsia"/>
+        </w:rPr>
+        <w:t>目录</w:t>
       </w:r>
       <w:r>
         <w:rPr>
@@ -4264,8 +4894,8 @@
           <w:rFonts w:ascii="微软雅黑" w:eastAsia="微软雅黑" w:hAnsi="微软雅黑"/>
         </w:rPr>
       </w:pPr>
-      <w:bookmarkStart w:id="31" w:name="_DIR_OUTPUT"/>
-      <w:bookmarkEnd w:id="31"/>
+      <w:bookmarkStart w:id="32" w:name="_DIR_OUTPUT"/>
+      <w:bookmarkEnd w:id="32"/>
       <w:r>
         <w:rPr>
           <w:rFonts w:ascii="微软雅黑" w:eastAsia="微软雅黑" w:hAnsi="微软雅黑"/>
@@ -4417,6 +5047,289 @@
         </w:rPr>
         <w:t>配置的目录下，则自动调整为</w:t>
       </w:r>
+      <w:r>
+        <w:fldChar w:fldCharType="begin"/>
+      </w:r>
+      <w:r>
+        <w:instrText xml:space="preserve"> HYPERLINK \l "_DIR_WEBROOT" </w:instrText>
+      </w:r>
+      <w:r>
+        <w:fldChar w:fldCharType="separate"/>
+      </w:r>
+      <w:r>
+        <w:rPr>
+          <w:rStyle w:val="a6"/>
+          <w:rFonts w:ascii="微软雅黑" w:eastAsia="微软雅黑" w:hAnsi="微软雅黑" w:hint="eastAsia"/>
+        </w:rPr>
+        <w:t>DIR_WEBROOT</w:t>
+      </w:r>
+      <w:r>
+        <w:rPr>
+          <w:rStyle w:val="a6"/>
+          <w:rFonts w:ascii="微软雅黑" w:eastAsia="微软雅黑" w:hAnsi="微软雅黑"/>
+        </w:rPr>
+        <w:fldChar w:fldCharType="end"/>
+      </w:r>
+      <w:r>
+        <w:rPr>
+          <w:rFonts w:ascii="微软雅黑" w:eastAsia="微软雅黑" w:hAnsi="微软雅黑" w:hint="eastAsia"/>
+        </w:rPr>
+        <w:t>下以</w:t>
+      </w:r>
+      <w:r>
+        <w:fldChar w:fldCharType="begin"/>
+      </w:r>
+      <w:r>
+        <w:instrText xml:space="preserve"> HYPERLINK \l "_DIR_OUTPUT" </w:instrText>
+      </w:r>
+      <w:r>
+        <w:fldChar w:fldCharType="separate"/>
+      </w:r>
+      <w:r>
+        <w:rPr>
+          <w:rStyle w:val="a6"/>
+          <w:rFonts w:ascii="微软雅黑" w:eastAsia="微软雅黑" w:hAnsi="微软雅黑" w:hint="eastAsia"/>
+        </w:rPr>
+        <w:t>DIR_OUTPUT</w:t>
+      </w:r>
+      <w:r>
+        <w:rPr>
+          <w:rStyle w:val="a6"/>
+          <w:rFonts w:ascii="微软雅黑" w:eastAsia="微软雅黑" w:hAnsi="微软雅黑"/>
+        </w:rPr>
+        <w:fldChar w:fldCharType="end"/>
+      </w:r>
+      <w:r>
+        <w:rPr>
+          <w:rFonts w:ascii="微软雅黑" w:eastAsia="微软雅黑" w:hAnsi="微软雅黑" w:hint="eastAsia"/>
+        </w:rPr>
+        <w:t>目录名命名的目录下</w:t>
+      </w:r>
+      <w:r>
+        <w:rPr>
+          <w:rFonts w:ascii="微软雅黑" w:eastAsia="微软雅黑" w:hAnsi="微软雅黑" w:hint="eastAsia"/>
+        </w:rPr>
+        <w:t>，以确保所有静态资源对外可访问</w:t>
+      </w:r>
+    </w:p>
+    <w:p>
+      <w:pPr>
+        <w:pStyle w:val="2"/>
+        <w:rPr>
+          <w:rFonts w:ascii="微软雅黑" w:eastAsia="微软雅黑" w:hAnsi="微软雅黑"/>
+        </w:rPr>
+      </w:pPr>
+      <w:bookmarkStart w:id="33" w:name="_DIR_SOURCE_TP"/>
+      <w:bookmarkEnd w:id="33"/>
+      <w:r>
+        <w:rPr>
+          <w:rFonts w:ascii="微软雅黑" w:eastAsia="微软雅黑" w:hAnsi="微软雅黑"/>
+        </w:rPr>
+        <w:t>DIR_SOURCE_TP</w:t>
+      </w:r>
+    </w:p>
+    <w:p>
+      <w:pPr>
+        <w:spacing w:line="0" w:lineRule="atLeast"/>
+        <w:rPr>
+          <w:rFonts w:ascii="微软雅黑" w:eastAsia="微软雅黑" w:hAnsi="微软雅黑"/>
+        </w:rPr>
+      </w:pPr>
+      <w:r>
+        <w:rPr>
+          <w:rFonts w:ascii="微软雅黑" w:eastAsia="微软雅黑" w:hAnsi="微软雅黑" w:hint="eastAsia"/>
+        </w:rPr>
+        <w:t>可选</w:t>
+      </w:r>
+    </w:p>
+    <w:p>
+      <w:pPr>
+        <w:spacing w:line="0" w:lineRule="atLeast"/>
+        <w:rPr>
+          <w:rFonts w:ascii="微软雅黑" w:eastAsia="微软雅黑" w:hAnsi="微软雅黑"/>
+        </w:rPr>
+      </w:pPr>
+      <w:r>
+        <w:rPr>
+          <w:rFonts w:ascii="微软雅黑" w:eastAsia="微软雅黑" w:hAnsi="微软雅黑" w:hint="eastAsia"/>
+        </w:rPr>
+        <w:t>项目服务器端模板文件根路径</w:t>
+      </w:r>
+      <w:r>
+        <w:rPr>
+          <w:rFonts w:ascii="微软雅黑" w:eastAsia="微软雅黑" w:hAnsi="微软雅黑" w:hint="eastAsia"/>
+        </w:rPr>
+        <w:t>，</w:t>
+      </w:r>
+      <w:r>
+        <w:rPr>
+          <w:rFonts w:ascii="微软雅黑" w:eastAsia="微软雅黑" w:hAnsi="微软雅黑" w:hint="eastAsia"/>
+        </w:rPr>
+        <w:t>服务器端模板文件确保页面所需的CSS、JS文件的引用均出现在模板文件中</w:t>
+      </w:r>
+    </w:p>
+    <w:p>
+      <w:pPr>
+        <w:pStyle w:val="2"/>
+        <w:rPr>
+          <w:rFonts w:ascii="微软雅黑" w:eastAsia="微软雅黑" w:hAnsi="微软雅黑"/>
+        </w:rPr>
+      </w:pPr>
+      <w:r>
+        <w:rPr>
+          <w:rFonts w:ascii="微软雅黑" w:eastAsia="微软雅黑" w:hAnsi="微软雅黑"/>
+        </w:rPr>
+        <w:t>DIR_OUTPUT_TP</w:t>
+      </w:r>
+    </w:p>
+    <w:p>
+      <w:pPr>
+        <w:spacing w:line="0" w:lineRule="atLeast"/>
+        <w:rPr>
+          <w:rFonts w:ascii="微软雅黑" w:eastAsia="微软雅黑" w:hAnsi="微软雅黑"/>
+        </w:rPr>
+      </w:pPr>
+      <w:r>
+        <w:rPr>
+          <w:rFonts w:ascii="微软雅黑" w:eastAsia="微软雅黑" w:hAnsi="微软雅黑" w:hint="eastAsia"/>
+        </w:rPr>
+        <w:t>可选</w:t>
+      </w:r>
+    </w:p>
+    <w:p>
+      <w:pPr>
+        <w:spacing w:line="0" w:lineRule="atLeast"/>
+        <w:rPr>
+          <w:rFonts w:ascii="微软雅黑" w:eastAsia="微软雅黑" w:hAnsi="微软雅黑"/>
+        </w:rPr>
+      </w:pPr>
+      <w:r>
+        <w:rPr>
+          <w:rFonts w:ascii="微软雅黑" w:eastAsia="微软雅黑" w:hAnsi="微软雅黑" w:hint="eastAsia"/>
+        </w:rPr>
+        <w:t>项目服务器端模板输出路径，默认为</w:t>
+      </w:r>
+      <w:hyperlink w:anchor="_DIR_OUTPUT" w:history="1">
+        <w:r>
+          <w:rPr>
+            <w:rStyle w:val="a6"/>
+            <w:rFonts w:ascii="微软雅黑" w:eastAsia="微软雅黑" w:hAnsi="微软雅黑" w:hint="eastAsia"/>
+          </w:rPr>
+          <w:t>DIR_OUTPUT</w:t>
+        </w:r>
+      </w:hyperlink>
+      <w:r>
+        <w:rPr>
+          <w:rFonts w:ascii="微软雅黑" w:eastAsia="微软雅黑" w:hAnsi="微软雅黑" w:hint="eastAsia"/>
+        </w:rPr>
+        <w:t>配置信息</w:t>
+      </w:r>
+      <w:r>
+        <w:rPr>
+          <w:rFonts w:ascii="微软雅黑" w:eastAsia="微软雅黑" w:hAnsi="微软雅黑" w:hint="eastAsia"/>
+        </w:rPr>
+        <w:t>，如果没有配置</w:t>
+      </w:r>
+      <w:hyperlink w:anchor="_DIR_SOURCE_TP" w:history="1">
+        <w:r>
+          <w:rPr>
+            <w:rStyle w:val="a6"/>
+            <w:rFonts w:ascii="微软雅黑" w:eastAsia="微软雅黑" w:hAnsi="微软雅黑"/>
+          </w:rPr>
+          <w:t>DIR_SOURCE_TP</w:t>
+        </w:r>
+      </w:hyperlink>
+      <w:r>
+        <w:rPr>
+          <w:rFonts w:ascii="微软雅黑" w:eastAsia="微软雅黑" w:hAnsi="微软雅黑" w:hint="eastAsia"/>
+        </w:rPr>
+        <w:t>则忽略此参数配置信息</w:t>
+      </w:r>
+    </w:p>
+    <w:p>
+      <w:pPr>
+        <w:pStyle w:val="2"/>
+        <w:rPr>
+          <w:rFonts w:ascii="微软雅黑" w:eastAsia="微软雅黑" w:hAnsi="微软雅黑"/>
+        </w:rPr>
+      </w:pPr>
+      <w:bookmarkStart w:id="34" w:name="_DIR_STATIC"/>
+      <w:bookmarkEnd w:id="34"/>
+      <w:r>
+        <w:rPr>
+          <w:rFonts w:ascii="微软雅黑" w:eastAsia="微软雅黑" w:hAnsi="微软雅黑"/>
+        </w:rPr>
+        <w:t>DIR_STATIC</w:t>
+      </w:r>
+    </w:p>
+    <w:p>
+      <w:pPr>
+        <w:spacing w:line="0" w:lineRule="atLeast"/>
+        <w:rPr>
+          <w:rFonts w:ascii="微软雅黑" w:eastAsia="微软雅黑" w:hAnsi="微软雅黑"/>
+        </w:rPr>
+      </w:pPr>
+      <w:r>
+        <w:rPr>
+          <w:rFonts w:ascii="微软雅黑" w:eastAsia="微软雅黑" w:hAnsi="微软雅黑" w:hint="eastAsia"/>
+        </w:rPr>
+        <w:t>可选</w:t>
+      </w:r>
+      <w:r>
+        <w:rPr>
+          <w:rFonts w:ascii="微软雅黑" w:eastAsia="微软雅黑" w:hAnsi="微软雅黑" w:hint="eastAsia"/>
+        </w:rPr>
+        <w:t>（必须确保路径存在）</w:t>
+      </w:r>
+    </w:p>
+    <w:p>
+      <w:pPr>
+        <w:spacing w:line="0" w:lineRule="atLeast"/>
+        <w:rPr>
+          <w:rFonts w:ascii="微软雅黑" w:eastAsia="微软雅黑" w:hAnsi="微软雅黑"/>
+        </w:rPr>
+      </w:pPr>
+      <w:r>
+        <w:rPr>
+          <w:rFonts w:ascii="微软雅黑" w:eastAsia="微软雅黑" w:hAnsi="微软雅黑" w:hint="eastAsia"/>
+        </w:rPr>
+        <w:t>静态资源路径，默认为</w:t>
+      </w:r>
+      <w:r>
+        <w:fldChar w:fldCharType="begin"/>
+      </w:r>
+      <w:r>
+        <w:instrText xml:space="preserve"> HYPERLINK \l "_DIR_WEBROOT" </w:instrText>
+      </w:r>
+      <w:r>
+        <w:fldChar w:fldCharType="separate"/>
+      </w:r>
+      <w:r>
+        <w:rPr>
+          <w:rStyle w:val="a6"/>
+          <w:rFonts w:ascii="微软雅黑" w:eastAsia="微软雅黑" w:hAnsi="微软雅黑" w:hint="eastAsia"/>
+        </w:rPr>
+        <w:t>DIR_WEBROOT</w:t>
+      </w:r>
+      <w:r>
+        <w:rPr>
+          <w:rStyle w:val="a6"/>
+          <w:rFonts w:ascii="微软雅黑" w:eastAsia="微软雅黑" w:hAnsi="微软雅黑"/>
+        </w:rPr>
+        <w:fldChar w:fldCharType="end"/>
+      </w:r>
+      <w:r>
+        <w:rPr>
+          <w:rFonts w:ascii="微软雅黑" w:eastAsia="微软雅黑" w:hAnsi="微软雅黑" w:hint="eastAsia"/>
+        </w:rPr>
+        <w:t>下的res目录</w:t>
+      </w:r>
+      <w:r>
+        <w:rPr>
+          <w:rFonts w:ascii="微软雅黑" w:eastAsia="微软雅黑" w:hAnsi="微软雅黑" w:hint="eastAsia"/>
+        </w:rPr>
+        <w:t>，如果静态资源的目录不是</w:t>
+      </w:r>
       <w:hyperlink w:anchor="_DIR_WEBROOT" w:history="1">
         <w:r>
           <w:rPr>
@@ -4430,248 +5343,21 @@
         <w:rPr>
           <w:rFonts w:ascii="微软雅黑" w:eastAsia="微软雅黑" w:hAnsi="微软雅黑" w:hint="eastAsia"/>
         </w:rPr>
-        <w:t>下以</w:t>
-      </w:r>
-      <w:hyperlink w:anchor="_DIR_OUTPUT" w:history="1">
-        <w:r>
-          <w:rPr>
-            <w:rStyle w:val="a6"/>
-            <w:rFonts w:ascii="微软雅黑" w:eastAsia="微软雅黑" w:hAnsi="微软雅黑" w:hint="eastAsia"/>
-          </w:rPr>
-          <w:t>DIR_OUTPUT</w:t>
-        </w:r>
-      </w:hyperlink>
-      <w:r>
-        <w:rPr>
-          <w:rFonts w:ascii="微软雅黑" w:eastAsia="微软雅黑" w:hAnsi="微软雅黑" w:hint="eastAsia"/>
-        </w:rPr>
-        <w:t>目录名命名的目录下</w:t>
-      </w:r>
-      <w:r>
-        <w:rPr>
-          <w:rFonts w:ascii="微软雅黑" w:eastAsia="微软雅黑" w:hAnsi="微软雅黑" w:hint="eastAsia"/>
-        </w:rPr>
-        <w:t>，以确保所有静态资源对外可访问</w:t>
-      </w:r>
-    </w:p>
-    <w:p>
-      <w:pPr>
-        <w:pStyle w:val="2"/>
-        <w:rPr>
-          <w:rFonts w:ascii="微软雅黑" w:eastAsia="微软雅黑" w:hAnsi="微软雅黑"/>
-        </w:rPr>
-      </w:pPr>
-      <w:bookmarkStart w:id="32" w:name="_DIR_SOURCE_TP"/>
-      <w:bookmarkEnd w:id="32"/>
-      <w:r>
-        <w:rPr>
-          <w:rFonts w:ascii="微软雅黑" w:eastAsia="微软雅黑" w:hAnsi="微软雅黑"/>
-        </w:rPr>
-        <w:t>DIR_SOURCE_TP</w:t>
-      </w:r>
-    </w:p>
-    <w:p>
-      <w:pPr>
-        <w:spacing w:line="0" w:lineRule="atLeast"/>
-        <w:rPr>
-          <w:rFonts w:ascii="微软雅黑" w:eastAsia="微软雅黑" w:hAnsi="微软雅黑"/>
-        </w:rPr>
-      </w:pPr>
-      <w:r>
-        <w:rPr>
-          <w:rFonts w:ascii="微软雅黑" w:eastAsia="微软雅黑" w:hAnsi="微软雅黑" w:hint="eastAsia"/>
-        </w:rPr>
-        <w:t>可选</w:t>
-      </w:r>
-    </w:p>
-    <w:p>
-      <w:pPr>
-        <w:spacing w:line="0" w:lineRule="atLeast"/>
-        <w:rPr>
-          <w:rFonts w:ascii="微软雅黑" w:eastAsia="微软雅黑" w:hAnsi="微软雅黑"/>
-        </w:rPr>
-      </w:pPr>
-      <w:r>
-        <w:rPr>
-          <w:rFonts w:ascii="微软雅黑" w:eastAsia="微软雅黑" w:hAnsi="微软雅黑" w:hint="eastAsia"/>
-        </w:rPr>
-        <w:t>项目服务器端模板文件根路径</w:t>
-      </w:r>
-      <w:r>
-        <w:rPr>
-          <w:rFonts w:ascii="微软雅黑" w:eastAsia="微软雅黑" w:hAnsi="微软雅黑" w:hint="eastAsia"/>
-        </w:rPr>
-        <w:t>，</w:t>
-      </w:r>
-      <w:r>
-        <w:rPr>
-          <w:rFonts w:ascii="微软雅黑" w:eastAsia="微软雅黑" w:hAnsi="微软雅黑" w:hint="eastAsia"/>
-        </w:rPr>
-        <w:t>服务器端模板文件确保页面所需的CSS、JS文件的引用均出现在模板文件中</w:t>
-      </w:r>
-    </w:p>
-    <w:p>
-      <w:pPr>
-        <w:pStyle w:val="2"/>
-        <w:rPr>
-          <w:rFonts w:ascii="微软雅黑" w:eastAsia="微软雅黑" w:hAnsi="微软雅黑"/>
-        </w:rPr>
-      </w:pPr>
-      <w:r>
-        <w:rPr>
-          <w:rFonts w:ascii="微软雅黑" w:eastAsia="微软雅黑" w:hAnsi="微软雅黑"/>
-        </w:rPr>
-        <w:t>DIR_OUTPUT_TP</w:t>
-      </w:r>
-    </w:p>
-    <w:p>
-      <w:pPr>
-        <w:spacing w:line="0" w:lineRule="atLeast"/>
-        <w:rPr>
-          <w:rFonts w:ascii="微软雅黑" w:eastAsia="微软雅黑" w:hAnsi="微软雅黑"/>
-        </w:rPr>
-      </w:pPr>
-      <w:r>
-        <w:rPr>
-          <w:rFonts w:ascii="微软雅黑" w:eastAsia="微软雅黑" w:hAnsi="微软雅黑" w:hint="eastAsia"/>
-        </w:rPr>
-        <w:t>可选</w:t>
-      </w:r>
-    </w:p>
-    <w:p>
-      <w:pPr>
-        <w:spacing w:line="0" w:lineRule="atLeast"/>
-        <w:rPr>
-          <w:rFonts w:ascii="微软雅黑" w:eastAsia="微软雅黑" w:hAnsi="微软雅黑"/>
-        </w:rPr>
-      </w:pPr>
-      <w:r>
-        <w:rPr>
-          <w:rFonts w:ascii="微软雅黑" w:eastAsia="微软雅黑" w:hAnsi="微软雅黑" w:hint="eastAsia"/>
-        </w:rPr>
-        <w:t>项目服务器端模板输出路径，默认为</w:t>
-      </w:r>
-      <w:hyperlink w:anchor="_DIR_OUTPUT" w:history="1">
-        <w:r>
-          <w:rPr>
-            <w:rStyle w:val="a6"/>
-            <w:rFonts w:ascii="微软雅黑" w:eastAsia="微软雅黑" w:hAnsi="微软雅黑" w:hint="eastAsia"/>
-          </w:rPr>
-          <w:t>DIR_OUTPUT</w:t>
-        </w:r>
-      </w:hyperlink>
-      <w:r>
-        <w:rPr>
-          <w:rFonts w:ascii="微软雅黑" w:eastAsia="微软雅黑" w:hAnsi="微软雅黑" w:hint="eastAsia"/>
-        </w:rPr>
-        <w:t>配置信息</w:t>
-      </w:r>
-      <w:r>
-        <w:rPr>
-          <w:rFonts w:ascii="微软雅黑" w:eastAsia="微软雅黑" w:hAnsi="微软雅黑" w:hint="eastAsia"/>
-        </w:rPr>
-        <w:t>，如果没有配置</w:t>
-      </w:r>
-      <w:hyperlink w:anchor="_DIR_SOURCE_TP" w:history="1">
-        <w:r>
-          <w:rPr>
-            <w:rStyle w:val="a6"/>
-            <w:rFonts w:ascii="微软雅黑" w:eastAsia="微软雅黑" w:hAnsi="微软雅黑"/>
-          </w:rPr>
-          <w:t>DIR_SOURCE_TP</w:t>
-        </w:r>
-      </w:hyperlink>
-      <w:r>
-        <w:rPr>
-          <w:rFonts w:ascii="微软雅黑" w:eastAsia="微软雅黑" w:hAnsi="微软雅黑" w:hint="eastAsia"/>
-        </w:rPr>
-        <w:t>则忽略此参数配置信息</w:t>
-      </w:r>
-    </w:p>
-    <w:p>
-      <w:pPr>
-        <w:pStyle w:val="2"/>
-        <w:rPr>
-          <w:rFonts w:ascii="微软雅黑" w:eastAsia="微软雅黑" w:hAnsi="微软雅黑"/>
-        </w:rPr>
-      </w:pPr>
-      <w:bookmarkStart w:id="33" w:name="_DIR_STATIC"/>
-      <w:bookmarkEnd w:id="33"/>
-      <w:r>
-        <w:rPr>
-          <w:rFonts w:ascii="微软雅黑" w:eastAsia="微软雅黑" w:hAnsi="微软雅黑"/>
-        </w:rPr>
-        <w:t>DIR_STATIC</w:t>
-      </w:r>
-    </w:p>
-    <w:p>
-      <w:pPr>
-        <w:spacing w:line="0" w:lineRule="atLeast"/>
-        <w:rPr>
-          <w:rFonts w:ascii="微软雅黑" w:eastAsia="微软雅黑" w:hAnsi="微软雅黑"/>
-        </w:rPr>
-      </w:pPr>
-      <w:r>
-        <w:rPr>
-          <w:rFonts w:ascii="微软雅黑" w:eastAsia="微软雅黑" w:hAnsi="微软雅黑" w:hint="eastAsia"/>
-        </w:rPr>
-        <w:t>可选</w:t>
-      </w:r>
-      <w:r>
-        <w:rPr>
-          <w:rFonts w:ascii="微软雅黑" w:eastAsia="微软雅黑" w:hAnsi="微软雅黑" w:hint="eastAsia"/>
-        </w:rPr>
-        <w:t>（必须确保路径存在）</w:t>
-      </w:r>
-    </w:p>
-    <w:p>
-      <w:pPr>
-        <w:spacing w:line="0" w:lineRule="atLeast"/>
-        <w:rPr>
-          <w:rFonts w:ascii="微软雅黑" w:eastAsia="微软雅黑" w:hAnsi="微软雅黑"/>
-        </w:rPr>
-      </w:pPr>
-      <w:r>
-        <w:rPr>
-          <w:rFonts w:ascii="微软雅黑" w:eastAsia="微软雅黑" w:hAnsi="微软雅黑" w:hint="eastAsia"/>
-        </w:rPr>
-        <w:t>静态资源路径，默认为</w:t>
-      </w:r>
-      <w:hyperlink w:anchor="_DIR_WEBROOT" w:history="1">
-        <w:r>
-          <w:rPr>
-            <w:rStyle w:val="a6"/>
-            <w:rFonts w:ascii="微软雅黑" w:eastAsia="微软雅黑" w:hAnsi="微软雅黑" w:hint="eastAsia"/>
-          </w:rPr>
-          <w:t>DIR_WEBROOT</w:t>
-        </w:r>
-      </w:hyperlink>
-      <w:r>
-        <w:rPr>
-          <w:rFonts w:ascii="微软雅黑" w:eastAsia="微软雅黑" w:hAnsi="微软雅黑" w:hint="eastAsia"/>
-        </w:rPr>
-        <w:t>下的res目录</w:t>
-      </w:r>
-      <w:r>
-        <w:rPr>
-          <w:rFonts w:ascii="微软雅黑" w:eastAsia="微软雅黑" w:hAnsi="微软雅黑" w:hint="eastAsia"/>
-        </w:rPr>
-        <w:t>，如果静态资源的目录不是</w:t>
-      </w:r>
-      <w:hyperlink w:anchor="_DIR_WEBROOT" w:history="1">
-        <w:r>
-          <w:rPr>
-            <w:rStyle w:val="a6"/>
-            <w:rFonts w:ascii="微软雅黑" w:eastAsia="微软雅黑" w:hAnsi="微软雅黑" w:hint="eastAsia"/>
-          </w:rPr>
-          <w:t>DIR_WEBROOT</w:t>
-        </w:r>
-      </w:hyperlink>
-      <w:r>
-        <w:rPr>
-          <w:rFonts w:ascii="微软雅黑" w:eastAsia="微软雅黑" w:hAnsi="微软雅黑" w:hint="eastAsia"/>
-        </w:rPr>
-        <w:t>下的res且在html代码中引用了静态资源地址则需要配置此参数来调整</w:t>
+        <w:t>下的res且在html代码中引用了静态资源地址则需要</w:t>
+      </w:r>
+      <w:proofErr w:type="gramStart"/>
+      <w:r>
+        <w:rPr>
+          <w:rFonts w:ascii="微软雅黑" w:eastAsia="微软雅黑" w:hAnsi="微软雅黑" w:hint="eastAsia"/>
+        </w:rPr>
+        <w:t>配置此</w:t>
+      </w:r>
+      <w:proofErr w:type="gramEnd"/>
+      <w:r>
+        <w:rPr>
+          <w:rFonts w:ascii="微软雅黑" w:eastAsia="微软雅黑" w:hAnsi="微软雅黑" w:hint="eastAsia"/>
+        </w:rPr>
+        <w:t>参数来调整</w:t>
       </w:r>
       <w:r>
         <w:rPr>
@@ -4726,7 +5412,21 @@
         <w:rPr>
           <w:rFonts w:ascii="微软雅黑" w:eastAsia="微软雅黑" w:hAnsi="微软雅黑" w:hint="eastAsia"/>
         </w:rPr>
-        <w:t>输出路径，对于需要使用HTML5离线的应用可配置此文件路径输出manifest文件</w:t>
+        <w:t>输出路径，对于需要使用HTML5离线的应用可</w:t>
+      </w:r>
+      <w:proofErr w:type="gramStart"/>
+      <w:r>
+        <w:rPr>
+          <w:rFonts w:ascii="微软雅黑" w:eastAsia="微软雅黑" w:hAnsi="微软雅黑" w:hint="eastAsia"/>
+        </w:rPr>
+        <w:t>配置此</w:t>
+      </w:r>
+      <w:proofErr w:type="gramEnd"/>
+      <w:r>
+        <w:rPr>
+          <w:rFonts w:ascii="微软雅黑" w:eastAsia="微软雅黑" w:hAnsi="微软雅黑" w:hint="eastAsia"/>
+        </w:rPr>
+        <w:t>文件路径输出manifest文件</w:t>
       </w:r>
     </w:p>
     <w:p>
@@ -4778,8 +5478,8 @@
           <w:rFonts w:ascii="微软雅黑" w:eastAsia="微软雅黑" w:hAnsi="微软雅黑"/>
         </w:rPr>
       </w:pPr>
-      <w:bookmarkStart w:id="34" w:name="_DM_STATIC"/>
-      <w:bookmarkEnd w:id="34"/>
+      <w:bookmarkStart w:id="35" w:name="_DM_STATIC"/>
+      <w:bookmarkEnd w:id="35"/>
       <w:r>
         <w:rPr>
           <w:rFonts w:ascii="微软雅黑" w:eastAsia="微软雅黑" w:hAnsi="微软雅黑"/>
@@ -4888,15 +5588,29 @@
         </w:rPr>
         <w:t>默认静态资源请求域名，限定</w:t>
       </w:r>
-      <w:hyperlink w:anchor="_DIR_STATIC" w:history="1">
-        <w:r>
-          <w:rPr>
-            <w:rStyle w:val="a6"/>
-            <w:rFonts w:ascii="微软雅黑" w:eastAsia="微软雅黑" w:hAnsi="微软雅黑" w:hint="eastAsia"/>
-          </w:rPr>
-          <w:t>DIR_STATIC</w:t>
-        </w:r>
-      </w:hyperlink>
+      <w:r>
+        <w:fldChar w:fldCharType="begin"/>
+      </w:r>
+      <w:r>
+        <w:instrText xml:space="preserve"> HYPERLINK \l "_DIR_STATIC" </w:instrText>
+      </w:r>
+      <w:r>
+        <w:fldChar w:fldCharType="separate"/>
+      </w:r>
+      <w:r>
+        <w:rPr>
+          <w:rStyle w:val="a6"/>
+          <w:rFonts w:ascii="微软雅黑" w:eastAsia="微软雅黑" w:hAnsi="微软雅黑" w:hint="eastAsia"/>
+        </w:rPr>
+        <w:t>DIR_STATIC</w:t>
+      </w:r>
+      <w:r>
+        <w:rPr>
+          <w:rStyle w:val="a6"/>
+          <w:rFonts w:ascii="微软雅黑" w:eastAsia="微软雅黑" w:hAnsi="微软雅黑"/>
+        </w:rPr>
+        <w:fldChar w:fldCharType="end"/>
+      </w:r>
       <w:r>
         <w:rPr>
           <w:rFonts w:ascii="微软雅黑" w:eastAsia="微软雅黑" w:hAnsi="微软雅黑" w:hint="eastAsia"/>
@@ -5353,8 +6067,16 @@
         <w:rPr>
           <w:rFonts w:ascii="微软雅黑" w:eastAsia="微软雅黑" w:hAnsi="微软雅黑" w:hint="eastAsia"/>
         </w:rPr>
-        <w:t>，默认为release.conf</w:t>
-      </w:r>
+        <w:t>，默认为</w:t>
+      </w:r>
+      <w:proofErr w:type="spellStart"/>
+      <w:r>
+        <w:rPr>
+          <w:rFonts w:ascii="微软雅黑" w:eastAsia="微软雅黑" w:hAnsi="微软雅黑" w:hint="eastAsia"/>
+        </w:rPr>
+        <w:t>release.conf</w:t>
+      </w:r>
+      <w:proofErr w:type="spellEnd"/>
       <w:r>
         <w:rPr>
           <w:rFonts w:ascii="微软雅黑" w:eastAsia="微软雅黑" w:hAnsi="微软雅黑" w:hint="eastAsia"/>
@@ -5401,7 +6123,21 @@
         <w:rPr>
           <w:rFonts w:ascii="微软雅黑" w:eastAsia="微软雅黑" w:hAnsi="微软雅黑" w:hint="eastAsia"/>
         </w:rPr>
-        <w:t>内联样式内容的最大长度（单位K），默认为50K，如超出该长度则将样式做为外联文件导入</w:t>
+        <w:t>内联样式内容的最大长度（单位K），默认为50K，如超出该长度则将样式</w:t>
+      </w:r>
+      <w:proofErr w:type="gramStart"/>
+      <w:r>
+        <w:rPr>
+          <w:rFonts w:ascii="微软雅黑" w:eastAsia="微软雅黑" w:hAnsi="微软雅黑" w:hint="eastAsia"/>
+        </w:rPr>
+        <w:t>做为</w:t>
+      </w:r>
+      <w:proofErr w:type="gramEnd"/>
+      <w:r>
+        <w:rPr>
+          <w:rFonts w:ascii="微软雅黑" w:eastAsia="微软雅黑" w:hAnsi="微软雅黑" w:hint="eastAsia"/>
+        </w:rPr>
+        <w:t>外联文件导入</w:t>
       </w:r>
     </w:p>
     <w:p>
@@ -5453,8 +6189,8 @@
           <w:rFonts w:ascii="微软雅黑" w:eastAsia="微软雅黑" w:hAnsi="微软雅黑"/>
         </w:rPr>
       </w:pPr>
-      <w:bookmarkStart w:id="35" w:name="_CORE_LIST_JS"/>
-      <w:bookmarkEnd w:id="35"/>
+      <w:bookmarkStart w:id="36" w:name="_CORE_LIST_JS"/>
+      <w:bookmarkEnd w:id="36"/>
       <w:r>
         <w:rPr>
           <w:rFonts w:ascii="微软雅黑" w:eastAsia="微软雅黑" w:hAnsi="微软雅黑"/>
@@ -5538,11 +6274,19 @@
           <w:rFonts w:ascii="微软雅黑" w:eastAsia="微软雅黑" w:hAnsi="微软雅黑"/>
         </w:rPr>
       </w:pPr>
-      <w:r>
-        <w:rPr>
-          <w:rFonts w:ascii="微软雅黑" w:eastAsia="微软雅黑" w:hAnsi="微软雅黑" w:hint="eastAsia"/>
-        </w:rPr>
-        <w:t>javascript core</w:t>
+      <w:proofErr w:type="spellStart"/>
+      <w:r>
+        <w:rPr>
+          <w:rFonts w:ascii="微软雅黑" w:eastAsia="微软雅黑" w:hAnsi="微软雅黑" w:hint="eastAsia"/>
+        </w:rPr>
+        <w:t>javascript</w:t>
+      </w:r>
+      <w:proofErr w:type="spellEnd"/>
+      <w:r>
+        <w:rPr>
+          <w:rFonts w:ascii="微软雅黑" w:eastAsia="微软雅黑" w:hAnsi="微软雅黑" w:hint="eastAsia"/>
+        </w:rPr>
+        <w:t xml:space="preserve"> core</w:t>
       </w:r>
       <w:r>
         <w:rPr>
@@ -5588,7 +6332,35 @@
         <w:rPr>
           <w:rFonts w:ascii="微软雅黑" w:eastAsia="微软雅黑" w:hAnsi="微软雅黑" w:hint="eastAsia"/>
         </w:rPr>
-        <w:t>如果指定列表则表示文件列表，必须在一行内完成，如["{lib}util/ajax/xdr.js",...]</w:t>
+        <w:t>如果指定列表则表示文件列表，必须在一行内完成，如["{lib}</w:t>
+      </w:r>
+      <w:proofErr w:type="spellStart"/>
+      <w:r>
+        <w:rPr>
+          <w:rFonts w:ascii="微软雅黑" w:eastAsia="微软雅黑" w:hAnsi="微软雅黑" w:hint="eastAsia"/>
+        </w:rPr>
+        <w:t>util</w:t>
+      </w:r>
+      <w:proofErr w:type="spellEnd"/>
+      <w:r>
+        <w:rPr>
+          <w:rFonts w:ascii="微软雅黑" w:eastAsia="微软雅黑" w:hAnsi="微软雅黑" w:hint="eastAsia"/>
+        </w:rPr>
+        <w:t>/</w:t>
+      </w:r>
+      <w:proofErr w:type="spellStart"/>
+      <w:r>
+        <w:rPr>
+          <w:rFonts w:ascii="微软雅黑" w:eastAsia="微软雅黑" w:hAnsi="微软雅黑" w:hint="eastAsia"/>
+        </w:rPr>
+        <w:t>ajax</w:t>
+      </w:r>
+      <w:proofErr w:type="spellEnd"/>
+      <w:r>
+        <w:rPr>
+          <w:rFonts w:ascii="微软雅黑" w:eastAsia="微软雅黑" w:hAnsi="微软雅黑" w:hint="eastAsia"/>
+        </w:rPr>
+        <w:t>/xdr.js",...]</w:t>
       </w:r>
     </w:p>
     <w:p>
@@ -5598,8 +6370,8 @@
           <w:rFonts w:ascii="微软雅黑" w:eastAsia="微软雅黑" w:hAnsi="微软雅黑"/>
         </w:rPr>
       </w:pPr>
-      <w:bookmarkStart w:id="36" w:name="_CORE_LIST_CS"/>
-      <w:bookmarkEnd w:id="36"/>
+      <w:bookmarkStart w:id="37" w:name="_CORE_LIST_CS"/>
+      <w:bookmarkEnd w:id="37"/>
       <w:r>
         <w:rPr>
           <w:rFonts w:ascii="微软雅黑" w:eastAsia="微软雅黑" w:hAnsi="微软雅黑"/>
@@ -5628,11 +6400,19 @@
           <w:rFonts w:ascii="微软雅黑" w:eastAsia="微软雅黑" w:hAnsi="微软雅黑"/>
         </w:rPr>
       </w:pPr>
-      <w:r>
-        <w:rPr>
-          <w:rFonts w:ascii="微软雅黑" w:eastAsia="微软雅黑" w:hAnsi="微软雅黑" w:hint="eastAsia"/>
-        </w:rPr>
-        <w:t>css core</w:t>
+      <w:proofErr w:type="spellStart"/>
+      <w:r>
+        <w:rPr>
+          <w:rFonts w:ascii="微软雅黑" w:eastAsia="微软雅黑" w:hAnsi="微软雅黑" w:hint="eastAsia"/>
+        </w:rPr>
+        <w:t>css</w:t>
+      </w:r>
+      <w:proofErr w:type="spellEnd"/>
+      <w:r>
+        <w:rPr>
+          <w:rFonts w:ascii="微软雅黑" w:eastAsia="微软雅黑" w:hAnsi="微软雅黑" w:hint="eastAsia"/>
+        </w:rPr>
+        <w:t xml:space="preserve"> core</w:t>
       </w:r>
       <w:r>
         <w:rPr>
@@ -5693,7 +6473,35 @@
         <w:rPr>
           <w:rFonts w:ascii="微软雅黑" w:eastAsia="微软雅黑" w:hAnsi="微软雅黑" w:hint="eastAsia"/>
         </w:rPr>
-        <w:t>如果指定列表则表示文件列表，必须在一行内完成，如["/src/css/reset.css",...]</w:t>
+        <w:t>如果指定列表则表示文件列表，必须在一行内完成，如["/</w:t>
+      </w:r>
+      <w:proofErr w:type="spellStart"/>
+      <w:r>
+        <w:rPr>
+          <w:rFonts w:ascii="微软雅黑" w:eastAsia="微软雅黑" w:hAnsi="微软雅黑" w:hint="eastAsia"/>
+        </w:rPr>
+        <w:t>src</w:t>
+      </w:r>
+      <w:proofErr w:type="spellEnd"/>
+      <w:r>
+        <w:rPr>
+          <w:rFonts w:ascii="微软雅黑" w:eastAsia="微软雅黑" w:hAnsi="微软雅黑" w:hint="eastAsia"/>
+        </w:rPr>
+        <w:t>/</w:t>
+      </w:r>
+      <w:proofErr w:type="spellStart"/>
+      <w:r>
+        <w:rPr>
+          <w:rFonts w:ascii="微软雅黑" w:eastAsia="微软雅黑" w:hAnsi="微软雅黑" w:hint="eastAsia"/>
+        </w:rPr>
+        <w:t>css</w:t>
+      </w:r>
+      <w:proofErr w:type="spellEnd"/>
+      <w:r>
+        <w:rPr>
+          <w:rFonts w:ascii="微软雅黑" w:eastAsia="微软雅黑" w:hAnsi="微软雅黑" w:hint="eastAsia"/>
+        </w:rPr>
+        <w:t>/reset.css",...]</w:t>
       </w:r>
     </w:p>
     <w:p>
@@ -5783,7 +6591,43 @@
         <w:rPr>
           <w:rFonts w:ascii="微软雅黑" w:eastAsia="微软雅黑" w:hAnsi="微软雅黑"/>
         </w:rPr>
-        <w:t>&lt;script src="${config_lib_root}define.js"&gt;&lt;/script&gt;</w:t>
+        <w:t xml:space="preserve">&lt;script </w:t>
+      </w:r>
+      <w:proofErr w:type="spellStart"/>
+      <w:r>
+        <w:rPr>
+          <w:rFonts w:ascii="微软雅黑" w:eastAsia="微软雅黑" w:hAnsi="微软雅黑"/>
+        </w:rPr>
+        <w:t>src</w:t>
+      </w:r>
+      <w:proofErr w:type="spellEnd"/>
+      <w:r>
+        <w:rPr>
+          <w:rFonts w:ascii="微软雅黑" w:eastAsia="微软雅黑" w:hAnsi="微软雅黑"/>
+        </w:rPr>
+        <w:t>="${</w:t>
+      </w:r>
+      <w:proofErr w:type="spellStart"/>
+      <w:r>
+        <w:rPr>
+          <w:rFonts w:ascii="微软雅黑" w:eastAsia="微软雅黑" w:hAnsi="微软雅黑"/>
+        </w:rPr>
+        <w:t>config_lib_root</w:t>
+      </w:r>
+      <w:proofErr w:type="spellEnd"/>
+      <w:proofErr w:type="gramStart"/>
+      <w:r>
+        <w:rPr>
+          <w:rFonts w:ascii="微软雅黑" w:eastAsia="微软雅黑" w:hAnsi="微软雅黑"/>
+        </w:rPr>
+        <w:t>}define.js</w:t>
+      </w:r>
+      <w:proofErr w:type="gramEnd"/>
+      <w:r>
+        <w:rPr>
+          <w:rFonts w:ascii="微软雅黑" w:eastAsia="微软雅黑" w:hAnsi="微软雅黑"/>
+        </w:rPr>
+        <w:t>"&gt;&lt;/script&gt;</w:t>
       </w:r>
     </w:p>
     <w:p>
@@ -5895,17 +6739,33 @@
         </w:rPr>
         <w:t>{"</w:t>
       </w:r>
+      <w:proofErr w:type="spellStart"/>
       <w:r>
         <w:rPr>
           <w:rFonts w:ascii="微软雅黑" w:eastAsia="微软雅黑" w:hAnsi="微软雅黑" w:hint="eastAsia"/>
         </w:rPr>
         <w:t>nej</w:t>
       </w:r>
-      <w:r>
-        <w:rPr>
-          <w:rFonts w:ascii="微软雅黑" w:eastAsia="微软雅黑" w:hAnsi="微软雅黑"/>
-        </w:rPr>
-        <w:t>":"D:/nej/src","config_lib_root":"{lib}"}</w:t>
+      <w:proofErr w:type="spellEnd"/>
+      <w:r>
+        <w:rPr>
+          <w:rFonts w:ascii="微软雅黑" w:eastAsia="微软雅黑" w:hAnsi="微软雅黑"/>
+        </w:rPr>
+        <w:t>":"D</w:t>
+      </w:r>
+      <w:proofErr w:type="gramStart"/>
+      <w:r>
+        <w:rPr>
+          <w:rFonts w:ascii="微软雅黑" w:eastAsia="微软雅黑" w:hAnsi="微软雅黑"/>
+        </w:rPr>
+        <w:t>:/</w:t>
+      </w:r>
+      <w:proofErr w:type="gramEnd"/>
+      <w:r>
+        <w:rPr>
+          <w:rFonts w:ascii="微软雅黑" w:eastAsia="微软雅黑" w:hAnsi="微软雅黑"/>
+        </w:rPr>
+        <w:t>nej/src","config_lib_root":"{lib}"}</w:t>
       </w:r>
     </w:p>
     <w:p>
@@ -5992,34 +6852,60 @@
         </w:rPr>
         <w:t>（主要是</w:t>
       </w:r>
-      <w:hyperlink w:anchor="_DIR_SOURCE" w:history="1">
-        <w:r>
-          <w:rPr>
-            <w:rStyle w:val="a6"/>
-            <w:rFonts w:hint="eastAsia"/>
-          </w:rPr>
-          <w:t>DIR_SOURCE</w:t>
-        </w:r>
-      </w:hyperlink>
-      <w:r>
-        <w:rPr>
+      <w:r>
+        <w:fldChar w:fldCharType="begin"/>
+      </w:r>
+      <w:r>
+        <w:instrText xml:space="preserve"> HYPERLINK \l "_DIR_SOURCE" </w:instrText>
+      </w:r>
+      <w:r>
+        <w:fldChar w:fldCharType="separate"/>
+      </w:r>
+      <w:r>
+        <w:rPr>
+          <w:rStyle w:val="a6"/>
           <w:rFonts w:hint="eastAsia"/>
         </w:rPr>
+        <w:t>DIR_SOURCE</w:t>
+      </w:r>
+      <w:r>
+        <w:rPr>
+          <w:rStyle w:val="a6"/>
+        </w:rPr>
+        <w:fldChar w:fldCharType="end"/>
+      </w:r>
+      <w:r>
+        <w:rPr>
+          <w:rFonts w:hint="eastAsia"/>
+        </w:rPr>
         <w:t>和</w:t>
       </w:r>
-      <w:hyperlink w:anchor="_DIR_SOURCE_TP" w:history="1">
-        <w:r>
-          <w:rPr>
-            <w:rStyle w:val="a6"/>
-            <w:rFonts w:hint="eastAsia"/>
-          </w:rPr>
-          <w:t>DIR_SOURCE_TP</w:t>
-        </w:r>
-      </w:hyperlink>
-      <w:r>
-        <w:rPr>
+      <w:r>
+        <w:fldChar w:fldCharType="begin"/>
+      </w:r>
+      <w:r>
+        <w:instrText xml:space="preserve"> HYPERLINK \l "_DIR_SOURCE_TP" </w:instrText>
+      </w:r>
+      <w:r>
+        <w:fldChar w:fldCharType="separate"/>
+      </w:r>
+      <w:r>
+        <w:rPr>
+          <w:rStyle w:val="a6"/>
           <w:rFonts w:hint="eastAsia"/>
         </w:rPr>
+        <w:t>DIR_SOURCE_TP</w:t>
+      </w:r>
+      <w:r>
+        <w:rPr>
+          <w:rStyle w:val="a6"/>
+        </w:rPr>
+        <w:fldChar w:fldCharType="end"/>
+      </w:r>
+      <w:r>
+        <w:rPr>
+          <w:rFonts w:hint="eastAsia"/>
+        </w:rPr>
         <w:t>配置的输入目录下的文件）</w:t>
       </w:r>
       <w:r>
@@ -6064,13 +6950,7 @@
         <w:rPr>
           <w:rFonts w:ascii="微软雅黑" w:eastAsia="微软雅黑" w:hAnsi="微软雅黑" w:hint="eastAsia"/>
         </w:rPr>
-        <w:t>FILE_</w:t>
-      </w:r>
-      <w:r>
-        <w:rPr>
-          <w:rFonts w:ascii="微软雅黑" w:eastAsia="微软雅黑" w:hAnsi="微软雅黑" w:hint="eastAsia"/>
-        </w:rPr>
-        <w:t>FILTER</w:t>
+        <w:t>FILE_FILTER</w:t>
       </w:r>
     </w:p>
     <w:p>
@@ -6106,41 +6986,61 @@
         </w:rPr>
         <w:t>（主要是</w:t>
       </w:r>
-      <w:hyperlink w:anchor="_DIR_SOURCE" w:history="1">
-        <w:r>
-          <w:rPr>
-            <w:rStyle w:val="a6"/>
-            <w:rFonts w:hint="eastAsia"/>
-          </w:rPr>
-          <w:t>DIR_SOURCE</w:t>
-        </w:r>
-      </w:hyperlink>
-      <w:r>
-        <w:rPr>
+      <w:r>
+        <w:fldChar w:fldCharType="begin"/>
+      </w:r>
+      <w:r>
+        <w:instrText xml:space="preserve"> HYPERLINK \l "_DIR_SOURCE" </w:instrText>
+      </w:r>
+      <w:r>
+        <w:fldChar w:fldCharType="separate"/>
+      </w:r>
+      <w:r>
+        <w:rPr>
+          <w:rStyle w:val="a6"/>
           <w:rFonts w:hint="eastAsia"/>
         </w:rPr>
+        <w:t>DIR_SOURCE</w:t>
+      </w:r>
+      <w:r>
+        <w:rPr>
+          <w:rStyle w:val="a6"/>
+        </w:rPr>
+        <w:fldChar w:fldCharType="end"/>
+      </w:r>
+      <w:r>
+        <w:rPr>
+          <w:rFonts w:hint="eastAsia"/>
+        </w:rPr>
         <w:t>和</w:t>
       </w:r>
-      <w:hyperlink w:anchor="_DIR_SOURCE_TP" w:history="1">
-        <w:r>
-          <w:rPr>
-            <w:rStyle w:val="a6"/>
-            <w:rFonts w:hint="eastAsia"/>
-          </w:rPr>
-          <w:t>DIR_SOURCE_TP</w:t>
-        </w:r>
-      </w:hyperlink>
-      <w:r>
-        <w:rPr>
+      <w:r>
+        <w:fldChar w:fldCharType="begin"/>
+      </w:r>
+      <w:r>
+        <w:instrText xml:space="preserve"> HYPERLINK \l "_DIR_SOURCE_TP" </w:instrText>
+      </w:r>
+      <w:r>
+        <w:fldChar w:fldCharType="separate"/>
+      </w:r>
+      <w:r>
+        <w:rPr>
+          <w:rStyle w:val="a6"/>
           <w:rFonts w:hint="eastAsia"/>
         </w:rPr>
-        <w:t>配置的输入目录下的文件）</w:t>
+        <w:t>DIR_SOURCE_TP</w:t>
+      </w:r>
+      <w:r>
+        <w:rPr>
+          <w:rStyle w:val="a6"/>
+        </w:rPr>
+        <w:fldChar w:fldCharType="end"/>
       </w:r>
       <w:r>
         <w:rPr>
           <w:rFonts w:hint="eastAsia"/>
         </w:rPr>
-        <w:t>，满足以下要求：</w:t>
+        <w:t>配置的输入目录下的文件），满足以下要求：</w:t>
       </w:r>
     </w:p>
     <w:p>
@@ -6169,8 +7069,13 @@
         <w:t>确保可以通过</w:t>
       </w:r>
       <w:r>
-        <w:t>new RegExp</w:t>
-      </w:r>
+        <w:t xml:space="preserve">new </w:t>
+      </w:r>
+      <w:proofErr w:type="spellStart"/>
+      <w:r>
+        <w:t>RegExp</w:t>
+      </w:r>
+      <w:proofErr w:type="spellEnd"/>
       <w:r>
         <w:t>转换成正则</w:t>
       </w:r>
@@ -6183,15 +7088,10 @@
           <w:numId w:val="21"/>
         </w:numPr>
         <w:ind w:firstLineChars="0"/>
-        <w:rPr>
-          <w:rFonts w:hint="eastAsia"/>
-        </w:rPr>
       </w:pPr>
       <w:r>
         <w:t>规则用来检验要处理的文件，默认处理所有文件</w:t>
       </w:r>
-      <w:bookmarkStart w:id="37" w:name="_GoBack"/>
-      <w:bookmarkEnd w:id="37"/>
     </w:p>
     <w:p>
       <w:pPr>
@@ -6258,7 +7158,49 @@
         <w:rPr>
           <w:rFonts w:ascii="微软雅黑" w:eastAsia="微软雅黑" w:hAnsi="微软雅黑" w:hint="eastAsia"/>
         </w:rPr>
-        <w:t>项目必须保证所有文件的编码一致，如css/js/ftl等文件的编码一致</w:t>
+        <w:t>项目必须保证所有文件的编码一致，如</w:t>
+      </w:r>
+      <w:proofErr w:type="spellStart"/>
+      <w:r>
+        <w:rPr>
+          <w:rFonts w:ascii="微软雅黑" w:eastAsia="微软雅黑" w:hAnsi="微软雅黑" w:hint="eastAsia"/>
+        </w:rPr>
+        <w:t>css</w:t>
+      </w:r>
+      <w:proofErr w:type="spellEnd"/>
+      <w:r>
+        <w:rPr>
+          <w:rFonts w:ascii="微软雅黑" w:eastAsia="微软雅黑" w:hAnsi="微软雅黑" w:hint="eastAsia"/>
+        </w:rPr>
+        <w:t>/</w:t>
+      </w:r>
+      <w:proofErr w:type="spellStart"/>
+      <w:r>
+        <w:rPr>
+          <w:rFonts w:ascii="微软雅黑" w:eastAsia="微软雅黑" w:hAnsi="微软雅黑" w:hint="eastAsia"/>
+        </w:rPr>
+        <w:t>js</w:t>
+      </w:r>
+      <w:proofErr w:type="spellEnd"/>
+      <w:r>
+        <w:rPr>
+          <w:rFonts w:ascii="微软雅黑" w:eastAsia="微软雅黑" w:hAnsi="微软雅黑" w:hint="eastAsia"/>
+        </w:rPr>
+        <w:t>/</w:t>
+      </w:r>
+      <w:proofErr w:type="spellStart"/>
+      <w:r>
+        <w:rPr>
+          <w:rFonts w:ascii="微软雅黑" w:eastAsia="微软雅黑" w:hAnsi="微软雅黑" w:hint="eastAsia"/>
+        </w:rPr>
+        <w:t>ftl</w:t>
+      </w:r>
+      <w:proofErr w:type="spellEnd"/>
+      <w:r>
+        <w:rPr>
+          <w:rFonts w:ascii="微软雅黑" w:eastAsia="微软雅黑" w:hAnsi="微软雅黑" w:hint="eastAsia"/>
+        </w:rPr>
+        <w:t>等文件的编码一致</w:t>
       </w:r>
     </w:p>
     <w:p>
@@ -6320,7 +7262,21 @@
         <w:rPr>
           <w:rFonts w:ascii="微软雅黑" w:eastAsia="微软雅黑" w:hAnsi="微软雅黑" w:hint="eastAsia"/>
         </w:rPr>
-        <w:t>默认输出文件版本号根据内容计算，如果文件内容不变版本不变</w:t>
+        <w:t>默认输出文件版本</w:t>
+      </w:r>
+      <w:proofErr w:type="gramStart"/>
+      <w:r>
+        <w:rPr>
+          <w:rFonts w:ascii="微软雅黑" w:eastAsia="微软雅黑" w:hAnsi="微软雅黑" w:hint="eastAsia"/>
+        </w:rPr>
+        <w:t>号根据</w:t>
+      </w:r>
+      <w:proofErr w:type="gramEnd"/>
+      <w:r>
+        <w:rPr>
+          <w:rFonts w:ascii="微软雅黑" w:eastAsia="微软雅黑" w:hAnsi="微软雅黑" w:hint="eastAsia"/>
+        </w:rPr>
+        <w:t>内容计算，如果文件内容不变版本不变</w:t>
       </w:r>
     </w:p>
     <w:p>
@@ -6340,7 +7296,21 @@
         <w:rPr>
           <w:rFonts w:ascii="微软雅黑" w:eastAsia="微软雅黑" w:hAnsi="微软雅黑" w:hint="eastAsia"/>
         </w:rPr>
-        <w:t>此参数设置为true时每次打包生成的版本号都不一样，常用于线上服务器更新失败时强制变更版本信息</w:t>
+        <w:t>此参数设置为true时每次打包生成的版本号都不一样，</w:t>
+      </w:r>
+      <w:proofErr w:type="gramStart"/>
+      <w:r>
+        <w:rPr>
+          <w:rFonts w:ascii="微软雅黑" w:eastAsia="微软雅黑" w:hAnsi="微软雅黑" w:hint="eastAsia"/>
+        </w:rPr>
+        <w:t>常用于线上</w:t>
+      </w:r>
+      <w:proofErr w:type="gramEnd"/>
+      <w:r>
+        <w:rPr>
+          <w:rFonts w:ascii="微软雅黑" w:eastAsia="微软雅黑" w:hAnsi="微软雅黑" w:hint="eastAsia"/>
+        </w:rPr>
+        <w:t>服务器更新失败时强制变更版本信息</w:t>
       </w:r>
     </w:p>
     <w:p>
@@ -6397,7 +7367,21 @@
         <w:rPr>
           <w:rFonts w:ascii="微软雅黑" w:eastAsia="微软雅黑" w:hAnsi="微软雅黑" w:hint="eastAsia"/>
         </w:rPr>
-        <w:t>配置目录下的资源文件】是否自动带上版本信息，默认情况下不自动带上版本信息。另外以下几种情况的资源也不会自动带上版本信息：</w:t>
+        <w:t>配置目录下的资源文件】是否自动带上版本信息，默认情况下</w:t>
+      </w:r>
+      <w:proofErr w:type="gramStart"/>
+      <w:r>
+        <w:rPr>
+          <w:rFonts w:ascii="微软雅黑" w:eastAsia="微软雅黑" w:hAnsi="微软雅黑" w:hint="eastAsia"/>
+        </w:rPr>
+        <w:t>不</w:t>
+      </w:r>
+      <w:proofErr w:type="gramEnd"/>
+      <w:r>
+        <w:rPr>
+          <w:rFonts w:ascii="微软雅黑" w:eastAsia="微软雅黑" w:hAnsi="微软雅黑" w:hint="eastAsia"/>
+        </w:rPr>
+        <w:t>自动带上版本信息。另外以下几种情况的资源也不会自动带上版本信息：</w:t>
       </w:r>
     </w:p>
     <w:p>
@@ -6417,7 +7401,21 @@
         <w:rPr>
           <w:rFonts w:ascii="微软雅黑" w:eastAsia="微软雅黑" w:hAnsi="微软雅黑" w:hint="eastAsia"/>
         </w:rPr>
-        <w:t>资源地址指定了版本信息，如/res/logo.png?v=1</w:t>
+        <w:t>资源地址指定了版本信息，如/res/</w:t>
+      </w:r>
+      <w:proofErr w:type="spellStart"/>
+      <w:r>
+        <w:rPr>
+          <w:rFonts w:ascii="微软雅黑" w:eastAsia="微软雅黑" w:hAnsi="微软雅黑" w:hint="eastAsia"/>
+        </w:rPr>
+        <w:t>logo.png?v</w:t>
+      </w:r>
+      <w:proofErr w:type="spellEnd"/>
+      <w:r>
+        <w:rPr>
+          <w:rFonts w:ascii="微软雅黑" w:eastAsia="微软雅黑" w:hAnsi="微软雅黑" w:hint="eastAsia"/>
+        </w:rPr>
+        <w:t>=1</w:t>
       </w:r>
     </w:p>
     <w:p>
@@ -7127,8 +8125,30 @@
         <w:rPr>
           <w:rFonts w:ascii="微软雅黑" w:eastAsia="微软雅黑" w:hAnsi="微软雅黑" w:hint="eastAsia"/>
         </w:rPr>
-        <w:t>发布后使用绝对路径调整外链地址，主要处理页面中同时符合以下条件的外链地址</w:t>
-      </w:r>
+        <w:t>发布后使用绝对路径</w:t>
+      </w:r>
+      <w:proofErr w:type="gramStart"/>
+      <w:r>
+        <w:rPr>
+          <w:rFonts w:ascii="微软雅黑" w:eastAsia="微软雅黑" w:hAnsi="微软雅黑" w:hint="eastAsia"/>
+        </w:rPr>
+        <w:t>调整外链地址</w:t>
+      </w:r>
+      <w:proofErr w:type="gramEnd"/>
+      <w:r>
+        <w:rPr>
+          <w:rFonts w:ascii="微软雅黑" w:eastAsia="微软雅黑" w:hAnsi="微软雅黑" w:hint="eastAsia"/>
+        </w:rPr>
+        <w:t>，主要处理页面中同时符合以下条件</w:t>
+      </w:r>
+      <w:proofErr w:type="gramStart"/>
+      <w:r>
+        <w:rPr>
+          <w:rFonts w:ascii="微软雅黑" w:eastAsia="微软雅黑" w:hAnsi="微软雅黑" w:hint="eastAsia"/>
+        </w:rPr>
+        <w:t>的外链地址</w:t>
+      </w:r>
+      <w:proofErr w:type="gramEnd"/>
       <w:r>
         <w:rPr>
           <w:rFonts w:ascii="微软雅黑" w:eastAsia="微软雅黑" w:hAnsi="微软雅黑" w:hint="eastAsia"/>
@@ -7155,15 +8175,29 @@
         </w:rPr>
         <w:t>地址指向的内容为</w:t>
       </w:r>
-      <w:hyperlink w:anchor="_DIR_SOURCE" w:history="1">
-        <w:r>
-          <w:rPr>
-            <w:rStyle w:val="a6"/>
-            <w:rFonts w:ascii="微软雅黑" w:eastAsia="微软雅黑" w:hAnsi="微软雅黑" w:hint="eastAsia"/>
-          </w:rPr>
-          <w:t>DIR_SOURCE</w:t>
-        </w:r>
-      </w:hyperlink>
+      <w:r>
+        <w:fldChar w:fldCharType="begin"/>
+      </w:r>
+      <w:r>
+        <w:instrText xml:space="preserve"> HYPERLINK \l "_DIR_SOURCE" </w:instrText>
+      </w:r>
+      <w:r>
+        <w:fldChar w:fldCharType="separate"/>
+      </w:r>
+      <w:r>
+        <w:rPr>
+          <w:rStyle w:val="a6"/>
+          <w:rFonts w:ascii="微软雅黑" w:eastAsia="微软雅黑" w:hAnsi="微软雅黑" w:hint="eastAsia"/>
+        </w:rPr>
+        <w:t>DIR_SOURCE</w:t>
+      </w:r>
+      <w:r>
+        <w:rPr>
+          <w:rStyle w:val="a6"/>
+          <w:rFonts w:ascii="微软雅黑" w:eastAsia="微软雅黑" w:hAnsi="微软雅黑"/>
+        </w:rPr>
+        <w:fldChar w:fldCharType="end"/>
+      </w:r>
       <w:r>
         <w:rPr>
           <w:rFonts w:ascii="微软雅黑" w:eastAsia="微软雅黑" w:hAnsi="微软雅黑" w:hint="eastAsia"/>
@@ -7188,7 +8222,35 @@
         <w:rPr>
           <w:rFonts w:ascii="微软雅黑" w:eastAsia="微软雅黑" w:hAnsi="微软雅黑" w:hint="eastAsia"/>
         </w:rPr>
-        <w:t>html中使用src="[LINK]"或者href="[LINK]"形式引入的地址</w:t>
+        <w:t>html中使用</w:t>
+      </w:r>
+      <w:proofErr w:type="spellStart"/>
+      <w:r>
+        <w:rPr>
+          <w:rFonts w:ascii="微软雅黑" w:eastAsia="微软雅黑" w:hAnsi="微软雅黑" w:hint="eastAsia"/>
+        </w:rPr>
+        <w:t>src</w:t>
+      </w:r>
+      <w:proofErr w:type="spellEnd"/>
+      <w:r>
+        <w:rPr>
+          <w:rFonts w:ascii="微软雅黑" w:eastAsia="微软雅黑" w:hAnsi="微软雅黑" w:hint="eastAsia"/>
+        </w:rPr>
+        <w:t>="[LINK]"或者</w:t>
+      </w:r>
+      <w:proofErr w:type="spellStart"/>
+      <w:r>
+        <w:rPr>
+          <w:rFonts w:ascii="微软雅黑" w:eastAsia="微软雅黑" w:hAnsi="微软雅黑" w:hint="eastAsia"/>
+        </w:rPr>
+        <w:t>href</w:t>
+      </w:r>
+      <w:proofErr w:type="spellEnd"/>
+      <w:r>
+        <w:rPr>
+          <w:rFonts w:ascii="微软雅黑" w:eastAsia="微软雅黑" w:hAnsi="微软雅黑" w:hint="eastAsia"/>
+        </w:rPr>
+        <w:t>="[LINK]"形式引入的地址</w:t>
       </w:r>
     </w:p>
     <w:p>
@@ -7253,8 +8315,16 @@
         <w:rPr>
           <w:rFonts w:ascii="微软雅黑" w:eastAsia="微软雅黑" w:hAnsi="微软雅黑" w:hint="eastAsia"/>
         </w:rPr>
-        <w:t>配置为true则可以通过此配置增加前缀标识来强行替换带该标识的路径，带标识路径规则为[X_AUTO_EXLINK_PREFIX]="[LINK]"，多个前缀标识用|分隔，注：存在单页面多模块调度的系统这里切勿配置data-src</w:t>
-      </w:r>
+        <w:t>配置为true则可以通过此配置增加前缀标识来强行替换带该标识的路径，带标识路径规则为[X_AUTO_EXLINK_PREFIX]="[LINK]"，多个前缀标识用|分隔，注：存在单页面多模块调度的系统这里切勿配置data-</w:t>
+      </w:r>
+      <w:proofErr w:type="spellStart"/>
+      <w:r>
+        <w:rPr>
+          <w:rFonts w:ascii="微软雅黑" w:eastAsia="微软雅黑" w:hAnsi="微软雅黑" w:hint="eastAsia"/>
+        </w:rPr>
+        <w:t>src</w:t>
+      </w:r>
+      <w:proofErr w:type="spellEnd"/>
     </w:p>
     <w:p>
       <w:pPr>
@@ -7302,10 +8372,10 @@
       </w:pPr>
       <w:r>
         <w:object w:dxaOrig="11140" w:dyaOrig="14938">
-          <v:shape id="_x0000_i1044" type="#_x0000_t75" style="width:415.15pt;height:556.35pt" o:ole="">
-            <v:imagedata r:id="rId59" o:title=""/>
+          <v:shape id="_x0000_i1044" type="#_x0000_t75" style="width:414.75pt;height:556.5pt" o:ole="">
+            <v:imagedata r:id="rId58" o:title=""/>
           </v:shape>
-          <o:OLEObject Type="Embed" ProgID="Visio.Drawing.11" ShapeID="_x0000_i1044" DrawAspect="Content" ObjectID="_1449647563" r:id="rId60"/>
+          <o:OLEObject Type="Embed" ProgID="Visio.Drawing.11" ShapeID="_x0000_i1044" DrawAspect="Content" ObjectID="_1454154946" r:id="rId59"/>
         </w:object>
       </w:r>
     </w:p>
@@ -7340,6 +8410,55 @@
             <wp:extent cx="5274310" cy="8206874"/>
             <wp:effectExtent l="0" t="0" r="2540" b="3810"/>
             <wp:docPr id="5" name="图片 5"/>
+            <wp:cNvGraphicFramePr>
+              <a:graphicFrameLocks xmlns:a="http://schemas.openxmlformats.org/drawingml/2006/main" noChangeAspect="1"/>
+            </wp:cNvGraphicFramePr>
+            <a:graphic xmlns:a="http://schemas.openxmlformats.org/drawingml/2006/main">
+              <a:graphicData uri="http://schemas.openxmlformats.org/drawingml/2006/picture">
+                <pic:pic xmlns:pic="http://schemas.openxmlformats.org/drawingml/2006/picture">
+                  <pic:nvPicPr>
+                    <pic:cNvPr id="0" name=""/>
+                    <pic:cNvPicPr/>
+                  </pic:nvPicPr>
+                  <pic:blipFill>
+                    <a:blip r:embed="rId60"/>
+                    <a:stretch>
+                      <a:fillRect/>
+                    </a:stretch>
+                  </pic:blipFill>
+                  <pic:spPr>
+                    <a:xfrm>
+                      <a:off x="0" y="0"/>
+                      <a:ext cx="5274310" cy="8206874"/>
+                    </a:xfrm>
+                    <a:prstGeom prst="rect">
+                      <a:avLst/>
+                    </a:prstGeom>
+                  </pic:spPr>
+                </pic:pic>
+              </a:graphicData>
+            </a:graphic>
+          </wp:inline>
+        </w:drawing>
+      </w:r>
+    </w:p>
+    <w:p>
+      <w:pPr>
+        <w:spacing w:line="0" w:lineRule="atLeast"/>
+        <w:rPr>
+          <w:rFonts w:ascii="微软雅黑" w:eastAsia="微软雅黑" w:hAnsi="微软雅黑"/>
+        </w:rPr>
+      </w:pPr>
+      <w:r>
+        <w:rPr>
+          <w:noProof/>
+        </w:rPr>
+        <w:lastRenderedPageBreak/>
+        <w:drawing>
+          <wp:inline distT="0" distB="0" distL="0" distR="0" wp14:anchorId="0B642D91" wp14:editId="6AC168A8">
+            <wp:extent cx="5274310" cy="4282935"/>
+            <wp:effectExtent l="0" t="0" r="2540" b="3810"/>
+            <wp:docPr id="6" name="图片 6"/>
             <wp:cNvGraphicFramePr>
               <a:graphicFrameLocks xmlns:a="http://schemas.openxmlformats.org/drawingml/2006/main" noChangeAspect="1"/>
             </wp:cNvGraphicFramePr>
@@ -7359,55 +8478,6 @@
                   <pic:spPr>
                     <a:xfrm>
                       <a:off x="0" y="0"/>
-                      <a:ext cx="5274310" cy="8206874"/>
-                    </a:xfrm>
-                    <a:prstGeom prst="rect">
-                      <a:avLst/>
-                    </a:prstGeom>
-                  </pic:spPr>
-                </pic:pic>
-              </a:graphicData>
-            </a:graphic>
-          </wp:inline>
-        </w:drawing>
-      </w:r>
-    </w:p>
-    <w:p>
-      <w:pPr>
-        <w:spacing w:line="0" w:lineRule="atLeast"/>
-        <w:rPr>
-          <w:rFonts w:ascii="微软雅黑" w:eastAsia="微软雅黑" w:hAnsi="微软雅黑"/>
-        </w:rPr>
-      </w:pPr>
-      <w:r>
-        <w:rPr>
-          <w:noProof/>
-        </w:rPr>
-        <w:lastRenderedPageBreak/>
-        <w:drawing>
-          <wp:inline distT="0" distB="0" distL="0" distR="0" wp14:anchorId="0B642D91" wp14:editId="6AC168A8">
-            <wp:extent cx="5274310" cy="4282935"/>
-            <wp:effectExtent l="0" t="0" r="2540" b="3810"/>
-            <wp:docPr id="6" name="图片 6"/>
-            <wp:cNvGraphicFramePr>
-              <a:graphicFrameLocks xmlns:a="http://schemas.openxmlformats.org/drawingml/2006/main" noChangeAspect="1"/>
-            </wp:cNvGraphicFramePr>
-            <a:graphic xmlns:a="http://schemas.openxmlformats.org/drawingml/2006/main">
-              <a:graphicData uri="http://schemas.openxmlformats.org/drawingml/2006/picture">
-                <pic:pic xmlns:pic="http://schemas.openxmlformats.org/drawingml/2006/picture">
-                  <pic:nvPicPr>
-                    <pic:cNvPr id="0" name=""/>
-                    <pic:cNvPicPr/>
-                  </pic:nvPicPr>
-                  <pic:blipFill>
-                    <a:blip r:embed="rId62"/>
-                    <a:stretch>
-                      <a:fillRect/>
-                    </a:stretch>
-                  </pic:blipFill>
-                  <pic:spPr>
-                    <a:xfrm>
-                      <a:off x="0" y="0"/>
                       <a:ext cx="5274310" cy="4282935"/>
                     </a:xfrm>
                     <a:prstGeom prst="rect">
@@ -7454,7 +8524,7 @@
       </w:pPr>
     </w:p>
     <w:sectPr>
-      <w:headerReference w:type="default" r:id="rId63"/>
+      <w:headerReference w:type="default" r:id="rId62"/>
       <w:pgSz w:w="11906" w:h="16838"/>
       <w:pgMar w:top="1440" w:right="1800" w:bottom="1440" w:left="1800" w:header="851" w:footer="992" w:gutter="0"/>
       <w:cols w:space="425"/>
@@ -7652,7 +8722,7 @@
         <v:path o:extrusionok="f" gradientshapeok="t" o:connecttype="rect"/>
         <o:lock v:ext="edit" aspectratio="t"/>
       </v:shapetype>
-      <v:shape id="_x0000_i1031" type="#_x0000_t75" style="width:11.2pt;height:11.2pt" o:bullet="t">
+      <v:shape id="_x0000_i1038" type="#_x0000_t75" style="width:11.25pt;height:11.25pt" o:bullet="t">
         <v:imagedata r:id="rId1" o:title="msoBA7B"/>
       </v:shape>
     </w:pict>
@@ -11384,7 +12454,7 @@
 </file>
 
 <file path=customXml/itemProps1.xml><?xml version="1.0" encoding="utf-8"?>
-<ds:datastoreItem xmlns:ds="http://schemas.openxmlformats.org/officeDocument/2006/customXml" ds:itemID="{D4E9F2F9-C959-492F-844A-30E7FE6639E6}">
+<ds:datastoreItem xmlns:ds="http://schemas.openxmlformats.org/officeDocument/2006/customXml" ds:itemID="{FAED82FA-A8DE-47F0-9BEC-442581F4B714}">
   <ds:schemaRefs>
     <ds:schemaRef ds:uri="http://schemas.openxmlformats.org/officeDocument/2006/bibliography"/>
   </ds:schemaRefs>

</xml_diff>

<commit_message>
support CORE_MASK_JS/CORE_MASK_CS for core file list mask
</commit_message>
<xml_diff>
--- a/manual.docx
+++ b/manual.docx
@@ -123,7 +123,7 @@
           <v:shape id="_x0000_i1025" type="#_x0000_t75" style="width:230.25pt;height:357.75pt" o:ole="">
             <v:imagedata r:id="rId8" o:title=""/>
           </v:shape>
-          <o:OLEObject Type="Embed" ProgID="Visio.Drawing.11" ShapeID="_x0000_i1025" DrawAspect="Content" ObjectID="_1454154927" r:id="rId9"/>
+          <o:OLEObject Type="Embed" ProgID="Visio.Drawing.11" ShapeID="_x0000_i1025" DrawAspect="Content" ObjectID="_1454757372" r:id="rId9"/>
         </w:object>
       </w:r>
     </w:p>
@@ -226,14 +226,12 @@
           <w:rFonts w:ascii="微软雅黑" w:eastAsia="微软雅黑" w:hAnsi="微软雅黑"/>
         </w:rPr>
       </w:pPr>
-      <w:proofErr w:type="spellStart"/>
       <w:r>
         <w:rPr>
           <w:rFonts w:ascii="微软雅黑" w:eastAsia="微软雅黑" w:hAnsi="微软雅黑"/>
         </w:rPr>
         <w:t>css</w:t>
       </w:r>
-      <w:proofErr w:type="spellEnd"/>
       <w:r>
         <w:rPr>
           <w:rFonts w:ascii="微软雅黑" w:eastAsia="微软雅黑" w:hAnsi="微软雅黑" w:hint="eastAsia"/>
@@ -274,19 +272,11 @@
           <w:rFonts w:ascii="微软雅黑" w:eastAsia="微软雅黑" w:hAnsi="微软雅黑"/>
         </w:rPr>
       </w:pPr>
-      <w:proofErr w:type="spellStart"/>
-      <w:r>
-        <w:rPr>
-          <w:rFonts w:ascii="微软雅黑" w:eastAsia="微软雅黑" w:hAnsi="微软雅黑" w:hint="eastAsia"/>
-        </w:rPr>
-        <w:t>javascript</w:t>
-      </w:r>
-      <w:proofErr w:type="spellEnd"/>
-      <w:r>
-        <w:rPr>
-          <w:rFonts w:ascii="微软雅黑" w:eastAsia="微软雅黑" w:hAnsi="微软雅黑" w:hint="eastAsia"/>
-        </w:rPr>
-        <w:t>：用来放置项目业务逻辑相关的脚本文件</w:t>
+      <w:r>
+        <w:rPr>
+          <w:rFonts w:ascii="微软雅黑" w:eastAsia="微软雅黑" w:hAnsi="微软雅黑" w:hint="eastAsia"/>
+        </w:rPr>
+        <w:t>javascript：用来放置项目业务逻辑相关的脚本文件</w:t>
       </w:r>
     </w:p>
     <w:p>
@@ -296,14 +286,12 @@
           <w:rFonts w:ascii="微软雅黑" w:eastAsia="微软雅黑" w:hAnsi="微软雅黑"/>
         </w:rPr>
       </w:pPr>
-      <w:proofErr w:type="gramStart"/>
       <w:r>
         <w:rPr>
           <w:rFonts w:ascii="微软雅黑" w:eastAsia="微软雅黑" w:hAnsi="微软雅黑" w:hint="eastAsia"/>
         </w:rPr>
         <w:t>html</w:t>
       </w:r>
-      <w:proofErr w:type="gramEnd"/>
     </w:p>
     <w:p>
       <w:pPr>
@@ -373,7 +361,7 @@
           <v:shape id="_x0000_i1026" type="#_x0000_t75" style="width:286.5pt;height:273pt" o:ole="">
             <v:imagedata r:id="rId10" o:title=""/>
           </v:shape>
-          <o:OLEObject Type="Embed" ProgID="Visio.Drawing.11" ShapeID="_x0000_i1026" DrawAspect="Content" ObjectID="_1454154928" r:id="rId11"/>
+          <o:OLEObject Type="Embed" ProgID="Visio.Drawing.11" ShapeID="_x0000_i1026" DrawAspect="Content" ObjectID="_1454757373" r:id="rId11"/>
         </w:object>
       </w:r>
     </w:p>
@@ -398,14 +386,12 @@
           <w:rFonts w:ascii="微软雅黑" w:eastAsia="微软雅黑" w:hAnsi="微软雅黑"/>
         </w:rPr>
       </w:pPr>
-      <w:proofErr w:type="gramStart"/>
       <w:r>
         <w:rPr>
           <w:rFonts w:ascii="微软雅黑" w:eastAsia="微软雅黑" w:hAnsi="微软雅黑" w:hint="eastAsia"/>
         </w:rPr>
         <w:t>template</w:t>
       </w:r>
-      <w:proofErr w:type="gramEnd"/>
     </w:p>
     <w:p>
       <w:pPr>
@@ -463,7 +449,7 @@
           <v:shape id="_x0000_i1027" type="#_x0000_t75" style="width:201pt;height:88.5pt" o:ole="">
             <v:imagedata r:id="rId12" o:title=""/>
           </v:shape>
-          <o:OLEObject Type="Embed" ProgID="Visio.Drawing.11" ShapeID="_x0000_i1027" DrawAspect="Content" ObjectID="_1454154929" r:id="rId13"/>
+          <o:OLEObject Type="Embed" ProgID="Visio.Drawing.11" ShapeID="_x0000_i1027" DrawAspect="Content" ObjectID="_1454757374" r:id="rId13"/>
         </w:object>
       </w:r>
     </w:p>
@@ -474,16 +460,12 @@
           <w:rFonts w:ascii="微软雅黑" w:eastAsia="微软雅黑" w:hAnsi="微软雅黑"/>
         </w:rPr>
       </w:pPr>
-      <w:proofErr w:type="spellStart"/>
-      <w:proofErr w:type="gramStart"/>
       <w:r>
         <w:rPr>
           <w:rFonts w:ascii="微软雅黑" w:eastAsia="微软雅黑" w:hAnsi="微软雅黑" w:hint="eastAsia"/>
         </w:rPr>
         <w:t>css</w:t>
       </w:r>
-      <w:proofErr w:type="spellEnd"/>
-      <w:proofErr w:type="gramEnd"/>
     </w:p>
     <w:p>
       <w:pPr>
@@ -559,7 +541,7 @@
           <v:shape id="_x0000_i1028" type="#_x0000_t75" style="width:286.5pt;height:273pt" o:ole="">
             <v:imagedata r:id="rId14" o:title=""/>
           </v:shape>
-          <o:OLEObject Type="Embed" ProgID="Visio.Drawing.11" ShapeID="_x0000_i1028" DrawAspect="Content" ObjectID="_1454154930" r:id="rId15"/>
+          <o:OLEObject Type="Embed" ProgID="Visio.Drawing.11" ShapeID="_x0000_i1028" DrawAspect="Content" ObjectID="_1454757375" r:id="rId15"/>
         </w:object>
       </w:r>
     </w:p>
@@ -610,21 +592,7 @@
         <w:rPr>
           <w:rFonts w:ascii="微软雅黑" w:eastAsia="微软雅黑" w:hAnsi="微软雅黑" w:hint="eastAsia"/>
         </w:rPr>
-        <w:t>均</w:t>
-      </w:r>
-      <w:proofErr w:type="gramStart"/>
-      <w:r>
-        <w:rPr>
-          <w:rFonts w:ascii="微软雅黑" w:eastAsia="微软雅黑" w:hAnsi="微软雅黑" w:hint="eastAsia"/>
-        </w:rPr>
-        <w:t>以内联</w:t>
-      </w:r>
-      <w:proofErr w:type="gramEnd"/>
-      <w:r>
-        <w:rPr>
-          <w:rFonts w:ascii="微软雅黑" w:eastAsia="微软雅黑" w:hAnsi="微软雅黑" w:hint="eastAsia"/>
-        </w:rPr>
-        <w:t>的方式合并至模块结构的模板中</w:t>
+        <w:t>均以内联的方式合并至模块结构的模板中</w:t>
       </w:r>
     </w:p>
     <w:p>
@@ -634,16 +602,12 @@
           <w:rFonts w:ascii="微软雅黑" w:eastAsia="微软雅黑" w:hAnsi="微软雅黑"/>
         </w:rPr>
       </w:pPr>
-      <w:proofErr w:type="spellStart"/>
-      <w:proofErr w:type="gramStart"/>
       <w:r>
         <w:rPr>
           <w:rFonts w:ascii="微软雅黑" w:eastAsia="微软雅黑" w:hAnsi="微软雅黑" w:hint="eastAsia"/>
         </w:rPr>
         <w:t>javascript</w:t>
       </w:r>
-      <w:proofErr w:type="spellEnd"/>
-      <w:proofErr w:type="gramEnd"/>
     </w:p>
     <w:p>
       <w:pPr>
@@ -695,7 +659,7 @@
           <v:shape id="_x0000_i1029" type="#_x0000_t75" style="width:371.25pt;height:319.5pt" o:ole="">
             <v:imagedata r:id="rId16" o:title=""/>
           </v:shape>
-          <o:OLEObject Type="Embed" ProgID="Visio.Drawing.11" ShapeID="_x0000_i1029" DrawAspect="Content" ObjectID="_1454154931" r:id="rId17"/>
+          <o:OLEObject Type="Embed" ProgID="Visio.Drawing.11" ShapeID="_x0000_i1029" DrawAspect="Content" ObjectID="_1454757376" r:id="rId17"/>
         </w:object>
       </w:r>
     </w:p>
@@ -738,14 +702,12 @@
           <w:rFonts w:ascii="微软雅黑" w:eastAsia="微软雅黑" w:hAnsi="微软雅黑"/>
         </w:rPr>
       </w:pPr>
-      <w:proofErr w:type="gramStart"/>
       <w:r>
         <w:rPr>
           <w:rFonts w:ascii="微软雅黑" w:eastAsia="微软雅黑" w:hAnsi="微软雅黑" w:hint="eastAsia"/>
         </w:rPr>
         <w:t>res</w:t>
       </w:r>
-      <w:proofErr w:type="gramEnd"/>
     </w:p>
     <w:p>
       <w:pPr>
@@ -768,14 +730,12 @@
           <w:rFonts w:ascii="微软雅黑" w:eastAsia="微软雅黑" w:hAnsi="微软雅黑"/>
         </w:rPr>
       </w:pPr>
-      <w:proofErr w:type="gramStart"/>
       <w:r>
         <w:rPr>
           <w:rFonts w:ascii="微软雅黑" w:eastAsia="微软雅黑" w:hAnsi="微软雅黑" w:hint="eastAsia"/>
         </w:rPr>
         <w:t>deploy</w:t>
       </w:r>
-      <w:proofErr w:type="gramEnd"/>
     </w:p>
     <w:p>
       <w:pPr>
@@ -790,35 +750,15 @@
         </w:rPr>
         <w:t>发布工具在项目中的配置文件及执行文件所在的位置，关于此目录见后面</w:t>
       </w:r>
-      <w:r>
-        <w:fldChar w:fldCharType="begin"/>
-      </w:r>
-      <w:r>
-        <w:instrText xml:space="preserve"> HYPERLINK \l "_</w:instrText>
-      </w:r>
-      <w:r>
-        <w:instrText>项目配置</w:instrText>
-      </w:r>
-      <w:r>
-        <w:instrText xml:space="preserve">" </w:instrText>
-      </w:r>
-      <w:r>
-        <w:fldChar w:fldCharType="separate"/>
-      </w:r>
-      <w:r>
-        <w:rPr>
-          <w:rStyle w:val="a6"/>
-          <w:rFonts w:ascii="微软雅黑" w:eastAsia="微软雅黑" w:hAnsi="微软雅黑" w:hint="eastAsia"/>
-        </w:rPr>
-        <w:t>工具的使用</w:t>
-      </w:r>
-      <w:r>
-        <w:rPr>
-          <w:rStyle w:val="a6"/>
-          <w:rFonts w:ascii="微软雅黑" w:eastAsia="微软雅黑" w:hAnsi="微软雅黑"/>
-        </w:rPr>
-        <w:fldChar w:fldCharType="end"/>
-      </w:r>
+      <w:hyperlink w:anchor="_项目配置" w:history="1">
+        <w:r>
+          <w:rPr>
+            <w:rStyle w:val="a6"/>
+            <w:rFonts w:ascii="微软雅黑" w:eastAsia="微软雅黑" w:hAnsi="微软雅黑" w:hint="eastAsia"/>
+          </w:rPr>
+          <w:t>工具的使用</w:t>
+        </w:r>
+      </w:hyperlink>
       <w:r>
         <w:rPr>
           <w:rFonts w:ascii="微软雅黑" w:eastAsia="微软雅黑" w:hAnsi="微软雅黑" w:hint="eastAsia"/>
@@ -909,7 +849,7 @@
           <v:shape id="_x0000_i1030" type="#_x0000_t75" style="width:245.25pt;height:75pt" o:ole="">
             <v:imagedata r:id="rId18" o:title=""/>
           </v:shape>
-          <o:OLEObject Type="Embed" ProgID="Visio.Drawing.11" ShapeID="_x0000_i1030" DrawAspect="Content" ObjectID="_1454154932" r:id="rId19"/>
+          <o:OLEObject Type="Embed" ProgID="Visio.Drawing.11" ShapeID="_x0000_i1030" DrawAspect="Content" ObjectID="_1454757377" r:id="rId19"/>
         </w:object>
       </w:r>
     </w:p>
@@ -944,28 +884,12 @@
         </w:rPr>
         <w:t>”开始，以</w:t>
       </w:r>
-      <w:proofErr w:type="gramStart"/>
-      <w:r>
-        <w:rPr>
-          <w:rFonts w:ascii="微软雅黑" w:eastAsia="微软雅黑" w:hAnsi="微软雅黑"/>
-        </w:rPr>
-        <w:t>”</w:t>
-      </w:r>
-      <w:proofErr w:type="gramEnd"/>
-      <w:r>
-        <w:rPr>
-          <w:rFonts w:ascii="微软雅黑" w:eastAsia="微软雅黑" w:hAnsi="微软雅黑"/>
-        </w:rPr>
-        <w:t>--&gt;</w:t>
-      </w:r>
-      <w:proofErr w:type="gramStart"/>
-      <w:r>
-        <w:rPr>
-          <w:rFonts w:ascii="微软雅黑" w:eastAsia="微软雅黑" w:hAnsi="微软雅黑"/>
-        </w:rPr>
-        <w:t>”</w:t>
-      </w:r>
-      <w:proofErr w:type="gramEnd"/>
+      <w:r>
+        <w:rPr>
+          <w:rFonts w:ascii="微软雅黑" w:eastAsia="微软雅黑" w:hAnsi="微软雅黑"/>
+        </w:rPr>
+        <w:t>”--&gt;”</w:t>
+      </w:r>
       <w:r>
         <w:rPr>
           <w:rFonts w:ascii="微软雅黑" w:eastAsia="微软雅黑" w:hAnsi="微软雅黑" w:hint="eastAsia"/>
@@ -1016,14 +940,12 @@
         </w:rPr>
         <w:t>标记为大写单词，并以“@”为前缀，如</w:t>
       </w:r>
-      <w:proofErr w:type="gramStart"/>
       <w:r>
         <w:rPr>
           <w:rFonts w:ascii="微软雅黑" w:eastAsia="微软雅黑" w:hAnsi="微软雅黑"/>
         </w:rPr>
         <w:t>”</w:t>
       </w:r>
-      <w:proofErr w:type="gramEnd"/>
       <w:r>
         <w:rPr>
           <w:rFonts w:ascii="微软雅黑" w:eastAsia="微软雅黑" w:hAnsi="微软雅黑" w:hint="eastAsia"/>
@@ -1056,14 +978,12 @@
         </w:rPr>
         <w:t>成对出现的标记必须使用结束标记，结束标记为开始标记的“@”符号前加“/”，如</w:t>
       </w:r>
-      <w:proofErr w:type="gramStart"/>
       <w:r>
         <w:rPr>
           <w:rFonts w:ascii="微软雅黑" w:eastAsia="微软雅黑" w:hAnsi="微软雅黑"/>
         </w:rPr>
         <w:t>”</w:t>
       </w:r>
-      <w:proofErr w:type="gramEnd"/>
       <w:r>
         <w:rPr>
           <w:rFonts w:ascii="微软雅黑" w:eastAsia="微软雅黑" w:hAnsi="微软雅黑" w:hint="eastAsia"/>
@@ -1076,14 +996,12 @@
         </w:rPr>
         <w:t>TEMPLATE</w:t>
       </w:r>
-      <w:proofErr w:type="gramStart"/>
       <w:r>
         <w:rPr>
           <w:rFonts w:ascii="微软雅黑" w:eastAsia="微软雅黑" w:hAnsi="微软雅黑"/>
         </w:rPr>
         <w:t>”</w:t>
       </w:r>
-      <w:proofErr w:type="gramEnd"/>
       <w:r>
         <w:rPr>
           <w:rFonts w:ascii="微软雅黑" w:eastAsia="微软雅黑" w:hAnsi="微软雅黑" w:hint="eastAsia"/>
@@ -1147,7 +1065,7 @@
           <v:shape id="_x0000_i1031" type="#_x0000_t75" style="width:301.5pt;height:46.5pt" o:ole="">
             <v:imagedata r:id="rId20" o:title=""/>
           </v:shape>
-          <o:OLEObject Type="Embed" ProgID="Visio.Drawing.11" ShapeID="_x0000_i1031" DrawAspect="Content" ObjectID="_1454154933" r:id="rId21"/>
+          <o:OLEObject Type="Embed" ProgID="Visio.Drawing.11" ShapeID="_x0000_i1031" DrawAspect="Content" ObjectID="_1454757378" r:id="rId21"/>
         </w:object>
       </w:r>
     </w:p>
@@ -1318,7 +1236,7 @@
           <v:shape id="_x0000_i1032" type="#_x0000_t75" style="width:202.5pt;height:132pt" o:ole="">
             <v:imagedata r:id="rId22" o:title=""/>
           </v:shape>
-          <o:OLEObject Type="Embed" ProgID="Visio.Drawing.11" ShapeID="_x0000_i1032" DrawAspect="Content" ObjectID="_1454154934" r:id="rId23"/>
+          <o:OLEObject Type="Embed" ProgID="Visio.Drawing.11" ShapeID="_x0000_i1032" DrawAspect="Content" ObjectID="_1454757379" r:id="rId23"/>
         </w:object>
       </w:r>
     </w:p>
@@ -1354,7 +1272,7 @@
           <v:shape id="_x0000_i1033" type="#_x0000_t75" style="width:245.25pt;height:159.75pt" o:ole="">
             <v:imagedata r:id="rId24" o:title=""/>
           </v:shape>
-          <o:OLEObject Type="Embed" ProgID="Visio.Drawing.11" ShapeID="_x0000_i1033" DrawAspect="Content" ObjectID="_1454154935" r:id="rId25"/>
+          <o:OLEObject Type="Embed" ProgID="Visio.Drawing.11" ShapeID="_x0000_i1033" DrawAspect="Content" ObjectID="_1454757380" r:id="rId25"/>
         </w:object>
       </w:r>
     </w:p>
@@ -1441,19 +1359,7 @@
         <w:rPr>
           <w:rFonts w:ascii="微软雅黑" w:eastAsia="微软雅黑" w:hAnsi="微软雅黑"/>
         </w:rPr>
-        <w:t>core.</w:t>
-      </w:r>
-      <w:r>
-        <w:rPr>
-          <w:rFonts w:ascii="微软雅黑" w:eastAsia="微软雅黑" w:hAnsi="微软雅黑"/>
-        </w:rPr>
-        <w:t>css</w:t>
-      </w:r>
-      <w:r>
-        <w:rPr>
-          <w:rFonts w:ascii="微软雅黑" w:eastAsia="微软雅黑" w:hAnsi="微软雅黑"/>
-        </w:rPr>
-        <w:t>文件插入形式</w:t>
+        <w:t>core.css文件插入形式</w:t>
       </w:r>
     </w:p>
     <w:p>
@@ -1475,29 +1381,15 @@
           <w:rFonts w:ascii="微软雅黑" w:eastAsia="微软雅黑" w:hAnsi="微软雅黑" w:hint="eastAsia"/>
         </w:rPr>
         <w:tab/>
-        <w:t>强行插入core</w:t>
-      </w:r>
-      <w:r>
-        <w:rPr>
-          <w:rFonts w:ascii="微软雅黑" w:eastAsia="微软雅黑" w:hAnsi="微软雅黑" w:hint="eastAsia"/>
-        </w:rPr>
-        <w:t>.</w:t>
-      </w:r>
-      <w:proofErr w:type="gramStart"/>
-      <w:r>
-        <w:rPr>
-          <w:rFonts w:ascii="微软雅黑" w:eastAsia="微软雅黑" w:hAnsi="微软雅黑" w:hint="eastAsia"/>
-        </w:rPr>
-        <w:t>css</w:t>
-      </w:r>
-      <w:proofErr w:type="gramEnd"/>
+        <w:t>强行插入core.css</w:t>
+      </w:r>
     </w:p>
     <w:p>
       <w:pPr>
         <w:spacing w:line="0" w:lineRule="atLeast"/>
         <w:ind w:leftChars="1275" w:left="2678" w:firstLineChars="1147" w:firstLine="2409"/>
         <w:rPr>
-          <w:rFonts w:ascii="微软雅黑" w:eastAsia="微软雅黑" w:hAnsi="微软雅黑" w:hint="eastAsia"/>
+          <w:rFonts w:ascii="微软雅黑" w:eastAsia="微软雅黑" w:hAnsi="微软雅黑"/>
         </w:rPr>
       </w:pPr>
       <w:r>
@@ -1516,22 +1408,8 @@
         <w:rPr>
           <w:rFonts w:ascii="微软雅黑" w:eastAsia="微软雅黑" w:hAnsi="微软雅黑"/>
         </w:rPr>
-        <w:t>禁止插入core</w:t>
-      </w:r>
-      <w:r>
-        <w:rPr>
-          <w:rFonts w:ascii="微软雅黑" w:eastAsia="微软雅黑" w:hAnsi="微软雅黑"/>
-        </w:rPr>
-        <w:t>.</w:t>
-      </w:r>
-      <w:proofErr w:type="gramStart"/>
-      <w:r>
-        <w:rPr>
-          <w:rFonts w:ascii="微软雅黑" w:eastAsia="微软雅黑" w:hAnsi="微软雅黑"/>
-        </w:rPr>
-        <w:t>css</w:t>
-      </w:r>
-      <w:proofErr w:type="gramEnd"/>
+        <w:t>禁止插入core.css</w:t>
+      </w:r>
     </w:p>
     <w:p>
       <w:pPr>
@@ -1545,15 +1423,7 @@
         <w:rPr>
           <w:rFonts w:ascii="微软雅黑" w:eastAsia="微软雅黑" w:hAnsi="微软雅黑"/>
         </w:rPr>
-        <w:t>不</w:t>
-      </w:r>
-      <w:bookmarkStart w:id="6" w:name="_GoBack"/>
-      <w:bookmarkEnd w:id="6"/>
-      <w:r>
-        <w:rPr>
-          <w:rFonts w:ascii="微软雅黑" w:eastAsia="微软雅黑" w:hAnsi="微软雅黑"/>
-        </w:rPr>
-        <w:t>设置</w:t>
+        <w:t>不设置</w:t>
       </w:r>
       <w:r>
         <w:rPr>
@@ -1617,8 +1487,8 @@
         </w:rPr>
         <w:t>此标记用以表明当前位置</w:t>
       </w:r>
-      <w:bookmarkStart w:id="7" w:name="OLE_LINK3"/>
-      <w:bookmarkStart w:id="8" w:name="OLE_LINK4"/>
+      <w:bookmarkStart w:id="6" w:name="OLE_LINK3"/>
+      <w:bookmarkStart w:id="7" w:name="OLE_LINK4"/>
       <w:r>
         <w:rPr>
           <w:rFonts w:ascii="微软雅黑" w:eastAsia="微软雅黑" w:hAnsi="微软雅黑" w:hint="eastAsia"/>
@@ -1631,8 +1501,8 @@
         </w:rPr>
         <w:t>，具体使用范例如下所示：</w:t>
       </w:r>
+      <w:bookmarkEnd w:id="6"/>
       <w:bookmarkEnd w:id="7"/>
-      <w:bookmarkEnd w:id="8"/>
     </w:p>
     <w:p>
       <w:pPr>
@@ -1643,7 +1513,7 @@
           <v:shape id="_x0000_i1034" type="#_x0000_t75" style="width:216.75pt;height:75pt" o:ole="">
             <v:imagedata r:id="rId26" o:title=""/>
           </v:shape>
-          <o:OLEObject Type="Embed" ProgID="Visio.Drawing.11" ShapeID="_x0000_i1034" DrawAspect="Content" ObjectID="_1454154936" r:id="rId27"/>
+          <o:OLEObject Type="Embed" ProgID="Visio.Drawing.11" ShapeID="_x0000_i1034" DrawAspect="Content" ObjectID="_1454757381" r:id="rId27"/>
         </w:object>
       </w:r>
     </w:p>
@@ -1664,21 +1534,7 @@
         <w:rPr>
           <w:rFonts w:ascii="微软雅黑" w:eastAsia="微软雅黑" w:hAnsi="微软雅黑" w:hint="eastAsia"/>
         </w:rPr>
-        <w:t>自己定义了core文件列表，并通过</w:t>
-      </w:r>
-      <w:proofErr w:type="gramStart"/>
-      <w:r>
-        <w:rPr>
-          <w:rFonts w:ascii="微软雅黑" w:eastAsia="微软雅黑" w:hAnsi="微软雅黑" w:hint="eastAsia"/>
-        </w:rPr>
-        <w:t>服务器端模版</w:t>
-      </w:r>
-      <w:proofErr w:type="gramEnd"/>
-      <w:r>
-        <w:rPr>
-          <w:rFonts w:ascii="微软雅黑" w:eastAsia="微软雅黑" w:hAnsi="微软雅黑" w:hint="eastAsia"/>
-        </w:rPr>
-        <w:t>引入各个页面时，可以增加core参</w:t>
+        <w:t>自己定义了core文件列表，并通过服务器端模版引入各个页面时，可以增加core参</w:t>
       </w:r>
       <w:r>
         <w:rPr>
@@ -1690,7 +1546,7 @@
             <v:imagedata r:id="rId28" o:title=""/>
             <w10:wrap type="topAndBottom"/>
           </v:shape>
-          <o:OLEObject Type="Embed" ProgID="Visio.Drawing.15" ShapeID="_x0000_s1044" DrawAspect="Content" ObjectID="_1454154947" r:id="rId29"/>
+          <o:OLEObject Type="Embed" ProgID="Visio.Drawing.15" ShapeID="_x0000_s1044" DrawAspect="Content" ObjectID="_1454757392" r:id="rId29"/>
         </w:object>
       </w:r>
       <w:r>
@@ -1715,34 +1571,34 @@
           <w:rFonts w:ascii="微软雅黑" w:eastAsia="微软雅黑" w:hAnsi="微软雅黑"/>
         </w:rPr>
       </w:pPr>
-      <w:bookmarkStart w:id="9" w:name="_TEMPLATE"/>
-      <w:bookmarkStart w:id="10" w:name="OLE_LINK7"/>
-      <w:bookmarkStart w:id="11" w:name="OLE_LINK8"/>
-      <w:bookmarkStart w:id="12" w:name="OLE_LINK9"/>
-      <w:bookmarkStart w:id="13" w:name="OLE_LINK10"/>
-      <w:bookmarkStart w:id="14" w:name="OLE_LINK19"/>
+      <w:bookmarkStart w:id="8" w:name="_TEMPLATE"/>
+      <w:bookmarkStart w:id="9" w:name="OLE_LINK7"/>
+      <w:bookmarkStart w:id="10" w:name="OLE_LINK8"/>
+      <w:bookmarkStart w:id="11" w:name="OLE_LINK9"/>
+      <w:bookmarkStart w:id="12" w:name="OLE_LINK10"/>
+      <w:bookmarkStart w:id="13" w:name="OLE_LINK19"/>
+      <w:bookmarkEnd w:id="8"/>
+      <w:r>
+        <w:rPr>
+          <w:rFonts w:ascii="微软雅黑" w:eastAsia="微软雅黑" w:hAnsi="微软雅黑"/>
+        </w:rPr>
+        <w:t>TEMPLATE</w:t>
+      </w:r>
       <w:bookmarkEnd w:id="9"/>
-      <w:r>
-        <w:rPr>
-          <w:rFonts w:ascii="微软雅黑" w:eastAsia="微软雅黑" w:hAnsi="微软雅黑"/>
-        </w:rPr>
-        <w:t>TEMPLATE</w:t>
-      </w:r>
       <w:bookmarkEnd w:id="10"/>
+    </w:p>
+    <w:p>
+      <w:pPr>
+        <w:spacing w:line="0" w:lineRule="atLeast"/>
+        <w:rPr>
+          <w:rFonts w:ascii="微软雅黑" w:eastAsia="微软雅黑" w:hAnsi="微软雅黑"/>
+        </w:rPr>
+      </w:pPr>
+      <w:bookmarkStart w:id="14" w:name="OLE_LINK5"/>
+      <w:bookmarkStart w:id="15" w:name="OLE_LINK6"/>
       <w:bookmarkEnd w:id="11"/>
-    </w:p>
-    <w:p>
-      <w:pPr>
-        <w:spacing w:line="0" w:lineRule="atLeast"/>
-        <w:rPr>
-          <w:rFonts w:ascii="微软雅黑" w:eastAsia="微软雅黑" w:hAnsi="微软雅黑"/>
-        </w:rPr>
-      </w:pPr>
-      <w:bookmarkStart w:id="15" w:name="OLE_LINK5"/>
-      <w:bookmarkStart w:id="16" w:name="OLE_LINK6"/>
       <w:bookmarkEnd w:id="12"/>
       <w:bookmarkEnd w:id="13"/>
-      <w:bookmarkEnd w:id="14"/>
       <w:r>
         <w:rPr>
           <w:rFonts w:ascii="微软雅黑" w:eastAsia="微软雅黑" w:hAnsi="微软雅黑" w:hint="eastAsia"/>
@@ -1764,8 +1620,8 @@
         <w:t>支持配置参数：无</w:t>
       </w:r>
     </w:p>
+    <w:bookmarkEnd w:id="14"/>
     <w:bookmarkEnd w:id="15"/>
-    <w:bookmarkEnd w:id="16"/>
     <w:p>
       <w:pPr>
         <w:spacing w:line="0" w:lineRule="atLeast"/>
@@ -1828,21 +1684,7 @@
         <w:rPr>
           <w:rFonts w:ascii="微软雅黑" w:eastAsia="微软雅黑" w:hAnsi="微软雅黑" w:hint="eastAsia"/>
         </w:rPr>
-        <w:t>（类型为</w:t>
-      </w:r>
-      <w:proofErr w:type="spellStart"/>
-      <w:r>
-        <w:rPr>
-          <w:rFonts w:ascii="微软雅黑" w:eastAsia="微软雅黑" w:hAnsi="微软雅黑" w:hint="eastAsia"/>
-        </w:rPr>
-        <w:t>css</w:t>
-      </w:r>
-      <w:proofErr w:type="spellEnd"/>
-      <w:r>
-        <w:rPr>
-          <w:rFonts w:ascii="微软雅黑" w:eastAsia="微软雅黑" w:hAnsi="微软雅黑" w:hint="eastAsia"/>
-        </w:rPr>
-        <w:t>的模板）</w:t>
+        <w:t>（类型为css的模板）</w:t>
       </w:r>
       <w:r>
         <w:rPr>
@@ -1906,21 +1748,7 @@
         <w:rPr>
           <w:rFonts w:ascii="微软雅黑" w:eastAsia="微软雅黑" w:hAnsi="微软雅黑" w:hint="eastAsia"/>
         </w:rPr>
-        <w:t>文件（类型为</w:t>
-      </w:r>
-      <w:proofErr w:type="spellStart"/>
-      <w:r>
-        <w:rPr>
-          <w:rFonts w:ascii="微软雅黑" w:eastAsia="微软雅黑" w:hAnsi="微软雅黑" w:hint="eastAsia"/>
-        </w:rPr>
-        <w:t>js</w:t>
-      </w:r>
-      <w:proofErr w:type="spellEnd"/>
-      <w:r>
-        <w:rPr>
-          <w:rFonts w:ascii="微软雅黑" w:eastAsia="微软雅黑" w:hAnsi="微软雅黑" w:hint="eastAsia"/>
-        </w:rPr>
-        <w:t>的模板）</w:t>
+        <w:t>文件（类型为js的模板）</w:t>
       </w:r>
       <w:r>
         <w:rPr>
@@ -1958,7 +1786,7 @@
           <v:shape id="_x0000_i1035" type="#_x0000_t75" style="width:415.5pt;height:402pt" o:ole="">
             <v:imagedata r:id="rId30" o:title=""/>
           </v:shape>
-          <o:OLEObject Type="Embed" ProgID="Visio.Drawing.11" ShapeID="_x0000_i1035" DrawAspect="Content" ObjectID="_1454154937" r:id="rId31"/>
+          <o:OLEObject Type="Embed" ProgID="Visio.Drawing.11" ShapeID="_x0000_i1035" DrawAspect="Content" ObjectID="_1454757382" r:id="rId31"/>
         </w:object>
       </w:r>
     </w:p>
@@ -2047,21 +1875,7 @@
         <w:rPr>
           <w:rFonts w:ascii="微软雅黑" w:eastAsia="微软雅黑" w:hAnsi="微软雅黑" w:hint="eastAsia"/>
         </w:rPr>
-        <w:t>，且符合模块</w:t>
-      </w:r>
-      <w:proofErr w:type="gramStart"/>
-      <w:r>
-        <w:rPr>
-          <w:rFonts w:ascii="微软雅黑" w:eastAsia="微软雅黑" w:hAnsi="微软雅黑" w:hint="eastAsia"/>
-        </w:rPr>
-        <w:t>调度器方案</w:t>
-      </w:r>
-      <w:proofErr w:type="gramEnd"/>
-      <w:r>
-        <w:rPr>
-          <w:rFonts w:ascii="微软雅黑" w:eastAsia="微软雅黑" w:hAnsi="微软雅黑" w:hint="eastAsia"/>
-        </w:rPr>
-        <w:t>中的模块规范</w:t>
+        <w:t>，且符合模块调度器方案中的模块规范</w:t>
       </w:r>
     </w:p>
     <w:p>
@@ -2078,29 +1892,15 @@
         </w:rPr>
         <w:t>此标记必须出现在</w:t>
       </w:r>
-      <w:r>
-        <w:fldChar w:fldCharType="begin"/>
-      </w:r>
-      <w:r>
-        <w:instrText xml:space="preserve"> HYPERLINK \l "_DEFINE" </w:instrText>
-      </w:r>
-      <w:r>
-        <w:fldChar w:fldCharType="separate"/>
-      </w:r>
-      <w:r>
-        <w:rPr>
-          <w:rStyle w:val="a6"/>
-          <w:rFonts w:ascii="微软雅黑" w:eastAsia="微软雅黑" w:hAnsi="微软雅黑" w:hint="eastAsia"/>
-        </w:rPr>
-        <w:t>DEFINE</w:t>
-      </w:r>
-      <w:r>
-        <w:rPr>
-          <w:rStyle w:val="a6"/>
-          <w:rFonts w:ascii="微软雅黑" w:eastAsia="微软雅黑" w:hAnsi="微软雅黑"/>
-        </w:rPr>
-        <w:fldChar w:fldCharType="end"/>
-      </w:r>
+      <w:hyperlink w:anchor="_DEFINE" w:history="1">
+        <w:r>
+          <w:rPr>
+            <w:rStyle w:val="a6"/>
+            <w:rFonts w:ascii="微软雅黑" w:eastAsia="微软雅黑" w:hAnsi="微软雅黑" w:hint="eastAsia"/>
+          </w:rPr>
+          <w:t>DEFINE</w:t>
+        </w:r>
+      </w:hyperlink>
       <w:r>
         <w:rPr>
           <w:rFonts w:ascii="微软雅黑" w:eastAsia="微软雅黑" w:hAnsi="微软雅黑" w:hint="eastAsia"/>
@@ -2129,7 +1929,7 @@
             <v:imagedata r:id="rId32" o:title=""/>
             <w10:wrap type="topAndBottom"/>
           </v:shape>
-          <o:OLEObject Type="Embed" ProgID="Visio.Drawing.15" ShapeID="_x0000_s1064" DrawAspect="Content" ObjectID="_1454154948" r:id="rId33"/>
+          <o:OLEObject Type="Embed" ProgID="Visio.Drawing.15" ShapeID="_x0000_s1064" DrawAspect="Content" ObjectID="_1454757393" r:id="rId33"/>
         </w:object>
       </w:r>
     </w:p>
@@ -2192,21 +1992,7 @@
         <w:rPr>
           <w:rFonts w:ascii="微软雅黑" w:eastAsia="微软雅黑" w:hAnsi="微软雅黑" w:hint="eastAsia"/>
         </w:rPr>
-        <w:t>当前位置插入模块版本信息，后续脚本内仅允许出现模块的版本配置信息，否则打包</w:t>
-      </w:r>
-      <w:proofErr w:type="gramStart"/>
-      <w:r>
-        <w:rPr>
-          <w:rFonts w:ascii="微软雅黑" w:eastAsia="微软雅黑" w:hAnsi="微软雅黑" w:hint="eastAsia"/>
-        </w:rPr>
-        <w:t>后内容</w:t>
-      </w:r>
-      <w:proofErr w:type="gramEnd"/>
-      <w:r>
-        <w:rPr>
-          <w:rFonts w:ascii="微软雅黑" w:eastAsia="微软雅黑" w:hAnsi="微软雅黑" w:hint="eastAsia"/>
-        </w:rPr>
-        <w:t>将丢失</w:t>
+        <w:t>当前位置插入模块版本信息，后续脚本内仅允许出现模块的版本配置信息，否则打包后内容将丢失</w:t>
       </w:r>
       <w:r>
         <w:rPr>
@@ -2241,7 +2027,7 @@
           <v:shape id="_x0000_i1036" type="#_x0000_t75" style="width:301.5pt;height:60.75pt" o:ole="">
             <v:imagedata r:id="rId34" o:title=""/>
           </v:shape>
-          <o:OLEObject Type="Embed" ProgID="Visio.Drawing.11" ShapeID="_x0000_i1036" DrawAspect="Content" ObjectID="_1454154938" r:id="rId35"/>
+          <o:OLEObject Type="Embed" ProgID="Visio.Drawing.11" ShapeID="_x0000_i1036" DrawAspect="Content" ObjectID="_1454757383" r:id="rId35"/>
         </w:object>
       </w:r>
     </w:p>
@@ -2252,8 +2038,8 @@
           <w:rFonts w:ascii="微软雅黑" w:eastAsia="微软雅黑" w:hAnsi="微软雅黑"/>
         </w:rPr>
       </w:pPr>
-      <w:bookmarkStart w:id="17" w:name="_NOPARSE"/>
-      <w:bookmarkEnd w:id="17"/>
+      <w:bookmarkStart w:id="16" w:name="_NOPARSE"/>
+      <w:bookmarkEnd w:id="16"/>
       <w:r>
         <w:rPr>
           <w:rFonts w:ascii="微软雅黑" w:eastAsia="微软雅黑" w:hAnsi="微软雅黑" w:hint="eastAsia"/>
@@ -2268,8 +2054,8 @@
           <w:rFonts w:ascii="微软雅黑" w:eastAsia="微软雅黑" w:hAnsi="微软雅黑"/>
         </w:rPr>
       </w:pPr>
-      <w:bookmarkStart w:id="18" w:name="OLE_LINK17"/>
-      <w:bookmarkStart w:id="19" w:name="OLE_LINK18"/>
+      <w:bookmarkStart w:id="17" w:name="OLE_LINK17"/>
+      <w:bookmarkStart w:id="18" w:name="OLE_LINK18"/>
       <w:r>
         <w:rPr>
           <w:rFonts w:ascii="微软雅黑" w:eastAsia="微软雅黑" w:hAnsi="微软雅黑" w:hint="eastAsia"/>
@@ -2319,8 +2105,8 @@
         <w:t>具体使用范例如下图所示：</w:t>
       </w:r>
     </w:p>
+    <w:bookmarkEnd w:id="17"/>
     <w:bookmarkEnd w:id="18"/>
-    <w:bookmarkEnd w:id="19"/>
     <w:p>
       <w:pPr>
         <w:spacing w:line="0" w:lineRule="atLeast"/>
@@ -2330,7 +2116,7 @@
           <v:shape id="_x0000_i1037" type="#_x0000_t75" style="width:202.5pt;height:159.75pt" o:ole="">
             <v:imagedata r:id="rId36" o:title=""/>
           </v:shape>
-          <o:OLEObject Type="Embed" ProgID="Visio.Drawing.11" ShapeID="_x0000_i1037" DrawAspect="Content" ObjectID="_1454154939" r:id="rId37"/>
+          <o:OLEObject Type="Embed" ProgID="Visio.Drawing.11" ShapeID="_x0000_i1037" DrawAspect="Content" ObjectID="_1454757384" r:id="rId37"/>
         </w:object>
       </w:r>
     </w:p>
@@ -2346,8 +2132,8 @@
           <w:rFonts w:ascii="微软雅黑" w:eastAsia="微软雅黑" w:hAnsi="微软雅黑"/>
         </w:rPr>
       </w:pPr>
-      <w:bookmarkStart w:id="20" w:name="_IGNORE"/>
-      <w:bookmarkEnd w:id="20"/>
+      <w:bookmarkStart w:id="19" w:name="_IGNORE"/>
+      <w:bookmarkEnd w:id="19"/>
       <w:r>
         <w:rPr>
           <w:rFonts w:ascii="微软雅黑" w:eastAsia="微软雅黑" w:hAnsi="微软雅黑" w:hint="eastAsia"/>
@@ -2775,7 +2561,7 @@
           <v:shape id="_x0000_i1038" type="#_x0000_t75" style="width:366pt;height:61.5pt" o:ole="">
             <v:imagedata r:id="rId38" o:title=""/>
           </v:shape>
-          <o:OLEObject Type="Embed" ProgID="Visio.Drawing.15" ShapeID="_x0000_i1038" DrawAspect="Content" ObjectID="_1454154940" r:id="rId39"/>
+          <o:OLEObject Type="Embed" ProgID="Visio.Drawing.15" ShapeID="_x0000_i1038" DrawAspect="Content" ObjectID="_1454757385" r:id="rId39"/>
         </w:object>
       </w:r>
     </w:p>
@@ -2799,7 +2585,7 @@
           <v:shape id="_x0000_i1039" type="#_x0000_t75" style="width:366pt;height:61.5pt" o:ole="">
             <v:imagedata r:id="rId40" o:title=""/>
           </v:shape>
-          <o:OLEObject Type="Embed" ProgID="Visio.Drawing.15" ShapeID="_x0000_i1039" DrawAspect="Content" ObjectID="_1454154941" r:id="rId41"/>
+          <o:OLEObject Type="Embed" ProgID="Visio.Drawing.15" ShapeID="_x0000_i1039" DrawAspect="Content" ObjectID="_1454757386" r:id="rId41"/>
         </w:object>
       </w:r>
     </w:p>
@@ -2823,7 +2609,7 @@
           <v:shape id="_x0000_i1040" type="#_x0000_t75" style="width:366pt;height:61.5pt" o:ole="">
             <v:imagedata r:id="rId42" o:title=""/>
           </v:shape>
-          <o:OLEObject Type="Embed" ProgID="Visio.Drawing.15" ShapeID="_x0000_i1040" DrawAspect="Content" ObjectID="_1454154942" r:id="rId43"/>
+          <o:OLEObject Type="Embed" ProgID="Visio.Drawing.15" ShapeID="_x0000_i1040" DrawAspect="Content" ObjectID="_1454757387" r:id="rId43"/>
         </w:object>
       </w:r>
     </w:p>
@@ -2839,58 +2625,56 @@
           <w:rFonts w:ascii="微软雅黑" w:eastAsia="微软雅黑" w:hAnsi="微软雅黑"/>
         </w:rPr>
       </w:pPr>
-      <w:bookmarkStart w:id="21" w:name="_DEFINE"/>
-      <w:bookmarkStart w:id="22" w:name="OLE_LINK15"/>
-      <w:bookmarkStart w:id="23" w:name="OLE_LINK16"/>
+      <w:bookmarkStart w:id="20" w:name="_DEFINE"/>
+      <w:bookmarkStart w:id="21" w:name="OLE_LINK15"/>
+      <w:bookmarkStart w:id="22" w:name="OLE_LINK16"/>
+      <w:bookmarkEnd w:id="20"/>
+      <w:r>
+        <w:rPr>
+          <w:rFonts w:ascii="微软雅黑" w:eastAsia="微软雅黑" w:hAnsi="微软雅黑"/>
+        </w:rPr>
+        <w:t>DEFINE</w:t>
+      </w:r>
+    </w:p>
+    <w:p>
+      <w:pPr>
+        <w:spacing w:line="0" w:lineRule="atLeast"/>
+        <w:rPr>
+          <w:rFonts w:ascii="微软雅黑" w:eastAsia="微软雅黑" w:hAnsi="微软雅黑"/>
+        </w:rPr>
+      </w:pPr>
+      <w:bookmarkStart w:id="23" w:name="OLE_LINK11"/>
+      <w:bookmarkStart w:id="24" w:name="OLE_LINK12"/>
       <w:bookmarkEnd w:id="21"/>
-      <w:r>
-        <w:rPr>
-          <w:rFonts w:ascii="微软雅黑" w:eastAsia="微软雅黑" w:hAnsi="微软雅黑"/>
-        </w:rPr>
-        <w:t>DEFINE</w:t>
-      </w:r>
-    </w:p>
-    <w:p>
-      <w:pPr>
-        <w:spacing w:line="0" w:lineRule="atLeast"/>
-        <w:rPr>
-          <w:rFonts w:ascii="微软雅黑" w:eastAsia="微软雅黑" w:hAnsi="微软雅黑"/>
-        </w:rPr>
-      </w:pPr>
-      <w:bookmarkStart w:id="24" w:name="OLE_LINK11"/>
-      <w:bookmarkStart w:id="25" w:name="OLE_LINK12"/>
       <w:bookmarkEnd w:id="22"/>
+      <w:r>
+        <w:rPr>
+          <w:rFonts w:ascii="微软雅黑" w:eastAsia="微软雅黑" w:hAnsi="微软雅黑" w:hint="eastAsia"/>
+        </w:rPr>
+        <w:t>是否需要结束：无</w:t>
+      </w:r>
+    </w:p>
+    <w:p>
+      <w:pPr>
+        <w:spacing w:line="0" w:lineRule="atLeast"/>
+        <w:rPr>
+          <w:rFonts w:ascii="微软雅黑" w:eastAsia="微软雅黑" w:hAnsi="微软雅黑"/>
+        </w:rPr>
+      </w:pPr>
+      <w:r>
+        <w:rPr>
+          <w:rFonts w:ascii="微软雅黑" w:eastAsia="微软雅黑" w:hAnsi="微软雅黑" w:hint="eastAsia"/>
+        </w:rPr>
+        <w:t>支持配置参数：</w:t>
+      </w:r>
       <w:bookmarkEnd w:id="23"/>
-      <w:r>
-        <w:rPr>
-          <w:rFonts w:ascii="微软雅黑" w:eastAsia="微软雅黑" w:hAnsi="微软雅黑" w:hint="eastAsia"/>
-        </w:rPr>
-        <w:t>是否需要结束：无</w:t>
-      </w:r>
-    </w:p>
-    <w:p>
-      <w:pPr>
-        <w:spacing w:line="0" w:lineRule="atLeast"/>
-        <w:rPr>
-          <w:rFonts w:ascii="微软雅黑" w:eastAsia="微软雅黑" w:hAnsi="微软雅黑"/>
-        </w:rPr>
-      </w:pPr>
-      <w:r>
-        <w:rPr>
-          <w:rFonts w:ascii="微软雅黑" w:eastAsia="微软雅黑" w:hAnsi="微软雅黑" w:hint="eastAsia"/>
-        </w:rPr>
-        <w:t>支持配置参数：</w:t>
-      </w:r>
       <w:bookmarkEnd w:id="24"/>
-      <w:bookmarkEnd w:id="25"/>
-      <w:proofErr w:type="spellStart"/>
       <w:r>
         <w:rPr>
           <w:rFonts w:ascii="微软雅黑" w:eastAsia="微软雅黑" w:hAnsi="微软雅黑" w:hint="eastAsia"/>
         </w:rPr>
         <w:t>nodep</w:t>
       </w:r>
-      <w:proofErr w:type="spellEnd"/>
       <w:r>
         <w:rPr>
           <w:rFonts w:ascii="微软雅黑" w:eastAsia="微软雅黑" w:hAnsi="微软雅黑" w:hint="eastAsia"/>
@@ -3061,16 +2845,8 @@
           <w:rFonts w:ascii="微软雅黑" w:eastAsia="微软雅黑" w:hAnsi="微软雅黑" w:hint="eastAsia"/>
         </w:rPr>
         <w:tab/>
-        <w:t>使用依赖系统，后续脚本为define.</w:t>
-      </w:r>
-      <w:proofErr w:type="gramStart"/>
-      <w:r>
-        <w:rPr>
-          <w:rFonts w:ascii="微软雅黑" w:eastAsia="微软雅黑" w:hAnsi="微软雅黑" w:hint="eastAsia"/>
-        </w:rPr>
-        <w:t>js</w:t>
-      </w:r>
-      <w:proofErr w:type="gramEnd"/>
+        <w:t>使用依赖系统，后续脚本为define.js</w:t>
+      </w:r>
     </w:p>
     <w:p>
       <w:pPr>
@@ -3142,23 +2918,15 @@
         <w:rPr>
           <w:rFonts w:ascii="微软雅黑" w:eastAsia="微软雅黑" w:hAnsi="微软雅黑" w:hint="eastAsia"/>
         </w:rPr>
-        <w:t>.</w:t>
-      </w:r>
-      <w:proofErr w:type="gramStart"/>
-      <w:r>
-        <w:rPr>
-          <w:rFonts w:ascii="微软雅黑" w:eastAsia="微软雅黑" w:hAnsi="微软雅黑" w:hint="eastAsia"/>
-        </w:rPr>
-        <w:t>js</w:t>
-      </w:r>
-      <w:proofErr w:type="gramEnd"/>
+        <w:t>.js</w:t>
+      </w:r>
     </w:p>
     <w:p>
       <w:pPr>
         <w:spacing w:line="0" w:lineRule="atLeast"/>
         <w:ind w:leftChars="675" w:left="1418" w:firstLineChars="1147" w:firstLine="2409"/>
         <w:rPr>
-          <w:rFonts w:ascii="微软雅黑" w:eastAsia="微软雅黑" w:hAnsi="微软雅黑" w:hint="eastAsia"/>
+          <w:rFonts w:ascii="微软雅黑" w:eastAsia="微软雅黑" w:hAnsi="微软雅黑"/>
         </w:rPr>
       </w:pPr>
       <w:r>
@@ -3183,16 +2951,8 @@
         <w:rPr>
           <w:rFonts w:ascii="微软雅黑" w:eastAsia="微软雅黑" w:hAnsi="微软雅黑"/>
         </w:rPr>
-        <w:t>.</w:t>
-      </w:r>
-      <w:proofErr w:type="gramStart"/>
-      <w:r>
-        <w:rPr>
-          <w:rFonts w:ascii="微软雅黑" w:eastAsia="微软雅黑" w:hAnsi="微软雅黑"/>
-        </w:rPr>
-        <w:t>js</w:t>
-      </w:r>
-      <w:proofErr w:type="gramEnd"/>
+        <w:t>.js</w:t>
+      </w:r>
     </w:p>
     <w:p>
       <w:pPr>
@@ -3306,21 +3066,7 @@
           <w:rFonts w:ascii="微软雅黑" w:eastAsia="微软雅黑" w:hAnsi="微软雅黑" w:hint="eastAsia"/>
         </w:rPr>
         <w:lastRenderedPageBreak/>
-        <w:t>最终输出文件</w:t>
-      </w:r>
-      <w:proofErr w:type="gramStart"/>
-      <w:r>
-        <w:rPr>
-          <w:rFonts w:ascii="微软雅黑" w:eastAsia="微软雅黑" w:hAnsi="微软雅黑" w:hint="eastAsia"/>
-        </w:rPr>
-        <w:t>不</w:t>
-      </w:r>
-      <w:proofErr w:type="gramEnd"/>
-      <w:r>
-        <w:rPr>
-          <w:rFonts w:ascii="微软雅黑" w:eastAsia="微软雅黑" w:hAnsi="微软雅黑" w:hint="eastAsia"/>
-        </w:rPr>
-        <w:t>再引入此文件</w:t>
+        <w:t>最终输出文件不再引入此文件</w:t>
       </w:r>
     </w:p>
     <w:p>
@@ -3413,7 +3159,7 @@
           <v:shape id="_x0000_i1041" type="#_x0000_t75" style="width:4in;height:60.75pt" o:ole="">
             <v:imagedata r:id="rId44" o:title=""/>
           </v:shape>
-          <o:OLEObject Type="Embed" ProgID="Visio.Drawing.11" ShapeID="_x0000_i1041" DrawAspect="Content" ObjectID="_1454154943" r:id="rId45"/>
+          <o:OLEObject Type="Embed" ProgID="Visio.Drawing.11" ShapeID="_x0000_i1041" DrawAspect="Content" ObjectID="_1454757388" r:id="rId45"/>
         </w:object>
       </w:r>
     </w:p>
@@ -3445,7 +3191,7 @@
             <v:imagedata r:id="rId46" o:title=""/>
             <w10:wrap type="topAndBottom"/>
           </v:shape>
-          <o:OLEObject Type="Embed" ProgID="Visio.Drawing.15" ShapeID="_x0000_s1045" DrawAspect="Content" ObjectID="_1454154949" r:id="rId47"/>
+          <o:OLEObject Type="Embed" ProgID="Visio.Drawing.15" ShapeID="_x0000_s1045" DrawAspect="Content" ObjectID="_1454757394" r:id="rId47"/>
         </w:object>
       </w:r>
       <w:r>
@@ -3453,7 +3199,7 @@
           <v:shape id="_x0000_i1042" type="#_x0000_t75" style="width:301.5pt;height:132pt" o:ole="">
             <v:imagedata r:id="rId48" o:title=""/>
           </v:shape>
-          <o:OLEObject Type="Embed" ProgID="Visio.Drawing.11" ShapeID="_x0000_i1042" DrawAspect="Content" ObjectID="_1454154944" r:id="rId49"/>
+          <o:OLEObject Type="Embed" ProgID="Visio.Drawing.11" ShapeID="_x0000_i1042" DrawAspect="Content" ObjectID="_1454757389" r:id="rId49"/>
         </w:object>
       </w:r>
     </w:p>
@@ -3475,7 +3221,6 @@
         </w:rPr>
         <w:t>项目自己定义了core文件列表，并使用</w:t>
       </w:r>
-      <w:proofErr w:type="gramStart"/>
       <w:r>
         <w:rPr>
           <w:rFonts w:ascii="微软雅黑" w:eastAsia="微软雅黑" w:hAnsi="微软雅黑" w:hint="eastAsia"/>
@@ -3486,14 +3231,7 @@
         <w:rPr>
           <w:rFonts w:ascii="微软雅黑" w:eastAsia="微软雅黑" w:hAnsi="微软雅黑" w:hint="eastAsia"/>
         </w:rPr>
-        <w:t>模版</w:t>
-      </w:r>
-      <w:proofErr w:type="gramEnd"/>
-      <w:r>
-        <w:rPr>
-          <w:rFonts w:ascii="微软雅黑" w:eastAsia="微软雅黑" w:hAnsi="微软雅黑" w:hint="eastAsia"/>
-        </w:rPr>
-        <w:t>引入页面时</w:t>
+        <w:t>模版引入页面时</w:t>
       </w:r>
       <w:r>
         <w:rPr>
@@ -3511,21 +3249,7 @@
         <w:rPr>
           <w:rFonts w:ascii="微软雅黑" w:eastAsia="微软雅黑" w:hAnsi="微软雅黑" w:hint="eastAsia"/>
         </w:rPr>
-        <w:t>当core显式的设置为false</w:t>
-      </w:r>
-      <w:proofErr w:type="gramStart"/>
-      <w:r>
-        <w:rPr>
-          <w:rFonts w:ascii="微软雅黑" w:eastAsia="微软雅黑" w:hAnsi="微软雅黑" w:hint="eastAsia"/>
-        </w:rPr>
-        <w:t>时当前</w:t>
-      </w:r>
-      <w:proofErr w:type="gramEnd"/>
-      <w:r>
-        <w:rPr>
-          <w:rFonts w:ascii="微软雅黑" w:eastAsia="微软雅黑" w:hAnsi="微软雅黑" w:hint="eastAsia"/>
-        </w:rPr>
-        <w:t>文件的脚本将独立解析，</w:t>
+        <w:t>当core显式的设置为false时当前文件的脚本将独立解析，</w:t>
       </w:r>
       <w:r>
         <w:rPr>
@@ -3732,21 +3456,7 @@
           <w:rFonts w:ascii="微软雅黑" w:eastAsia="微软雅黑" w:hAnsi="微软雅黑" w:hint="eastAsia"/>
         </w:rPr>
         <w:lastRenderedPageBreak/>
-        <w:t>入口页面特有的样式内容</w:t>
-      </w:r>
-      <w:proofErr w:type="gramStart"/>
-      <w:r>
-        <w:rPr>
-          <w:rFonts w:ascii="微软雅黑" w:eastAsia="微软雅黑" w:hAnsi="微软雅黑" w:hint="eastAsia"/>
-        </w:rPr>
-        <w:t>以内联</w:t>
-      </w:r>
-      <w:proofErr w:type="gramEnd"/>
-      <w:r>
-        <w:rPr>
-          <w:rFonts w:ascii="微软雅黑" w:eastAsia="微软雅黑" w:hAnsi="微软雅黑" w:hint="eastAsia"/>
-        </w:rPr>
-        <w:t>的方式加入页面中</w:t>
+        <w:t>入口页面特有的样式内容以内联的方式加入页面中</w:t>
       </w:r>
     </w:p>
     <w:p>
@@ -3842,41 +3552,13 @@
         <w:rPr>
           <w:rFonts w:ascii="微软雅黑" w:eastAsia="微软雅黑" w:hAnsi="微软雅黑" w:hint="eastAsia"/>
         </w:rPr>
-        <w:t>模板的打包关注点在外</w:t>
-      </w:r>
-      <w:proofErr w:type="gramStart"/>
-      <w:r>
-        <w:rPr>
-          <w:rFonts w:ascii="微软雅黑" w:eastAsia="微软雅黑" w:hAnsi="微软雅黑" w:hint="eastAsia"/>
-        </w:rPr>
-        <w:t>联资源</w:t>
-      </w:r>
-      <w:proofErr w:type="gramEnd"/>
-      <w:r>
-        <w:rPr>
-          <w:rFonts w:ascii="微软雅黑" w:eastAsia="微软雅黑" w:hAnsi="微软雅黑" w:hint="eastAsia"/>
-        </w:rPr>
-        <w:t>的处理</w:t>
-      </w:r>
-      <w:r>
-        <w:rPr>
-          <w:rFonts w:ascii="微软雅黑" w:eastAsia="微软雅黑" w:hAnsi="微软雅黑" w:hint="eastAsia"/>
-        </w:rPr>
-        <w:t>，对于类型为</w:t>
-      </w:r>
-      <w:proofErr w:type="spellStart"/>
-      <w:r>
-        <w:rPr>
-          <w:rFonts w:ascii="微软雅黑" w:eastAsia="微软雅黑" w:hAnsi="微软雅黑" w:hint="eastAsia"/>
-        </w:rPr>
-        <w:t>css</w:t>
-      </w:r>
-      <w:proofErr w:type="spellEnd"/>
-      <w:r>
-        <w:rPr>
-          <w:rFonts w:ascii="微软雅黑" w:eastAsia="微软雅黑" w:hAnsi="微软雅黑" w:hint="eastAsia"/>
-        </w:rPr>
-        <w:t>和html的外联资源打包时直接将该类资源压缩后内联至文件中</w:t>
+        <w:t>模板的打包关注点在外联资源的处理</w:t>
+      </w:r>
+      <w:r>
+        <w:rPr>
+          <w:rFonts w:ascii="微软雅黑" w:eastAsia="微软雅黑" w:hAnsi="微软雅黑" w:hint="eastAsia"/>
+        </w:rPr>
+        <w:t>，对于类型为css和html的外联资源打包时直接将该类资源压缩后内联至文件中</w:t>
       </w:r>
       <w:r>
         <w:rPr>
@@ -3922,35 +3604,7 @@
         <w:rPr>
           <w:rFonts w:ascii="微软雅黑" w:eastAsia="微软雅黑" w:hAnsi="微软雅黑" w:hint="eastAsia"/>
         </w:rPr>
-        <w:t>打包工具通过分析入口文件中的ENTRY标记下的入口脚本及模板文件</w:t>
-      </w:r>
-      <w:proofErr w:type="gramStart"/>
-      <w:r>
-        <w:rPr>
-          <w:rFonts w:ascii="微软雅黑" w:eastAsia="微软雅黑" w:hAnsi="微软雅黑" w:hint="eastAsia"/>
-        </w:rPr>
-        <w:t>中类型</w:t>
-      </w:r>
-      <w:proofErr w:type="gramEnd"/>
-      <w:r>
-        <w:rPr>
-          <w:rFonts w:ascii="微软雅黑" w:eastAsia="微软雅黑" w:hAnsi="微软雅黑" w:hint="eastAsia"/>
-        </w:rPr>
-        <w:t>为</w:t>
-      </w:r>
-      <w:proofErr w:type="spellStart"/>
-      <w:r>
-        <w:rPr>
-          <w:rFonts w:ascii="微软雅黑" w:eastAsia="微软雅黑" w:hAnsi="微软雅黑" w:hint="eastAsia"/>
-        </w:rPr>
-        <w:t>js</w:t>
-      </w:r>
-      <w:proofErr w:type="spellEnd"/>
-      <w:r>
-        <w:rPr>
-          <w:rFonts w:ascii="微软雅黑" w:eastAsia="微软雅黑" w:hAnsi="微软雅黑" w:hint="eastAsia"/>
-        </w:rPr>
-        <w:t>的模板</w:t>
+        <w:t>打包工具通过分析入口文件中的ENTRY标记下的入口脚本及模板文件中类型为js的模板</w:t>
       </w:r>
       <w:r>
         <w:rPr>
@@ -4062,21 +3716,7 @@
         <w:rPr>
           <w:rFonts w:ascii="微软雅黑" w:eastAsia="微软雅黑" w:hAnsi="微软雅黑" w:hint="eastAsia"/>
         </w:rPr>
-        <w:t>入口页面及模块模板中特有的脚本</w:t>
-      </w:r>
-      <w:proofErr w:type="gramStart"/>
-      <w:r>
-        <w:rPr>
-          <w:rFonts w:ascii="微软雅黑" w:eastAsia="微软雅黑" w:hAnsi="微软雅黑" w:hint="eastAsia"/>
-        </w:rPr>
-        <w:t>以内联</w:t>
-      </w:r>
-      <w:proofErr w:type="gramEnd"/>
-      <w:r>
-        <w:rPr>
-          <w:rFonts w:ascii="微软雅黑" w:eastAsia="微软雅黑" w:hAnsi="微软雅黑" w:hint="eastAsia"/>
-        </w:rPr>
-        <w:t>的方式加入页面中</w:t>
+        <w:t>入口页面及模块模板中特有的脚本以内联的方式加入页面中</w:t>
       </w:r>
     </w:p>
     <w:p>
@@ -4189,8 +3829,8 @@
           <w:rFonts w:ascii="微软雅黑" w:eastAsia="微软雅黑" w:hAnsi="微软雅黑"/>
         </w:rPr>
       </w:pPr>
-      <w:bookmarkStart w:id="26" w:name="_工具使用"/>
-      <w:bookmarkEnd w:id="26"/>
+      <w:bookmarkStart w:id="25" w:name="_工具使用"/>
+      <w:bookmarkEnd w:id="25"/>
       <w:r>
         <w:rPr>
           <w:rFonts w:ascii="微软雅黑" w:eastAsia="微软雅黑" w:hAnsi="微软雅黑" w:hint="eastAsia"/>
@@ -4240,29 +3880,15 @@
         </w:rPr>
         <w:t>编写，因此需要使用者先安装</w:t>
       </w:r>
-      <w:r>
-        <w:fldChar w:fldCharType="begin"/>
-      </w:r>
-      <w:r>
-        <w:instrText xml:space="preserve"> HYPERLINK "http://nodejs.org/" </w:instrText>
-      </w:r>
-      <w:r>
-        <w:fldChar w:fldCharType="separate"/>
-      </w:r>
-      <w:r>
-        <w:rPr>
-          <w:rStyle w:val="a6"/>
-          <w:rFonts w:ascii="微软雅黑" w:eastAsia="微软雅黑" w:hAnsi="微软雅黑" w:hint="eastAsia"/>
-        </w:rPr>
-        <w:t>nodejs</w:t>
-      </w:r>
-      <w:r>
-        <w:rPr>
-          <w:rStyle w:val="a6"/>
-          <w:rFonts w:ascii="微软雅黑" w:eastAsia="微软雅黑" w:hAnsi="微软雅黑"/>
-        </w:rPr>
-        <w:fldChar w:fldCharType="end"/>
-      </w:r>
+      <w:hyperlink r:id="rId53" w:history="1">
+        <w:r>
+          <w:rPr>
+            <w:rStyle w:val="a6"/>
+            <w:rFonts w:ascii="微软雅黑" w:eastAsia="微软雅黑" w:hAnsi="微软雅黑" w:hint="eastAsia"/>
+          </w:rPr>
+          <w:t>nodejs</w:t>
+        </w:r>
+      </w:hyperlink>
       <w:r>
         <w:rPr>
           <w:rFonts w:ascii="微软雅黑" w:eastAsia="微软雅黑" w:hAnsi="微软雅黑" w:hint="eastAsia"/>
@@ -4273,16 +3899,8 @@
         <w:rPr>
           <w:rFonts w:ascii="微软雅黑" w:eastAsia="微软雅黑" w:hAnsi="微软雅黑" w:hint="eastAsia"/>
         </w:rPr>
-        <w:t>，</w:t>
-      </w:r>
-      <w:proofErr w:type="spellStart"/>
-      <w:r>
-        <w:rPr>
-          <w:rFonts w:ascii="微软雅黑" w:eastAsia="微软雅黑" w:hAnsi="微软雅黑" w:hint="eastAsia"/>
-        </w:rPr>
-        <w:t>nodejs</w:t>
-      </w:r>
-      <w:proofErr w:type="spellEnd"/>
+        <w:t>，nodejs</w:t>
+      </w:r>
       <w:r>
         <w:rPr>
           <w:rFonts w:ascii="微软雅黑" w:eastAsia="微软雅黑" w:hAnsi="微软雅黑" w:hint="eastAsia"/>
@@ -4295,7 +3913,7 @@
         </w:rPr>
         <w:t>的安装配置请参阅官方说明。</w:t>
       </w:r>
-      <w:hyperlink r:id="rId53" w:history="1">
+      <w:hyperlink r:id="rId54" w:history="1">
         <w:r>
           <w:rPr>
             <w:rStyle w:val="a6"/>
@@ -4311,8 +3929,8 @@
           <w:rFonts w:ascii="微软雅黑" w:eastAsia="微软雅黑" w:hAnsi="微软雅黑"/>
         </w:rPr>
       </w:pPr>
-      <w:bookmarkStart w:id="27" w:name="_获取工具"/>
-      <w:bookmarkEnd w:id="27"/>
+      <w:bookmarkStart w:id="26" w:name="_获取工具"/>
+      <w:bookmarkEnd w:id="26"/>
       <w:r>
         <w:rPr>
           <w:rFonts w:ascii="微软雅黑" w:eastAsia="微软雅黑" w:hAnsi="微软雅黑" w:hint="eastAsia"/>
@@ -4347,7 +3965,7 @@
           <w:rFonts w:ascii="微软雅黑" w:eastAsia="微软雅黑" w:hAnsi="微软雅黑"/>
         </w:rPr>
       </w:pPr>
-      <w:hyperlink r:id="rId54" w:history="1">
+      <w:hyperlink r:id="rId55" w:history="1">
         <w:r>
           <w:rPr>
             <w:rStyle w:val="a6"/>
@@ -4370,8 +3988,8 @@
           <w:rFonts w:ascii="微软雅黑" w:eastAsia="微软雅黑" w:hAnsi="微软雅黑"/>
         </w:rPr>
       </w:pPr>
-      <w:bookmarkStart w:id="28" w:name="_项目配置"/>
-      <w:bookmarkEnd w:id="28"/>
+      <w:bookmarkStart w:id="27" w:name="_项目配置"/>
+      <w:bookmarkEnd w:id="27"/>
       <w:r>
         <w:rPr>
           <w:rFonts w:ascii="微软雅黑" w:eastAsia="微软雅黑" w:hAnsi="微软雅黑" w:hint="eastAsia"/>
@@ -4421,7 +4039,7 @@
                     <pic:cNvPicPr/>
                   </pic:nvPicPr>
                   <pic:blipFill>
-                    <a:blip r:embed="rId55"/>
+                    <a:blip r:embed="rId56"/>
                     <a:stretch>
                       <a:fillRect/>
                     </a:stretch>
@@ -4492,9 +4110,9 @@
       <w:r>
         <w:object w:dxaOrig="7171" w:dyaOrig="2903">
           <v:shape id="_x0000_i1043" type="#_x0000_t75" style="width:358.5pt;height:145.5pt" o:ole="">
-            <v:imagedata r:id="rId56" o:title=""/>
+            <v:imagedata r:id="rId57" o:title=""/>
           </v:shape>
-          <o:OLEObject Type="Embed" ProgID="Visio.Drawing.11" ShapeID="_x0000_i1043" DrawAspect="Content" ObjectID="_1454154945" r:id="rId57"/>
+          <o:OLEObject Type="Embed" ProgID="Visio.Drawing.11" ShapeID="_x0000_i1043" DrawAspect="Content" ObjectID="_1454757390" r:id="rId58"/>
         </w:object>
       </w:r>
     </w:p>
@@ -4509,51 +4127,23 @@
         <w:rPr>
           <w:rFonts w:ascii="微软雅黑" w:eastAsia="微软雅黑" w:hAnsi="微软雅黑" w:hint="eastAsia"/>
         </w:rPr>
-        <w:t>按照项目的实际情况修改配置文件</w:t>
-      </w:r>
-      <w:proofErr w:type="spellStart"/>
-      <w:r>
-        <w:rPr>
-          <w:rFonts w:ascii="微软雅黑" w:eastAsia="微软雅黑" w:hAnsi="微软雅黑" w:hint="eastAsia"/>
-        </w:rPr>
-        <w:t>release.conf</w:t>
-      </w:r>
-      <w:proofErr w:type="spellEnd"/>
+        <w:t>按照项目的实际情况修改配置文件release.conf</w:t>
+      </w:r>
       <w:r>
         <w:rPr>
           <w:rFonts w:ascii="微软雅黑" w:eastAsia="微软雅黑" w:hAnsi="微软雅黑" w:hint="eastAsia"/>
         </w:rPr>
         <w:t>，具体参数见</w:t>
       </w:r>
-      <w:r>
-        <w:fldChar w:fldCharType="begin"/>
-      </w:r>
-      <w:r>
-        <w:instrText xml:space="preserve"> HYPERLINK \l "_</w:instrText>
-      </w:r>
-      <w:r>
-        <w:instrText>配置参数</w:instrText>
-      </w:r>
-      <w:r>
-        <w:instrText xml:space="preserve">" </w:instrText>
-      </w:r>
-      <w:r>
-        <w:fldChar w:fldCharType="separate"/>
-      </w:r>
-      <w:r>
-        <w:rPr>
-          <w:rStyle w:val="a6"/>
-          <w:rFonts w:ascii="微软雅黑" w:eastAsia="微软雅黑" w:hAnsi="微软雅黑" w:hint="eastAsia"/>
-        </w:rPr>
-        <w:t>配置参数</w:t>
-      </w:r>
-      <w:r>
-        <w:rPr>
-          <w:rStyle w:val="a6"/>
-          <w:rFonts w:ascii="微软雅黑" w:eastAsia="微软雅黑" w:hAnsi="微软雅黑"/>
-        </w:rPr>
-        <w:fldChar w:fldCharType="end"/>
-      </w:r>
+      <w:hyperlink w:anchor="_配置参数" w:history="1">
+        <w:r>
+          <w:rPr>
+            <w:rStyle w:val="a6"/>
+            <w:rFonts w:ascii="微软雅黑" w:eastAsia="微软雅黑" w:hAnsi="微软雅黑" w:hint="eastAsia"/>
+          </w:rPr>
+          <w:t>配置参数</w:t>
+        </w:r>
+      </w:hyperlink>
       <w:r>
         <w:rPr>
           <w:rFonts w:ascii="微软雅黑" w:eastAsia="微软雅黑" w:hAnsi="微软雅黑" w:hint="eastAsia"/>
@@ -4588,8 +4178,8 @@
           <w:rFonts w:ascii="微软雅黑" w:eastAsia="微软雅黑" w:hAnsi="微软雅黑"/>
         </w:rPr>
       </w:pPr>
-      <w:bookmarkStart w:id="29" w:name="_配置参数"/>
-      <w:bookmarkEnd w:id="29"/>
+      <w:bookmarkStart w:id="28" w:name="_配置参数"/>
+      <w:bookmarkEnd w:id="28"/>
       <w:r>
         <w:rPr>
           <w:rFonts w:ascii="微软雅黑" w:eastAsia="微软雅黑" w:hAnsi="微软雅黑" w:hint="eastAsia"/>
@@ -4708,21 +4298,7 @@
         <w:rPr>
           <w:rFonts w:ascii="微软雅黑" w:eastAsia="微软雅黑" w:hAnsi="微软雅黑" w:hint="eastAsia"/>
         </w:rPr>
-        <w:t>配置参数名称忽略大小写，即</w:t>
-      </w:r>
-      <w:proofErr w:type="spellStart"/>
-      <w:r>
-        <w:rPr>
-          <w:rFonts w:ascii="微软雅黑" w:eastAsia="微软雅黑" w:hAnsi="微软雅黑" w:hint="eastAsia"/>
-        </w:rPr>
-        <w:t>cfg_dir_webroot</w:t>
-      </w:r>
-      <w:proofErr w:type="spellEnd"/>
-      <w:r>
-        <w:rPr>
-          <w:rFonts w:ascii="微软雅黑" w:eastAsia="微软雅黑" w:hAnsi="微软雅黑" w:hint="eastAsia"/>
-        </w:rPr>
-        <w:t>等价于CFG_DIR_WEBROOT</w:t>
+        <w:t>配置参数名称忽略大小写，即cfg_dir_webroot等价于CFG_DIR_WEBROOT</w:t>
       </w:r>
     </w:p>
     <w:p>
@@ -4732,8 +4308,8 @@
           <w:rFonts w:ascii="微软雅黑" w:eastAsia="微软雅黑" w:hAnsi="微软雅黑"/>
         </w:rPr>
       </w:pPr>
-      <w:bookmarkStart w:id="30" w:name="_DIR_WEBROOT"/>
-      <w:bookmarkEnd w:id="30"/>
+      <w:bookmarkStart w:id="29" w:name="_DIR_WEBROOT"/>
+      <w:bookmarkEnd w:id="29"/>
       <w:r>
         <w:rPr>
           <w:rFonts w:ascii="微软雅黑" w:eastAsia="微软雅黑" w:hAnsi="微软雅黑"/>
@@ -4781,7 +4357,6 @@
         </w:rPr>
         <w:t>如果是相对路径则相对于当前配置文件路径(即</w:t>
       </w:r>
-      <w:proofErr w:type="spellStart"/>
       <w:r>
         <w:rPr>
           <w:rFonts w:ascii="微软雅黑" w:eastAsia="微软雅黑" w:hAnsi="微软雅黑" w:hint="eastAsia"/>
@@ -4792,14 +4367,7 @@
         <w:rPr>
           <w:rFonts w:ascii="微软雅黑" w:eastAsia="微软雅黑" w:hAnsi="微软雅黑" w:hint="eastAsia"/>
         </w:rPr>
-        <w:t>.conf</w:t>
-      </w:r>
-      <w:proofErr w:type="spellEnd"/>
-      <w:r>
-        <w:rPr>
-          <w:rFonts w:ascii="微软雅黑" w:eastAsia="微软雅黑" w:hAnsi="微软雅黑" w:hint="eastAsia"/>
-        </w:rPr>
-        <w:t>文件所在目录)</w:t>
+        <w:t>.conf文件所在目录)</w:t>
       </w:r>
     </w:p>
     <w:p>
@@ -4809,8 +4377,8 @@
           <w:rFonts w:ascii="微软雅黑" w:eastAsia="微软雅黑" w:hAnsi="微软雅黑"/>
         </w:rPr>
       </w:pPr>
-      <w:bookmarkStart w:id="31" w:name="_DIR_SOURCE"/>
-      <w:bookmarkEnd w:id="31"/>
+      <w:bookmarkStart w:id="30" w:name="_DIR_SOURCE"/>
+      <w:bookmarkEnd w:id="30"/>
       <w:r>
         <w:rPr>
           <w:rFonts w:ascii="微软雅黑" w:eastAsia="微软雅黑" w:hAnsi="微软雅黑"/>
@@ -4849,21 +4417,7 @@
         <w:rPr>
           <w:rFonts w:ascii="微软雅黑" w:eastAsia="微软雅黑" w:hAnsi="微软雅黑" w:hint="eastAsia"/>
         </w:rPr>
-        <w:t>如果是使用服务器端模板的项目可以不用</w:t>
-      </w:r>
-      <w:proofErr w:type="gramStart"/>
-      <w:r>
-        <w:rPr>
-          <w:rFonts w:ascii="微软雅黑" w:eastAsia="微软雅黑" w:hAnsi="微软雅黑" w:hint="eastAsia"/>
-        </w:rPr>
-        <w:t>配置此</w:t>
-      </w:r>
-      <w:proofErr w:type="gramEnd"/>
-      <w:r>
-        <w:rPr>
-          <w:rFonts w:ascii="微软雅黑" w:eastAsia="微软雅黑" w:hAnsi="微软雅黑" w:hint="eastAsia"/>
-        </w:rPr>
-        <w:t>目录</w:t>
+        <w:t>如果是使用服务器端模板的项目可以不用配置此目录</w:t>
       </w:r>
       <w:r>
         <w:rPr>
@@ -4894,8 +4448,8 @@
           <w:rFonts w:ascii="微软雅黑" w:eastAsia="微软雅黑" w:hAnsi="微软雅黑"/>
         </w:rPr>
       </w:pPr>
-      <w:bookmarkStart w:id="32" w:name="_DIR_OUTPUT"/>
-      <w:bookmarkEnd w:id="32"/>
+      <w:bookmarkStart w:id="31" w:name="_DIR_OUTPUT"/>
+      <w:bookmarkEnd w:id="31"/>
       <w:r>
         <w:rPr>
           <w:rFonts w:ascii="微软雅黑" w:eastAsia="微软雅黑" w:hAnsi="微软雅黑"/>
@@ -5047,167 +4601,20 @@
         </w:rPr>
         <w:t>配置的目录下，则自动调整为</w:t>
       </w:r>
-      <w:r>
-        <w:fldChar w:fldCharType="begin"/>
-      </w:r>
-      <w:r>
-        <w:instrText xml:space="preserve"> HYPERLINK \l "_DIR_WEBROOT" </w:instrText>
-      </w:r>
-      <w:r>
-        <w:fldChar w:fldCharType="separate"/>
-      </w:r>
-      <w:r>
-        <w:rPr>
-          <w:rStyle w:val="a6"/>
-          <w:rFonts w:ascii="微软雅黑" w:eastAsia="微软雅黑" w:hAnsi="微软雅黑" w:hint="eastAsia"/>
-        </w:rPr>
-        <w:t>DIR_WEBROOT</w:t>
-      </w:r>
-      <w:r>
-        <w:rPr>
-          <w:rStyle w:val="a6"/>
-          <w:rFonts w:ascii="微软雅黑" w:eastAsia="微软雅黑" w:hAnsi="微软雅黑"/>
-        </w:rPr>
-        <w:fldChar w:fldCharType="end"/>
-      </w:r>
+      <w:hyperlink w:anchor="_DIR_WEBROOT" w:history="1">
+        <w:r>
+          <w:rPr>
+            <w:rStyle w:val="a6"/>
+            <w:rFonts w:ascii="微软雅黑" w:eastAsia="微软雅黑" w:hAnsi="微软雅黑" w:hint="eastAsia"/>
+          </w:rPr>
+          <w:t>DIR_WEBROOT</w:t>
+        </w:r>
+      </w:hyperlink>
       <w:r>
         <w:rPr>
           <w:rFonts w:ascii="微软雅黑" w:eastAsia="微软雅黑" w:hAnsi="微软雅黑" w:hint="eastAsia"/>
         </w:rPr>
         <w:t>下以</w:t>
-      </w:r>
-      <w:r>
-        <w:fldChar w:fldCharType="begin"/>
-      </w:r>
-      <w:r>
-        <w:instrText xml:space="preserve"> HYPERLINK \l "_DIR_OUTPUT" </w:instrText>
-      </w:r>
-      <w:r>
-        <w:fldChar w:fldCharType="separate"/>
-      </w:r>
-      <w:r>
-        <w:rPr>
-          <w:rStyle w:val="a6"/>
-          <w:rFonts w:ascii="微软雅黑" w:eastAsia="微软雅黑" w:hAnsi="微软雅黑" w:hint="eastAsia"/>
-        </w:rPr>
-        <w:t>DIR_OUTPUT</w:t>
-      </w:r>
-      <w:r>
-        <w:rPr>
-          <w:rStyle w:val="a6"/>
-          <w:rFonts w:ascii="微软雅黑" w:eastAsia="微软雅黑" w:hAnsi="微软雅黑"/>
-        </w:rPr>
-        <w:fldChar w:fldCharType="end"/>
-      </w:r>
-      <w:r>
-        <w:rPr>
-          <w:rFonts w:ascii="微软雅黑" w:eastAsia="微软雅黑" w:hAnsi="微软雅黑" w:hint="eastAsia"/>
-        </w:rPr>
-        <w:t>目录名命名的目录下</w:t>
-      </w:r>
-      <w:r>
-        <w:rPr>
-          <w:rFonts w:ascii="微软雅黑" w:eastAsia="微软雅黑" w:hAnsi="微软雅黑" w:hint="eastAsia"/>
-        </w:rPr>
-        <w:t>，以确保所有静态资源对外可访问</w:t>
-      </w:r>
-    </w:p>
-    <w:p>
-      <w:pPr>
-        <w:pStyle w:val="2"/>
-        <w:rPr>
-          <w:rFonts w:ascii="微软雅黑" w:eastAsia="微软雅黑" w:hAnsi="微软雅黑"/>
-        </w:rPr>
-      </w:pPr>
-      <w:bookmarkStart w:id="33" w:name="_DIR_SOURCE_TP"/>
-      <w:bookmarkEnd w:id="33"/>
-      <w:r>
-        <w:rPr>
-          <w:rFonts w:ascii="微软雅黑" w:eastAsia="微软雅黑" w:hAnsi="微软雅黑"/>
-        </w:rPr>
-        <w:t>DIR_SOURCE_TP</w:t>
-      </w:r>
-    </w:p>
-    <w:p>
-      <w:pPr>
-        <w:spacing w:line="0" w:lineRule="atLeast"/>
-        <w:rPr>
-          <w:rFonts w:ascii="微软雅黑" w:eastAsia="微软雅黑" w:hAnsi="微软雅黑"/>
-        </w:rPr>
-      </w:pPr>
-      <w:r>
-        <w:rPr>
-          <w:rFonts w:ascii="微软雅黑" w:eastAsia="微软雅黑" w:hAnsi="微软雅黑" w:hint="eastAsia"/>
-        </w:rPr>
-        <w:t>可选</w:t>
-      </w:r>
-    </w:p>
-    <w:p>
-      <w:pPr>
-        <w:spacing w:line="0" w:lineRule="atLeast"/>
-        <w:rPr>
-          <w:rFonts w:ascii="微软雅黑" w:eastAsia="微软雅黑" w:hAnsi="微软雅黑"/>
-        </w:rPr>
-      </w:pPr>
-      <w:r>
-        <w:rPr>
-          <w:rFonts w:ascii="微软雅黑" w:eastAsia="微软雅黑" w:hAnsi="微软雅黑" w:hint="eastAsia"/>
-        </w:rPr>
-        <w:t>项目服务器端模板文件根路径</w:t>
-      </w:r>
-      <w:r>
-        <w:rPr>
-          <w:rFonts w:ascii="微软雅黑" w:eastAsia="微软雅黑" w:hAnsi="微软雅黑" w:hint="eastAsia"/>
-        </w:rPr>
-        <w:t>，</w:t>
-      </w:r>
-      <w:r>
-        <w:rPr>
-          <w:rFonts w:ascii="微软雅黑" w:eastAsia="微软雅黑" w:hAnsi="微软雅黑" w:hint="eastAsia"/>
-        </w:rPr>
-        <w:t>服务器端模板文件确保页面所需的CSS、JS文件的引用均出现在模板文件中</w:t>
-      </w:r>
-    </w:p>
-    <w:p>
-      <w:pPr>
-        <w:pStyle w:val="2"/>
-        <w:rPr>
-          <w:rFonts w:ascii="微软雅黑" w:eastAsia="微软雅黑" w:hAnsi="微软雅黑"/>
-        </w:rPr>
-      </w:pPr>
-      <w:r>
-        <w:rPr>
-          <w:rFonts w:ascii="微软雅黑" w:eastAsia="微软雅黑" w:hAnsi="微软雅黑"/>
-        </w:rPr>
-        <w:t>DIR_OUTPUT_TP</w:t>
-      </w:r>
-    </w:p>
-    <w:p>
-      <w:pPr>
-        <w:spacing w:line="0" w:lineRule="atLeast"/>
-        <w:rPr>
-          <w:rFonts w:ascii="微软雅黑" w:eastAsia="微软雅黑" w:hAnsi="微软雅黑"/>
-        </w:rPr>
-      </w:pPr>
-      <w:r>
-        <w:rPr>
-          <w:rFonts w:ascii="微软雅黑" w:eastAsia="微软雅黑" w:hAnsi="微软雅黑" w:hint="eastAsia"/>
-        </w:rPr>
-        <w:t>可选</w:t>
-      </w:r>
-    </w:p>
-    <w:p>
-      <w:pPr>
-        <w:spacing w:line="0" w:lineRule="atLeast"/>
-        <w:rPr>
-          <w:rFonts w:ascii="微软雅黑" w:eastAsia="微软雅黑" w:hAnsi="微软雅黑"/>
-        </w:rPr>
-      </w:pPr>
-      <w:r>
-        <w:rPr>
-          <w:rFonts w:ascii="微软雅黑" w:eastAsia="微软雅黑" w:hAnsi="微软雅黑" w:hint="eastAsia"/>
-        </w:rPr>
-        <w:t>项目服务器端模板输出路径，默认为</w:t>
       </w:r>
       <w:hyperlink w:anchor="_DIR_OUTPUT" w:history="1">
         <w:r>
@@ -5222,6 +4629,125 @@
         <w:rPr>
           <w:rFonts w:ascii="微软雅黑" w:eastAsia="微软雅黑" w:hAnsi="微软雅黑" w:hint="eastAsia"/>
         </w:rPr>
+        <w:t>目录名命名的目录下</w:t>
+      </w:r>
+      <w:r>
+        <w:rPr>
+          <w:rFonts w:ascii="微软雅黑" w:eastAsia="微软雅黑" w:hAnsi="微软雅黑" w:hint="eastAsia"/>
+        </w:rPr>
+        <w:t>，以确保所有静态资源对外可访问</w:t>
+      </w:r>
+    </w:p>
+    <w:p>
+      <w:pPr>
+        <w:pStyle w:val="2"/>
+        <w:rPr>
+          <w:rFonts w:ascii="微软雅黑" w:eastAsia="微软雅黑" w:hAnsi="微软雅黑"/>
+        </w:rPr>
+      </w:pPr>
+      <w:bookmarkStart w:id="32" w:name="_DIR_SOURCE_TP"/>
+      <w:bookmarkEnd w:id="32"/>
+      <w:r>
+        <w:rPr>
+          <w:rFonts w:ascii="微软雅黑" w:eastAsia="微软雅黑" w:hAnsi="微软雅黑"/>
+        </w:rPr>
+        <w:t>DIR_SOURCE_TP</w:t>
+      </w:r>
+    </w:p>
+    <w:p>
+      <w:pPr>
+        <w:spacing w:line="0" w:lineRule="atLeast"/>
+        <w:rPr>
+          <w:rFonts w:ascii="微软雅黑" w:eastAsia="微软雅黑" w:hAnsi="微软雅黑"/>
+        </w:rPr>
+      </w:pPr>
+      <w:r>
+        <w:rPr>
+          <w:rFonts w:ascii="微软雅黑" w:eastAsia="微软雅黑" w:hAnsi="微软雅黑" w:hint="eastAsia"/>
+        </w:rPr>
+        <w:t>可选</w:t>
+      </w:r>
+    </w:p>
+    <w:p>
+      <w:pPr>
+        <w:spacing w:line="0" w:lineRule="atLeast"/>
+        <w:rPr>
+          <w:rFonts w:ascii="微软雅黑" w:eastAsia="微软雅黑" w:hAnsi="微软雅黑"/>
+        </w:rPr>
+      </w:pPr>
+      <w:r>
+        <w:rPr>
+          <w:rFonts w:ascii="微软雅黑" w:eastAsia="微软雅黑" w:hAnsi="微软雅黑" w:hint="eastAsia"/>
+        </w:rPr>
+        <w:t>项目服务器端模板文件根路径</w:t>
+      </w:r>
+      <w:r>
+        <w:rPr>
+          <w:rFonts w:ascii="微软雅黑" w:eastAsia="微软雅黑" w:hAnsi="微软雅黑" w:hint="eastAsia"/>
+        </w:rPr>
+        <w:t>，</w:t>
+      </w:r>
+      <w:r>
+        <w:rPr>
+          <w:rFonts w:ascii="微软雅黑" w:eastAsia="微软雅黑" w:hAnsi="微软雅黑" w:hint="eastAsia"/>
+        </w:rPr>
+        <w:t>服务器端模板文件确保页面所需的CSS、JS文件的引用均出现在模板文件中</w:t>
+      </w:r>
+    </w:p>
+    <w:p>
+      <w:pPr>
+        <w:pStyle w:val="2"/>
+        <w:rPr>
+          <w:rFonts w:ascii="微软雅黑" w:eastAsia="微软雅黑" w:hAnsi="微软雅黑"/>
+        </w:rPr>
+      </w:pPr>
+      <w:r>
+        <w:rPr>
+          <w:rFonts w:ascii="微软雅黑" w:eastAsia="微软雅黑" w:hAnsi="微软雅黑"/>
+        </w:rPr>
+        <w:t>DIR_OUTPUT_TP</w:t>
+      </w:r>
+    </w:p>
+    <w:p>
+      <w:pPr>
+        <w:spacing w:line="0" w:lineRule="atLeast"/>
+        <w:rPr>
+          <w:rFonts w:ascii="微软雅黑" w:eastAsia="微软雅黑" w:hAnsi="微软雅黑"/>
+        </w:rPr>
+      </w:pPr>
+      <w:r>
+        <w:rPr>
+          <w:rFonts w:ascii="微软雅黑" w:eastAsia="微软雅黑" w:hAnsi="微软雅黑" w:hint="eastAsia"/>
+        </w:rPr>
+        <w:t>可选</w:t>
+      </w:r>
+    </w:p>
+    <w:p>
+      <w:pPr>
+        <w:spacing w:line="0" w:lineRule="atLeast"/>
+        <w:rPr>
+          <w:rFonts w:ascii="微软雅黑" w:eastAsia="微软雅黑" w:hAnsi="微软雅黑"/>
+        </w:rPr>
+      </w:pPr>
+      <w:r>
+        <w:rPr>
+          <w:rFonts w:ascii="微软雅黑" w:eastAsia="微软雅黑" w:hAnsi="微软雅黑" w:hint="eastAsia"/>
+        </w:rPr>
+        <w:t>项目服务器端模板输出路径，默认为</w:t>
+      </w:r>
+      <w:hyperlink w:anchor="_DIR_OUTPUT" w:history="1">
+        <w:r>
+          <w:rPr>
+            <w:rStyle w:val="a6"/>
+            <w:rFonts w:ascii="微软雅黑" w:eastAsia="微软雅黑" w:hAnsi="微软雅黑" w:hint="eastAsia"/>
+          </w:rPr>
+          <w:t>DIR_OUTPUT</w:t>
+        </w:r>
+      </w:hyperlink>
+      <w:r>
+        <w:rPr>
+          <w:rFonts w:ascii="微软雅黑" w:eastAsia="微软雅黑" w:hAnsi="微软雅黑" w:hint="eastAsia"/>
+        </w:rPr>
         <w:t>配置信息</w:t>
       </w:r>
       <w:r>
@@ -5253,8 +4779,8 @@
           <w:rFonts w:ascii="微软雅黑" w:eastAsia="微软雅黑" w:hAnsi="微软雅黑"/>
         </w:rPr>
       </w:pPr>
-      <w:bookmarkStart w:id="34" w:name="_DIR_STATIC"/>
-      <w:bookmarkEnd w:id="34"/>
+      <w:bookmarkStart w:id="33" w:name="_DIR_STATIC"/>
+      <w:bookmarkEnd w:id="33"/>
       <w:r>
         <w:rPr>
           <w:rFonts w:ascii="微软雅黑" w:eastAsia="微软雅黑" w:hAnsi="微软雅黑"/>
@@ -5294,41 +4820,6 @@
           <w:rFonts w:ascii="微软雅黑" w:eastAsia="微软雅黑" w:hAnsi="微软雅黑" w:hint="eastAsia"/>
         </w:rPr>
         <w:t>静态资源路径，默认为</w:t>
-      </w:r>
-      <w:r>
-        <w:fldChar w:fldCharType="begin"/>
-      </w:r>
-      <w:r>
-        <w:instrText xml:space="preserve"> HYPERLINK \l "_DIR_WEBROOT" </w:instrText>
-      </w:r>
-      <w:r>
-        <w:fldChar w:fldCharType="separate"/>
-      </w:r>
-      <w:r>
-        <w:rPr>
-          <w:rStyle w:val="a6"/>
-          <w:rFonts w:ascii="微软雅黑" w:eastAsia="微软雅黑" w:hAnsi="微软雅黑" w:hint="eastAsia"/>
-        </w:rPr>
-        <w:t>DIR_WEBROOT</w:t>
-      </w:r>
-      <w:r>
-        <w:rPr>
-          <w:rStyle w:val="a6"/>
-          <w:rFonts w:ascii="微软雅黑" w:eastAsia="微软雅黑" w:hAnsi="微软雅黑"/>
-        </w:rPr>
-        <w:fldChar w:fldCharType="end"/>
-      </w:r>
-      <w:r>
-        <w:rPr>
-          <w:rFonts w:ascii="微软雅黑" w:eastAsia="微软雅黑" w:hAnsi="微软雅黑" w:hint="eastAsia"/>
-        </w:rPr>
-        <w:t>下的res目录</w:t>
-      </w:r>
-      <w:r>
-        <w:rPr>
-          <w:rFonts w:ascii="微软雅黑" w:eastAsia="微软雅黑" w:hAnsi="微软雅黑" w:hint="eastAsia"/>
-        </w:rPr>
-        <w:t>，如果静态资源的目录不是</w:t>
       </w:r>
       <w:hyperlink w:anchor="_DIR_WEBROOT" w:history="1">
         <w:r>
@@ -5343,21 +4834,28 @@
         <w:rPr>
           <w:rFonts w:ascii="微软雅黑" w:eastAsia="微软雅黑" w:hAnsi="微软雅黑" w:hint="eastAsia"/>
         </w:rPr>
-        <w:t>下的res且在html代码中引用了静态资源地址则需要</w:t>
-      </w:r>
-      <w:proofErr w:type="gramStart"/>
-      <w:r>
-        <w:rPr>
-          <w:rFonts w:ascii="微软雅黑" w:eastAsia="微软雅黑" w:hAnsi="微软雅黑" w:hint="eastAsia"/>
-        </w:rPr>
-        <w:t>配置此</w:t>
-      </w:r>
-      <w:proofErr w:type="gramEnd"/>
-      <w:r>
-        <w:rPr>
-          <w:rFonts w:ascii="微软雅黑" w:eastAsia="微软雅黑" w:hAnsi="微软雅黑" w:hint="eastAsia"/>
-        </w:rPr>
-        <w:t>参数来调整</w:t>
+        <w:t>下的res目录</w:t>
+      </w:r>
+      <w:r>
+        <w:rPr>
+          <w:rFonts w:ascii="微软雅黑" w:eastAsia="微软雅黑" w:hAnsi="微软雅黑" w:hint="eastAsia"/>
+        </w:rPr>
+        <w:t>，如果静态资源的目录不是</w:t>
+      </w:r>
+      <w:hyperlink w:anchor="_DIR_WEBROOT" w:history="1">
+        <w:r>
+          <w:rPr>
+            <w:rStyle w:val="a6"/>
+            <w:rFonts w:ascii="微软雅黑" w:eastAsia="微软雅黑" w:hAnsi="微软雅黑" w:hint="eastAsia"/>
+          </w:rPr>
+          <w:t>DIR_WEBROOT</w:t>
+        </w:r>
+      </w:hyperlink>
+      <w:r>
+        <w:rPr>
+          <w:rFonts w:ascii="微软雅黑" w:eastAsia="微软雅黑" w:hAnsi="微软雅黑" w:hint="eastAsia"/>
+        </w:rPr>
+        <w:t>下的res且在html代码中引用了静态资源地址则需要配置此参数来调整</w:t>
       </w:r>
       <w:r>
         <w:rPr>
@@ -5412,21 +4910,7 @@
         <w:rPr>
           <w:rFonts w:ascii="微软雅黑" w:eastAsia="微软雅黑" w:hAnsi="微软雅黑" w:hint="eastAsia"/>
         </w:rPr>
-        <w:t>输出路径，对于需要使用HTML5离线的应用可</w:t>
-      </w:r>
-      <w:proofErr w:type="gramStart"/>
-      <w:r>
-        <w:rPr>
-          <w:rFonts w:ascii="微软雅黑" w:eastAsia="微软雅黑" w:hAnsi="微软雅黑" w:hint="eastAsia"/>
-        </w:rPr>
-        <w:t>配置此</w:t>
-      </w:r>
-      <w:proofErr w:type="gramEnd"/>
-      <w:r>
-        <w:rPr>
-          <w:rFonts w:ascii="微软雅黑" w:eastAsia="微软雅黑" w:hAnsi="微软雅黑" w:hint="eastAsia"/>
-        </w:rPr>
-        <w:t>文件路径输出manifest文件</w:t>
+        <w:t>输出路径，对于需要使用HTML5离线的应用可配置此文件路径输出manifest文件</w:t>
       </w:r>
     </w:p>
     <w:p>
@@ -5478,8 +4962,8 @@
           <w:rFonts w:ascii="微软雅黑" w:eastAsia="微软雅黑" w:hAnsi="微软雅黑"/>
         </w:rPr>
       </w:pPr>
-      <w:bookmarkStart w:id="35" w:name="_DM_STATIC"/>
-      <w:bookmarkEnd w:id="35"/>
+      <w:bookmarkStart w:id="34" w:name="_DM_STATIC"/>
+      <w:bookmarkEnd w:id="34"/>
       <w:r>
         <w:rPr>
           <w:rFonts w:ascii="微软雅黑" w:eastAsia="微软雅黑" w:hAnsi="微软雅黑"/>
@@ -5588,29 +5072,15 @@
         </w:rPr>
         <w:t>默认静态资源请求域名，限定</w:t>
       </w:r>
-      <w:r>
-        <w:fldChar w:fldCharType="begin"/>
-      </w:r>
-      <w:r>
-        <w:instrText xml:space="preserve"> HYPERLINK \l "_DIR_STATIC" </w:instrText>
-      </w:r>
-      <w:r>
-        <w:fldChar w:fldCharType="separate"/>
-      </w:r>
-      <w:r>
-        <w:rPr>
-          <w:rStyle w:val="a6"/>
-          <w:rFonts w:ascii="微软雅黑" w:eastAsia="微软雅黑" w:hAnsi="微软雅黑" w:hint="eastAsia"/>
-        </w:rPr>
-        <w:t>DIR_STATIC</w:t>
-      </w:r>
-      <w:r>
-        <w:rPr>
-          <w:rStyle w:val="a6"/>
-          <w:rFonts w:ascii="微软雅黑" w:eastAsia="微软雅黑" w:hAnsi="微软雅黑"/>
-        </w:rPr>
-        <w:fldChar w:fldCharType="end"/>
-      </w:r>
+      <w:hyperlink w:anchor="_DIR_STATIC" w:history="1">
+        <w:r>
+          <w:rPr>
+            <w:rStyle w:val="a6"/>
+            <w:rFonts w:ascii="微软雅黑" w:eastAsia="微软雅黑" w:hAnsi="微软雅黑" w:hint="eastAsia"/>
+          </w:rPr>
+          <w:t>DIR_STATIC</w:t>
+        </w:r>
+      </w:hyperlink>
       <w:r>
         <w:rPr>
           <w:rFonts w:ascii="微软雅黑" w:eastAsia="微软雅黑" w:hAnsi="微软雅黑" w:hint="eastAsia"/>
@@ -6067,16 +5537,8 @@
         <w:rPr>
           <w:rFonts w:ascii="微软雅黑" w:eastAsia="微软雅黑" w:hAnsi="微软雅黑" w:hint="eastAsia"/>
         </w:rPr>
-        <w:t>，默认为</w:t>
-      </w:r>
-      <w:proofErr w:type="spellStart"/>
-      <w:r>
-        <w:rPr>
-          <w:rFonts w:ascii="微软雅黑" w:eastAsia="微软雅黑" w:hAnsi="微软雅黑" w:hint="eastAsia"/>
-        </w:rPr>
-        <w:t>release.conf</w:t>
-      </w:r>
-      <w:proofErr w:type="spellEnd"/>
+        <w:t>，默认为release.conf</w:t>
+      </w:r>
       <w:r>
         <w:rPr>
           <w:rFonts w:ascii="微软雅黑" w:eastAsia="微软雅黑" w:hAnsi="微软雅黑" w:hint="eastAsia"/>
@@ -6123,21 +5585,7 @@
         <w:rPr>
           <w:rFonts w:ascii="微软雅黑" w:eastAsia="微软雅黑" w:hAnsi="微软雅黑" w:hint="eastAsia"/>
         </w:rPr>
-        <w:t>内联样式内容的最大长度（单位K），默认为50K，如超出该长度则将样式</w:t>
-      </w:r>
-      <w:proofErr w:type="gramStart"/>
-      <w:r>
-        <w:rPr>
-          <w:rFonts w:ascii="微软雅黑" w:eastAsia="微软雅黑" w:hAnsi="微软雅黑" w:hint="eastAsia"/>
-        </w:rPr>
-        <w:t>做为</w:t>
-      </w:r>
-      <w:proofErr w:type="gramEnd"/>
-      <w:r>
-        <w:rPr>
-          <w:rFonts w:ascii="微软雅黑" w:eastAsia="微软雅黑" w:hAnsi="微软雅黑" w:hint="eastAsia"/>
-        </w:rPr>
-        <w:t>外联文件导入</w:t>
+        <w:t>内联样式内容的最大长度（单位K），默认为50K，如超出该长度则将样式做为外联文件导入</w:t>
       </w:r>
     </w:p>
     <w:p>
@@ -6189,8 +5637,8 @@
           <w:rFonts w:ascii="微软雅黑" w:eastAsia="微软雅黑" w:hAnsi="微软雅黑"/>
         </w:rPr>
       </w:pPr>
-      <w:bookmarkStart w:id="36" w:name="_CORE_LIST_JS"/>
-      <w:bookmarkEnd w:id="36"/>
+      <w:bookmarkStart w:id="35" w:name="_CORE_LIST_JS"/>
+      <w:bookmarkEnd w:id="35"/>
       <w:r>
         <w:rPr>
           <w:rFonts w:ascii="微软雅黑" w:eastAsia="微软雅黑" w:hAnsi="微软雅黑"/>
@@ -6224,6 +5672,18 @@
           <w:rFonts w:ascii="微软雅黑" w:eastAsia="微软雅黑" w:hAnsi="微软雅黑" w:hint="eastAsia"/>
         </w:rPr>
         <w:t>文件合并策略配置</w:t>
+      </w:r>
+      <w:r>
+        <w:rPr>
+          <w:rFonts w:ascii="微软雅黑" w:eastAsia="微软雅黑" w:hAnsi="微软雅黑" w:hint="eastAsia"/>
+        </w:rPr>
+        <w:t>，core文件包含的脚本列表</w:t>
+      </w:r>
+      <w:r>
+        <w:rPr>
+          <w:rFonts w:ascii="微软雅黑" w:eastAsia="微软雅黑" w:hAnsi="微软雅黑" w:hint="eastAsia"/>
+        </w:rPr>
+        <w:t>，配置的列表会自动做依赖分析</w:t>
       </w:r>
     </w:p>
     <w:p>
@@ -6274,19 +5734,11 @@
           <w:rFonts w:ascii="微软雅黑" w:eastAsia="微软雅黑" w:hAnsi="微软雅黑"/>
         </w:rPr>
       </w:pPr>
-      <w:proofErr w:type="spellStart"/>
-      <w:r>
-        <w:rPr>
-          <w:rFonts w:ascii="微软雅黑" w:eastAsia="微软雅黑" w:hAnsi="微软雅黑" w:hint="eastAsia"/>
-        </w:rPr>
-        <w:t>javascript</w:t>
-      </w:r>
-      <w:proofErr w:type="spellEnd"/>
-      <w:r>
-        <w:rPr>
-          <w:rFonts w:ascii="微软雅黑" w:eastAsia="微软雅黑" w:hAnsi="微软雅黑" w:hint="eastAsia"/>
-        </w:rPr>
-        <w:t xml:space="preserve"> core</w:t>
+      <w:r>
+        <w:rPr>
+          <w:rFonts w:ascii="微软雅黑" w:eastAsia="微软雅黑" w:hAnsi="微软雅黑" w:hint="eastAsia"/>
+        </w:rPr>
+        <w:t>javascript core</w:t>
       </w:r>
       <w:r>
         <w:rPr>
@@ -6332,35 +5784,7 @@
         <w:rPr>
           <w:rFonts w:ascii="微软雅黑" w:eastAsia="微软雅黑" w:hAnsi="微软雅黑" w:hint="eastAsia"/>
         </w:rPr>
-        <w:t>如果指定列表则表示文件列表，必须在一行内完成，如["{lib}</w:t>
-      </w:r>
-      <w:proofErr w:type="spellStart"/>
-      <w:r>
-        <w:rPr>
-          <w:rFonts w:ascii="微软雅黑" w:eastAsia="微软雅黑" w:hAnsi="微软雅黑" w:hint="eastAsia"/>
-        </w:rPr>
-        <w:t>util</w:t>
-      </w:r>
-      <w:proofErr w:type="spellEnd"/>
-      <w:r>
-        <w:rPr>
-          <w:rFonts w:ascii="微软雅黑" w:eastAsia="微软雅黑" w:hAnsi="微软雅黑" w:hint="eastAsia"/>
-        </w:rPr>
-        <w:t>/</w:t>
-      </w:r>
-      <w:proofErr w:type="spellStart"/>
-      <w:r>
-        <w:rPr>
-          <w:rFonts w:ascii="微软雅黑" w:eastAsia="微软雅黑" w:hAnsi="微软雅黑" w:hint="eastAsia"/>
-        </w:rPr>
-        <w:t>ajax</w:t>
-      </w:r>
-      <w:proofErr w:type="spellEnd"/>
-      <w:r>
-        <w:rPr>
-          <w:rFonts w:ascii="微软雅黑" w:eastAsia="微软雅黑" w:hAnsi="微软雅黑" w:hint="eastAsia"/>
-        </w:rPr>
-        <w:t>/xdr.js",...]</w:t>
+        <w:t>如果指定列表则表示文件列表，必须在一行内完成，如["{lib}util/ajax/xdr.js",...]</w:t>
       </w:r>
     </w:p>
     <w:p>
@@ -6370,8 +5794,8 @@
           <w:rFonts w:ascii="微软雅黑" w:eastAsia="微软雅黑" w:hAnsi="微软雅黑"/>
         </w:rPr>
       </w:pPr>
-      <w:bookmarkStart w:id="37" w:name="_CORE_LIST_CS"/>
-      <w:bookmarkEnd w:id="37"/>
+      <w:bookmarkStart w:id="36" w:name="_CORE_LIST_CS"/>
+      <w:bookmarkEnd w:id="36"/>
       <w:r>
         <w:rPr>
           <w:rFonts w:ascii="微软雅黑" w:eastAsia="微软雅黑" w:hAnsi="微软雅黑"/>
@@ -6400,19 +5824,11 @@
           <w:rFonts w:ascii="微软雅黑" w:eastAsia="微软雅黑" w:hAnsi="微软雅黑"/>
         </w:rPr>
       </w:pPr>
-      <w:proofErr w:type="spellStart"/>
-      <w:r>
-        <w:rPr>
-          <w:rFonts w:ascii="微软雅黑" w:eastAsia="微软雅黑" w:hAnsi="微软雅黑" w:hint="eastAsia"/>
-        </w:rPr>
-        <w:t>css</w:t>
-      </w:r>
-      <w:proofErr w:type="spellEnd"/>
-      <w:r>
-        <w:rPr>
-          <w:rFonts w:ascii="微软雅黑" w:eastAsia="微软雅黑" w:hAnsi="微软雅黑" w:hint="eastAsia"/>
-        </w:rPr>
-        <w:t xml:space="preserve"> core</w:t>
+      <w:r>
+        <w:rPr>
+          <w:rFonts w:ascii="微软雅黑" w:eastAsia="微软雅黑" w:hAnsi="微软雅黑" w:hint="eastAsia"/>
+        </w:rPr>
+        <w:t>css core</w:t>
       </w:r>
       <w:r>
         <w:rPr>
@@ -6473,35 +5889,375 @@
         <w:rPr>
           <w:rFonts w:ascii="微软雅黑" w:eastAsia="微软雅黑" w:hAnsi="微软雅黑" w:hint="eastAsia"/>
         </w:rPr>
-        <w:t>如果指定列表则表示文件列表，必须在一行内完成，如["/</w:t>
-      </w:r>
-      <w:proofErr w:type="spellStart"/>
-      <w:r>
-        <w:rPr>
-          <w:rFonts w:ascii="微软雅黑" w:eastAsia="微软雅黑" w:hAnsi="微软雅黑" w:hint="eastAsia"/>
-        </w:rPr>
-        <w:t>src</w:t>
-      </w:r>
-      <w:proofErr w:type="spellEnd"/>
-      <w:r>
-        <w:rPr>
-          <w:rFonts w:ascii="微软雅黑" w:eastAsia="微软雅黑" w:hAnsi="微软雅黑" w:hint="eastAsia"/>
-        </w:rPr>
-        <w:t>/</w:t>
-      </w:r>
-      <w:proofErr w:type="spellStart"/>
-      <w:r>
-        <w:rPr>
-          <w:rFonts w:ascii="微软雅黑" w:eastAsia="微软雅黑" w:hAnsi="微软雅黑" w:hint="eastAsia"/>
+        <w:t>如果指定列表则表示文件列表，必须在一行内完成，如["/src/css/reset.css",...]</w:t>
+      </w:r>
+    </w:p>
+    <w:p>
+      <w:pPr>
+        <w:pStyle w:val="2"/>
+        <w:rPr>
+          <w:rFonts w:ascii="微软雅黑" w:eastAsia="微软雅黑" w:hAnsi="微软雅黑"/>
+        </w:rPr>
+      </w:pPr>
+      <w:r>
+        <w:rPr>
+          <w:rFonts w:ascii="微软雅黑" w:eastAsia="微软雅黑" w:hAnsi="微软雅黑"/>
+        </w:rPr>
+        <w:t>CORE_MASK_JS</w:t>
+      </w:r>
+    </w:p>
+    <w:p>
+      <w:pPr>
+        <w:spacing w:line="0" w:lineRule="atLeast"/>
+        <w:rPr>
+          <w:rFonts w:ascii="微软雅黑" w:eastAsia="微软雅黑" w:hAnsi="微软雅黑"/>
+        </w:rPr>
+      </w:pPr>
+      <w:r>
+        <w:rPr>
+          <w:rFonts w:ascii="微软雅黑" w:eastAsia="微软雅黑" w:hAnsi="微软雅黑" w:hint="eastAsia"/>
+        </w:rPr>
+        <w:t>可选</w:t>
+      </w:r>
+    </w:p>
+    <w:p>
+      <w:pPr>
+        <w:spacing w:line="0" w:lineRule="atLeast"/>
+        <w:rPr>
+          <w:rFonts w:ascii="微软雅黑" w:eastAsia="微软雅黑" w:hAnsi="微软雅黑"/>
+        </w:rPr>
+      </w:pPr>
+      <w:r>
+        <w:rPr>
+          <w:rFonts w:ascii="微软雅黑" w:eastAsia="微软雅黑" w:hAnsi="微软雅黑" w:hint="eastAsia"/>
+        </w:rPr>
+        <w:t>core文件屏蔽的脚本列表，在core文件解析完成后根据此配置列表删除core</w:t>
+      </w:r>
+      <w:r>
+        <w:rPr>
+          <w:rFonts w:ascii="微软雅黑" w:eastAsia="微软雅黑" w:hAnsi="微软雅黑" w:hint="eastAsia"/>
+        </w:rPr>
+        <w:t>中出现的文件，</w:t>
+      </w:r>
+      <w:r>
+        <w:rPr>
+          <w:rFonts w:ascii="微软雅黑" w:eastAsia="微软雅黑" w:hAnsi="微软雅黑"/>
+        </w:rPr>
+        <w:t>注意：</w:t>
+      </w:r>
+    </w:p>
+    <w:p>
+      <w:pPr>
+        <w:pStyle w:val="a7"/>
+        <w:numPr>
+          <w:ilvl w:val="0"/>
+          <w:numId w:val="14"/>
+        </w:numPr>
+        <w:spacing w:line="0" w:lineRule="atLeast"/>
+        <w:ind w:firstLineChars="0"/>
+        <w:rPr>
+          <w:rFonts w:ascii="微软雅黑" w:eastAsia="微软雅黑" w:hAnsi="微软雅黑"/>
+        </w:rPr>
+      </w:pPr>
+      <w:r>
+        <w:rPr>
+          <w:rFonts w:ascii="微软雅黑" w:eastAsia="微软雅黑" w:hAnsi="微软雅黑" w:hint="eastAsia"/>
+        </w:rPr>
+        <w:t>该配置</w:t>
+      </w:r>
+      <w:r>
+        <w:rPr>
+          <w:rFonts w:ascii="微软雅黑" w:eastAsia="微软雅黑" w:hAnsi="微软雅黑" w:hint="eastAsia"/>
+        </w:rPr>
+        <w:t>列表不做文件依赖分析</w:t>
+      </w:r>
+    </w:p>
+    <w:p>
+      <w:pPr>
+        <w:pStyle w:val="a7"/>
+        <w:numPr>
+          <w:ilvl w:val="0"/>
+          <w:numId w:val="14"/>
+        </w:numPr>
+        <w:spacing w:line="0" w:lineRule="atLeast"/>
+        <w:ind w:firstLineChars="0"/>
+        <w:rPr>
+          <w:rFonts w:ascii="微软雅黑" w:eastAsia="微软雅黑" w:hAnsi="微软雅黑"/>
+        </w:rPr>
+      </w:pPr>
+      <w:r>
+        <w:rPr>
+          <w:rFonts w:ascii="微软雅黑" w:eastAsia="微软雅黑" w:hAnsi="微软雅黑"/>
+        </w:rPr>
+        <w:t>该配置列表中配置的文件不应该被其他文件依赖</w:t>
+      </w:r>
+      <w:bookmarkStart w:id="37" w:name="_GoBack"/>
+      <w:bookmarkEnd w:id="37"/>
+    </w:p>
+    <w:p>
+      <w:pPr>
+        <w:pStyle w:val="a7"/>
+        <w:numPr>
+          <w:ilvl w:val="0"/>
+          <w:numId w:val="14"/>
+        </w:numPr>
+        <w:spacing w:line="0" w:lineRule="atLeast"/>
+        <w:ind w:firstLineChars="0"/>
+        <w:rPr>
+          <w:rFonts w:ascii="微软雅黑" w:eastAsia="微软雅黑" w:hAnsi="微软雅黑" w:hint="eastAsia"/>
+        </w:rPr>
+      </w:pPr>
+      <w:r>
+        <w:rPr>
+          <w:rFonts w:ascii="微软雅黑" w:eastAsia="微软雅黑" w:hAnsi="微软雅黑" w:hint="eastAsia"/>
+        </w:rPr>
+        <w:t>配置路径如果是相对路径则相对于当前配置文件路径</w:t>
+      </w:r>
+    </w:p>
+    <w:p>
+      <w:pPr>
+        <w:spacing w:line="0" w:lineRule="atLeast"/>
+        <w:rPr>
+          <w:rFonts w:ascii="微软雅黑" w:eastAsia="微软雅黑" w:hAnsi="微软雅黑"/>
+        </w:rPr>
+      </w:pPr>
+      <w:r>
+        <w:rPr>
+          <w:rFonts w:ascii="微软雅黑" w:eastAsia="微软雅黑" w:hAnsi="微软雅黑" w:hint="eastAsia"/>
+        </w:rPr>
+        <w:t>javascript core</w:t>
+      </w:r>
+      <w:r>
+        <w:rPr>
+          <w:rFonts w:ascii="微软雅黑" w:eastAsia="微软雅黑" w:hAnsi="微软雅黑" w:hint="eastAsia"/>
+        </w:rPr>
+        <w:t>文件</w:t>
+      </w:r>
+      <w:r>
+        <w:rPr>
+          <w:rFonts w:ascii="微软雅黑" w:eastAsia="微软雅黑" w:hAnsi="微软雅黑" w:hint="eastAsia"/>
+        </w:rPr>
+        <w:t>屏蔽列表配置</w:t>
+      </w:r>
+      <w:r>
+        <w:rPr>
+          <w:rFonts w:ascii="微软雅黑" w:eastAsia="微软雅黑" w:hAnsi="微软雅黑" w:hint="eastAsia"/>
+        </w:rPr>
+        <w:t>同</w:t>
+      </w:r>
+      <w:hyperlink w:anchor="_CORE_LIST_JS" w:history="1">
+        <w:r>
+          <w:rPr>
+            <w:rStyle w:val="a6"/>
+            <w:rFonts w:ascii="微软雅黑" w:eastAsia="微软雅黑" w:hAnsi="微软雅黑" w:hint="eastAsia"/>
+          </w:rPr>
+          <w:t>CORE_LIST_JS</w:t>
+        </w:r>
+      </w:hyperlink>
+    </w:p>
+    <w:p>
+      <w:pPr>
+        <w:pStyle w:val="a7"/>
+        <w:numPr>
+          <w:ilvl w:val="0"/>
+          <w:numId w:val="14"/>
+        </w:numPr>
+        <w:spacing w:line="0" w:lineRule="atLeast"/>
+        <w:ind w:firstLineChars="0"/>
+        <w:rPr>
+          <w:rFonts w:ascii="微软雅黑" w:eastAsia="微软雅黑" w:hAnsi="微软雅黑"/>
+        </w:rPr>
+      </w:pPr>
+      <w:r>
+        <w:rPr>
+          <w:rFonts w:ascii="微软雅黑" w:eastAsia="微软雅黑" w:hAnsi="微软雅黑" w:hint="eastAsia"/>
+        </w:rPr>
+        <w:t>如果指定路径则表示配置文件地址，如./</w:t>
+      </w:r>
+      <w:r>
+        <w:rPr>
+          <w:rFonts w:ascii="微软雅黑" w:eastAsia="微软雅黑" w:hAnsi="微软雅黑" w:hint="eastAsia"/>
+        </w:rPr>
+        <w:t>mask</w:t>
+      </w:r>
+      <w:r>
+        <w:rPr>
+          <w:rFonts w:ascii="微软雅黑" w:eastAsia="微软雅黑" w:hAnsi="微软雅黑" w:hint="eastAsia"/>
+        </w:rPr>
+        <w:t>.js.txt</w:t>
+      </w:r>
+    </w:p>
+    <w:p>
+      <w:pPr>
+        <w:pStyle w:val="a7"/>
+        <w:numPr>
+          <w:ilvl w:val="0"/>
+          <w:numId w:val="14"/>
+        </w:numPr>
+        <w:spacing w:line="0" w:lineRule="atLeast"/>
+        <w:ind w:firstLineChars="0"/>
+        <w:rPr>
+          <w:rFonts w:ascii="微软雅黑" w:eastAsia="微软雅黑" w:hAnsi="微软雅黑"/>
+        </w:rPr>
+      </w:pPr>
+      <w:r>
+        <w:rPr>
+          <w:rFonts w:ascii="微软雅黑" w:eastAsia="微软雅黑" w:hAnsi="微软雅黑" w:hint="eastAsia"/>
+        </w:rPr>
+        <w:t>如果指定列表则表示文件列表，必须在一行内完成，如["{lib}util/ajax/xdr.js",...]</w:t>
+      </w:r>
+    </w:p>
+    <w:p>
+      <w:pPr>
+        <w:pStyle w:val="2"/>
+        <w:rPr>
+          <w:rFonts w:ascii="微软雅黑" w:eastAsia="微软雅黑" w:hAnsi="微软雅黑"/>
+        </w:rPr>
+      </w:pPr>
+      <w:r>
+        <w:rPr>
+          <w:rFonts w:ascii="微软雅黑" w:eastAsia="微软雅黑" w:hAnsi="微软雅黑"/>
+        </w:rPr>
+        <w:t>CORE_MASK_CS</w:t>
+      </w:r>
+    </w:p>
+    <w:p>
+      <w:pPr>
+        <w:spacing w:line="0" w:lineRule="atLeast"/>
+        <w:rPr>
+          <w:rFonts w:ascii="微软雅黑" w:eastAsia="微软雅黑" w:hAnsi="微软雅黑"/>
+        </w:rPr>
+      </w:pPr>
+      <w:r>
+        <w:rPr>
+          <w:rFonts w:ascii="微软雅黑" w:eastAsia="微软雅黑" w:hAnsi="微软雅黑" w:hint="eastAsia"/>
+        </w:rPr>
+        <w:t>可选</w:t>
+      </w:r>
+    </w:p>
+    <w:p>
+      <w:pPr>
+        <w:spacing w:line="0" w:lineRule="atLeast"/>
+        <w:rPr>
+          <w:rFonts w:ascii="微软雅黑" w:eastAsia="微软雅黑" w:hAnsi="微软雅黑"/>
+        </w:rPr>
+      </w:pPr>
+      <w:r>
+        <w:rPr>
+          <w:rFonts w:ascii="微软雅黑" w:eastAsia="微软雅黑" w:hAnsi="微软雅黑" w:hint="eastAsia"/>
+        </w:rPr>
+        <w:t>core文件屏蔽的样式列表，在core文件解析完成后根据此配置列表删除core中出现的文件，</w:t>
+      </w:r>
+      <w:r>
+        <w:rPr>
+          <w:rFonts w:ascii="微软雅黑" w:eastAsia="微软雅黑" w:hAnsi="微软雅黑" w:hint="eastAsia"/>
+        </w:rPr>
+        <w:t>配置路径如果是相对路径则相对于当前配置文件路径</w:t>
+      </w:r>
+    </w:p>
+    <w:p>
+      <w:pPr>
+        <w:spacing w:line="0" w:lineRule="atLeast"/>
+        <w:rPr>
+          <w:rFonts w:ascii="微软雅黑" w:eastAsia="微软雅黑" w:hAnsi="微软雅黑"/>
+        </w:rPr>
+      </w:pPr>
+      <w:r>
+        <w:rPr>
+          <w:rFonts w:ascii="微软雅黑" w:eastAsia="微软雅黑" w:hAnsi="微软雅黑" w:hint="eastAsia"/>
+        </w:rPr>
+        <w:t>css core</w:t>
+      </w:r>
+      <w:r>
+        <w:rPr>
+          <w:rFonts w:ascii="微软雅黑" w:eastAsia="微软雅黑" w:hAnsi="微软雅黑" w:hint="eastAsia"/>
+        </w:rPr>
+        <w:t>文件</w:t>
+      </w:r>
+      <w:r>
+        <w:rPr>
+          <w:rFonts w:ascii="微软雅黑" w:eastAsia="微软雅黑" w:hAnsi="微软雅黑" w:hint="eastAsia"/>
+        </w:rPr>
+        <w:t>屏蔽列表配置</w:t>
+      </w:r>
+      <w:r>
+        <w:rPr>
+          <w:rFonts w:ascii="微软雅黑" w:eastAsia="微软雅黑" w:hAnsi="微软雅黑" w:hint="eastAsia"/>
+        </w:rPr>
+        <w:t>同</w:t>
+      </w:r>
+      <w:hyperlink w:anchor="_CORE_LIST_CS" w:history="1">
+        <w:r>
+          <w:rPr>
+            <w:rStyle w:val="a6"/>
+            <w:rFonts w:ascii="微软雅黑" w:eastAsia="微软雅黑" w:hAnsi="微软雅黑" w:hint="eastAsia"/>
+          </w:rPr>
+          <w:t>CORE_LIST_CS</w:t>
+        </w:r>
+      </w:hyperlink>
+    </w:p>
+    <w:p>
+      <w:pPr>
+        <w:pStyle w:val="a7"/>
+        <w:numPr>
+          <w:ilvl w:val="0"/>
+          <w:numId w:val="14"/>
+        </w:numPr>
+        <w:spacing w:line="0" w:lineRule="atLeast"/>
+        <w:ind w:firstLineChars="0"/>
+        <w:rPr>
+          <w:rFonts w:ascii="微软雅黑" w:eastAsia="微软雅黑" w:hAnsi="微软雅黑"/>
+        </w:rPr>
+      </w:pPr>
+      <w:r>
+        <w:rPr>
+          <w:rFonts w:ascii="微软雅黑" w:eastAsia="微软雅黑" w:hAnsi="微软雅黑" w:hint="eastAsia"/>
+        </w:rPr>
+        <w:t>如果指定路径则表示配置文件地址，如./</w:t>
+      </w:r>
+      <w:r>
+        <w:rPr>
+          <w:rFonts w:ascii="微软雅黑" w:eastAsia="微软雅黑" w:hAnsi="微软雅黑" w:hint="eastAsia"/>
+        </w:rPr>
+        <w:t>mask</w:t>
+      </w:r>
+      <w:r>
+        <w:rPr>
+          <w:rFonts w:ascii="微软雅黑" w:eastAsia="微软雅黑" w:hAnsi="微软雅黑" w:hint="eastAsia"/>
+        </w:rPr>
+        <w:t>.</w:t>
+      </w:r>
+      <w:r>
+        <w:rPr>
+          <w:rFonts w:ascii="微软雅黑" w:eastAsia="微软雅黑" w:hAnsi="微软雅黑"/>
         </w:rPr>
         <w:t>css</w:t>
       </w:r>
-      <w:proofErr w:type="spellEnd"/>
-      <w:r>
-        <w:rPr>
-          <w:rFonts w:ascii="微软雅黑" w:eastAsia="微软雅黑" w:hAnsi="微软雅黑" w:hint="eastAsia"/>
-        </w:rPr>
-        <w:t>/reset.css",...]</w:t>
+      <w:r>
+        <w:rPr>
+          <w:rFonts w:ascii="微软雅黑" w:eastAsia="微软雅黑" w:hAnsi="微软雅黑" w:hint="eastAsia"/>
+        </w:rPr>
+        <w:t>.txt</w:t>
+      </w:r>
+    </w:p>
+    <w:p>
+      <w:pPr>
+        <w:pStyle w:val="a7"/>
+        <w:numPr>
+          <w:ilvl w:val="0"/>
+          <w:numId w:val="14"/>
+        </w:numPr>
+        <w:spacing w:line="0" w:lineRule="atLeast"/>
+        <w:ind w:firstLineChars="0"/>
+        <w:rPr>
+          <w:rFonts w:ascii="微软雅黑" w:eastAsia="微软雅黑" w:hAnsi="微软雅黑"/>
+        </w:rPr>
+      </w:pPr>
+      <w:r>
+        <w:rPr>
+          <w:rFonts w:ascii="微软雅黑" w:eastAsia="微软雅黑" w:hAnsi="微软雅黑" w:hint="eastAsia"/>
+        </w:rPr>
+        <w:t>如果指定列表则表示文件列表，必须在一行内完成，如["{lib}util/ajax/xdr.js",...]</w:t>
       </w:r>
     </w:p>
     <w:p>
@@ -6515,6 +6271,7 @@
         <w:rPr>
           <w:rFonts w:ascii="微软雅黑" w:eastAsia="微软雅黑" w:hAnsi="微软雅黑"/>
         </w:rPr>
+        <w:lastRenderedPageBreak/>
         <w:t>ALIAS_START_TAG</w:t>
       </w:r>
     </w:p>
@@ -6591,43 +6348,7 @@
         <w:rPr>
           <w:rFonts w:ascii="微软雅黑" w:eastAsia="微软雅黑" w:hAnsi="微软雅黑"/>
         </w:rPr>
-        <w:t xml:space="preserve">&lt;script </w:t>
-      </w:r>
-      <w:proofErr w:type="spellStart"/>
-      <w:r>
-        <w:rPr>
-          <w:rFonts w:ascii="微软雅黑" w:eastAsia="微软雅黑" w:hAnsi="微软雅黑"/>
-        </w:rPr>
-        <w:t>src</w:t>
-      </w:r>
-      <w:proofErr w:type="spellEnd"/>
-      <w:r>
-        <w:rPr>
-          <w:rFonts w:ascii="微软雅黑" w:eastAsia="微软雅黑" w:hAnsi="微软雅黑"/>
-        </w:rPr>
-        <w:t>="${</w:t>
-      </w:r>
-      <w:proofErr w:type="spellStart"/>
-      <w:r>
-        <w:rPr>
-          <w:rFonts w:ascii="微软雅黑" w:eastAsia="微软雅黑" w:hAnsi="微软雅黑"/>
-        </w:rPr>
-        <w:t>config_lib_root</w:t>
-      </w:r>
-      <w:proofErr w:type="spellEnd"/>
-      <w:proofErr w:type="gramStart"/>
-      <w:r>
-        <w:rPr>
-          <w:rFonts w:ascii="微软雅黑" w:eastAsia="微软雅黑" w:hAnsi="微软雅黑"/>
-        </w:rPr>
-        <w:t>}define.js</w:t>
-      </w:r>
-      <w:proofErr w:type="gramEnd"/>
-      <w:r>
-        <w:rPr>
-          <w:rFonts w:ascii="微软雅黑" w:eastAsia="微软雅黑" w:hAnsi="微软雅黑"/>
-        </w:rPr>
-        <w:t>"&gt;&lt;/script&gt;</w:t>
+        <w:t>&lt;script src="${config_lib_root}define.js"&gt;&lt;/script&gt;</w:t>
       </w:r>
     </w:p>
     <w:p>
@@ -6739,33 +6460,17 @@
         </w:rPr>
         <w:t>{"</w:t>
       </w:r>
-      <w:proofErr w:type="spellStart"/>
       <w:r>
         <w:rPr>
           <w:rFonts w:ascii="微软雅黑" w:eastAsia="微软雅黑" w:hAnsi="微软雅黑" w:hint="eastAsia"/>
         </w:rPr>
         <w:t>nej</w:t>
       </w:r>
-      <w:proofErr w:type="spellEnd"/>
-      <w:r>
-        <w:rPr>
-          <w:rFonts w:ascii="微软雅黑" w:eastAsia="微软雅黑" w:hAnsi="微软雅黑"/>
-        </w:rPr>
-        <w:t>":"D</w:t>
-      </w:r>
-      <w:proofErr w:type="gramStart"/>
-      <w:r>
-        <w:rPr>
-          <w:rFonts w:ascii="微软雅黑" w:eastAsia="微软雅黑" w:hAnsi="微软雅黑"/>
-        </w:rPr>
-        <w:t>:/</w:t>
-      </w:r>
-      <w:proofErr w:type="gramEnd"/>
-      <w:r>
-        <w:rPr>
-          <w:rFonts w:ascii="微软雅黑" w:eastAsia="微软雅黑" w:hAnsi="微软雅黑"/>
-        </w:rPr>
-        <w:t>nej/src","config_lib_root":"{lib}"}</w:t>
+      <w:r>
+        <w:rPr>
+          <w:rFonts w:ascii="微软雅黑" w:eastAsia="微软雅黑" w:hAnsi="微软雅黑"/>
+        </w:rPr>
+        <w:t>":"D:/nej/src","config_lib_root":"{lib}"}</w:t>
       </w:r>
     </w:p>
     <w:p>
@@ -6807,14 +6512,7 @@
         <w:rPr>
           <w:rFonts w:ascii="微软雅黑" w:eastAsia="微软雅黑" w:hAnsi="微软雅黑" w:hint="eastAsia"/>
         </w:rPr>
-        <w:t>输出文件名后缀，配置了后缀的情况下对所有输出文件的请求都不会带版本号，默认带版本</w:t>
-      </w:r>
-      <w:r>
-        <w:rPr>
-          <w:rFonts w:ascii="微软雅黑" w:eastAsia="微软雅黑" w:hAnsi="微软雅黑" w:hint="eastAsia"/>
-        </w:rPr>
-        <w:lastRenderedPageBreak/>
-        <w:t>号</w:t>
+        <w:t>输出文件名后缀，配置了后缀的情况下对所有输出文件的请求都不会带版本号，默认带版本号</w:t>
       </w:r>
     </w:p>
     <w:p>
@@ -6852,190 +6550,138 @@
         </w:rPr>
         <w:t>（主要是</w:t>
       </w:r>
-      <w:r>
-        <w:fldChar w:fldCharType="begin"/>
-      </w:r>
-      <w:r>
-        <w:instrText xml:space="preserve"> HYPERLINK \l "_DIR_SOURCE" </w:instrText>
-      </w:r>
-      <w:r>
-        <w:fldChar w:fldCharType="separate"/>
-      </w:r>
-      <w:r>
-        <w:rPr>
-          <w:rStyle w:val="a6"/>
+      <w:hyperlink w:anchor="_DIR_SOURCE" w:history="1">
+        <w:r>
+          <w:rPr>
+            <w:rStyle w:val="a6"/>
+            <w:rFonts w:hint="eastAsia"/>
+          </w:rPr>
+          <w:t>DIR_SOURCE</w:t>
+        </w:r>
+      </w:hyperlink>
+      <w:r>
+        <w:rPr>
           <w:rFonts w:hint="eastAsia"/>
         </w:rPr>
-        <w:t>DIR_SOURCE</w:t>
-      </w:r>
-      <w:r>
-        <w:rPr>
-          <w:rStyle w:val="a6"/>
-        </w:rPr>
-        <w:fldChar w:fldCharType="end"/>
-      </w:r>
+        <w:t>和</w:t>
+      </w:r>
+      <w:hyperlink w:anchor="_DIR_SOURCE_TP" w:history="1">
+        <w:r>
+          <w:rPr>
+            <w:rStyle w:val="a6"/>
+            <w:rFonts w:hint="eastAsia"/>
+          </w:rPr>
+          <w:t>DIR_SOURCE_TP</w:t>
+        </w:r>
+      </w:hyperlink>
       <w:r>
         <w:rPr>
           <w:rFonts w:hint="eastAsia"/>
         </w:rPr>
+        <w:t>配置的输入目录下的文件）</w:t>
+      </w:r>
+      <w:r>
+        <w:rPr>
+          <w:rFonts w:hint="eastAsia"/>
+        </w:rPr>
+        <w:t>，多个后缀用“</w:t>
+      </w:r>
+      <w:r>
+        <w:rPr>
+          <w:rFonts w:hint="eastAsia"/>
+        </w:rPr>
+        <w:t>|</w:t>
+      </w:r>
+      <w:r>
+        <w:rPr>
+          <w:rFonts w:hint="eastAsia"/>
+        </w:rPr>
+        <w:t>”分隔，忽略大小写，默认</w:t>
+      </w:r>
+      <w:r>
+        <w:rPr>
+          <w:rFonts w:hint="eastAsia"/>
+        </w:rPr>
+        <w:t>分析指定目录下的</w:t>
+      </w:r>
+      <w:r>
+        <w:rPr>
+          <w:rFonts w:hint="eastAsia"/>
+        </w:rPr>
+        <w:t>所有文件</w:t>
+      </w:r>
+    </w:p>
+    <w:p>
+      <w:pPr>
+        <w:pStyle w:val="2"/>
+        <w:rPr>
+          <w:rFonts w:ascii="微软雅黑" w:eastAsia="微软雅黑" w:hAnsi="微软雅黑"/>
+        </w:rPr>
+      </w:pPr>
+      <w:r>
+        <w:rPr>
+          <w:rFonts w:ascii="微软雅黑" w:eastAsia="微软雅黑" w:hAnsi="微软雅黑" w:hint="eastAsia"/>
+        </w:rPr>
+        <w:t>FILE_FILTER</w:t>
+      </w:r>
+    </w:p>
+    <w:p>
+      <w:r>
+        <w:rPr>
+          <w:rFonts w:hint="eastAsia"/>
+        </w:rPr>
+        <w:t>可选</w:t>
+      </w:r>
+    </w:p>
+    <w:p>
+      <w:r>
+        <w:rPr>
+          <w:rFonts w:hint="eastAsia"/>
+        </w:rPr>
+        <w:t>输入文件</w:t>
+      </w:r>
+      <w:r>
+        <w:rPr>
+          <w:rFonts w:hint="eastAsia"/>
+        </w:rPr>
+        <w:t>路径</w:t>
+      </w:r>
+      <w:r>
+        <w:rPr>
+          <w:rFonts w:hint="eastAsia"/>
+        </w:rPr>
+        <w:t>匹配规则</w:t>
+      </w:r>
+      <w:r>
+        <w:rPr>
+          <w:rFonts w:hint="eastAsia"/>
+        </w:rPr>
+        <w:t>（主要是</w:t>
+      </w:r>
+      <w:hyperlink w:anchor="_DIR_SOURCE" w:history="1">
+        <w:r>
+          <w:rPr>
+            <w:rStyle w:val="a6"/>
+            <w:rFonts w:hint="eastAsia"/>
+          </w:rPr>
+          <w:t>DIR_SOURCE</w:t>
+        </w:r>
+      </w:hyperlink>
+      <w:r>
+        <w:rPr>
+          <w:rFonts w:hint="eastAsia"/>
+        </w:rPr>
         <w:t>和</w:t>
       </w:r>
-      <w:r>
-        <w:fldChar w:fldCharType="begin"/>
-      </w:r>
-      <w:r>
-        <w:instrText xml:space="preserve"> HYPERLINK \l "_DIR_SOURCE_TP" </w:instrText>
-      </w:r>
-      <w:r>
-        <w:fldChar w:fldCharType="separate"/>
-      </w:r>
-      <w:r>
-        <w:rPr>
-          <w:rStyle w:val="a6"/>
-          <w:rFonts w:hint="eastAsia"/>
-        </w:rPr>
-        <w:t>DIR_SOURCE_TP</w:t>
-      </w:r>
-      <w:r>
-        <w:rPr>
-          <w:rStyle w:val="a6"/>
-        </w:rPr>
-        <w:fldChar w:fldCharType="end"/>
-      </w:r>
-      <w:r>
-        <w:rPr>
-          <w:rFonts w:hint="eastAsia"/>
-        </w:rPr>
-        <w:t>配置的输入目录下的文件）</w:t>
-      </w:r>
-      <w:r>
-        <w:rPr>
-          <w:rFonts w:hint="eastAsia"/>
-        </w:rPr>
-        <w:t>，多个后缀用“</w:t>
-      </w:r>
-      <w:r>
-        <w:rPr>
-          <w:rFonts w:hint="eastAsia"/>
-        </w:rPr>
-        <w:t>|</w:t>
-      </w:r>
-      <w:r>
-        <w:rPr>
-          <w:rFonts w:hint="eastAsia"/>
-        </w:rPr>
-        <w:t>”分隔，忽略大小写，默认</w:t>
-      </w:r>
-      <w:r>
-        <w:rPr>
-          <w:rFonts w:hint="eastAsia"/>
-        </w:rPr>
-        <w:t>分析指定目录下的</w:t>
-      </w:r>
-      <w:r>
-        <w:rPr>
-          <w:rFonts w:hint="eastAsia"/>
-        </w:rPr>
-        <w:t>所有文件</w:t>
-      </w:r>
-    </w:p>
-    <w:p>
-      <w:pPr>
-        <w:pStyle w:val="2"/>
-        <w:rPr>
-          <w:rFonts w:ascii="微软雅黑" w:eastAsia="微软雅黑" w:hAnsi="微软雅黑"/>
-        </w:rPr>
-      </w:pPr>
-      <w:r>
-        <w:rPr>
-          <w:rFonts w:ascii="微软雅黑" w:eastAsia="微软雅黑" w:hAnsi="微软雅黑" w:hint="eastAsia"/>
-        </w:rPr>
-        <w:t>FILE_FILTER</w:t>
-      </w:r>
-    </w:p>
-    <w:p>
-      <w:r>
-        <w:rPr>
-          <w:rFonts w:hint="eastAsia"/>
-        </w:rPr>
-        <w:t>可选</w:t>
-      </w:r>
-    </w:p>
-    <w:p>
-      <w:r>
-        <w:rPr>
-          <w:rFonts w:hint="eastAsia"/>
-        </w:rPr>
-        <w:t>输入文件</w:t>
-      </w:r>
-      <w:r>
-        <w:rPr>
-          <w:rFonts w:hint="eastAsia"/>
-        </w:rPr>
-        <w:t>路径</w:t>
-      </w:r>
-      <w:r>
-        <w:rPr>
-          <w:rFonts w:hint="eastAsia"/>
-        </w:rPr>
-        <w:t>匹配规则</w:t>
-      </w:r>
-      <w:r>
-        <w:rPr>
-          <w:rFonts w:hint="eastAsia"/>
-        </w:rPr>
-        <w:t>（主要是</w:t>
-      </w:r>
-      <w:r>
-        <w:fldChar w:fldCharType="begin"/>
-      </w:r>
-      <w:r>
-        <w:instrText xml:space="preserve"> HYPERLINK \l "_DIR_SOURCE" </w:instrText>
-      </w:r>
-      <w:r>
-        <w:fldChar w:fldCharType="separate"/>
-      </w:r>
-      <w:r>
-        <w:rPr>
-          <w:rStyle w:val="a6"/>
-          <w:rFonts w:hint="eastAsia"/>
-        </w:rPr>
-        <w:t>DIR_SOURCE</w:t>
-      </w:r>
-      <w:r>
-        <w:rPr>
-          <w:rStyle w:val="a6"/>
-        </w:rPr>
-        <w:fldChar w:fldCharType="end"/>
-      </w:r>
-      <w:r>
-        <w:rPr>
-          <w:rFonts w:hint="eastAsia"/>
-        </w:rPr>
-        <w:t>和</w:t>
-      </w:r>
-      <w:r>
-        <w:fldChar w:fldCharType="begin"/>
-      </w:r>
-      <w:r>
-        <w:instrText xml:space="preserve"> HYPERLINK \l "_DIR_SOURCE_TP" </w:instrText>
-      </w:r>
-      <w:r>
-        <w:fldChar w:fldCharType="separate"/>
-      </w:r>
-      <w:r>
-        <w:rPr>
-          <w:rStyle w:val="a6"/>
-          <w:rFonts w:hint="eastAsia"/>
-        </w:rPr>
-        <w:t>DIR_SOURCE_TP</w:t>
-      </w:r>
-      <w:r>
-        <w:rPr>
-          <w:rStyle w:val="a6"/>
-        </w:rPr>
-        <w:fldChar w:fldCharType="end"/>
-      </w:r>
+      <w:hyperlink w:anchor="_DIR_SOURCE_TP" w:history="1">
+        <w:r>
+          <w:rPr>
+            <w:rStyle w:val="a6"/>
+            <w:rFonts w:hint="eastAsia"/>
+          </w:rPr>
+          <w:t>DIR_SOURCE_TP</w:t>
+        </w:r>
+      </w:hyperlink>
       <w:r>
         <w:rPr>
           <w:rFonts w:hint="eastAsia"/>
@@ -7069,13 +6715,8 @@
         <w:t>确保可以通过</w:t>
       </w:r>
       <w:r>
-        <w:t xml:space="preserve">new </w:t>
-      </w:r>
-      <w:proofErr w:type="spellStart"/>
-      <w:r>
-        <w:t>RegExp</w:t>
-      </w:r>
-      <w:proofErr w:type="spellEnd"/>
+        <w:t>new RegExp</w:t>
+      </w:r>
       <w:r>
         <w:t>转换成正则</w:t>
       </w:r>
@@ -7090,6 +6731,7 @@
         <w:ind w:firstLineChars="0"/>
       </w:pPr>
       <w:r>
+        <w:lastRenderedPageBreak/>
         <w:t>规则用来检验要处理的文件，默认处理所有文件</w:t>
       </w:r>
     </w:p>
@@ -7158,49 +6800,7 @@
         <w:rPr>
           <w:rFonts w:ascii="微软雅黑" w:eastAsia="微软雅黑" w:hAnsi="微软雅黑" w:hint="eastAsia"/>
         </w:rPr>
-        <w:t>项目必须保证所有文件的编码一致，如</w:t>
-      </w:r>
-      <w:proofErr w:type="spellStart"/>
-      <w:r>
-        <w:rPr>
-          <w:rFonts w:ascii="微软雅黑" w:eastAsia="微软雅黑" w:hAnsi="微软雅黑" w:hint="eastAsia"/>
-        </w:rPr>
-        <w:t>css</w:t>
-      </w:r>
-      <w:proofErr w:type="spellEnd"/>
-      <w:r>
-        <w:rPr>
-          <w:rFonts w:ascii="微软雅黑" w:eastAsia="微软雅黑" w:hAnsi="微软雅黑" w:hint="eastAsia"/>
-        </w:rPr>
-        <w:t>/</w:t>
-      </w:r>
-      <w:proofErr w:type="spellStart"/>
-      <w:r>
-        <w:rPr>
-          <w:rFonts w:ascii="微软雅黑" w:eastAsia="微软雅黑" w:hAnsi="微软雅黑" w:hint="eastAsia"/>
-        </w:rPr>
-        <w:t>js</w:t>
-      </w:r>
-      <w:proofErr w:type="spellEnd"/>
-      <w:r>
-        <w:rPr>
-          <w:rFonts w:ascii="微软雅黑" w:eastAsia="微软雅黑" w:hAnsi="微软雅黑" w:hint="eastAsia"/>
-        </w:rPr>
-        <w:t>/</w:t>
-      </w:r>
-      <w:proofErr w:type="spellStart"/>
-      <w:r>
-        <w:rPr>
-          <w:rFonts w:ascii="微软雅黑" w:eastAsia="微软雅黑" w:hAnsi="微软雅黑" w:hint="eastAsia"/>
-        </w:rPr>
-        <w:t>ftl</w:t>
-      </w:r>
-      <w:proofErr w:type="spellEnd"/>
-      <w:r>
-        <w:rPr>
-          <w:rFonts w:ascii="微软雅黑" w:eastAsia="微软雅黑" w:hAnsi="微软雅黑" w:hint="eastAsia"/>
-        </w:rPr>
-        <w:t>等文件的编码一致</w:t>
+        <w:t>项目必须保证所有文件的编码一致，如css/js/ftl等文件的编码一致</w:t>
       </w:r>
     </w:p>
     <w:p>
@@ -7262,21 +6862,7 @@
         <w:rPr>
           <w:rFonts w:ascii="微软雅黑" w:eastAsia="微软雅黑" w:hAnsi="微软雅黑" w:hint="eastAsia"/>
         </w:rPr>
-        <w:t>默认输出文件版本</w:t>
-      </w:r>
-      <w:proofErr w:type="gramStart"/>
-      <w:r>
-        <w:rPr>
-          <w:rFonts w:ascii="微软雅黑" w:eastAsia="微软雅黑" w:hAnsi="微软雅黑" w:hint="eastAsia"/>
-        </w:rPr>
-        <w:t>号根据</w:t>
-      </w:r>
-      <w:proofErr w:type="gramEnd"/>
-      <w:r>
-        <w:rPr>
-          <w:rFonts w:ascii="微软雅黑" w:eastAsia="微软雅黑" w:hAnsi="微软雅黑" w:hint="eastAsia"/>
-        </w:rPr>
-        <w:t>内容计算，如果文件内容不变版本不变</w:t>
+        <w:t>默认输出文件版本号根据内容计算，如果文件内容不变版本不变</w:t>
       </w:r>
     </w:p>
     <w:p>
@@ -7296,21 +6882,7 @@
         <w:rPr>
           <w:rFonts w:ascii="微软雅黑" w:eastAsia="微软雅黑" w:hAnsi="微软雅黑" w:hint="eastAsia"/>
         </w:rPr>
-        <w:t>此参数设置为true时每次打包生成的版本号都不一样，</w:t>
-      </w:r>
-      <w:proofErr w:type="gramStart"/>
-      <w:r>
-        <w:rPr>
-          <w:rFonts w:ascii="微软雅黑" w:eastAsia="微软雅黑" w:hAnsi="微软雅黑" w:hint="eastAsia"/>
-        </w:rPr>
-        <w:t>常用于线上</w:t>
-      </w:r>
-      <w:proofErr w:type="gramEnd"/>
-      <w:r>
-        <w:rPr>
-          <w:rFonts w:ascii="微软雅黑" w:eastAsia="微软雅黑" w:hAnsi="微软雅黑" w:hint="eastAsia"/>
-        </w:rPr>
-        <w:t>服务器更新失败时强制变更版本信息</w:t>
+        <w:t>此参数设置为true时每次打包生成的版本号都不一样，常用于线上服务器更新失败时强制变更版本信息</w:t>
       </w:r>
     </w:p>
     <w:p>
@@ -7367,21 +6939,7 @@
         <w:rPr>
           <w:rFonts w:ascii="微软雅黑" w:eastAsia="微软雅黑" w:hAnsi="微软雅黑" w:hint="eastAsia"/>
         </w:rPr>
-        <w:t>配置目录下的资源文件】是否自动带上版本信息，默认情况下</w:t>
-      </w:r>
-      <w:proofErr w:type="gramStart"/>
-      <w:r>
-        <w:rPr>
-          <w:rFonts w:ascii="微软雅黑" w:eastAsia="微软雅黑" w:hAnsi="微软雅黑" w:hint="eastAsia"/>
-        </w:rPr>
-        <w:t>不</w:t>
-      </w:r>
-      <w:proofErr w:type="gramEnd"/>
-      <w:r>
-        <w:rPr>
-          <w:rFonts w:ascii="微软雅黑" w:eastAsia="微软雅黑" w:hAnsi="微软雅黑" w:hint="eastAsia"/>
-        </w:rPr>
-        <w:t>自动带上版本信息。另外以下几种情况的资源也不会自动带上版本信息：</w:t>
+        <w:t>配置目录下的资源文件】是否自动带上版本信息，默认情况下不自动带上版本信息。另外以下几种情况的资源也不会自动带上版本信息：</w:t>
       </w:r>
     </w:p>
     <w:p>
@@ -7401,21 +6959,7 @@
         <w:rPr>
           <w:rFonts w:ascii="微软雅黑" w:eastAsia="微软雅黑" w:hAnsi="微软雅黑" w:hint="eastAsia"/>
         </w:rPr>
-        <w:t>资源地址指定了版本信息，如/res/</w:t>
-      </w:r>
-      <w:proofErr w:type="spellStart"/>
-      <w:r>
-        <w:rPr>
-          <w:rFonts w:ascii="微软雅黑" w:eastAsia="微软雅黑" w:hAnsi="微软雅黑" w:hint="eastAsia"/>
-        </w:rPr>
-        <w:t>logo.png?v</w:t>
-      </w:r>
-      <w:proofErr w:type="spellEnd"/>
-      <w:r>
-        <w:rPr>
-          <w:rFonts w:ascii="微软雅黑" w:eastAsia="微软雅黑" w:hAnsi="微软雅黑" w:hint="eastAsia"/>
-        </w:rPr>
-        <w:t>=1</w:t>
+        <w:t>资源地址指定了版本信息，如/res/logo.png?v=1</w:t>
       </w:r>
     </w:p>
     <w:p>
@@ -7449,7 +6993,6 @@
         <w:rPr>
           <w:rFonts w:ascii="微软雅黑" w:eastAsia="微软雅黑" w:hAnsi="微软雅黑"/>
         </w:rPr>
-        <w:lastRenderedPageBreak/>
         <w:t>X_NOCOMPRESS</w:t>
       </w:r>
     </w:p>
@@ -7658,6 +7201,7 @@
         <w:rPr>
           <w:rFonts w:ascii="微软雅黑" w:eastAsia="微软雅黑" w:hAnsi="微软雅黑" w:hint="eastAsia"/>
         </w:rPr>
+        <w:lastRenderedPageBreak/>
         <w:t>2 - 不处理内联脚本，如&lt;script&gt;&lt;/script&gt;之间的内容</w:t>
       </w:r>
     </w:p>
@@ -8125,30 +7669,8 @@
         <w:rPr>
           <w:rFonts w:ascii="微软雅黑" w:eastAsia="微软雅黑" w:hAnsi="微软雅黑" w:hint="eastAsia"/>
         </w:rPr>
-        <w:t>发布后使用绝对路径</w:t>
-      </w:r>
-      <w:proofErr w:type="gramStart"/>
-      <w:r>
-        <w:rPr>
-          <w:rFonts w:ascii="微软雅黑" w:eastAsia="微软雅黑" w:hAnsi="微软雅黑" w:hint="eastAsia"/>
-        </w:rPr>
-        <w:t>调整外链地址</w:t>
-      </w:r>
-      <w:proofErr w:type="gramEnd"/>
-      <w:r>
-        <w:rPr>
-          <w:rFonts w:ascii="微软雅黑" w:eastAsia="微软雅黑" w:hAnsi="微软雅黑" w:hint="eastAsia"/>
-        </w:rPr>
-        <w:t>，主要处理页面中同时符合以下条件</w:t>
-      </w:r>
-      <w:proofErr w:type="gramStart"/>
-      <w:r>
-        <w:rPr>
-          <w:rFonts w:ascii="微软雅黑" w:eastAsia="微软雅黑" w:hAnsi="微软雅黑" w:hint="eastAsia"/>
-        </w:rPr>
-        <w:t>的外链地址</w:t>
-      </w:r>
-      <w:proofErr w:type="gramEnd"/>
+        <w:t>发布后使用绝对路径调整外链地址，主要处理页面中同时符合以下条件的外链地址</w:t>
+      </w:r>
       <w:r>
         <w:rPr>
           <w:rFonts w:ascii="微软雅黑" w:eastAsia="微软雅黑" w:hAnsi="微软雅黑" w:hint="eastAsia"/>
@@ -8175,29 +7697,15 @@
         </w:rPr>
         <w:t>地址指向的内容为</w:t>
       </w:r>
-      <w:r>
-        <w:fldChar w:fldCharType="begin"/>
-      </w:r>
-      <w:r>
-        <w:instrText xml:space="preserve"> HYPERLINK \l "_DIR_SOURCE" </w:instrText>
-      </w:r>
-      <w:r>
-        <w:fldChar w:fldCharType="separate"/>
-      </w:r>
-      <w:r>
-        <w:rPr>
-          <w:rStyle w:val="a6"/>
-          <w:rFonts w:ascii="微软雅黑" w:eastAsia="微软雅黑" w:hAnsi="微软雅黑" w:hint="eastAsia"/>
-        </w:rPr>
-        <w:t>DIR_SOURCE</w:t>
-      </w:r>
-      <w:r>
-        <w:rPr>
-          <w:rStyle w:val="a6"/>
-          <w:rFonts w:ascii="微软雅黑" w:eastAsia="微软雅黑" w:hAnsi="微软雅黑"/>
-        </w:rPr>
-        <w:fldChar w:fldCharType="end"/>
-      </w:r>
+      <w:hyperlink w:anchor="_DIR_SOURCE" w:history="1">
+        <w:r>
+          <w:rPr>
+            <w:rStyle w:val="a6"/>
+            <w:rFonts w:ascii="微软雅黑" w:eastAsia="微软雅黑" w:hAnsi="微软雅黑" w:hint="eastAsia"/>
+          </w:rPr>
+          <w:t>DIR_SOURCE</w:t>
+        </w:r>
+      </w:hyperlink>
       <w:r>
         <w:rPr>
           <w:rFonts w:ascii="微软雅黑" w:eastAsia="微软雅黑" w:hAnsi="微软雅黑" w:hint="eastAsia"/>
@@ -8222,35 +7730,7 @@
         <w:rPr>
           <w:rFonts w:ascii="微软雅黑" w:eastAsia="微软雅黑" w:hAnsi="微软雅黑" w:hint="eastAsia"/>
         </w:rPr>
-        <w:t>html中使用</w:t>
-      </w:r>
-      <w:proofErr w:type="spellStart"/>
-      <w:r>
-        <w:rPr>
-          <w:rFonts w:ascii="微软雅黑" w:eastAsia="微软雅黑" w:hAnsi="微软雅黑" w:hint="eastAsia"/>
-        </w:rPr>
-        <w:t>src</w:t>
-      </w:r>
-      <w:proofErr w:type="spellEnd"/>
-      <w:r>
-        <w:rPr>
-          <w:rFonts w:ascii="微软雅黑" w:eastAsia="微软雅黑" w:hAnsi="微软雅黑" w:hint="eastAsia"/>
-        </w:rPr>
-        <w:t>="[LINK]"或者</w:t>
-      </w:r>
-      <w:proofErr w:type="spellStart"/>
-      <w:r>
-        <w:rPr>
-          <w:rFonts w:ascii="微软雅黑" w:eastAsia="微软雅黑" w:hAnsi="微软雅黑" w:hint="eastAsia"/>
-        </w:rPr>
-        <w:t>href</w:t>
-      </w:r>
-      <w:proofErr w:type="spellEnd"/>
-      <w:r>
-        <w:rPr>
-          <w:rFonts w:ascii="微软雅黑" w:eastAsia="微软雅黑" w:hAnsi="微软雅黑" w:hint="eastAsia"/>
-        </w:rPr>
-        <w:t>="[LINK]"形式引入的地址</w:t>
+        <w:t>html中使用src="[LINK]"或者href="[LINK]"形式引入的地址</w:t>
       </w:r>
     </w:p>
     <w:p>
@@ -8300,6 +7780,7 @@
         <w:rPr>
           <w:rFonts w:ascii="微软雅黑" w:eastAsia="微软雅黑" w:hAnsi="微软雅黑" w:hint="eastAsia"/>
         </w:rPr>
+        <w:lastRenderedPageBreak/>
         <w:t>如果</w:t>
       </w:r>
       <w:hyperlink w:anchor="_X_AUTO_EXLINK_PATH" w:history="1">
@@ -8315,16 +7796,8 @@
         <w:rPr>
           <w:rFonts w:ascii="微软雅黑" w:eastAsia="微软雅黑" w:hAnsi="微软雅黑" w:hint="eastAsia"/>
         </w:rPr>
-        <w:t>配置为true则可以通过此配置增加前缀标识来强行替换带该标识的路径，带标识路径规则为[X_AUTO_EXLINK_PREFIX]="[LINK]"，多个前缀标识用|分隔，注：存在单页面多模块调度的系统这里切勿配置data-</w:t>
-      </w:r>
-      <w:proofErr w:type="spellStart"/>
-      <w:r>
-        <w:rPr>
-          <w:rFonts w:ascii="微软雅黑" w:eastAsia="微软雅黑" w:hAnsi="微软雅黑" w:hint="eastAsia"/>
-        </w:rPr>
-        <w:t>src</w:t>
-      </w:r>
-      <w:proofErr w:type="spellEnd"/>
+        <w:t>配置为true则可以通过此配置增加前缀标识来强行替换带该标识的路径，带标识路径规则为[X_AUTO_EXLINK_PREFIX]="[LINK]"，多个前缀标识用|分隔，注：存在单页面多模块调度的系统这里切勿配置data-src</w:t>
+      </w:r>
     </w:p>
     <w:p>
       <w:pPr>
@@ -8373,9 +7846,9 @@
       <w:r>
         <w:object w:dxaOrig="11140" w:dyaOrig="14938">
           <v:shape id="_x0000_i1044" type="#_x0000_t75" style="width:414.75pt;height:556.5pt" o:ole="">
-            <v:imagedata r:id="rId58" o:title=""/>
+            <v:imagedata r:id="rId59" o:title=""/>
           </v:shape>
-          <o:OLEObject Type="Embed" ProgID="Visio.Drawing.11" ShapeID="_x0000_i1044" DrawAspect="Content" ObjectID="_1454154946" r:id="rId59"/>
+          <o:OLEObject Type="Embed" ProgID="Visio.Drawing.11" ShapeID="_x0000_i1044" DrawAspect="Content" ObjectID="_1454757391" r:id="rId60"/>
         </w:object>
       </w:r>
     </w:p>
@@ -8410,55 +7883,6 @@
             <wp:extent cx="5274310" cy="8206874"/>
             <wp:effectExtent l="0" t="0" r="2540" b="3810"/>
             <wp:docPr id="5" name="图片 5"/>
-            <wp:cNvGraphicFramePr>
-              <a:graphicFrameLocks xmlns:a="http://schemas.openxmlformats.org/drawingml/2006/main" noChangeAspect="1"/>
-            </wp:cNvGraphicFramePr>
-            <a:graphic xmlns:a="http://schemas.openxmlformats.org/drawingml/2006/main">
-              <a:graphicData uri="http://schemas.openxmlformats.org/drawingml/2006/picture">
-                <pic:pic xmlns:pic="http://schemas.openxmlformats.org/drawingml/2006/picture">
-                  <pic:nvPicPr>
-                    <pic:cNvPr id="0" name=""/>
-                    <pic:cNvPicPr/>
-                  </pic:nvPicPr>
-                  <pic:blipFill>
-                    <a:blip r:embed="rId60"/>
-                    <a:stretch>
-                      <a:fillRect/>
-                    </a:stretch>
-                  </pic:blipFill>
-                  <pic:spPr>
-                    <a:xfrm>
-                      <a:off x="0" y="0"/>
-                      <a:ext cx="5274310" cy="8206874"/>
-                    </a:xfrm>
-                    <a:prstGeom prst="rect">
-                      <a:avLst/>
-                    </a:prstGeom>
-                  </pic:spPr>
-                </pic:pic>
-              </a:graphicData>
-            </a:graphic>
-          </wp:inline>
-        </w:drawing>
-      </w:r>
-    </w:p>
-    <w:p>
-      <w:pPr>
-        <w:spacing w:line="0" w:lineRule="atLeast"/>
-        <w:rPr>
-          <w:rFonts w:ascii="微软雅黑" w:eastAsia="微软雅黑" w:hAnsi="微软雅黑"/>
-        </w:rPr>
-      </w:pPr>
-      <w:r>
-        <w:rPr>
-          <w:noProof/>
-        </w:rPr>
-        <w:lastRenderedPageBreak/>
-        <w:drawing>
-          <wp:inline distT="0" distB="0" distL="0" distR="0" wp14:anchorId="0B642D91" wp14:editId="6AC168A8">
-            <wp:extent cx="5274310" cy="4282935"/>
-            <wp:effectExtent l="0" t="0" r="2540" b="3810"/>
-            <wp:docPr id="6" name="图片 6"/>
             <wp:cNvGraphicFramePr>
               <a:graphicFrameLocks xmlns:a="http://schemas.openxmlformats.org/drawingml/2006/main" noChangeAspect="1"/>
             </wp:cNvGraphicFramePr>
@@ -8478,6 +7902,55 @@
                   <pic:spPr>
                     <a:xfrm>
                       <a:off x="0" y="0"/>
+                      <a:ext cx="5274310" cy="8206874"/>
+                    </a:xfrm>
+                    <a:prstGeom prst="rect">
+                      <a:avLst/>
+                    </a:prstGeom>
+                  </pic:spPr>
+                </pic:pic>
+              </a:graphicData>
+            </a:graphic>
+          </wp:inline>
+        </w:drawing>
+      </w:r>
+    </w:p>
+    <w:p>
+      <w:pPr>
+        <w:spacing w:line="0" w:lineRule="atLeast"/>
+        <w:rPr>
+          <w:rFonts w:ascii="微软雅黑" w:eastAsia="微软雅黑" w:hAnsi="微软雅黑"/>
+        </w:rPr>
+      </w:pPr>
+      <w:r>
+        <w:rPr>
+          <w:noProof/>
+        </w:rPr>
+        <w:lastRenderedPageBreak/>
+        <w:drawing>
+          <wp:inline distT="0" distB="0" distL="0" distR="0" wp14:anchorId="0B642D91" wp14:editId="6AC168A8">
+            <wp:extent cx="5274310" cy="4282935"/>
+            <wp:effectExtent l="0" t="0" r="2540" b="3810"/>
+            <wp:docPr id="6" name="图片 6"/>
+            <wp:cNvGraphicFramePr>
+              <a:graphicFrameLocks xmlns:a="http://schemas.openxmlformats.org/drawingml/2006/main" noChangeAspect="1"/>
+            </wp:cNvGraphicFramePr>
+            <a:graphic xmlns:a="http://schemas.openxmlformats.org/drawingml/2006/main">
+              <a:graphicData uri="http://schemas.openxmlformats.org/drawingml/2006/picture">
+                <pic:pic xmlns:pic="http://schemas.openxmlformats.org/drawingml/2006/picture">
+                  <pic:nvPicPr>
+                    <pic:cNvPr id="0" name=""/>
+                    <pic:cNvPicPr/>
+                  </pic:nvPicPr>
+                  <pic:blipFill>
+                    <a:blip r:embed="rId62"/>
+                    <a:stretch>
+                      <a:fillRect/>
+                    </a:stretch>
+                  </pic:blipFill>
+                  <pic:spPr>
+                    <a:xfrm>
+                      <a:off x="0" y="0"/>
                       <a:ext cx="5274310" cy="4282935"/>
                     </a:xfrm>
                     <a:prstGeom prst="rect">
@@ -8524,7 +7997,7 @@
       </w:pPr>
     </w:p>
     <w:sectPr>
-      <w:headerReference w:type="default" r:id="rId62"/>
+      <w:headerReference w:type="default" r:id="rId63"/>
       <w:pgSz w:w="11906" w:h="16838"/>
       <w:pgMar w:top="1440" w:right="1800" w:bottom="1440" w:left="1800" w:header="851" w:footer="992" w:gutter="0"/>
       <w:cols w:space="425"/>
@@ -8722,7 +8195,7 @@
         <v:path o:extrusionok="f" gradientshapeok="t" o:connecttype="rect"/>
         <o:lock v:ext="edit" aspectratio="t"/>
       </v:shapetype>
-      <v:shape id="_x0000_i1038" type="#_x0000_t75" style="width:11.25pt;height:11.25pt" o:bullet="t">
+      <v:shape id="_x0000_i1028" type="#_x0000_t75" style="width:11.25pt;height:11.25pt" o:bullet="t">
         <v:imagedata r:id="rId1" o:title="msoBA7B"/>
       </v:shape>
     </w:pict>
@@ -12454,7 +11927,7 @@
 </file>
 
 <file path=customXml/itemProps1.xml><?xml version="1.0" encoding="utf-8"?>
-<ds:datastoreItem xmlns:ds="http://schemas.openxmlformats.org/officeDocument/2006/customXml" ds:itemID="{FAED82FA-A8DE-47F0-9BEC-442581F4B714}">
+<ds:datastoreItem xmlns:ds="http://schemas.openxmlformats.org/officeDocument/2006/customXml" ds:itemID="{7A131952-069F-4970-B6C9-3876665C595E}">
   <ds:schemaRefs>
     <ds:schemaRef ds:uri="http://schemas.openxmlformats.org/officeDocument/2006/bibliography"/>
   </ds:schemaRefs>

</xml_diff>

<commit_message>
support more manifest config(MANIFEST_OUTPUT,MANIFEST_TEMPLATE,MANIFEST_FILTER) for publisher
</commit_message>
<xml_diff>
--- a/manual.docx
+++ b/manual.docx
@@ -120,10 +120,10 @@
       </w:pPr>
       <w:r>
         <w:object w:dxaOrig="4606" w:dyaOrig="7157">
-          <v:shape id="_x0000_i1025" type="#_x0000_t75" style="width:230.25pt;height:357.75pt" o:ole="">
+          <v:shape id="_x0000_i1025" type="#_x0000_t75" style="width:230.15pt;height:357.9pt" o:ole="">
             <v:imagedata r:id="rId8" o:title=""/>
           </v:shape>
-          <o:OLEObject Type="Embed" ProgID="Visio.Drawing.11" ShapeID="_x0000_i1025" DrawAspect="Content" ObjectID="_1454757372" r:id="rId9"/>
+          <o:OLEObject Type="Embed" ProgID="Visio.Drawing.11" ShapeID="_x0000_i1025" DrawAspect="Content" ObjectID="_1461752766" r:id="rId9"/>
         </w:object>
       </w:r>
     </w:p>
@@ -286,12 +286,14 @@
           <w:rFonts w:ascii="微软雅黑" w:eastAsia="微软雅黑" w:hAnsi="微软雅黑"/>
         </w:rPr>
       </w:pPr>
+      <w:proofErr w:type="gramStart"/>
       <w:r>
         <w:rPr>
           <w:rFonts w:ascii="微软雅黑" w:eastAsia="微软雅黑" w:hAnsi="微软雅黑" w:hint="eastAsia"/>
         </w:rPr>
         <w:t>html</w:t>
       </w:r>
+      <w:proofErr w:type="gramEnd"/>
     </w:p>
     <w:p>
       <w:pPr>
@@ -358,10 +360,10 @@
       </w:pPr>
       <w:r>
         <w:object w:dxaOrig="5725" w:dyaOrig="5463">
-          <v:shape id="_x0000_i1026" type="#_x0000_t75" style="width:286.5pt;height:273pt" o:ole="">
+          <v:shape id="_x0000_i1026" type="#_x0000_t75" style="width:286.35pt;height:273pt" o:ole="">
             <v:imagedata r:id="rId10" o:title=""/>
           </v:shape>
-          <o:OLEObject Type="Embed" ProgID="Visio.Drawing.11" ShapeID="_x0000_i1026" DrawAspect="Content" ObjectID="_1454757373" r:id="rId11"/>
+          <o:OLEObject Type="Embed" ProgID="Visio.Drawing.11" ShapeID="_x0000_i1026" DrawAspect="Content" ObjectID="_1461752767" r:id="rId11"/>
         </w:object>
       </w:r>
     </w:p>
@@ -386,12 +388,14 @@
           <w:rFonts w:ascii="微软雅黑" w:eastAsia="微软雅黑" w:hAnsi="微软雅黑"/>
         </w:rPr>
       </w:pPr>
+      <w:proofErr w:type="gramStart"/>
       <w:r>
         <w:rPr>
           <w:rFonts w:ascii="微软雅黑" w:eastAsia="微软雅黑" w:hAnsi="微软雅黑" w:hint="eastAsia"/>
         </w:rPr>
         <w:t>template</w:t>
       </w:r>
+      <w:proofErr w:type="gramEnd"/>
     </w:p>
     <w:p>
       <w:pPr>
@@ -446,10 +450,10 @@
       </w:pPr>
       <w:r>
         <w:object w:dxaOrig="4024" w:dyaOrig="1771">
-          <v:shape id="_x0000_i1027" type="#_x0000_t75" style="width:201pt;height:88.5pt" o:ole="">
+          <v:shape id="_x0000_i1027" type="#_x0000_t75" style="width:201pt;height:88.65pt" o:ole="">
             <v:imagedata r:id="rId12" o:title=""/>
           </v:shape>
-          <o:OLEObject Type="Embed" ProgID="Visio.Drawing.11" ShapeID="_x0000_i1027" DrawAspect="Content" ObjectID="_1454757374" r:id="rId13"/>
+          <o:OLEObject Type="Embed" ProgID="Visio.Drawing.11" ShapeID="_x0000_i1027" DrawAspect="Content" ObjectID="_1461752768" r:id="rId13"/>
         </w:object>
       </w:r>
     </w:p>
@@ -460,12 +464,14 @@
           <w:rFonts w:ascii="微软雅黑" w:eastAsia="微软雅黑" w:hAnsi="微软雅黑"/>
         </w:rPr>
       </w:pPr>
+      <w:proofErr w:type="gramStart"/>
       <w:r>
         <w:rPr>
           <w:rFonts w:ascii="微软雅黑" w:eastAsia="微软雅黑" w:hAnsi="微软雅黑" w:hint="eastAsia"/>
         </w:rPr>
         <w:t>css</w:t>
       </w:r>
+      <w:proofErr w:type="gramEnd"/>
     </w:p>
     <w:p>
       <w:pPr>
@@ -538,10 +544,10 @@
       </w:pPr>
       <w:r>
         <w:object w:dxaOrig="5725" w:dyaOrig="5463">
-          <v:shape id="_x0000_i1028" type="#_x0000_t75" style="width:286.5pt;height:273pt" o:ole="">
+          <v:shape id="_x0000_i1028" type="#_x0000_t75" style="width:286.35pt;height:273pt" o:ole="">
             <v:imagedata r:id="rId14" o:title=""/>
           </v:shape>
-          <o:OLEObject Type="Embed" ProgID="Visio.Drawing.11" ShapeID="_x0000_i1028" DrawAspect="Content" ObjectID="_1454757375" r:id="rId15"/>
+          <o:OLEObject Type="Embed" ProgID="Visio.Drawing.11" ShapeID="_x0000_i1028" DrawAspect="Content" ObjectID="_1461752769" r:id="rId15"/>
         </w:object>
       </w:r>
     </w:p>
@@ -592,7 +598,21 @@
         <w:rPr>
           <w:rFonts w:ascii="微软雅黑" w:eastAsia="微软雅黑" w:hAnsi="微软雅黑" w:hint="eastAsia"/>
         </w:rPr>
-        <w:t>均以内联的方式合并至模块结构的模板中</w:t>
+        <w:t>均</w:t>
+      </w:r>
+      <w:proofErr w:type="gramStart"/>
+      <w:r>
+        <w:rPr>
+          <w:rFonts w:ascii="微软雅黑" w:eastAsia="微软雅黑" w:hAnsi="微软雅黑" w:hint="eastAsia"/>
+        </w:rPr>
+        <w:t>以内联</w:t>
+      </w:r>
+      <w:proofErr w:type="gramEnd"/>
+      <w:r>
+        <w:rPr>
+          <w:rFonts w:ascii="微软雅黑" w:eastAsia="微软雅黑" w:hAnsi="微软雅黑" w:hint="eastAsia"/>
+        </w:rPr>
+        <w:t>的方式合并至模块结构的模板中</w:t>
       </w:r>
     </w:p>
     <w:p>
@@ -602,12 +622,14 @@
           <w:rFonts w:ascii="微软雅黑" w:eastAsia="微软雅黑" w:hAnsi="微软雅黑"/>
         </w:rPr>
       </w:pPr>
+      <w:proofErr w:type="gramStart"/>
       <w:r>
         <w:rPr>
           <w:rFonts w:ascii="微软雅黑" w:eastAsia="微软雅黑" w:hAnsi="微软雅黑" w:hint="eastAsia"/>
         </w:rPr>
         <w:t>javascript</w:t>
       </w:r>
+      <w:proofErr w:type="gramEnd"/>
     </w:p>
     <w:p>
       <w:pPr>
@@ -656,10 +678,10 @@
       </w:pPr>
       <w:r>
         <w:object w:dxaOrig="7426" w:dyaOrig="6389">
-          <v:shape id="_x0000_i1029" type="#_x0000_t75" style="width:371.25pt;height:319.5pt" o:ole="">
+          <v:shape id="_x0000_i1029" type="#_x0000_t75" style="width:371.25pt;height:319.65pt" o:ole="">
             <v:imagedata r:id="rId16" o:title=""/>
           </v:shape>
-          <o:OLEObject Type="Embed" ProgID="Visio.Drawing.11" ShapeID="_x0000_i1029" DrawAspect="Content" ObjectID="_1454757376" r:id="rId17"/>
+          <o:OLEObject Type="Embed" ProgID="Visio.Drawing.11" ShapeID="_x0000_i1029" DrawAspect="Content" ObjectID="_1461752770" r:id="rId17"/>
         </w:object>
       </w:r>
     </w:p>
@@ -702,12 +724,14 @@
           <w:rFonts w:ascii="微软雅黑" w:eastAsia="微软雅黑" w:hAnsi="微软雅黑"/>
         </w:rPr>
       </w:pPr>
+      <w:proofErr w:type="gramStart"/>
       <w:r>
         <w:rPr>
           <w:rFonts w:ascii="微软雅黑" w:eastAsia="微软雅黑" w:hAnsi="微软雅黑" w:hint="eastAsia"/>
         </w:rPr>
         <w:t>res</w:t>
       </w:r>
+      <w:proofErr w:type="gramEnd"/>
     </w:p>
     <w:p>
       <w:pPr>
@@ -730,12 +754,14 @@
           <w:rFonts w:ascii="微软雅黑" w:eastAsia="微软雅黑" w:hAnsi="微软雅黑"/>
         </w:rPr>
       </w:pPr>
+      <w:proofErr w:type="gramStart"/>
       <w:r>
         <w:rPr>
           <w:rFonts w:ascii="微软雅黑" w:eastAsia="微软雅黑" w:hAnsi="微软雅黑" w:hint="eastAsia"/>
         </w:rPr>
         <w:t>deploy</w:t>
       </w:r>
+      <w:proofErr w:type="gramEnd"/>
     </w:p>
     <w:p>
       <w:pPr>
@@ -846,10 +872,10 @@
       </w:pPr>
       <w:r>
         <w:object w:dxaOrig="4903" w:dyaOrig="1502">
-          <v:shape id="_x0000_i1030" type="#_x0000_t75" style="width:245.25pt;height:75pt" o:ole="">
+          <v:shape id="_x0000_i1030" type="#_x0000_t75" style="width:245.15pt;height:74.9pt" o:ole="">
             <v:imagedata r:id="rId18" o:title=""/>
           </v:shape>
-          <o:OLEObject Type="Embed" ProgID="Visio.Drawing.11" ShapeID="_x0000_i1030" DrawAspect="Content" ObjectID="_1454757377" r:id="rId19"/>
+          <o:OLEObject Type="Embed" ProgID="Visio.Drawing.11" ShapeID="_x0000_i1030" DrawAspect="Content" ObjectID="_1461752771" r:id="rId19"/>
         </w:object>
       </w:r>
     </w:p>
@@ -884,12 +910,28 @@
         </w:rPr>
         <w:t>”开始，以</w:t>
       </w:r>
-      <w:r>
-        <w:rPr>
-          <w:rFonts w:ascii="微软雅黑" w:eastAsia="微软雅黑" w:hAnsi="微软雅黑"/>
-        </w:rPr>
-        <w:t>”--&gt;”</w:t>
-      </w:r>
+      <w:proofErr w:type="gramStart"/>
+      <w:r>
+        <w:rPr>
+          <w:rFonts w:ascii="微软雅黑" w:eastAsia="微软雅黑" w:hAnsi="微软雅黑"/>
+        </w:rPr>
+        <w:t>”</w:t>
+      </w:r>
+      <w:proofErr w:type="gramEnd"/>
+      <w:r>
+        <w:rPr>
+          <w:rFonts w:ascii="微软雅黑" w:eastAsia="微软雅黑" w:hAnsi="微软雅黑"/>
+        </w:rPr>
+        <w:t>--&gt;</w:t>
+      </w:r>
+      <w:proofErr w:type="gramStart"/>
+      <w:r>
+        <w:rPr>
+          <w:rFonts w:ascii="微软雅黑" w:eastAsia="微软雅黑" w:hAnsi="微软雅黑"/>
+        </w:rPr>
+        <w:t>”</w:t>
+      </w:r>
+      <w:proofErr w:type="gramEnd"/>
       <w:r>
         <w:rPr>
           <w:rFonts w:ascii="微软雅黑" w:eastAsia="微软雅黑" w:hAnsi="微软雅黑" w:hint="eastAsia"/>
@@ -940,12 +982,14 @@
         </w:rPr>
         <w:t>标记为大写单词，并以“@”为前缀，如</w:t>
       </w:r>
+      <w:proofErr w:type="gramStart"/>
       <w:r>
         <w:rPr>
           <w:rFonts w:ascii="微软雅黑" w:eastAsia="微软雅黑" w:hAnsi="微软雅黑"/>
         </w:rPr>
         <w:t>”</w:t>
       </w:r>
+      <w:proofErr w:type="gramEnd"/>
       <w:r>
         <w:rPr>
           <w:rFonts w:ascii="微软雅黑" w:eastAsia="微软雅黑" w:hAnsi="微软雅黑" w:hint="eastAsia"/>
@@ -978,12 +1022,14 @@
         </w:rPr>
         <w:t>成对出现的标记必须使用结束标记，结束标记为开始标记的“@”符号前加“/”，如</w:t>
       </w:r>
+      <w:proofErr w:type="gramStart"/>
       <w:r>
         <w:rPr>
           <w:rFonts w:ascii="微软雅黑" w:eastAsia="微软雅黑" w:hAnsi="微软雅黑"/>
         </w:rPr>
         <w:t>”</w:t>
       </w:r>
+      <w:proofErr w:type="gramEnd"/>
       <w:r>
         <w:rPr>
           <w:rFonts w:ascii="微软雅黑" w:eastAsia="微软雅黑" w:hAnsi="微软雅黑" w:hint="eastAsia"/>
@@ -996,12 +1042,14 @@
         </w:rPr>
         <w:t>TEMPLATE</w:t>
       </w:r>
+      <w:proofErr w:type="gramStart"/>
       <w:r>
         <w:rPr>
           <w:rFonts w:ascii="微软雅黑" w:eastAsia="微软雅黑" w:hAnsi="微软雅黑"/>
         </w:rPr>
         <w:t>”</w:t>
       </w:r>
+      <w:proofErr w:type="gramEnd"/>
       <w:r>
         <w:rPr>
           <w:rFonts w:ascii="微软雅黑" w:eastAsia="微软雅黑" w:hAnsi="微软雅黑" w:hint="eastAsia"/>
@@ -1062,10 +1110,10 @@
       </w:pPr>
       <w:r>
         <w:object w:dxaOrig="6037" w:dyaOrig="934">
-          <v:shape id="_x0000_i1031" type="#_x0000_t75" style="width:301.5pt;height:46.5pt" o:ole="">
+          <v:shape id="_x0000_i1031" type="#_x0000_t75" style="width:301.75pt;height:46.6pt" o:ole="">
             <v:imagedata r:id="rId20" o:title=""/>
           </v:shape>
-          <o:OLEObject Type="Embed" ProgID="Visio.Drawing.11" ShapeID="_x0000_i1031" DrawAspect="Content" ObjectID="_1454757378" r:id="rId21"/>
+          <o:OLEObject Type="Embed" ProgID="Visio.Drawing.11" ShapeID="_x0000_i1031" DrawAspect="Content" ObjectID="_1461752772" r:id="rId21"/>
         </w:object>
       </w:r>
     </w:p>
@@ -1233,10 +1281,10 @@
       </w:pPr>
       <w:r>
         <w:object w:dxaOrig="4053" w:dyaOrig="2635">
-          <v:shape id="_x0000_i1032" type="#_x0000_t75" style="width:202.5pt;height:132pt" o:ole="">
+          <v:shape id="_x0000_i1032" type="#_x0000_t75" style="width:202.25pt;height:131.95pt" o:ole="">
             <v:imagedata r:id="rId22" o:title=""/>
           </v:shape>
-          <o:OLEObject Type="Embed" ProgID="Visio.Drawing.11" ShapeID="_x0000_i1032" DrawAspect="Content" ObjectID="_1454757379" r:id="rId23"/>
+          <o:OLEObject Type="Embed" ProgID="Visio.Drawing.11" ShapeID="_x0000_i1032" DrawAspect="Content" ObjectID="_1461752773" r:id="rId23"/>
         </w:object>
       </w:r>
     </w:p>
@@ -1269,10 +1317,10 @@
       </w:pPr>
       <w:r>
         <w:object w:dxaOrig="4903" w:dyaOrig="3202">
-          <v:shape id="_x0000_i1033" type="#_x0000_t75" style="width:245.25pt;height:159.75pt" o:ole="">
+          <v:shape id="_x0000_i1033" type="#_x0000_t75" style="width:245.15pt;height:159.8pt" o:ole="">
             <v:imagedata r:id="rId24" o:title=""/>
           </v:shape>
-          <o:OLEObject Type="Embed" ProgID="Visio.Drawing.11" ShapeID="_x0000_i1033" DrawAspect="Content" ObjectID="_1454757380" r:id="rId25"/>
+          <o:OLEObject Type="Embed" ProgID="Visio.Drawing.11" ShapeID="_x0000_i1033" DrawAspect="Content" ObjectID="_1461752774" r:id="rId25"/>
         </w:object>
       </w:r>
     </w:p>
@@ -1381,8 +1429,16 @@
           <w:rFonts w:ascii="微软雅黑" w:eastAsia="微软雅黑" w:hAnsi="微软雅黑" w:hint="eastAsia"/>
         </w:rPr>
         <w:tab/>
-        <w:t>强行插入core.css</w:t>
-      </w:r>
+        <w:t>强行插入core.</w:t>
+      </w:r>
+      <w:proofErr w:type="gramStart"/>
+      <w:r>
+        <w:rPr>
+          <w:rFonts w:ascii="微软雅黑" w:eastAsia="微软雅黑" w:hAnsi="微软雅黑" w:hint="eastAsia"/>
+        </w:rPr>
+        <w:t>css</w:t>
+      </w:r>
+      <w:proofErr w:type="gramEnd"/>
     </w:p>
     <w:p>
       <w:pPr>
@@ -1408,8 +1464,16 @@
         <w:rPr>
           <w:rFonts w:ascii="微软雅黑" w:eastAsia="微软雅黑" w:hAnsi="微软雅黑"/>
         </w:rPr>
-        <w:t>禁止插入core.css</w:t>
-      </w:r>
+        <w:t>禁止插入core.</w:t>
+      </w:r>
+      <w:proofErr w:type="gramStart"/>
+      <w:r>
+        <w:rPr>
+          <w:rFonts w:ascii="微软雅黑" w:eastAsia="微软雅黑" w:hAnsi="微软雅黑"/>
+        </w:rPr>
+        <w:t>css</w:t>
+      </w:r>
+      <w:proofErr w:type="gramEnd"/>
     </w:p>
     <w:p>
       <w:pPr>
@@ -1510,10 +1574,10 @@
       </w:pPr>
       <w:r>
         <w:object w:dxaOrig="4336" w:dyaOrig="1502">
-          <v:shape id="_x0000_i1034" type="#_x0000_t75" style="width:216.75pt;height:75pt" o:ole="">
+          <v:shape id="_x0000_i1034" type="#_x0000_t75" style="width:216.85pt;height:74.9pt" o:ole="">
             <v:imagedata r:id="rId26" o:title=""/>
           </v:shape>
-          <o:OLEObject Type="Embed" ProgID="Visio.Drawing.11" ShapeID="_x0000_i1034" DrawAspect="Content" ObjectID="_1454757381" r:id="rId27"/>
+          <o:OLEObject Type="Embed" ProgID="Visio.Drawing.11" ShapeID="_x0000_i1034" DrawAspect="Content" ObjectID="_1461752775" r:id="rId27"/>
         </w:object>
       </w:r>
     </w:p>
@@ -1534,7 +1598,21 @@
         <w:rPr>
           <w:rFonts w:ascii="微软雅黑" w:eastAsia="微软雅黑" w:hAnsi="微软雅黑" w:hint="eastAsia"/>
         </w:rPr>
-        <w:t>自己定义了core文件列表，并通过服务器端模版引入各个页面时，可以增加core参</w:t>
+        <w:t>自己定义了core文件列表，并通过</w:t>
+      </w:r>
+      <w:proofErr w:type="gramStart"/>
+      <w:r>
+        <w:rPr>
+          <w:rFonts w:ascii="微软雅黑" w:eastAsia="微软雅黑" w:hAnsi="微软雅黑" w:hint="eastAsia"/>
+        </w:rPr>
+        <w:t>服务器端模版</w:t>
+      </w:r>
+      <w:proofErr w:type="gramEnd"/>
+      <w:r>
+        <w:rPr>
+          <w:rFonts w:ascii="微软雅黑" w:eastAsia="微软雅黑" w:hAnsi="微软雅黑" w:hint="eastAsia"/>
+        </w:rPr>
+        <w:t>引入各个页面时，可以增加core参</w:t>
       </w:r>
       <w:r>
         <w:rPr>
@@ -1546,7 +1624,7 @@
             <v:imagedata r:id="rId28" o:title=""/>
             <w10:wrap type="topAndBottom"/>
           </v:shape>
-          <o:OLEObject Type="Embed" ProgID="Visio.Drawing.15" ShapeID="_x0000_s1044" DrawAspect="Content" ObjectID="_1454757392" r:id="rId29"/>
+          <o:OLEObject Type="Embed" ProgID="Visio.Drawing.15" ShapeID="_x0000_s1044" DrawAspect="Content" ObjectID="_1461752786" r:id="rId29"/>
         </w:object>
       </w:r>
       <w:r>
@@ -1783,10 +1861,10 @@
       </w:pPr>
       <w:r>
         <w:object w:dxaOrig="9155" w:dyaOrig="8871">
-          <v:shape id="_x0000_i1035" type="#_x0000_t75" style="width:415.5pt;height:402pt" o:ole="">
+          <v:shape id="_x0000_i1035" type="#_x0000_t75" style="width:415.75pt;height:402.05pt" o:ole="">
             <v:imagedata r:id="rId30" o:title=""/>
           </v:shape>
-          <o:OLEObject Type="Embed" ProgID="Visio.Drawing.11" ShapeID="_x0000_i1035" DrawAspect="Content" ObjectID="_1454757382" r:id="rId31"/>
+          <o:OLEObject Type="Embed" ProgID="Visio.Drawing.11" ShapeID="_x0000_i1035" DrawAspect="Content" ObjectID="_1461752776" r:id="rId31"/>
         </w:object>
       </w:r>
     </w:p>
@@ -1875,7 +1953,21 @@
         <w:rPr>
           <w:rFonts w:ascii="微软雅黑" w:eastAsia="微软雅黑" w:hAnsi="微软雅黑" w:hint="eastAsia"/>
         </w:rPr>
-        <w:t>，且符合模块调度器方案中的模块规范</w:t>
+        <w:t>，且符合模块</w:t>
+      </w:r>
+      <w:proofErr w:type="gramStart"/>
+      <w:r>
+        <w:rPr>
+          <w:rFonts w:ascii="微软雅黑" w:eastAsia="微软雅黑" w:hAnsi="微软雅黑" w:hint="eastAsia"/>
+        </w:rPr>
+        <w:t>调度器方案</w:t>
+      </w:r>
+      <w:proofErr w:type="gramEnd"/>
+      <w:r>
+        <w:rPr>
+          <w:rFonts w:ascii="微软雅黑" w:eastAsia="微软雅黑" w:hAnsi="微软雅黑" w:hint="eastAsia"/>
+        </w:rPr>
+        <w:t>中的模块规范</w:t>
       </w:r>
     </w:p>
     <w:p>
@@ -1929,7 +2021,7 @@
             <v:imagedata r:id="rId32" o:title=""/>
             <w10:wrap type="topAndBottom"/>
           </v:shape>
-          <o:OLEObject Type="Embed" ProgID="Visio.Drawing.15" ShapeID="_x0000_s1064" DrawAspect="Content" ObjectID="_1454757393" r:id="rId33"/>
+          <o:OLEObject Type="Embed" ProgID="Visio.Drawing.15" ShapeID="_x0000_s1064" DrawAspect="Content" ObjectID="_1461752787" r:id="rId33"/>
         </w:object>
       </w:r>
     </w:p>
@@ -1992,7 +2084,21 @@
         <w:rPr>
           <w:rFonts w:ascii="微软雅黑" w:eastAsia="微软雅黑" w:hAnsi="微软雅黑" w:hint="eastAsia"/>
         </w:rPr>
-        <w:t>当前位置插入模块版本信息，后续脚本内仅允许出现模块的版本配置信息，否则打包后内容将丢失</w:t>
+        <w:t>当前位置插入模块版本信息，后续脚本内仅允许出现模块的版本配置信息，否则打包</w:t>
+      </w:r>
+      <w:proofErr w:type="gramStart"/>
+      <w:r>
+        <w:rPr>
+          <w:rFonts w:ascii="微软雅黑" w:eastAsia="微软雅黑" w:hAnsi="微软雅黑" w:hint="eastAsia"/>
+        </w:rPr>
+        <w:t>后内容</w:t>
+      </w:r>
+      <w:proofErr w:type="gramEnd"/>
+      <w:r>
+        <w:rPr>
+          <w:rFonts w:ascii="微软雅黑" w:eastAsia="微软雅黑" w:hAnsi="微软雅黑" w:hint="eastAsia"/>
+        </w:rPr>
+        <w:t>将丢失</w:t>
       </w:r>
       <w:r>
         <w:rPr>
@@ -2024,10 +2130,10 @@
       </w:pPr>
       <w:r>
         <w:object w:dxaOrig="6037" w:dyaOrig="1218">
-          <v:shape id="_x0000_i1036" type="#_x0000_t75" style="width:301.5pt;height:60.75pt" o:ole="">
+          <v:shape id="_x0000_i1036" type="#_x0000_t75" style="width:301.75pt;height:60.75pt" o:ole="">
             <v:imagedata r:id="rId34" o:title=""/>
           </v:shape>
-          <o:OLEObject Type="Embed" ProgID="Visio.Drawing.11" ShapeID="_x0000_i1036" DrawAspect="Content" ObjectID="_1454757383" r:id="rId35"/>
+          <o:OLEObject Type="Embed" ProgID="Visio.Drawing.11" ShapeID="_x0000_i1036" DrawAspect="Content" ObjectID="_1461752777" r:id="rId35"/>
         </w:object>
       </w:r>
     </w:p>
@@ -2113,10 +2219,10 @@
       </w:pPr>
       <w:r>
         <w:object w:dxaOrig="4053" w:dyaOrig="3202">
-          <v:shape id="_x0000_i1037" type="#_x0000_t75" style="width:202.5pt;height:159.75pt" o:ole="">
+          <v:shape id="_x0000_i1037" type="#_x0000_t75" style="width:202.25pt;height:159.8pt" o:ole="">
             <v:imagedata r:id="rId36" o:title=""/>
           </v:shape>
-          <o:OLEObject Type="Embed" ProgID="Visio.Drawing.11" ShapeID="_x0000_i1037" DrawAspect="Content" ObjectID="_1454757384" r:id="rId37"/>
+          <o:OLEObject Type="Embed" ProgID="Visio.Drawing.11" ShapeID="_x0000_i1037" DrawAspect="Content" ObjectID="_1461752778" r:id="rId37"/>
         </w:object>
       </w:r>
     </w:p>
@@ -2558,10 +2664,10 @@
       </w:pPr>
       <w:r>
         <w:object w:dxaOrig="7320" w:dyaOrig="1231">
-          <v:shape id="_x0000_i1038" type="#_x0000_t75" style="width:366pt;height:61.5pt" o:ole="">
+          <v:shape id="_x0000_i1038" type="#_x0000_t75" style="width:365.85pt;height:61.6pt" o:ole="">
             <v:imagedata r:id="rId38" o:title=""/>
           </v:shape>
-          <o:OLEObject Type="Embed" ProgID="Visio.Drawing.15" ShapeID="_x0000_i1038" DrawAspect="Content" ObjectID="_1454757385" r:id="rId39"/>
+          <o:OLEObject Type="Embed" ProgID="Visio.Drawing.15" ShapeID="_x0000_i1038" DrawAspect="Content" ObjectID="_1461752779" r:id="rId39"/>
         </w:object>
       </w:r>
     </w:p>
@@ -2582,10 +2688,10 @@
       </w:pPr>
       <w:r>
         <w:object w:dxaOrig="7320" w:dyaOrig="1231">
-          <v:shape id="_x0000_i1039" type="#_x0000_t75" style="width:366pt;height:61.5pt" o:ole="">
+          <v:shape id="_x0000_i1039" type="#_x0000_t75" style="width:365.85pt;height:61.6pt" o:ole="">
             <v:imagedata r:id="rId40" o:title=""/>
           </v:shape>
-          <o:OLEObject Type="Embed" ProgID="Visio.Drawing.15" ShapeID="_x0000_i1039" DrawAspect="Content" ObjectID="_1454757386" r:id="rId41"/>
+          <o:OLEObject Type="Embed" ProgID="Visio.Drawing.15" ShapeID="_x0000_i1039" DrawAspect="Content" ObjectID="_1461752780" r:id="rId41"/>
         </w:object>
       </w:r>
     </w:p>
@@ -2606,10 +2712,10 @@
       </w:pPr>
       <w:r>
         <w:object w:dxaOrig="7320" w:dyaOrig="1231">
-          <v:shape id="_x0000_i1040" type="#_x0000_t75" style="width:366pt;height:61.5pt" o:ole="">
+          <v:shape id="_x0000_i1040" type="#_x0000_t75" style="width:365.85pt;height:61.6pt" o:ole="">
             <v:imagedata r:id="rId42" o:title=""/>
           </v:shape>
-          <o:OLEObject Type="Embed" ProgID="Visio.Drawing.15" ShapeID="_x0000_i1040" DrawAspect="Content" ObjectID="_1454757387" r:id="rId43"/>
+          <o:OLEObject Type="Embed" ProgID="Visio.Drawing.15" ShapeID="_x0000_i1040" DrawAspect="Content" ObjectID="_1461752781" r:id="rId43"/>
         </w:object>
       </w:r>
     </w:p>
@@ -2845,8 +2951,16 @@
           <w:rFonts w:ascii="微软雅黑" w:eastAsia="微软雅黑" w:hAnsi="微软雅黑" w:hint="eastAsia"/>
         </w:rPr>
         <w:tab/>
-        <w:t>使用依赖系统，后续脚本为define.js</w:t>
-      </w:r>
+        <w:t>使用依赖系统，后续脚本为define.</w:t>
+      </w:r>
+      <w:proofErr w:type="gramStart"/>
+      <w:r>
+        <w:rPr>
+          <w:rFonts w:ascii="微软雅黑" w:eastAsia="微软雅黑" w:hAnsi="微软雅黑" w:hint="eastAsia"/>
+        </w:rPr>
+        <w:t>js</w:t>
+      </w:r>
+      <w:proofErr w:type="gramEnd"/>
     </w:p>
     <w:p>
       <w:pPr>
@@ -2918,8 +3032,16 @@
         <w:rPr>
           <w:rFonts w:ascii="微软雅黑" w:eastAsia="微软雅黑" w:hAnsi="微软雅黑" w:hint="eastAsia"/>
         </w:rPr>
-        <w:t>.js</w:t>
-      </w:r>
+        <w:t>.</w:t>
+      </w:r>
+      <w:proofErr w:type="gramStart"/>
+      <w:r>
+        <w:rPr>
+          <w:rFonts w:ascii="微软雅黑" w:eastAsia="微软雅黑" w:hAnsi="微软雅黑" w:hint="eastAsia"/>
+        </w:rPr>
+        <w:t>js</w:t>
+      </w:r>
+      <w:proofErr w:type="gramEnd"/>
     </w:p>
     <w:p>
       <w:pPr>
@@ -2951,8 +3073,16 @@
         <w:rPr>
           <w:rFonts w:ascii="微软雅黑" w:eastAsia="微软雅黑" w:hAnsi="微软雅黑"/>
         </w:rPr>
-        <w:t>.js</w:t>
-      </w:r>
+        <w:t>.</w:t>
+      </w:r>
+      <w:proofErr w:type="gramStart"/>
+      <w:r>
+        <w:rPr>
+          <w:rFonts w:ascii="微软雅黑" w:eastAsia="微软雅黑" w:hAnsi="微软雅黑"/>
+        </w:rPr>
+        <w:t>js</w:t>
+      </w:r>
+      <w:proofErr w:type="gramEnd"/>
     </w:p>
     <w:p>
       <w:pPr>
@@ -3066,7 +3196,21 @@
           <w:rFonts w:ascii="微软雅黑" w:eastAsia="微软雅黑" w:hAnsi="微软雅黑" w:hint="eastAsia"/>
         </w:rPr>
         <w:lastRenderedPageBreak/>
-        <w:t>最终输出文件不再引入此文件</w:t>
+        <w:t>最终输出文件</w:t>
+      </w:r>
+      <w:proofErr w:type="gramStart"/>
+      <w:r>
+        <w:rPr>
+          <w:rFonts w:ascii="微软雅黑" w:eastAsia="微软雅黑" w:hAnsi="微软雅黑" w:hint="eastAsia"/>
+        </w:rPr>
+        <w:t>不</w:t>
+      </w:r>
+      <w:proofErr w:type="gramEnd"/>
+      <w:r>
+        <w:rPr>
+          <w:rFonts w:ascii="微软雅黑" w:eastAsia="微软雅黑" w:hAnsi="微软雅黑" w:hint="eastAsia"/>
+        </w:rPr>
+        <w:t>再引入此文件</w:t>
       </w:r>
     </w:p>
     <w:p>
@@ -3159,7 +3303,7 @@
           <v:shape id="_x0000_i1041" type="#_x0000_t75" style="width:4in;height:60.75pt" o:ole="">
             <v:imagedata r:id="rId44" o:title=""/>
           </v:shape>
-          <o:OLEObject Type="Embed" ProgID="Visio.Drawing.11" ShapeID="_x0000_i1041" DrawAspect="Content" ObjectID="_1454757388" r:id="rId45"/>
+          <o:OLEObject Type="Embed" ProgID="Visio.Drawing.11" ShapeID="_x0000_i1041" DrawAspect="Content" ObjectID="_1461752782" r:id="rId45"/>
         </w:object>
       </w:r>
     </w:p>
@@ -3191,15 +3335,15 @@
             <v:imagedata r:id="rId46" o:title=""/>
             <w10:wrap type="topAndBottom"/>
           </v:shape>
-          <o:OLEObject Type="Embed" ProgID="Visio.Drawing.15" ShapeID="_x0000_s1045" DrawAspect="Content" ObjectID="_1454757394" r:id="rId47"/>
+          <o:OLEObject Type="Embed" ProgID="Visio.Drawing.15" ShapeID="_x0000_s1045" DrawAspect="Content" ObjectID="_1461752788" r:id="rId47"/>
         </w:object>
       </w:r>
       <w:r>
         <w:object w:dxaOrig="6037" w:dyaOrig="2635">
-          <v:shape id="_x0000_i1042" type="#_x0000_t75" style="width:301.5pt;height:132pt" o:ole="">
+          <v:shape id="_x0000_i1042" type="#_x0000_t75" style="width:301.75pt;height:131.95pt" o:ole="">
             <v:imagedata r:id="rId48" o:title=""/>
           </v:shape>
-          <o:OLEObject Type="Embed" ProgID="Visio.Drawing.11" ShapeID="_x0000_i1042" DrawAspect="Content" ObjectID="_1454757389" r:id="rId49"/>
+          <o:OLEObject Type="Embed" ProgID="Visio.Drawing.11" ShapeID="_x0000_i1042" DrawAspect="Content" ObjectID="_1461752783" r:id="rId49"/>
         </w:object>
       </w:r>
     </w:p>
@@ -3221,6 +3365,7 @@
         </w:rPr>
         <w:t>项目自己定义了core文件列表，并使用</w:t>
       </w:r>
+      <w:proofErr w:type="gramStart"/>
       <w:r>
         <w:rPr>
           <w:rFonts w:ascii="微软雅黑" w:eastAsia="微软雅黑" w:hAnsi="微软雅黑" w:hint="eastAsia"/>
@@ -3231,7 +3376,14 @@
         <w:rPr>
           <w:rFonts w:ascii="微软雅黑" w:eastAsia="微软雅黑" w:hAnsi="微软雅黑" w:hint="eastAsia"/>
         </w:rPr>
-        <w:t>模版引入页面时</w:t>
+        <w:t>模版</w:t>
+      </w:r>
+      <w:proofErr w:type="gramEnd"/>
+      <w:r>
+        <w:rPr>
+          <w:rFonts w:ascii="微软雅黑" w:eastAsia="微软雅黑" w:hAnsi="微软雅黑" w:hint="eastAsia"/>
+        </w:rPr>
+        <w:t>引入页面时</w:t>
       </w:r>
       <w:r>
         <w:rPr>
@@ -3249,7 +3401,21 @@
         <w:rPr>
           <w:rFonts w:ascii="微软雅黑" w:eastAsia="微软雅黑" w:hAnsi="微软雅黑" w:hint="eastAsia"/>
         </w:rPr>
-        <w:t>当core显式的设置为false时当前文件的脚本将独立解析，</w:t>
+        <w:t>当core显式的设置为false</w:t>
+      </w:r>
+      <w:proofErr w:type="gramStart"/>
+      <w:r>
+        <w:rPr>
+          <w:rFonts w:ascii="微软雅黑" w:eastAsia="微软雅黑" w:hAnsi="微软雅黑" w:hint="eastAsia"/>
+        </w:rPr>
+        <w:t>时当前</w:t>
+      </w:r>
+      <w:proofErr w:type="gramEnd"/>
+      <w:r>
+        <w:rPr>
+          <w:rFonts w:ascii="微软雅黑" w:eastAsia="微软雅黑" w:hAnsi="微软雅黑" w:hint="eastAsia"/>
+        </w:rPr>
+        <w:t>文件的脚本将独立解析，</w:t>
       </w:r>
       <w:r>
         <w:rPr>
@@ -3456,7 +3622,21 @@
           <w:rFonts w:ascii="微软雅黑" w:eastAsia="微软雅黑" w:hAnsi="微软雅黑" w:hint="eastAsia"/>
         </w:rPr>
         <w:lastRenderedPageBreak/>
-        <w:t>入口页面特有的样式内容以内联的方式加入页面中</w:t>
+        <w:t>入口页面特有的样式内容</w:t>
+      </w:r>
+      <w:proofErr w:type="gramStart"/>
+      <w:r>
+        <w:rPr>
+          <w:rFonts w:ascii="微软雅黑" w:eastAsia="微软雅黑" w:hAnsi="微软雅黑" w:hint="eastAsia"/>
+        </w:rPr>
+        <w:t>以内联</w:t>
+      </w:r>
+      <w:proofErr w:type="gramEnd"/>
+      <w:r>
+        <w:rPr>
+          <w:rFonts w:ascii="微软雅黑" w:eastAsia="微软雅黑" w:hAnsi="微软雅黑" w:hint="eastAsia"/>
+        </w:rPr>
+        <w:t>的方式加入页面中</w:t>
       </w:r>
     </w:p>
     <w:p>
@@ -3552,7 +3732,21 @@
         <w:rPr>
           <w:rFonts w:ascii="微软雅黑" w:eastAsia="微软雅黑" w:hAnsi="微软雅黑" w:hint="eastAsia"/>
         </w:rPr>
-        <w:t>模板的打包关注点在外联资源的处理</w:t>
+        <w:t>模板的打包关注点在外</w:t>
+      </w:r>
+      <w:proofErr w:type="gramStart"/>
+      <w:r>
+        <w:rPr>
+          <w:rFonts w:ascii="微软雅黑" w:eastAsia="微软雅黑" w:hAnsi="微软雅黑" w:hint="eastAsia"/>
+        </w:rPr>
+        <w:t>联资源</w:t>
+      </w:r>
+      <w:proofErr w:type="gramEnd"/>
+      <w:r>
+        <w:rPr>
+          <w:rFonts w:ascii="微软雅黑" w:eastAsia="微软雅黑" w:hAnsi="微软雅黑" w:hint="eastAsia"/>
+        </w:rPr>
+        <w:t>的处理</w:t>
       </w:r>
       <w:r>
         <w:rPr>
@@ -3604,7 +3798,21 @@
         <w:rPr>
           <w:rFonts w:ascii="微软雅黑" w:eastAsia="微软雅黑" w:hAnsi="微软雅黑" w:hint="eastAsia"/>
         </w:rPr>
-        <w:t>打包工具通过分析入口文件中的ENTRY标记下的入口脚本及模板文件中类型为js的模板</w:t>
+        <w:t>打包工具通过分析入口文件中的ENTRY标记下的入口脚本及模板文件</w:t>
+      </w:r>
+      <w:proofErr w:type="gramStart"/>
+      <w:r>
+        <w:rPr>
+          <w:rFonts w:ascii="微软雅黑" w:eastAsia="微软雅黑" w:hAnsi="微软雅黑" w:hint="eastAsia"/>
+        </w:rPr>
+        <w:t>中类型</w:t>
+      </w:r>
+      <w:proofErr w:type="gramEnd"/>
+      <w:r>
+        <w:rPr>
+          <w:rFonts w:ascii="微软雅黑" w:eastAsia="微软雅黑" w:hAnsi="微软雅黑" w:hint="eastAsia"/>
+        </w:rPr>
+        <w:t>为js的模板</w:t>
       </w:r>
       <w:r>
         <w:rPr>
@@ -3716,7 +3924,21 @@
         <w:rPr>
           <w:rFonts w:ascii="微软雅黑" w:eastAsia="微软雅黑" w:hAnsi="微软雅黑" w:hint="eastAsia"/>
         </w:rPr>
-        <w:t>入口页面及模块模板中特有的脚本以内联的方式加入页面中</w:t>
+        <w:t>入口页面及模块模板中特有的脚本</w:t>
+      </w:r>
+      <w:proofErr w:type="gramStart"/>
+      <w:r>
+        <w:rPr>
+          <w:rFonts w:ascii="微软雅黑" w:eastAsia="微软雅黑" w:hAnsi="微软雅黑" w:hint="eastAsia"/>
+        </w:rPr>
+        <w:t>以内联</w:t>
+      </w:r>
+      <w:proofErr w:type="gramEnd"/>
+      <w:r>
+        <w:rPr>
+          <w:rFonts w:ascii="微软雅黑" w:eastAsia="微软雅黑" w:hAnsi="微软雅黑" w:hint="eastAsia"/>
+        </w:rPr>
+        <w:t>的方式加入页面中</w:t>
       </w:r>
     </w:p>
     <w:p>
@@ -4109,10 +4331,10 @@
       </w:pPr>
       <w:r>
         <w:object w:dxaOrig="7171" w:dyaOrig="2903">
-          <v:shape id="_x0000_i1043" type="#_x0000_t75" style="width:358.5pt;height:145.5pt" o:ole="">
+          <v:shape id="_x0000_i1043" type="#_x0000_t75" style="width:358.75pt;height:145.25pt" o:ole="">
             <v:imagedata r:id="rId57" o:title=""/>
           </v:shape>
-          <o:OLEObject Type="Embed" ProgID="Visio.Drawing.11" ShapeID="_x0000_i1043" DrawAspect="Content" ObjectID="_1454757390" r:id="rId58"/>
+          <o:OLEObject Type="Embed" ProgID="Visio.Drawing.11" ShapeID="_x0000_i1043" DrawAspect="Content" ObjectID="_1461752784" r:id="rId58"/>
         </w:object>
       </w:r>
     </w:p>
@@ -4417,7 +4639,21 @@
         <w:rPr>
           <w:rFonts w:ascii="微软雅黑" w:eastAsia="微软雅黑" w:hAnsi="微软雅黑" w:hint="eastAsia"/>
         </w:rPr>
-        <w:t>如果是使用服务器端模板的项目可以不用配置此目录</w:t>
+        <w:t>如果是使用服务器端模板的项目可以不用</w:t>
+      </w:r>
+      <w:proofErr w:type="gramStart"/>
+      <w:r>
+        <w:rPr>
+          <w:rFonts w:ascii="微软雅黑" w:eastAsia="微软雅黑" w:hAnsi="微软雅黑" w:hint="eastAsia"/>
+        </w:rPr>
+        <w:t>配置此</w:t>
+      </w:r>
+      <w:proofErr w:type="gramEnd"/>
+      <w:r>
+        <w:rPr>
+          <w:rFonts w:ascii="微软雅黑" w:eastAsia="微软雅黑" w:hAnsi="微软雅黑" w:hint="eastAsia"/>
+        </w:rPr>
+        <w:t>目录</w:t>
       </w:r>
       <w:r>
         <w:rPr>
@@ -4855,7 +5091,21 @@
         <w:rPr>
           <w:rFonts w:ascii="微软雅黑" w:eastAsia="微软雅黑" w:hAnsi="微软雅黑" w:hint="eastAsia"/>
         </w:rPr>
-        <w:t>下的res且在html代码中引用了静态资源地址则需要配置此参数来调整</w:t>
+        <w:t>下的res且在html代码中引用了静态资源地址则需要</w:t>
+      </w:r>
+      <w:proofErr w:type="gramStart"/>
+      <w:r>
+        <w:rPr>
+          <w:rFonts w:ascii="微软雅黑" w:eastAsia="微软雅黑" w:hAnsi="微软雅黑" w:hint="eastAsia"/>
+        </w:rPr>
+        <w:t>配置此</w:t>
+      </w:r>
+      <w:proofErr w:type="gramEnd"/>
+      <w:r>
+        <w:rPr>
+          <w:rFonts w:ascii="微软雅黑" w:eastAsia="微软雅黑" w:hAnsi="微软雅黑" w:hint="eastAsia"/>
+        </w:rPr>
+        <w:t>参数来调整</w:t>
       </w:r>
       <w:r>
         <w:rPr>
@@ -4876,54 +5126,6 @@
         <w:rPr>
           <w:rFonts w:ascii="微软雅黑" w:eastAsia="微软雅黑" w:hAnsi="微软雅黑"/>
         </w:rPr>
-        <w:t>DIR_MANIFEST</w:t>
-      </w:r>
-    </w:p>
-    <w:p>
-      <w:pPr>
-        <w:spacing w:line="0" w:lineRule="atLeast"/>
-        <w:rPr>
-          <w:rFonts w:ascii="微软雅黑" w:eastAsia="微软雅黑" w:hAnsi="微软雅黑"/>
-        </w:rPr>
-      </w:pPr>
-      <w:r>
-        <w:rPr>
-          <w:rFonts w:ascii="微软雅黑" w:eastAsia="微软雅黑" w:hAnsi="微软雅黑" w:hint="eastAsia"/>
-        </w:rPr>
-        <w:t>可选</w:t>
-      </w:r>
-    </w:p>
-    <w:p>
-      <w:pPr>
-        <w:spacing w:line="0" w:lineRule="atLeast"/>
-        <w:rPr>
-          <w:rFonts w:ascii="微软雅黑" w:eastAsia="微软雅黑" w:hAnsi="微软雅黑"/>
-        </w:rPr>
-      </w:pPr>
-      <w:r>
-        <w:rPr>
-          <w:rFonts w:ascii="微软雅黑" w:eastAsia="微软雅黑" w:hAnsi="微软雅黑" w:hint="eastAsia"/>
-        </w:rPr>
-        <w:t>HTML5离线应用配置文件</w:t>
-      </w:r>
-      <w:r>
-        <w:rPr>
-          <w:rFonts w:ascii="微软雅黑" w:eastAsia="微软雅黑" w:hAnsi="微软雅黑" w:hint="eastAsia"/>
-        </w:rPr>
-        <w:t>输出路径，对于需要使用HTML5离线的应用可配置此文件路径输出manifest文件</w:t>
-      </w:r>
-    </w:p>
-    <w:p>
-      <w:pPr>
-        <w:pStyle w:val="2"/>
-        <w:rPr>
-          <w:rFonts w:ascii="微软雅黑" w:eastAsia="微软雅黑" w:hAnsi="微软雅黑"/>
-        </w:rPr>
-      </w:pPr>
-      <w:r>
-        <w:rPr>
-          <w:rFonts w:ascii="微软雅黑" w:eastAsia="微软雅黑" w:hAnsi="微软雅黑"/>
-        </w:rPr>
         <w:t>NEJ_DIR</w:t>
       </w:r>
     </w:p>
@@ -4964,6 +5166,280 @@
       </w:pPr>
       <w:bookmarkStart w:id="34" w:name="_DM_STATIC"/>
       <w:bookmarkEnd w:id="34"/>
+      <w:r>
+        <w:rPr>
+          <w:rFonts w:ascii="微软雅黑" w:eastAsia="微软雅黑" w:hAnsi="微软雅黑"/>
+        </w:rPr>
+        <w:t>MANIFEST_OUTPUT</w:t>
+      </w:r>
+    </w:p>
+    <w:p>
+      <w:pPr>
+        <w:spacing w:line="0" w:lineRule="atLeast"/>
+        <w:rPr>
+          <w:rFonts w:ascii="微软雅黑" w:eastAsia="微软雅黑" w:hAnsi="微软雅黑"/>
+        </w:rPr>
+      </w:pPr>
+      <w:r>
+        <w:rPr>
+          <w:rFonts w:ascii="微软雅黑" w:eastAsia="微软雅黑" w:hAnsi="微软雅黑" w:hint="eastAsia"/>
+        </w:rPr>
+        <w:t>可选</w:t>
+      </w:r>
+    </w:p>
+    <w:p>
+      <w:pPr>
+        <w:spacing w:line="0" w:lineRule="atLeast"/>
+        <w:rPr>
+          <w:rFonts w:ascii="微软雅黑" w:eastAsia="微软雅黑" w:hAnsi="微软雅黑"/>
+        </w:rPr>
+      </w:pPr>
+      <w:r>
+        <w:rPr>
+          <w:rFonts w:ascii="微软雅黑" w:eastAsia="微软雅黑" w:hAnsi="微软雅黑" w:hint="eastAsia"/>
+        </w:rPr>
+        <w:t>HTML5离线应用配置文件</w:t>
+      </w:r>
+      <w:r>
+        <w:rPr>
+          <w:rFonts w:ascii="微软雅黑" w:eastAsia="微软雅黑" w:hAnsi="微软雅黑" w:hint="eastAsia"/>
+        </w:rPr>
+        <w:t>输出路径，对于需要使用HTML5离线的应用可</w:t>
+      </w:r>
+      <w:proofErr w:type="gramStart"/>
+      <w:r>
+        <w:rPr>
+          <w:rFonts w:ascii="微软雅黑" w:eastAsia="微软雅黑" w:hAnsi="微软雅黑" w:hint="eastAsia"/>
+        </w:rPr>
+        <w:t>配置此</w:t>
+      </w:r>
+      <w:proofErr w:type="gramEnd"/>
+      <w:r>
+        <w:rPr>
+          <w:rFonts w:ascii="微软雅黑" w:eastAsia="微软雅黑" w:hAnsi="微软雅黑" w:hint="eastAsia"/>
+        </w:rPr>
+        <w:t>文件路径输出manifest文件</w:t>
+      </w:r>
+    </w:p>
+    <w:p>
+      <w:pPr>
+        <w:pStyle w:val="2"/>
+        <w:rPr>
+          <w:rFonts w:ascii="微软雅黑" w:eastAsia="微软雅黑" w:hAnsi="微软雅黑"/>
+        </w:rPr>
+      </w:pPr>
+      <w:r>
+        <w:rPr>
+          <w:rFonts w:ascii="微软雅黑" w:eastAsia="微软雅黑" w:hAnsi="微软雅黑"/>
+        </w:rPr>
+        <w:t>MANIFEST_TEMPLATE</w:t>
+      </w:r>
+    </w:p>
+    <w:p>
+      <w:pPr>
+        <w:spacing w:line="0" w:lineRule="atLeast"/>
+        <w:rPr>
+          <w:rFonts w:ascii="微软雅黑" w:eastAsia="微软雅黑" w:hAnsi="微软雅黑"/>
+        </w:rPr>
+      </w:pPr>
+      <w:r>
+        <w:rPr>
+          <w:rFonts w:ascii="微软雅黑" w:eastAsia="微软雅黑" w:hAnsi="微软雅黑" w:hint="eastAsia"/>
+        </w:rPr>
+        <w:t>可选</w:t>
+      </w:r>
+    </w:p>
+    <w:p>
+      <w:pPr>
+        <w:spacing w:line="0" w:lineRule="atLeast"/>
+        <w:rPr>
+          <w:rFonts w:ascii="微软雅黑" w:eastAsia="微软雅黑" w:hAnsi="微软雅黑"/>
+        </w:rPr>
+      </w:pPr>
+      <w:r>
+        <w:rPr>
+          <w:rFonts w:ascii="微软雅黑" w:eastAsia="微软雅黑" w:hAnsi="微软雅黑" w:hint="eastAsia"/>
+        </w:rPr>
+        <w:t>HTML5离线应用配置文件</w:t>
+      </w:r>
+      <w:r>
+        <w:rPr>
+          <w:rFonts w:ascii="微软雅黑" w:eastAsia="微软雅黑" w:hAnsi="微软雅黑" w:hint="eastAsia"/>
+        </w:rPr>
+        <w:t>输出</w:t>
+      </w:r>
+      <w:r>
+        <w:rPr>
+          <w:rFonts w:ascii="微软雅黑" w:eastAsia="微软雅黑" w:hAnsi="微软雅黑" w:hint="eastAsia"/>
+        </w:rPr>
+        <w:t>模板路径</w:t>
+      </w:r>
+      <w:r>
+        <w:rPr>
+          <w:rFonts w:ascii="微软雅黑" w:eastAsia="微软雅黑" w:hAnsi="微软雅黑" w:hint="eastAsia"/>
+        </w:rPr>
+        <w:t>，</w:t>
+      </w:r>
+      <w:r>
+        <w:rPr>
+          <w:rFonts w:ascii="微软雅黑" w:eastAsia="微软雅黑" w:hAnsi="微软雅黑" w:hint="eastAsia"/>
+        </w:rPr>
+        <w:t>纯文本文件，</w:t>
+      </w:r>
+      <w:proofErr w:type="gramStart"/>
+      <w:r>
+        <w:rPr>
+          <w:rFonts w:ascii="微软雅黑" w:eastAsia="微软雅黑" w:hAnsi="微软雅黑" w:hint="eastAsia"/>
+        </w:rPr>
+        <w:t>不</w:t>
+      </w:r>
+      <w:proofErr w:type="gramEnd"/>
+      <w:r>
+        <w:rPr>
+          <w:rFonts w:ascii="微软雅黑" w:eastAsia="微软雅黑" w:hAnsi="微软雅黑" w:hint="eastAsia"/>
+        </w:rPr>
+        <w:t>配置使用默认模板；</w:t>
+      </w:r>
+      <w:r>
+        <w:rPr>
+          <w:rFonts w:ascii="微软雅黑" w:eastAsia="微软雅黑" w:hAnsi="微软雅黑" w:hint="eastAsia"/>
+        </w:rPr>
+        <w:t>如果是相对路径则相对于当前配置文件路径(即.conf文件所在目录)</w:t>
+      </w:r>
+      <w:r>
+        <w:rPr>
+          <w:rFonts w:ascii="微软雅黑" w:eastAsia="微软雅黑" w:hAnsi="微软雅黑" w:hint="eastAsia"/>
+        </w:rPr>
+        <w:t>；</w:t>
+      </w:r>
+      <w:r>
+        <w:rPr>
+          <w:rFonts w:ascii="微软雅黑" w:eastAsia="微软雅黑" w:hAnsi="微软雅黑" w:hint="eastAsia"/>
+        </w:rPr>
+        <w:t>模板中使用的变量格式为  #&lt;VAR_NAME&gt;，其中VAR_NAME为变量名，可用变量名如下：</w:t>
+      </w:r>
+      <w:r>
+        <w:rPr>
+          <w:rFonts w:ascii="微软雅黑" w:eastAsia="微软雅黑" w:hAnsi="微软雅黑"/>
+        </w:rPr>
+        <w:t xml:space="preserve"> </w:t>
+      </w:r>
+    </w:p>
+    <w:p>
+      <w:pPr>
+        <w:spacing w:line="0" w:lineRule="atLeast"/>
+        <w:rPr>
+          <w:rFonts w:ascii="微软雅黑" w:eastAsia="微软雅黑" w:hAnsi="微软雅黑" w:hint="eastAsia"/>
+        </w:rPr>
+      </w:pPr>
+      <w:r>
+        <w:rPr>
+          <w:rFonts w:ascii="微软雅黑" w:eastAsia="微软雅黑" w:hAnsi="微软雅黑" w:hint="eastAsia"/>
+        </w:rPr>
+        <w:t>VERSION       -   版本信息</w:t>
+      </w:r>
+    </w:p>
+    <w:p>
+      <w:pPr>
+        <w:spacing w:line="0" w:lineRule="atLeast"/>
+        <w:rPr>
+          <w:rFonts w:ascii="微软雅黑" w:eastAsia="微软雅黑" w:hAnsi="微软雅黑"/>
+        </w:rPr>
+      </w:pPr>
+      <w:r>
+        <w:rPr>
+          <w:rFonts w:ascii="微软雅黑" w:eastAsia="微软雅黑" w:hAnsi="微软雅黑" w:hint="eastAsia"/>
+        </w:rPr>
+        <w:t>CACHE_LIST    -   缓存资源列表，换行符分隔</w:t>
+      </w:r>
+    </w:p>
+    <w:p>
+      <w:pPr>
+        <w:pStyle w:val="2"/>
+        <w:rPr>
+          <w:rFonts w:ascii="微软雅黑" w:eastAsia="微软雅黑" w:hAnsi="微软雅黑"/>
+        </w:rPr>
+      </w:pPr>
+      <w:r>
+        <w:rPr>
+          <w:rFonts w:ascii="微软雅黑" w:eastAsia="微软雅黑" w:hAnsi="微软雅黑"/>
+        </w:rPr>
+        <w:t>MANIFEST_FILTER</w:t>
+      </w:r>
+    </w:p>
+    <w:p>
+      <w:pPr>
+        <w:spacing w:line="0" w:lineRule="atLeast"/>
+        <w:rPr>
+          <w:rFonts w:ascii="微软雅黑" w:eastAsia="微软雅黑" w:hAnsi="微软雅黑"/>
+        </w:rPr>
+      </w:pPr>
+      <w:r>
+        <w:rPr>
+          <w:rFonts w:ascii="微软雅黑" w:eastAsia="微软雅黑" w:hAnsi="微软雅黑" w:hint="eastAsia"/>
+        </w:rPr>
+        <w:t>可选</w:t>
+      </w:r>
+    </w:p>
+    <w:p>
+      <w:pPr>
+        <w:spacing w:line="0" w:lineRule="atLeast"/>
+        <w:rPr>
+          <w:rFonts w:ascii="微软雅黑" w:eastAsia="微软雅黑" w:hAnsi="微软雅黑"/>
+        </w:rPr>
+      </w:pPr>
+      <w:r>
+        <w:rPr>
+          <w:rFonts w:ascii="微软雅黑" w:eastAsia="微软雅黑" w:hAnsi="微软雅黑" w:hint="eastAsia"/>
+        </w:rPr>
+        <w:t>HTML5离线应用配置文件</w:t>
+      </w:r>
+      <w:proofErr w:type="gramStart"/>
+      <w:r>
+        <w:rPr>
+          <w:rFonts w:ascii="微软雅黑" w:eastAsia="微软雅黑" w:hAnsi="微软雅黑" w:hint="eastAsia"/>
+        </w:rPr>
+        <w:t>输出</w:t>
+      </w:r>
+      <w:r>
+        <w:rPr>
+          <w:rFonts w:ascii="微软雅黑" w:eastAsia="微软雅黑" w:hAnsi="微软雅黑" w:hint="eastAsia"/>
+        </w:rPr>
+        <w:t>输出</w:t>
+      </w:r>
+      <w:proofErr w:type="gramEnd"/>
+      <w:r>
+        <w:rPr>
+          <w:rFonts w:ascii="微软雅黑" w:eastAsia="微软雅黑" w:hAnsi="微软雅黑" w:hint="eastAsia"/>
+        </w:rPr>
+        <w:t>CACHE_LIST</w:t>
+      </w:r>
+      <w:r>
+        <w:rPr>
+          <w:rFonts w:ascii="微软雅黑" w:eastAsia="微软雅黑" w:hAnsi="微软雅黑" w:hint="eastAsia"/>
+        </w:rPr>
+        <w:t>列表过滤正则表达式</w:t>
+      </w:r>
+      <w:r>
+        <w:rPr>
+          <w:rFonts w:ascii="微软雅黑" w:eastAsia="微软雅黑" w:hAnsi="微软雅黑" w:hint="eastAsia"/>
+        </w:rPr>
+        <w:t>，</w:t>
+      </w:r>
+      <w:r>
+        <w:rPr>
+          <w:rFonts w:ascii="微软雅黑" w:eastAsia="微软雅黑" w:hAnsi="微软雅黑"/>
+        </w:rPr>
+        <w:t>确保可以通过new RegExp转换成正则</w:t>
+      </w:r>
+    </w:p>
+    <w:p>
+      <w:pPr>
+        <w:pStyle w:val="2"/>
+        <w:rPr>
+          <w:rFonts w:ascii="微软雅黑" w:eastAsia="微软雅黑" w:hAnsi="微软雅黑"/>
+        </w:rPr>
+      </w:pPr>
       <w:r>
         <w:rPr>
           <w:rFonts w:ascii="微软雅黑" w:eastAsia="微软雅黑" w:hAnsi="微软雅黑"/>
@@ -5099,6 +5575,7 @@
         <w:rPr>
           <w:rFonts w:ascii="微软雅黑" w:eastAsia="微软雅黑" w:hAnsi="微软雅黑"/>
         </w:rPr>
+        <w:lastRenderedPageBreak/>
         <w:t>DM_STATIC_CS</w:t>
       </w:r>
     </w:p>
@@ -5298,7 +5775,6 @@
         <w:rPr>
           <w:rFonts w:ascii="微软雅黑" w:eastAsia="微软雅黑" w:hAnsi="微软雅黑"/>
         </w:rPr>
-        <w:lastRenderedPageBreak/>
         <w:t>OBF_LEVEL</w:t>
       </w:r>
     </w:p>
@@ -5557,6 +6033,7 @@
         <w:rPr>
           <w:rFonts w:ascii="微软雅黑" w:eastAsia="微软雅黑" w:hAnsi="微软雅黑"/>
         </w:rPr>
+        <w:lastRenderedPageBreak/>
         <w:t>OBF_MAX_CS_INLINE_SIZE</w:t>
       </w:r>
     </w:p>
@@ -5585,7 +6062,21 @@
         <w:rPr>
           <w:rFonts w:ascii="微软雅黑" w:eastAsia="微软雅黑" w:hAnsi="微软雅黑" w:hint="eastAsia"/>
         </w:rPr>
-        <w:t>内联样式内容的最大长度（单位K），默认为50K，如超出该长度则将样式做为外联文件导入</w:t>
+        <w:t>内联样式内容的最大长度（单位K），默认为50K，如超出该长度则将样式</w:t>
+      </w:r>
+      <w:proofErr w:type="gramStart"/>
+      <w:r>
+        <w:rPr>
+          <w:rFonts w:ascii="微软雅黑" w:eastAsia="微软雅黑" w:hAnsi="微软雅黑" w:hint="eastAsia"/>
+        </w:rPr>
+        <w:t>做为</w:t>
+      </w:r>
+      <w:proofErr w:type="gramEnd"/>
+      <w:r>
+        <w:rPr>
+          <w:rFonts w:ascii="微软雅黑" w:eastAsia="微软雅黑" w:hAnsi="微软雅黑" w:hint="eastAsia"/>
+        </w:rPr>
+        <w:t>外联文件导入</w:t>
       </w:r>
     </w:p>
     <w:p>
@@ -5703,7 +6194,6 @@
         <w:rPr>
           <w:rFonts w:ascii="微软雅黑" w:eastAsia="微软雅黑" w:hAnsi="微软雅黑" w:hint="eastAsia"/>
         </w:rPr>
-        <w:lastRenderedPageBreak/>
         <w:t>配置路径如果是相对路径则相对于当前配置文件路径</w:t>
       </w:r>
     </w:p>
@@ -5963,13 +6453,7 @@
         <w:rPr>
           <w:rFonts w:ascii="微软雅黑" w:eastAsia="微软雅黑" w:hAnsi="微软雅黑" w:hint="eastAsia"/>
         </w:rPr>
-        <w:t>该配置</w:t>
-      </w:r>
-      <w:r>
-        <w:rPr>
-          <w:rFonts w:ascii="微软雅黑" w:eastAsia="微软雅黑" w:hAnsi="微软雅黑" w:hint="eastAsia"/>
-        </w:rPr>
-        <w:t>列表不做文件依赖分析</w:t>
+        <w:t>该配置列表不做文件依赖分析</w:t>
       </w:r>
     </w:p>
     <w:p>
@@ -5991,8 +6475,6 @@
         </w:rPr>
         <w:t>该配置列表中配置的文件不应该被其他文件依赖</w:t>
       </w:r>
-      <w:bookmarkStart w:id="37" w:name="_GoBack"/>
-      <w:bookmarkEnd w:id="37"/>
     </w:p>
     <w:p>
       <w:pPr>
@@ -6004,7 +6486,7 @@
         <w:spacing w:line="0" w:lineRule="atLeast"/>
         <w:ind w:firstLineChars="0"/>
         <w:rPr>
-          <w:rFonts w:ascii="微软雅黑" w:eastAsia="微软雅黑" w:hAnsi="微软雅黑" w:hint="eastAsia"/>
+          <w:rFonts w:ascii="微软雅黑" w:eastAsia="微软雅黑" w:hAnsi="微软雅黑"/>
         </w:rPr>
       </w:pPr>
       <w:r>
@@ -6025,6 +6507,7 @@
         <w:rPr>
           <w:rFonts w:ascii="微软雅黑" w:eastAsia="微软雅黑" w:hAnsi="微软雅黑" w:hint="eastAsia"/>
         </w:rPr>
+        <w:lastRenderedPageBreak/>
         <w:t>javascript core</w:t>
       </w:r>
       <w:r>
@@ -6271,8 +6754,290 @@
         <w:rPr>
           <w:rFonts w:ascii="微软雅黑" w:eastAsia="微软雅黑" w:hAnsi="微软雅黑"/>
         </w:rPr>
+        <w:t>ALIAS_START_TAG</w:t>
+      </w:r>
+    </w:p>
+    <w:p>
+      <w:pPr>
+        <w:spacing w:line="0" w:lineRule="atLeast"/>
+        <w:rPr>
+          <w:rFonts w:ascii="微软雅黑" w:eastAsia="微软雅黑" w:hAnsi="微软雅黑"/>
+        </w:rPr>
+      </w:pPr>
+      <w:r>
+        <w:rPr>
+          <w:rFonts w:ascii="微软雅黑" w:eastAsia="微软雅黑" w:hAnsi="微软雅黑" w:hint="eastAsia"/>
+        </w:rPr>
+        <w:t>可选</w:t>
+      </w:r>
+    </w:p>
+    <w:p>
+      <w:pPr>
+        <w:spacing w:line="0" w:lineRule="atLeast"/>
+        <w:rPr>
+          <w:rFonts w:ascii="微软雅黑" w:eastAsia="微软雅黑" w:hAnsi="微软雅黑"/>
+        </w:rPr>
+      </w:pPr>
+      <w:r>
+        <w:rPr>
+          <w:rFonts w:ascii="微软雅黑" w:eastAsia="微软雅黑" w:hAnsi="微软雅黑" w:hint="eastAsia"/>
+        </w:rPr>
+        <w:t>别名开始标记</w:t>
+      </w:r>
+      <w:r>
+        <w:rPr>
+          <w:rFonts w:ascii="微软雅黑" w:eastAsia="微软雅黑" w:hAnsi="微软雅黑" w:hint="eastAsia"/>
+        </w:rPr>
+        <w:t>，默认为 ${</w:t>
+      </w:r>
+    </w:p>
+    <w:p>
+      <w:pPr>
+        <w:spacing w:line="0" w:lineRule="atLeast"/>
+        <w:rPr>
+          <w:rFonts w:ascii="微软雅黑" w:eastAsia="微软雅黑" w:hAnsi="微软雅黑"/>
+        </w:rPr>
+      </w:pPr>
+      <w:r>
+        <w:rPr>
+          <w:rFonts w:ascii="微软雅黑" w:eastAsia="微软雅黑" w:hAnsi="微软雅黑" w:hint="eastAsia"/>
+        </w:rPr>
+        <w:t>路径别名配置</w:t>
+      </w:r>
+    </w:p>
+    <w:p>
+      <w:pPr>
+        <w:spacing w:line="0" w:lineRule="atLeast"/>
+        <w:rPr>
+          <w:rFonts w:ascii="微软雅黑" w:eastAsia="微软雅黑" w:hAnsi="微软雅黑"/>
+        </w:rPr>
+      </w:pPr>
+      <w:r>
+        <w:rPr>
+          <w:rFonts w:ascii="微软雅黑" w:eastAsia="微软雅黑" w:hAnsi="微软雅黑" w:hint="eastAsia"/>
+        </w:rPr>
+        <w:t>页面引入的脚本或者样式可以使用服务器端模板标记，如</w:t>
+      </w:r>
+    </w:p>
+    <w:p>
+      <w:pPr>
+        <w:spacing w:line="0" w:lineRule="atLeast"/>
+        <w:rPr>
+          <w:rFonts w:ascii="微软雅黑" w:eastAsia="微软雅黑" w:hAnsi="微软雅黑"/>
+        </w:rPr>
+      </w:pPr>
+      <w:r>
+        <w:rPr>
+          <w:rFonts w:ascii="微软雅黑" w:eastAsia="微软雅黑" w:hAnsi="微软雅黑"/>
+        </w:rPr>
+        <w:t>&lt;script src="${config_lib_root</w:t>
+      </w:r>
+      <w:proofErr w:type="gramStart"/>
+      <w:r>
+        <w:rPr>
+          <w:rFonts w:ascii="微软雅黑" w:eastAsia="微软雅黑" w:hAnsi="微软雅黑"/>
+        </w:rPr>
+        <w:t>}define.js</w:t>
+      </w:r>
+      <w:proofErr w:type="gramEnd"/>
+      <w:r>
+        <w:rPr>
+          <w:rFonts w:ascii="微软雅黑" w:eastAsia="微软雅黑" w:hAnsi="微软雅黑"/>
+        </w:rPr>
+        <w:t>"&gt;&lt;/script&gt;</w:t>
+      </w:r>
+    </w:p>
+    <w:p>
+      <w:pPr>
+        <w:pStyle w:val="2"/>
+        <w:rPr>
+          <w:rFonts w:ascii="微软雅黑" w:eastAsia="微软雅黑" w:hAnsi="微软雅黑"/>
+        </w:rPr>
+      </w:pPr>
+      <w:r>
+        <w:rPr>
+          <w:rFonts w:ascii="微软雅黑" w:eastAsia="微软雅黑" w:hAnsi="微软雅黑"/>
+        </w:rPr>
+        <w:t>ALIAS_END_TAG</w:t>
+      </w:r>
+    </w:p>
+    <w:p>
+      <w:pPr>
+        <w:spacing w:line="0" w:lineRule="atLeast"/>
+        <w:rPr>
+          <w:rFonts w:ascii="微软雅黑" w:eastAsia="微软雅黑" w:hAnsi="微软雅黑"/>
+        </w:rPr>
+      </w:pPr>
+      <w:r>
+        <w:rPr>
+          <w:rFonts w:ascii="微软雅黑" w:eastAsia="微软雅黑" w:hAnsi="微软雅黑" w:hint="eastAsia"/>
+        </w:rPr>
+        <w:t>可选</w:t>
+      </w:r>
+    </w:p>
+    <w:p>
+      <w:pPr>
+        <w:spacing w:line="0" w:lineRule="atLeast"/>
+        <w:rPr>
+          <w:rFonts w:ascii="微软雅黑" w:eastAsia="微软雅黑" w:hAnsi="微软雅黑"/>
+        </w:rPr>
+      </w:pPr>
+      <w:r>
+        <w:rPr>
+          <w:rFonts w:ascii="微软雅黑" w:eastAsia="微软雅黑" w:hAnsi="微软雅黑" w:hint="eastAsia"/>
+        </w:rPr>
+        <w:t>别名结束标记</w:t>
+      </w:r>
+      <w:r>
+        <w:rPr>
+          <w:rFonts w:ascii="微软雅黑" w:eastAsia="微软雅黑" w:hAnsi="微软雅黑" w:hint="eastAsia"/>
+        </w:rPr>
+        <w:t>，默认为 }</w:t>
+      </w:r>
+    </w:p>
+    <w:p>
+      <w:pPr>
+        <w:pStyle w:val="2"/>
+        <w:rPr>
+          <w:rFonts w:ascii="微软雅黑" w:eastAsia="微软雅黑" w:hAnsi="微软雅黑"/>
+        </w:rPr>
+      </w:pPr>
+      <w:r>
+        <w:rPr>
+          <w:rFonts w:ascii="微软雅黑" w:eastAsia="微软雅黑" w:hAnsi="微软雅黑"/>
+        </w:rPr>
+        <w:t>ALIAS_DICTIONARY</w:t>
+      </w:r>
+    </w:p>
+    <w:p>
+      <w:pPr>
+        <w:spacing w:line="0" w:lineRule="atLeast"/>
+        <w:rPr>
+          <w:rFonts w:ascii="微软雅黑" w:eastAsia="微软雅黑" w:hAnsi="微软雅黑"/>
+        </w:rPr>
+      </w:pPr>
+      <w:r>
+        <w:rPr>
+          <w:rFonts w:ascii="微软雅黑" w:eastAsia="微软雅黑" w:hAnsi="微软雅黑" w:hint="eastAsia"/>
+        </w:rPr>
+        <w:t>可选</w:t>
+      </w:r>
+    </w:p>
+    <w:p>
+      <w:pPr>
+        <w:spacing w:line="0" w:lineRule="atLeast"/>
+        <w:rPr>
+          <w:rFonts w:ascii="微软雅黑" w:eastAsia="微软雅黑" w:hAnsi="微软雅黑"/>
+        </w:rPr>
+      </w:pPr>
+      <w:r>
+        <w:rPr>
+          <w:rFonts w:ascii="微软雅黑" w:eastAsia="微软雅黑" w:hAnsi="微软雅黑" w:hint="eastAsia"/>
+        </w:rPr>
+        <w:t>别名配置列表</w:t>
+      </w:r>
+      <w:r>
+        <w:rPr>
+          <w:rFonts w:ascii="微软雅黑" w:eastAsia="微软雅黑" w:hAnsi="微软雅黑" w:hint="eastAsia"/>
+        </w:rPr>
+        <w:t>，如</w:t>
+      </w:r>
+    </w:p>
+    <w:p>
+      <w:pPr>
+        <w:spacing w:line="0" w:lineRule="atLeast"/>
+        <w:rPr>
+          <w:rFonts w:ascii="微软雅黑" w:eastAsia="微软雅黑" w:hAnsi="微软雅黑"/>
+        </w:rPr>
+      </w:pPr>
+      <w:r>
+        <w:rPr>
+          <w:rFonts w:ascii="微软雅黑" w:eastAsia="微软雅黑" w:hAnsi="微软雅黑"/>
+        </w:rPr>
+        <w:t>{"</w:t>
+      </w:r>
+      <w:r>
+        <w:rPr>
+          <w:rFonts w:ascii="微软雅黑" w:eastAsia="微软雅黑" w:hAnsi="微软雅黑" w:hint="eastAsia"/>
+        </w:rPr>
+        <w:t>nej</w:t>
+      </w:r>
+      <w:r>
+        <w:rPr>
+          <w:rFonts w:ascii="微软雅黑" w:eastAsia="微软雅黑" w:hAnsi="微软雅黑"/>
+        </w:rPr>
+        <w:t>":"D</w:t>
+      </w:r>
+      <w:proofErr w:type="gramStart"/>
+      <w:r>
+        <w:rPr>
+          <w:rFonts w:ascii="微软雅黑" w:eastAsia="微软雅黑" w:hAnsi="微软雅黑"/>
+        </w:rPr>
+        <w:t>:/</w:t>
+      </w:r>
+      <w:proofErr w:type="gramEnd"/>
+      <w:r>
+        <w:rPr>
+          <w:rFonts w:ascii="微软雅黑" w:eastAsia="微软雅黑" w:hAnsi="微软雅黑"/>
+        </w:rPr>
+        <w:t>nej/src","config_lib_root":"{lib}"}</w:t>
+      </w:r>
+    </w:p>
+    <w:p>
+      <w:pPr>
+        <w:pStyle w:val="2"/>
+        <w:rPr>
+          <w:rFonts w:ascii="微软雅黑" w:eastAsia="微软雅黑" w:hAnsi="微软雅黑"/>
+        </w:rPr>
+      </w:pPr>
+      <w:r>
+        <w:rPr>
+          <w:rFonts w:ascii="微软雅黑" w:eastAsia="微软雅黑" w:hAnsi="微软雅黑"/>
+        </w:rPr>
+        <w:t>NAME_SUFFIX</w:t>
+      </w:r>
+    </w:p>
+    <w:p>
+      <w:pPr>
+        <w:spacing w:line="0" w:lineRule="atLeast"/>
+        <w:rPr>
+          <w:rFonts w:ascii="微软雅黑" w:eastAsia="微软雅黑" w:hAnsi="微软雅黑"/>
+        </w:rPr>
+      </w:pPr>
+      <w:r>
+        <w:rPr>
+          <w:rFonts w:ascii="微软雅黑" w:eastAsia="微软雅黑" w:hAnsi="微软雅黑" w:hint="eastAsia"/>
+        </w:rPr>
+        <w:t>可选</w:t>
+      </w:r>
+    </w:p>
+    <w:p>
+      <w:pPr>
+        <w:spacing w:line="0" w:lineRule="atLeast"/>
+        <w:rPr>
+          <w:rFonts w:ascii="微软雅黑" w:eastAsia="微软雅黑" w:hAnsi="微软雅黑"/>
+        </w:rPr>
+      </w:pPr>
+      <w:r>
+        <w:rPr>
+          <w:rFonts w:ascii="微软雅黑" w:eastAsia="微软雅黑" w:hAnsi="微软雅黑" w:hint="eastAsia"/>
+        </w:rPr>
+        <w:t>输出文件名后缀，配置了后缀的情况下对所有输出文件的请求都不会带版本号，默认带版本号</w:t>
+      </w:r>
+    </w:p>
+    <w:p>
+      <w:pPr>
+        <w:pStyle w:val="2"/>
+        <w:rPr>
+          <w:rFonts w:ascii="微软雅黑" w:eastAsia="微软雅黑" w:hAnsi="微软雅黑"/>
+        </w:rPr>
+      </w:pPr>
+      <w:r>
+        <w:rPr>
+          <w:rFonts w:ascii="微软雅黑" w:eastAsia="微软雅黑" w:hAnsi="微软雅黑" w:hint="eastAsia"/>
+        </w:rPr>
         <w:lastRenderedPageBreak/>
-        <w:t>ALIAS_START_TAG</w:t>
+        <w:t>FILE_SUFFIX</w:t>
       </w:r>
     </w:p>
     <w:p>
@@ -6300,268 +7065,20 @@
         <w:rPr>
           <w:rFonts w:ascii="微软雅黑" w:eastAsia="微软雅黑" w:hAnsi="微软雅黑" w:hint="eastAsia"/>
         </w:rPr>
-        <w:t>别名开始标记</w:t>
-      </w:r>
-      <w:r>
-        <w:rPr>
-          <w:rFonts w:ascii="微软雅黑" w:eastAsia="微软雅黑" w:hAnsi="微软雅黑" w:hint="eastAsia"/>
-        </w:rPr>
-        <w:t>，默认为 ${</w:t>
-      </w:r>
-    </w:p>
-    <w:p>
-      <w:pPr>
-        <w:spacing w:line="0" w:lineRule="atLeast"/>
-        <w:rPr>
-          <w:rFonts w:ascii="微软雅黑" w:eastAsia="微软雅黑" w:hAnsi="微软雅黑"/>
-        </w:rPr>
-      </w:pPr>
-      <w:r>
-        <w:rPr>
-          <w:rFonts w:ascii="微软雅黑" w:eastAsia="微软雅黑" w:hAnsi="微软雅黑" w:hint="eastAsia"/>
-        </w:rPr>
-        <w:t>路径别名配置</w:t>
-      </w:r>
-    </w:p>
-    <w:p>
-      <w:pPr>
-        <w:spacing w:line="0" w:lineRule="atLeast"/>
-        <w:rPr>
-          <w:rFonts w:ascii="微软雅黑" w:eastAsia="微软雅黑" w:hAnsi="微软雅黑"/>
-        </w:rPr>
-      </w:pPr>
-      <w:r>
-        <w:rPr>
-          <w:rFonts w:ascii="微软雅黑" w:eastAsia="微软雅黑" w:hAnsi="微软雅黑" w:hint="eastAsia"/>
-        </w:rPr>
-        <w:t>页面引入的脚本或者样式可以使用服务器端模板标记，如</w:t>
-      </w:r>
-    </w:p>
-    <w:p>
-      <w:pPr>
-        <w:spacing w:line="0" w:lineRule="atLeast"/>
-        <w:rPr>
-          <w:rFonts w:ascii="微软雅黑" w:eastAsia="微软雅黑" w:hAnsi="微软雅黑"/>
-        </w:rPr>
-      </w:pPr>
-      <w:r>
-        <w:rPr>
-          <w:rFonts w:ascii="微软雅黑" w:eastAsia="微软雅黑" w:hAnsi="微软雅黑"/>
-        </w:rPr>
-        <w:t>&lt;script src="${config_lib_root}define.js"&gt;&lt;/script&gt;</w:t>
-      </w:r>
-    </w:p>
-    <w:p>
-      <w:pPr>
-        <w:pStyle w:val="2"/>
-        <w:rPr>
-          <w:rFonts w:ascii="微软雅黑" w:eastAsia="微软雅黑" w:hAnsi="微软雅黑"/>
-        </w:rPr>
-      </w:pPr>
-      <w:r>
-        <w:rPr>
-          <w:rFonts w:ascii="微软雅黑" w:eastAsia="微软雅黑" w:hAnsi="微软雅黑"/>
-        </w:rPr>
-        <w:t>ALIAS_END_TAG</w:t>
-      </w:r>
-    </w:p>
-    <w:p>
-      <w:pPr>
-        <w:spacing w:line="0" w:lineRule="atLeast"/>
-        <w:rPr>
-          <w:rFonts w:ascii="微软雅黑" w:eastAsia="微软雅黑" w:hAnsi="微软雅黑"/>
-        </w:rPr>
-      </w:pPr>
-      <w:r>
-        <w:rPr>
-          <w:rFonts w:ascii="微软雅黑" w:eastAsia="微软雅黑" w:hAnsi="微软雅黑" w:hint="eastAsia"/>
-        </w:rPr>
-        <w:t>可选</w:t>
-      </w:r>
-    </w:p>
-    <w:p>
-      <w:pPr>
-        <w:spacing w:line="0" w:lineRule="atLeast"/>
-        <w:rPr>
-          <w:rFonts w:ascii="微软雅黑" w:eastAsia="微软雅黑" w:hAnsi="微软雅黑"/>
-        </w:rPr>
-      </w:pPr>
-      <w:r>
-        <w:rPr>
-          <w:rFonts w:ascii="微软雅黑" w:eastAsia="微软雅黑" w:hAnsi="微软雅黑" w:hint="eastAsia"/>
-        </w:rPr>
-        <w:t>别名结束标记</w:t>
-      </w:r>
-      <w:r>
-        <w:rPr>
-          <w:rFonts w:ascii="微软雅黑" w:eastAsia="微软雅黑" w:hAnsi="微软雅黑" w:hint="eastAsia"/>
-        </w:rPr>
-        <w:t>，默认为 }</w:t>
-      </w:r>
-    </w:p>
-    <w:p>
-      <w:pPr>
-        <w:pStyle w:val="2"/>
-        <w:rPr>
-          <w:rFonts w:ascii="微软雅黑" w:eastAsia="微软雅黑" w:hAnsi="微软雅黑"/>
-        </w:rPr>
-      </w:pPr>
-      <w:r>
-        <w:rPr>
-          <w:rFonts w:ascii="微软雅黑" w:eastAsia="微软雅黑" w:hAnsi="微软雅黑"/>
-        </w:rPr>
-        <w:t>ALIAS_DICTIONARY</w:t>
-      </w:r>
-    </w:p>
-    <w:p>
-      <w:pPr>
-        <w:spacing w:line="0" w:lineRule="atLeast"/>
-        <w:rPr>
-          <w:rFonts w:ascii="微软雅黑" w:eastAsia="微软雅黑" w:hAnsi="微软雅黑"/>
-        </w:rPr>
-      </w:pPr>
-      <w:r>
-        <w:rPr>
-          <w:rFonts w:ascii="微软雅黑" w:eastAsia="微软雅黑" w:hAnsi="微软雅黑" w:hint="eastAsia"/>
-        </w:rPr>
-        <w:t>可选</w:t>
-      </w:r>
-    </w:p>
-    <w:p>
-      <w:pPr>
-        <w:spacing w:line="0" w:lineRule="atLeast"/>
-        <w:rPr>
-          <w:rFonts w:ascii="微软雅黑" w:eastAsia="微软雅黑" w:hAnsi="微软雅黑"/>
-        </w:rPr>
-      </w:pPr>
-      <w:r>
-        <w:rPr>
-          <w:rFonts w:ascii="微软雅黑" w:eastAsia="微软雅黑" w:hAnsi="微软雅黑" w:hint="eastAsia"/>
-        </w:rPr>
-        <w:t>别名配置列表</w:t>
-      </w:r>
-      <w:r>
-        <w:rPr>
-          <w:rFonts w:ascii="微软雅黑" w:eastAsia="微软雅黑" w:hAnsi="微软雅黑" w:hint="eastAsia"/>
-        </w:rPr>
-        <w:t>，如</w:t>
-      </w:r>
-    </w:p>
-    <w:p>
-      <w:pPr>
-        <w:spacing w:line="0" w:lineRule="atLeast"/>
-        <w:rPr>
-          <w:rFonts w:ascii="微软雅黑" w:eastAsia="微软雅黑" w:hAnsi="微软雅黑"/>
-        </w:rPr>
-      </w:pPr>
-      <w:r>
-        <w:rPr>
-          <w:rFonts w:ascii="微软雅黑" w:eastAsia="微软雅黑" w:hAnsi="微软雅黑"/>
-        </w:rPr>
-        <w:t>{"</w:t>
-      </w:r>
-      <w:r>
-        <w:rPr>
-          <w:rFonts w:ascii="微软雅黑" w:eastAsia="微软雅黑" w:hAnsi="微软雅黑" w:hint="eastAsia"/>
-        </w:rPr>
-        <w:t>nej</w:t>
-      </w:r>
-      <w:r>
-        <w:rPr>
-          <w:rFonts w:ascii="微软雅黑" w:eastAsia="微软雅黑" w:hAnsi="微软雅黑"/>
-        </w:rPr>
-        <w:t>":"D:/nej/src","config_lib_root":"{lib}"}</w:t>
-      </w:r>
-    </w:p>
-    <w:p>
-      <w:pPr>
-        <w:pStyle w:val="2"/>
-        <w:rPr>
-          <w:rFonts w:ascii="微软雅黑" w:eastAsia="微软雅黑" w:hAnsi="微软雅黑"/>
-        </w:rPr>
-      </w:pPr>
-      <w:r>
-        <w:rPr>
-          <w:rFonts w:ascii="微软雅黑" w:eastAsia="微软雅黑" w:hAnsi="微软雅黑"/>
-        </w:rPr>
-        <w:t>NAME_SUFFIX</w:t>
-      </w:r>
-    </w:p>
-    <w:p>
-      <w:pPr>
-        <w:spacing w:line="0" w:lineRule="atLeast"/>
-        <w:rPr>
-          <w:rFonts w:ascii="微软雅黑" w:eastAsia="微软雅黑" w:hAnsi="微软雅黑"/>
-        </w:rPr>
-      </w:pPr>
-      <w:r>
-        <w:rPr>
-          <w:rFonts w:ascii="微软雅黑" w:eastAsia="微软雅黑" w:hAnsi="微软雅黑" w:hint="eastAsia"/>
-        </w:rPr>
-        <w:t>可选</w:t>
-      </w:r>
-    </w:p>
-    <w:p>
-      <w:pPr>
-        <w:spacing w:line="0" w:lineRule="atLeast"/>
-        <w:rPr>
-          <w:rFonts w:ascii="微软雅黑" w:eastAsia="微软雅黑" w:hAnsi="微软雅黑"/>
-        </w:rPr>
-      </w:pPr>
-      <w:r>
-        <w:rPr>
-          <w:rFonts w:ascii="微软雅黑" w:eastAsia="微软雅黑" w:hAnsi="微软雅黑" w:hint="eastAsia"/>
-        </w:rPr>
-        <w:t>输出文件名后缀，配置了后缀的情况下对所有输出文件的请求都不会带版本号，默认带版本号</w:t>
-      </w:r>
-    </w:p>
-    <w:p>
-      <w:pPr>
-        <w:pStyle w:val="2"/>
-        <w:rPr>
-          <w:rFonts w:ascii="微软雅黑" w:eastAsia="微软雅黑" w:hAnsi="微软雅黑"/>
-        </w:rPr>
-      </w:pPr>
-      <w:r>
-        <w:rPr>
-          <w:rFonts w:ascii="微软雅黑" w:eastAsia="微软雅黑" w:hAnsi="微软雅黑" w:hint="eastAsia"/>
-        </w:rPr>
-        <w:t>FILE_SUFFIX</w:t>
-      </w:r>
-    </w:p>
-    <w:p>
-      <w:r>
-        <w:rPr>
-          <w:rFonts w:hint="eastAsia"/>
-        </w:rPr>
-        <w:t>可选</w:t>
-      </w:r>
-    </w:p>
-    <w:p>
-      <w:r>
-        <w:rPr>
-          <w:rFonts w:hint="eastAsia"/>
-        </w:rPr>
-        <w:t>输入文件后缀匹配规则</w:t>
-      </w:r>
-      <w:r>
-        <w:rPr>
-          <w:rFonts w:hint="eastAsia"/>
-        </w:rPr>
-        <w:t>（主要是</w:t>
+        <w:t>输入文件后缀匹配规则（主要是</w:t>
       </w:r>
       <w:hyperlink w:anchor="_DIR_SOURCE" w:history="1">
         <w:r>
           <w:rPr>
             <w:rStyle w:val="a6"/>
-            <w:rFonts w:hint="eastAsia"/>
+            <w:rFonts w:ascii="微软雅黑" w:eastAsia="微软雅黑" w:hAnsi="微软雅黑" w:hint="eastAsia"/>
           </w:rPr>
           <w:t>DIR_SOURCE</w:t>
         </w:r>
       </w:hyperlink>
       <w:r>
         <w:rPr>
-          <w:rFonts w:hint="eastAsia"/>
+          <w:rFonts w:ascii="微软雅黑" w:eastAsia="微软雅黑" w:hAnsi="微软雅黑" w:hint="eastAsia"/>
         </w:rPr>
         <w:t>和</w:t>
       </w:r>
@@ -6569,46 +7086,37 @@
         <w:r>
           <w:rPr>
             <w:rStyle w:val="a6"/>
-            <w:rFonts w:hint="eastAsia"/>
+            <w:rFonts w:ascii="微软雅黑" w:eastAsia="微软雅黑" w:hAnsi="微软雅黑" w:hint="eastAsia"/>
           </w:rPr>
           <w:t>DIR_SOURCE_TP</w:t>
         </w:r>
       </w:hyperlink>
       <w:r>
         <w:rPr>
-          <w:rFonts w:hint="eastAsia"/>
-        </w:rPr>
-        <w:t>配置的输入目录下的文件）</w:t>
-      </w:r>
-      <w:r>
-        <w:rPr>
-          <w:rFonts w:hint="eastAsia"/>
-        </w:rPr>
-        <w:t>，多个后缀用“</w:t>
-      </w:r>
-      <w:r>
-        <w:rPr>
-          <w:rFonts w:hint="eastAsia"/>
-        </w:rPr>
-        <w:t>|</w:t>
-      </w:r>
-      <w:r>
-        <w:rPr>
-          <w:rFonts w:hint="eastAsia"/>
-        </w:rPr>
-        <w:t>”分隔，忽略大小写，默认</w:t>
-      </w:r>
-      <w:r>
-        <w:rPr>
-          <w:rFonts w:hint="eastAsia"/>
-        </w:rPr>
-        <w:t>分析指定目录下的</w:t>
-      </w:r>
-      <w:r>
-        <w:rPr>
-          <w:rFonts w:hint="eastAsia"/>
-        </w:rPr>
-        <w:t>所有文件</w:t>
+          <w:rFonts w:ascii="微软雅黑" w:eastAsia="微软雅黑" w:hAnsi="微软雅黑" w:hint="eastAsia"/>
+        </w:rPr>
+        <w:t>配置的输入目录下的文件），多个后缀用“|”分隔，忽略大小写，默认分析指定目录下的所有文件</w:t>
+      </w:r>
+      <w:r>
+        <w:rPr>
+          <w:rFonts w:ascii="微软雅黑" w:eastAsia="微软雅黑" w:hAnsi="微软雅黑" w:hint="eastAsia"/>
+        </w:rPr>
+        <w:t>，复杂过滤器可使用</w:t>
+      </w:r>
+      <w:hyperlink w:anchor="_FILE_FILTER" w:history="1">
+        <w:r>
+          <w:rPr>
+            <w:rStyle w:val="a6"/>
+            <w:rFonts w:ascii="微软雅黑" w:eastAsia="微软雅黑" w:hAnsi="微软雅黑" w:hint="eastAsia"/>
+          </w:rPr>
+          <w:t>FILE_FILTER</w:t>
+        </w:r>
+      </w:hyperlink>
+      <w:r>
+        <w:rPr>
+          <w:rFonts w:ascii="微软雅黑" w:eastAsia="微软雅黑" w:hAnsi="微软雅黑" w:hint="eastAsia"/>
+        </w:rPr>
+        <w:t>正则匹配过滤</w:t>
       </w:r>
     </w:p>
     <w:p>
@@ -6618,58 +7126,56 @@
           <w:rFonts w:ascii="微软雅黑" w:eastAsia="微软雅黑" w:hAnsi="微软雅黑"/>
         </w:rPr>
       </w:pPr>
+      <w:bookmarkStart w:id="37" w:name="_FILE_FILTER"/>
+      <w:bookmarkEnd w:id="37"/>
       <w:r>
         <w:rPr>
           <w:rFonts w:ascii="微软雅黑" w:eastAsia="微软雅黑" w:hAnsi="微软雅黑" w:hint="eastAsia"/>
         </w:rPr>
         <w:t>FILE_FILTER</w:t>
       </w:r>
-    </w:p>
-    <w:p>
-      <w:r>
-        <w:rPr>
-          <w:rFonts w:hint="eastAsia"/>
+      <w:bookmarkStart w:id="38" w:name="_GoBack"/>
+      <w:bookmarkEnd w:id="38"/>
+    </w:p>
+    <w:p>
+      <w:pPr>
+        <w:spacing w:line="0" w:lineRule="atLeast"/>
+        <w:rPr>
+          <w:rFonts w:ascii="微软雅黑" w:eastAsia="微软雅黑" w:hAnsi="微软雅黑"/>
+        </w:rPr>
+      </w:pPr>
+      <w:r>
+        <w:rPr>
+          <w:rFonts w:ascii="微软雅黑" w:eastAsia="微软雅黑" w:hAnsi="微软雅黑" w:hint="eastAsia"/>
         </w:rPr>
         <w:t>可选</w:t>
       </w:r>
     </w:p>
     <w:p>
-      <w:r>
-        <w:rPr>
-          <w:rFonts w:hint="eastAsia"/>
-        </w:rPr>
-        <w:t>输入文件</w:t>
-      </w:r>
-      <w:r>
-        <w:rPr>
-          <w:rFonts w:hint="eastAsia"/>
-        </w:rPr>
-        <w:t>路径</w:t>
-      </w:r>
-      <w:r>
-        <w:rPr>
-          <w:rFonts w:hint="eastAsia"/>
-        </w:rPr>
-        <w:t>匹配规则</w:t>
-      </w:r>
-      <w:r>
-        <w:rPr>
-          <w:rFonts w:hint="eastAsia"/>
-        </w:rPr>
-        <w:t>（主要是</w:t>
+      <w:pPr>
+        <w:spacing w:line="0" w:lineRule="atLeast"/>
+        <w:rPr>
+          <w:rFonts w:ascii="微软雅黑" w:eastAsia="微软雅黑" w:hAnsi="微软雅黑"/>
+        </w:rPr>
+      </w:pPr>
+      <w:r>
+        <w:rPr>
+          <w:rFonts w:ascii="微软雅黑" w:eastAsia="微软雅黑" w:hAnsi="微软雅黑" w:hint="eastAsia"/>
+        </w:rPr>
+        <w:t>输入文件路径匹配规则（主要是</w:t>
       </w:r>
       <w:hyperlink w:anchor="_DIR_SOURCE" w:history="1">
         <w:r>
           <w:rPr>
             <w:rStyle w:val="a6"/>
-            <w:rFonts w:hint="eastAsia"/>
+            <w:rFonts w:ascii="微软雅黑" w:eastAsia="微软雅黑" w:hAnsi="微软雅黑" w:hint="eastAsia"/>
           </w:rPr>
           <w:t>DIR_SOURCE</w:t>
         </w:r>
       </w:hyperlink>
       <w:r>
         <w:rPr>
-          <w:rFonts w:hint="eastAsia"/>
+          <w:rFonts w:ascii="微软雅黑" w:eastAsia="微软雅黑" w:hAnsi="微软雅黑" w:hint="eastAsia"/>
         </w:rPr>
         <w:t>和</w:t>
       </w:r>
@@ -6677,172 +7183,16 @@
         <w:r>
           <w:rPr>
             <w:rStyle w:val="a6"/>
-            <w:rFonts w:hint="eastAsia"/>
+            <w:rFonts w:ascii="微软雅黑" w:eastAsia="微软雅黑" w:hAnsi="微软雅黑" w:hint="eastAsia"/>
           </w:rPr>
           <w:t>DIR_SOURCE_TP</w:t>
         </w:r>
       </w:hyperlink>
       <w:r>
         <w:rPr>
-          <w:rFonts w:hint="eastAsia"/>
+          <w:rFonts w:ascii="微软雅黑" w:eastAsia="微软雅黑" w:hAnsi="微软雅黑" w:hint="eastAsia"/>
         </w:rPr>
         <w:t>配置的输入目录下的文件），满足以下要求：</w:t>
-      </w:r>
-    </w:p>
-    <w:p>
-      <w:pPr>
-        <w:pStyle w:val="a7"/>
-        <w:numPr>
-          <w:ilvl w:val="0"/>
-          <w:numId w:val="21"/>
-        </w:numPr>
-        <w:ind w:firstLineChars="0"/>
-      </w:pPr>
-      <w:r>
-        <w:t>正则表达式，忽略大小写</w:t>
-      </w:r>
-    </w:p>
-    <w:p>
-      <w:pPr>
-        <w:pStyle w:val="a7"/>
-        <w:numPr>
-          <w:ilvl w:val="0"/>
-          <w:numId w:val="21"/>
-        </w:numPr>
-        <w:ind w:firstLineChars="0"/>
-      </w:pPr>
-      <w:r>
-        <w:t>确保可以通过</w:t>
-      </w:r>
-      <w:r>
-        <w:t>new RegExp</w:t>
-      </w:r>
-      <w:r>
-        <w:t>转换成正则</w:t>
-      </w:r>
-    </w:p>
-    <w:p>
-      <w:pPr>
-        <w:pStyle w:val="a7"/>
-        <w:numPr>
-          <w:ilvl w:val="0"/>
-          <w:numId w:val="21"/>
-        </w:numPr>
-        <w:ind w:firstLineChars="0"/>
-      </w:pPr>
-      <w:r>
-        <w:lastRenderedPageBreak/>
-        <w:t>规则用来检验要处理的文件，默认处理所有文件</w:t>
-      </w:r>
-    </w:p>
-    <w:p>
-      <w:pPr>
-        <w:pStyle w:val="2"/>
-        <w:rPr>
-          <w:rFonts w:ascii="微软雅黑" w:eastAsia="微软雅黑" w:hAnsi="微软雅黑"/>
-        </w:rPr>
-      </w:pPr>
-      <w:r>
-        <w:rPr>
-          <w:rFonts w:ascii="微软雅黑" w:eastAsia="微软雅黑" w:hAnsi="微软雅黑"/>
-        </w:rPr>
-        <w:t>FILE_CHARSET</w:t>
-      </w:r>
-    </w:p>
-    <w:p>
-      <w:pPr>
-        <w:spacing w:line="0" w:lineRule="atLeast"/>
-        <w:rPr>
-          <w:rFonts w:ascii="微软雅黑" w:eastAsia="微软雅黑" w:hAnsi="微软雅黑"/>
-        </w:rPr>
-      </w:pPr>
-      <w:r>
-        <w:rPr>
-          <w:rFonts w:ascii="微软雅黑" w:eastAsia="微软雅黑" w:hAnsi="微软雅黑" w:hint="eastAsia"/>
-        </w:rPr>
-        <w:t>可选</w:t>
-      </w:r>
-    </w:p>
-    <w:p>
-      <w:pPr>
-        <w:spacing w:line="0" w:lineRule="atLeast"/>
-        <w:rPr>
-          <w:rFonts w:ascii="微软雅黑" w:eastAsia="微软雅黑" w:hAnsi="微软雅黑"/>
-        </w:rPr>
-      </w:pPr>
-      <w:r>
-        <w:rPr>
-          <w:rFonts w:ascii="微软雅黑" w:eastAsia="微软雅黑" w:hAnsi="微软雅黑" w:hint="eastAsia"/>
-        </w:rPr>
-        <w:t>输入输出文件编码，默认为utf-8</w:t>
-      </w:r>
-    </w:p>
-    <w:p>
-      <w:pPr>
-        <w:spacing w:line="0" w:lineRule="atLeast"/>
-        <w:rPr>
-          <w:rFonts w:ascii="微软雅黑" w:eastAsia="微软雅黑" w:hAnsi="微软雅黑"/>
-        </w:rPr>
-      </w:pPr>
-      <w:r>
-        <w:rPr>
-          <w:rFonts w:ascii="微软雅黑" w:eastAsia="微软雅黑" w:hAnsi="微软雅黑" w:hint="eastAsia"/>
-        </w:rPr>
-        <w:t>注</w:t>
-      </w:r>
-      <w:r>
-        <w:rPr>
-          <w:rFonts w:ascii="微软雅黑" w:eastAsia="微软雅黑" w:hAnsi="微软雅黑" w:hint="eastAsia"/>
-        </w:rPr>
-        <w:t>意：</w:t>
-      </w:r>
-      <w:r>
-        <w:rPr>
-          <w:rFonts w:ascii="微软雅黑" w:eastAsia="微软雅黑" w:hAnsi="微软雅黑" w:hint="eastAsia"/>
-        </w:rPr>
-        <w:t>项目必须保证所有文件的编码一致，如css/js/ftl等文件的编码一致</w:t>
-      </w:r>
-    </w:p>
-    <w:p>
-      <w:pPr>
-        <w:pStyle w:val="2"/>
-        <w:rPr>
-          <w:rFonts w:ascii="微软雅黑" w:eastAsia="微软雅黑" w:hAnsi="微软雅黑"/>
-        </w:rPr>
-      </w:pPr>
-      <w:r>
-        <w:rPr>
-          <w:rFonts w:ascii="微软雅黑" w:eastAsia="微软雅黑" w:hAnsi="微软雅黑"/>
-        </w:rPr>
-        <w:t>RAND_VERSION</w:t>
-      </w:r>
-    </w:p>
-    <w:p>
-      <w:pPr>
-        <w:spacing w:line="0" w:lineRule="atLeast"/>
-        <w:rPr>
-          <w:rFonts w:ascii="微软雅黑" w:eastAsia="微软雅黑" w:hAnsi="微软雅黑"/>
-        </w:rPr>
-      </w:pPr>
-      <w:r>
-        <w:rPr>
-          <w:rFonts w:ascii="微软雅黑" w:eastAsia="微软雅黑" w:hAnsi="微软雅黑" w:hint="eastAsia"/>
-        </w:rPr>
-        <w:t>可选</w:t>
-      </w:r>
-    </w:p>
-    <w:p>
-      <w:pPr>
-        <w:spacing w:line="0" w:lineRule="atLeast"/>
-        <w:rPr>
-          <w:rFonts w:ascii="微软雅黑" w:eastAsia="微软雅黑" w:hAnsi="微软雅黑"/>
-        </w:rPr>
-      </w:pPr>
-      <w:r>
-        <w:rPr>
-          <w:rFonts w:ascii="微软雅黑" w:eastAsia="微软雅黑" w:hAnsi="微软雅黑" w:hint="eastAsia"/>
-        </w:rPr>
-        <w:t>输出文件版本号使用随机算法</w:t>
       </w:r>
     </w:p>
     <w:p>
@@ -6860,9 +7210,9 @@
       </w:pPr>
       <w:r>
         <w:rPr>
-          <w:rFonts w:ascii="微软雅黑" w:eastAsia="微软雅黑" w:hAnsi="微软雅黑" w:hint="eastAsia"/>
-        </w:rPr>
-        <w:t>默认输出文件版本号根据内容计算，如果文件内容不变版本不变</w:t>
+          <w:rFonts w:ascii="微软雅黑" w:eastAsia="微软雅黑" w:hAnsi="微软雅黑"/>
+        </w:rPr>
+        <w:t>正则表达式，忽略大小写</w:t>
       </w:r>
     </w:p>
     <w:p>
@@ -6880,9 +7230,207 @@
       </w:pPr>
       <w:r>
         <w:rPr>
-          <w:rFonts w:ascii="微软雅黑" w:eastAsia="微软雅黑" w:hAnsi="微软雅黑" w:hint="eastAsia"/>
-        </w:rPr>
-        <w:t>此参数设置为true时每次打包生成的版本号都不一样，常用于线上服务器更新失败时强制变更版本信息</w:t>
+          <w:rFonts w:ascii="微软雅黑" w:eastAsia="微软雅黑" w:hAnsi="微软雅黑"/>
+        </w:rPr>
+        <w:t>确保可以通过new RegExp转换成正则</w:t>
+      </w:r>
+    </w:p>
+    <w:p>
+      <w:pPr>
+        <w:pStyle w:val="a7"/>
+        <w:numPr>
+          <w:ilvl w:val="0"/>
+          <w:numId w:val="16"/>
+        </w:numPr>
+        <w:spacing w:line="0" w:lineRule="atLeast"/>
+        <w:ind w:firstLineChars="0"/>
+        <w:rPr>
+          <w:rFonts w:ascii="微软雅黑" w:eastAsia="微软雅黑" w:hAnsi="微软雅黑"/>
+        </w:rPr>
+      </w:pPr>
+      <w:r>
+        <w:rPr>
+          <w:rFonts w:ascii="微软雅黑" w:eastAsia="微软雅黑" w:hAnsi="微软雅黑"/>
+        </w:rPr>
+        <w:t>规则用来检验要处理的文件，默认处理所有文件</w:t>
+      </w:r>
+    </w:p>
+    <w:p>
+      <w:pPr>
+        <w:pStyle w:val="2"/>
+        <w:rPr>
+          <w:rFonts w:ascii="微软雅黑" w:eastAsia="微软雅黑" w:hAnsi="微软雅黑"/>
+        </w:rPr>
+      </w:pPr>
+      <w:r>
+        <w:rPr>
+          <w:rFonts w:ascii="微软雅黑" w:eastAsia="微软雅黑" w:hAnsi="微软雅黑"/>
+        </w:rPr>
+        <w:t>FILE_CHARSET</w:t>
+      </w:r>
+    </w:p>
+    <w:p>
+      <w:pPr>
+        <w:spacing w:line="0" w:lineRule="atLeast"/>
+        <w:rPr>
+          <w:rFonts w:ascii="微软雅黑" w:eastAsia="微软雅黑" w:hAnsi="微软雅黑"/>
+        </w:rPr>
+      </w:pPr>
+      <w:r>
+        <w:rPr>
+          <w:rFonts w:ascii="微软雅黑" w:eastAsia="微软雅黑" w:hAnsi="微软雅黑" w:hint="eastAsia"/>
+        </w:rPr>
+        <w:t>可选</w:t>
+      </w:r>
+    </w:p>
+    <w:p>
+      <w:pPr>
+        <w:spacing w:line="0" w:lineRule="atLeast"/>
+        <w:rPr>
+          <w:rFonts w:ascii="微软雅黑" w:eastAsia="微软雅黑" w:hAnsi="微软雅黑"/>
+        </w:rPr>
+      </w:pPr>
+      <w:r>
+        <w:rPr>
+          <w:rFonts w:ascii="微软雅黑" w:eastAsia="微软雅黑" w:hAnsi="微软雅黑" w:hint="eastAsia"/>
+        </w:rPr>
+        <w:t>输入输出文件编码，默认为utf-8</w:t>
+      </w:r>
+    </w:p>
+    <w:p>
+      <w:pPr>
+        <w:spacing w:line="0" w:lineRule="atLeast"/>
+        <w:rPr>
+          <w:rFonts w:ascii="微软雅黑" w:eastAsia="微软雅黑" w:hAnsi="微软雅黑"/>
+        </w:rPr>
+      </w:pPr>
+      <w:r>
+        <w:rPr>
+          <w:rFonts w:ascii="微软雅黑" w:eastAsia="微软雅黑" w:hAnsi="微软雅黑" w:hint="eastAsia"/>
+        </w:rPr>
+        <w:t>注</w:t>
+      </w:r>
+      <w:r>
+        <w:rPr>
+          <w:rFonts w:ascii="微软雅黑" w:eastAsia="微软雅黑" w:hAnsi="微软雅黑" w:hint="eastAsia"/>
+        </w:rPr>
+        <w:t>意：</w:t>
+      </w:r>
+      <w:r>
+        <w:rPr>
+          <w:rFonts w:ascii="微软雅黑" w:eastAsia="微软雅黑" w:hAnsi="微软雅黑" w:hint="eastAsia"/>
+        </w:rPr>
+        <w:t>项目必须保证所有文件的编码一致，如css/js/ftl等文件的编码一致</w:t>
+      </w:r>
+    </w:p>
+    <w:p>
+      <w:pPr>
+        <w:pStyle w:val="2"/>
+        <w:rPr>
+          <w:rFonts w:ascii="微软雅黑" w:eastAsia="微软雅黑" w:hAnsi="微软雅黑"/>
+        </w:rPr>
+      </w:pPr>
+      <w:r>
+        <w:rPr>
+          <w:rFonts w:ascii="微软雅黑" w:eastAsia="微软雅黑" w:hAnsi="微软雅黑"/>
+        </w:rPr>
+        <w:t>RAND_VERSION</w:t>
+      </w:r>
+    </w:p>
+    <w:p>
+      <w:pPr>
+        <w:spacing w:line="0" w:lineRule="atLeast"/>
+        <w:rPr>
+          <w:rFonts w:ascii="微软雅黑" w:eastAsia="微软雅黑" w:hAnsi="微软雅黑"/>
+        </w:rPr>
+      </w:pPr>
+      <w:r>
+        <w:rPr>
+          <w:rFonts w:ascii="微软雅黑" w:eastAsia="微软雅黑" w:hAnsi="微软雅黑" w:hint="eastAsia"/>
+        </w:rPr>
+        <w:t>可选</w:t>
+      </w:r>
+    </w:p>
+    <w:p>
+      <w:pPr>
+        <w:spacing w:line="0" w:lineRule="atLeast"/>
+        <w:rPr>
+          <w:rFonts w:ascii="微软雅黑" w:eastAsia="微软雅黑" w:hAnsi="微软雅黑"/>
+        </w:rPr>
+      </w:pPr>
+      <w:r>
+        <w:rPr>
+          <w:rFonts w:ascii="微软雅黑" w:eastAsia="微软雅黑" w:hAnsi="微软雅黑" w:hint="eastAsia"/>
+        </w:rPr>
+        <w:t>输出文件版本号使用随机算法</w:t>
+      </w:r>
+    </w:p>
+    <w:p>
+      <w:pPr>
+        <w:pStyle w:val="a7"/>
+        <w:numPr>
+          <w:ilvl w:val="0"/>
+          <w:numId w:val="16"/>
+        </w:numPr>
+        <w:spacing w:line="0" w:lineRule="atLeast"/>
+        <w:ind w:firstLineChars="0"/>
+        <w:rPr>
+          <w:rFonts w:ascii="微软雅黑" w:eastAsia="微软雅黑" w:hAnsi="微软雅黑"/>
+        </w:rPr>
+      </w:pPr>
+      <w:r>
+        <w:rPr>
+          <w:rFonts w:ascii="微软雅黑" w:eastAsia="微软雅黑" w:hAnsi="微软雅黑" w:hint="eastAsia"/>
+        </w:rPr>
+        <w:t>默认输出文件版本</w:t>
+      </w:r>
+      <w:proofErr w:type="gramStart"/>
+      <w:r>
+        <w:rPr>
+          <w:rFonts w:ascii="微软雅黑" w:eastAsia="微软雅黑" w:hAnsi="微软雅黑" w:hint="eastAsia"/>
+        </w:rPr>
+        <w:t>号根据</w:t>
+      </w:r>
+      <w:proofErr w:type="gramEnd"/>
+      <w:r>
+        <w:rPr>
+          <w:rFonts w:ascii="微软雅黑" w:eastAsia="微软雅黑" w:hAnsi="微软雅黑" w:hint="eastAsia"/>
+        </w:rPr>
+        <w:t>内容计算，如果文件内容不变版本不变</w:t>
+      </w:r>
+    </w:p>
+    <w:p>
+      <w:pPr>
+        <w:pStyle w:val="a7"/>
+        <w:numPr>
+          <w:ilvl w:val="0"/>
+          <w:numId w:val="16"/>
+        </w:numPr>
+        <w:spacing w:line="0" w:lineRule="atLeast"/>
+        <w:ind w:firstLineChars="0"/>
+        <w:rPr>
+          <w:rFonts w:ascii="微软雅黑" w:eastAsia="微软雅黑" w:hAnsi="微软雅黑"/>
+        </w:rPr>
+      </w:pPr>
+      <w:r>
+        <w:rPr>
+          <w:rFonts w:ascii="微软雅黑" w:eastAsia="微软雅黑" w:hAnsi="微软雅黑" w:hint="eastAsia"/>
+        </w:rPr>
+        <w:t>此参数设置为true时每次打包生成的版本号都不一样，</w:t>
+      </w:r>
+      <w:proofErr w:type="gramStart"/>
+      <w:r>
+        <w:rPr>
+          <w:rFonts w:ascii="微软雅黑" w:eastAsia="微软雅黑" w:hAnsi="微软雅黑" w:hint="eastAsia"/>
+        </w:rPr>
+        <w:t>常用于线上</w:t>
+      </w:r>
+      <w:proofErr w:type="gramEnd"/>
+      <w:r>
+        <w:rPr>
+          <w:rFonts w:ascii="微软雅黑" w:eastAsia="微软雅黑" w:hAnsi="微软雅黑" w:hint="eastAsia"/>
+        </w:rPr>
+        <w:t>服务器更新失败时强制变更版本信息</w:t>
       </w:r>
     </w:p>
     <w:p>
@@ -6939,7 +7487,21 @@
         <w:rPr>
           <w:rFonts w:ascii="微软雅黑" w:eastAsia="微软雅黑" w:hAnsi="微软雅黑" w:hint="eastAsia"/>
         </w:rPr>
-        <w:t>配置目录下的资源文件】是否自动带上版本信息，默认情况下不自动带上版本信息。另外以下几种情况的资源也不会自动带上版本信息：</w:t>
+        <w:t>配置目录下的资源文件】是否自动带上版本信息，默认情况下</w:t>
+      </w:r>
+      <w:proofErr w:type="gramStart"/>
+      <w:r>
+        <w:rPr>
+          <w:rFonts w:ascii="微软雅黑" w:eastAsia="微软雅黑" w:hAnsi="微软雅黑" w:hint="eastAsia"/>
+        </w:rPr>
+        <w:t>不</w:t>
+      </w:r>
+      <w:proofErr w:type="gramEnd"/>
+      <w:r>
+        <w:rPr>
+          <w:rFonts w:ascii="微软雅黑" w:eastAsia="微软雅黑" w:hAnsi="微软雅黑" w:hint="eastAsia"/>
+        </w:rPr>
+        <w:t>自动带上版本信息。另外以下几种情况的资源也不会自动带上版本信息：</w:t>
       </w:r>
     </w:p>
     <w:p>
@@ -6993,6 +7555,7 @@
         <w:rPr>
           <w:rFonts w:ascii="微软雅黑" w:eastAsia="微软雅黑" w:hAnsi="微软雅黑"/>
         </w:rPr>
+        <w:lastRenderedPageBreak/>
         <w:t>X_NOCOMPRESS</w:t>
       </w:r>
     </w:p>
@@ -7201,7 +7764,6 @@
         <w:rPr>
           <w:rFonts w:ascii="微软雅黑" w:eastAsia="微软雅黑" w:hAnsi="微软雅黑" w:hint="eastAsia"/>
         </w:rPr>
-        <w:lastRenderedPageBreak/>
         <w:t>2 - 不处理内联脚本，如&lt;script&gt;&lt;/script&gt;之间的内容</w:t>
       </w:r>
     </w:p>
@@ -7426,8 +7988,8 @@
           <w:rFonts w:ascii="微软雅黑" w:eastAsia="微软雅黑" w:hAnsi="微软雅黑"/>
         </w:rPr>
       </w:pPr>
-      <w:bookmarkStart w:id="38" w:name="_X_RELEASE_MODE"/>
-      <w:bookmarkEnd w:id="38"/>
+      <w:bookmarkStart w:id="39" w:name="_X_RELEASE_MODE"/>
+      <w:bookmarkEnd w:id="39"/>
       <w:r>
         <w:rPr>
           <w:rFonts w:ascii="微软雅黑" w:eastAsia="微软雅黑" w:hAnsi="微软雅黑" w:hint="eastAsia"/>
@@ -7503,8 +8065,8 @@
           <w:rFonts w:ascii="微软雅黑" w:eastAsia="微软雅黑" w:hAnsi="微软雅黑"/>
         </w:rPr>
       </w:pPr>
-      <w:bookmarkStart w:id="39" w:name="OLE_LINK20"/>
-      <w:bookmarkStart w:id="40" w:name="OLE_LINK21"/>
+      <w:bookmarkStart w:id="40" w:name="OLE_LINK20"/>
+      <w:bookmarkStart w:id="41" w:name="OLE_LINK21"/>
       <w:r>
         <w:rPr>
           <w:rFonts w:ascii="微软雅黑" w:eastAsia="微软雅黑" w:hAnsi="微软雅黑" w:hint="eastAsia"/>
@@ -7618,8 +8180,8 @@
         <w:t>开发模式</w:t>
       </w:r>
     </w:p>
-    <w:bookmarkEnd w:id="39"/>
     <w:bookmarkEnd w:id="40"/>
+    <w:bookmarkEnd w:id="41"/>
     <w:p>
       <w:pPr>
         <w:spacing w:line="0" w:lineRule="atLeast"/>
@@ -7635,8 +8197,8 @@
           <w:rFonts w:ascii="微软雅黑" w:eastAsia="微软雅黑" w:hAnsi="微软雅黑"/>
         </w:rPr>
       </w:pPr>
-      <w:bookmarkStart w:id="41" w:name="_X_AUTO_EXLINK_PATH"/>
-      <w:bookmarkEnd w:id="41"/>
+      <w:bookmarkStart w:id="42" w:name="_X_AUTO_EXLINK_PATH"/>
+      <w:bookmarkEnd w:id="42"/>
       <w:r>
         <w:rPr>
           <w:rFonts w:ascii="微软雅黑" w:eastAsia="微软雅黑" w:hAnsi="微软雅黑"/>
@@ -7669,8 +8231,30 @@
         <w:rPr>
           <w:rFonts w:ascii="微软雅黑" w:eastAsia="微软雅黑" w:hAnsi="微软雅黑" w:hint="eastAsia"/>
         </w:rPr>
-        <w:t>发布后使用绝对路径调整外链地址，主要处理页面中同时符合以下条件的外链地址</w:t>
-      </w:r>
+        <w:t>发布后使用绝对路径</w:t>
+      </w:r>
+      <w:proofErr w:type="gramStart"/>
+      <w:r>
+        <w:rPr>
+          <w:rFonts w:ascii="微软雅黑" w:eastAsia="微软雅黑" w:hAnsi="微软雅黑" w:hint="eastAsia"/>
+        </w:rPr>
+        <w:t>调整外链地址</w:t>
+      </w:r>
+      <w:proofErr w:type="gramEnd"/>
+      <w:r>
+        <w:rPr>
+          <w:rFonts w:ascii="微软雅黑" w:eastAsia="微软雅黑" w:hAnsi="微软雅黑" w:hint="eastAsia"/>
+        </w:rPr>
+        <w:t>，主要处理页面中同时符合以下条件</w:t>
+      </w:r>
+      <w:proofErr w:type="gramStart"/>
+      <w:r>
+        <w:rPr>
+          <w:rFonts w:ascii="微软雅黑" w:eastAsia="微软雅黑" w:hAnsi="微软雅黑" w:hint="eastAsia"/>
+        </w:rPr>
+        <w:t>的外链地址</w:t>
+      </w:r>
+      <w:proofErr w:type="gramEnd"/>
       <w:r>
         <w:rPr>
           <w:rFonts w:ascii="微软雅黑" w:eastAsia="微软雅黑" w:hAnsi="微软雅黑" w:hint="eastAsia"/>
@@ -7780,7 +8364,6 @@
         <w:rPr>
           <w:rFonts w:ascii="微软雅黑" w:eastAsia="微软雅黑" w:hAnsi="微软雅黑" w:hint="eastAsia"/>
         </w:rPr>
-        <w:lastRenderedPageBreak/>
         <w:t>如果</w:t>
       </w:r>
       <w:hyperlink w:anchor="_X_AUTO_EXLINK_PATH" w:history="1">
@@ -7845,10 +8428,10 @@
       </w:pPr>
       <w:r>
         <w:object w:dxaOrig="11140" w:dyaOrig="14938">
-          <v:shape id="_x0000_i1044" type="#_x0000_t75" style="width:414.75pt;height:556.5pt" o:ole="">
+          <v:shape id="_x0000_i1044" type="#_x0000_t75" style="width:414.95pt;height:556.45pt" o:ole="">
             <v:imagedata r:id="rId59" o:title=""/>
           </v:shape>
-          <o:OLEObject Type="Embed" ProgID="Visio.Drawing.11" ShapeID="_x0000_i1044" DrawAspect="Content" ObjectID="_1454757391" r:id="rId60"/>
+          <o:OLEObject Type="Embed" ProgID="Visio.Drawing.11" ShapeID="_x0000_i1044" DrawAspect="Content" ObjectID="_1461752785" r:id="rId60"/>
         </w:object>
       </w:r>
     </w:p>
@@ -8195,7 +8778,7 @@
         <v:path o:extrusionok="f" gradientshapeok="t" o:connecttype="rect"/>
         <o:lock v:ext="edit" aspectratio="t"/>
       </v:shapetype>
-      <v:shape id="_x0000_i1028" type="#_x0000_t75" style="width:11.25pt;height:11.25pt" o:bullet="t">
+      <v:shape id="_x0000_i1040" type="#_x0000_t75" style="width:11.25pt;height:11.25pt" o:bullet="t">
         <v:imagedata r:id="rId1" o:title="msoBA7B"/>
       </v:shape>
     </w:pict>
@@ -11927,7 +12510,7 @@
 </file>
 
 <file path=customXml/itemProps1.xml><?xml version="1.0" encoding="utf-8"?>
-<ds:datastoreItem xmlns:ds="http://schemas.openxmlformats.org/officeDocument/2006/customXml" ds:itemID="{7A131952-069F-4970-B6C9-3876665C595E}">
+<ds:datastoreItem xmlns:ds="http://schemas.openxmlformats.org/officeDocument/2006/customXml" ds:itemID="{A4E8C10F-E71B-4B5B-B2A9-E3022C038B6A}">
   <ds:schemaRefs>
     <ds:schemaRef ds:uri="http://schemas.openxmlformats.org/officeDocument/2006/bibliography"/>
   </ds:schemaRefs>

</xml_diff>